<commit_message>
Finalisierung der Dokumentation fuer das Design-Review
</commit_message>
<xml_diff>
--- a/Dokumentation/Protokoll-SigmaScheduler.docx
+++ b/Dokumentation/Protokoll-SigmaScheduler.docx
@@ -440,7 +440,7 @@
                                                 <w:noProof/>
                                                 <w:sz w:val="24"/>
                                               </w:rPr>
-                                              <w:t>08.05.2014</w:t>
+                                              <w:t>09.05.2014</w:t>
                                             </w:r>
                                             <w:r>
                                               <w:rPr>
@@ -490,7 +490,7 @@
                                               <w:rPr>
                                                 <w:sz w:val="24"/>
                                               </w:rPr>
-                                              <w:t>1.1</w:t>
+                                              <w:t>1.2</w:t>
                                             </w:r>
                                           </w:p>
                                         </w:tc>
@@ -691,7 +691,7 @@
                                           <w:noProof/>
                                           <w:sz w:val="24"/>
                                         </w:rPr>
-                                        <w:t>08.05.2014</w:t>
+                                        <w:t>09.05.2014</w:t>
                                       </w:r>
                                       <w:r>
                                         <w:rPr>
@@ -741,7 +741,7 @@
                                         <w:rPr>
                                           <w:sz w:val="24"/>
                                         </w:rPr>
-                                        <w:t>1.1</w:t>
+                                        <w:t>1.2</w:t>
                                       </w:r>
                                     </w:p>
                                   </w:tc>
@@ -1146,8 +1146,6 @@
               <w:rFonts w:asciiTheme="majorHAnsi" w:hAnsiTheme="majorHAnsi"/>
             </w:rPr>
           </w:pPr>
-          <w:bookmarkStart w:id="0" w:name="_GoBack"/>
-          <w:bookmarkEnd w:id="0"/>
         </w:p>
         <w:p>
           <w:pPr>
@@ -1166,6 +1164,7 @@
             <w:rPr>
               <w:rFonts w:asciiTheme="majorHAnsi" w:hAnsiTheme="majorHAnsi"/>
               <w:noProof/>
+              <w:lang w:eastAsia="de-AT"/>
             </w:rPr>
             <mc:AlternateContent>
               <mc:Choice Requires="wps">
@@ -1297,6 +1296,7 @@
             <w:rPr>
               <w:rFonts w:asciiTheme="majorHAnsi" w:hAnsiTheme="majorHAnsi"/>
               <w:noProof/>
+              <w:lang w:eastAsia="de-AT"/>
             </w:rPr>
             <mc:AlternateContent>
               <mc:Choice Requires="wps">
@@ -1497,12 +1497,12 @@
       <w:pPr>
         <w:pStyle w:val="berschrift1"/>
       </w:pPr>
-      <w:bookmarkStart w:id="1" w:name="_Toc387358449"/>
+      <w:bookmarkStart w:id="0" w:name="_Toc387395556"/>
       <w:r>
         <w:lastRenderedPageBreak/>
         <w:t>Inhaltsverzeichnis</w:t>
       </w:r>
-      <w:bookmarkEnd w:id="1"/>
+      <w:bookmarkEnd w:id="0"/>
     </w:p>
     <w:sdt>
       <w:sdtPr>
@@ -1568,7 +1568,7 @@
             </w:rPr>
             <w:fldChar w:fldCharType="separate"/>
           </w:r>
-          <w:hyperlink w:anchor="_Toc387358449" w:history="1">
+          <w:hyperlink w:anchor="_Toc387395556" w:history="1">
             <w:r>
               <w:rPr>
                 <w:rStyle w:val="Hyperlink"/>
@@ -1595,7 +1595,7 @@
                 <w:noProof/>
                 <w:webHidden/>
               </w:rPr>
-              <w:instrText xml:space="preserve"> PAGEREF _Toc387358449 \h </w:instrText>
+              <w:instrText xml:space="preserve"> PAGEREF _Toc387395556 \h </w:instrText>
             </w:r>
             <w:r>
               <w:rPr>
@@ -1638,7 +1638,7 @@
               <w:lang w:eastAsia="de-AT"/>
             </w:rPr>
           </w:pPr>
-          <w:hyperlink w:anchor="_Toc387358450" w:history="1">
+          <w:hyperlink w:anchor="_Toc387395557" w:history="1">
             <w:r>
               <w:rPr>
                 <w:rStyle w:val="Hyperlink"/>
@@ -1665,7 +1665,7 @@
                 <w:noProof/>
                 <w:webHidden/>
               </w:rPr>
-              <w:instrText xml:space="preserve"> PAGEREF _Toc387358450 \h </w:instrText>
+              <w:instrText xml:space="preserve"> PAGEREF _Toc387395557 \h </w:instrText>
             </w:r>
             <w:r>
               <w:rPr>
@@ -1708,7 +1708,7 @@
               <w:lang w:eastAsia="de-AT"/>
             </w:rPr>
           </w:pPr>
-          <w:hyperlink w:anchor="_Toc387358451" w:history="1">
+          <w:hyperlink w:anchor="_Toc387395558" w:history="1">
             <w:r>
               <w:rPr>
                 <w:rStyle w:val="Hyperlink"/>
@@ -1735,7 +1735,7 @@
                 <w:noProof/>
                 <w:webHidden/>
               </w:rPr>
-              <w:instrText xml:space="preserve"> PAGEREF _Toc387358451 \h </w:instrText>
+              <w:instrText xml:space="preserve"> PAGEREF _Toc387395558 \h </w:instrText>
             </w:r>
             <w:r>
               <w:rPr>
@@ -1778,7 +1778,7 @@
               <w:lang w:eastAsia="de-AT"/>
             </w:rPr>
           </w:pPr>
-          <w:hyperlink w:anchor="_Toc387358452" w:history="1">
+          <w:hyperlink w:anchor="_Toc387395559" w:history="1">
             <w:r>
               <w:rPr>
                 <w:rStyle w:val="Hyperlink"/>
@@ -1805,7 +1805,7 @@
                 <w:noProof/>
                 <w:webHidden/>
               </w:rPr>
-              <w:instrText xml:space="preserve"> PAGEREF _Toc387358452 \h </w:instrText>
+              <w:instrText xml:space="preserve"> PAGEREF _Toc387395559 \h </w:instrText>
             </w:r>
             <w:r>
               <w:rPr>
@@ -1848,7 +1848,7 @@
               <w:lang w:eastAsia="de-AT"/>
             </w:rPr>
           </w:pPr>
-          <w:hyperlink w:anchor="_Toc387358453" w:history="1">
+          <w:hyperlink w:anchor="_Toc387395560" w:history="1">
             <w:r>
               <w:rPr>
                 <w:rStyle w:val="Hyperlink"/>
@@ -1875,7 +1875,7 @@
                 <w:noProof/>
                 <w:webHidden/>
               </w:rPr>
-              <w:instrText xml:space="preserve"> PAGEREF _Toc387358453 \h </w:instrText>
+              <w:instrText xml:space="preserve"> PAGEREF _Toc387395560 \h </w:instrText>
             </w:r>
             <w:r>
               <w:rPr>
@@ -1918,7 +1918,7 @@
               <w:lang w:eastAsia="de-AT"/>
             </w:rPr>
           </w:pPr>
-          <w:hyperlink w:anchor="_Toc387358454" w:history="1">
+          <w:hyperlink w:anchor="_Toc387395561" w:history="1">
             <w:r>
               <w:rPr>
                 <w:rStyle w:val="Hyperlink"/>
@@ -1945,7 +1945,7 @@
                 <w:noProof/>
                 <w:webHidden/>
               </w:rPr>
-              <w:instrText xml:space="preserve"> PAGEREF _Toc387358454 \h </w:instrText>
+              <w:instrText xml:space="preserve"> PAGEREF _Toc387395561 \h </w:instrText>
             </w:r>
             <w:r>
               <w:rPr>
@@ -1988,7 +1988,7 @@
               <w:lang w:eastAsia="de-AT"/>
             </w:rPr>
           </w:pPr>
-          <w:hyperlink w:anchor="_Toc387358455" w:history="1">
+          <w:hyperlink w:anchor="_Toc387395562" w:history="1">
             <w:r>
               <w:rPr>
                 <w:rStyle w:val="Hyperlink"/>
@@ -2015,7 +2015,7 @@
                 <w:noProof/>
                 <w:webHidden/>
               </w:rPr>
-              <w:instrText xml:space="preserve"> PAGEREF _Toc387358455 \h </w:instrText>
+              <w:instrText xml:space="preserve"> PAGEREF _Toc387395562 \h </w:instrText>
             </w:r>
             <w:r>
               <w:rPr>
@@ -2058,7 +2058,7 @@
               <w:lang w:eastAsia="de-AT"/>
             </w:rPr>
           </w:pPr>
-          <w:hyperlink w:anchor="_Toc387358456" w:history="1">
+          <w:hyperlink w:anchor="_Toc387395563" w:history="1">
             <w:r>
               <w:rPr>
                 <w:rStyle w:val="Hyperlink"/>
@@ -2085,7 +2085,7 @@
                 <w:noProof/>
                 <w:webHidden/>
               </w:rPr>
-              <w:instrText xml:space="preserve"> PAGEREF _Toc387358456 \h </w:instrText>
+              <w:instrText xml:space="preserve"> PAGEREF _Toc387395563 \h </w:instrText>
             </w:r>
             <w:r>
               <w:rPr>
@@ -2128,7 +2128,7 @@
               <w:lang w:eastAsia="de-AT"/>
             </w:rPr>
           </w:pPr>
-          <w:hyperlink w:anchor="_Toc387358457" w:history="1">
+          <w:hyperlink w:anchor="_Toc387395564" w:history="1">
             <w:r>
               <w:rPr>
                 <w:rStyle w:val="Hyperlink"/>
@@ -2155,7 +2155,7 @@
                 <w:noProof/>
                 <w:webHidden/>
               </w:rPr>
-              <w:instrText xml:space="preserve"> PAGEREF _Toc387358457 \h </w:instrText>
+              <w:instrText xml:space="preserve"> PAGEREF _Toc387395564 \h </w:instrText>
             </w:r>
             <w:r>
               <w:rPr>
@@ -2198,7 +2198,7 @@
               <w:lang w:eastAsia="de-AT"/>
             </w:rPr>
           </w:pPr>
-          <w:hyperlink w:anchor="_Toc387358458" w:history="1">
+          <w:hyperlink w:anchor="_Toc387395565" w:history="1">
             <w:r>
               <w:rPr>
                 <w:rStyle w:val="Hyperlink"/>
@@ -2225,7 +2225,7 @@
                 <w:noProof/>
                 <w:webHidden/>
               </w:rPr>
-              <w:instrText xml:space="preserve"> PAGEREF _Toc387358458 \h </w:instrText>
+              <w:instrText xml:space="preserve"> PAGEREF _Toc387395565 \h </w:instrText>
             </w:r>
             <w:r>
               <w:rPr>
@@ -2268,7 +2268,7 @@
               <w:lang w:eastAsia="de-AT"/>
             </w:rPr>
           </w:pPr>
-          <w:hyperlink w:anchor="_Toc387358459" w:history="1">
+          <w:hyperlink w:anchor="_Toc387395566" w:history="1">
             <w:r>
               <w:rPr>
                 <w:rStyle w:val="Hyperlink"/>
@@ -2296,7 +2296,7 @@
                 <w:noProof/>
                 <w:webHidden/>
               </w:rPr>
-              <w:instrText xml:space="preserve"> PAGEREF _Toc387358459 \h </w:instrText>
+              <w:instrText xml:space="preserve"> PAGEREF _Toc387395566 \h </w:instrText>
             </w:r>
             <w:r>
               <w:rPr>
@@ -2339,7 +2339,7 @@
               <w:lang w:eastAsia="de-AT"/>
             </w:rPr>
           </w:pPr>
-          <w:hyperlink w:anchor="_Toc387358460" w:history="1">
+          <w:hyperlink w:anchor="_Toc387395567" w:history="1">
             <w:r>
               <w:rPr>
                 <w:rStyle w:val="Hyperlink"/>
@@ -2366,7 +2366,7 @@
                 <w:noProof/>
                 <w:webHidden/>
               </w:rPr>
-              <w:instrText xml:space="preserve"> PAGEREF _Toc387358460 \h </w:instrText>
+              <w:instrText xml:space="preserve"> PAGEREF _Toc387395567 \h </w:instrText>
             </w:r>
             <w:r>
               <w:rPr>
@@ -2409,7 +2409,7 @@
               <w:lang w:eastAsia="de-AT"/>
             </w:rPr>
           </w:pPr>
-          <w:hyperlink w:anchor="_Toc387358461" w:history="1">
+          <w:hyperlink w:anchor="_Toc387395568" w:history="1">
             <w:r>
               <w:rPr>
                 <w:rStyle w:val="Hyperlink"/>
@@ -2436,7 +2436,7 @@
                 <w:noProof/>
                 <w:webHidden/>
               </w:rPr>
-              <w:instrText xml:space="preserve"> PAGEREF _Toc387358461 \h </w:instrText>
+              <w:instrText xml:space="preserve"> PAGEREF _Toc387395568 \h </w:instrText>
             </w:r>
             <w:r>
               <w:rPr>
@@ -2479,7 +2479,7 @@
               <w:lang w:eastAsia="de-AT"/>
             </w:rPr>
           </w:pPr>
-          <w:hyperlink w:anchor="_Toc387358462" w:history="1">
+          <w:hyperlink w:anchor="_Toc387395569" w:history="1">
             <w:r>
               <w:rPr>
                 <w:rStyle w:val="Hyperlink"/>
@@ -2506,7 +2506,7 @@
                 <w:noProof/>
                 <w:webHidden/>
               </w:rPr>
-              <w:instrText xml:space="preserve"> PAGEREF _Toc387358462 \h </w:instrText>
+              <w:instrText xml:space="preserve"> PAGEREF _Toc387395569 \h </w:instrText>
             </w:r>
             <w:r>
               <w:rPr>
@@ -2549,7 +2549,7 @@
               <w:lang w:eastAsia="de-AT"/>
             </w:rPr>
           </w:pPr>
-          <w:hyperlink w:anchor="_Toc387358463" w:history="1">
+          <w:hyperlink w:anchor="_Toc387395570" w:history="1">
             <w:r>
               <w:rPr>
                 <w:rStyle w:val="Hyperlink"/>
@@ -2577,7 +2577,7 @@
                 <w:noProof/>
                 <w:webHidden/>
               </w:rPr>
-              <w:instrText xml:space="preserve"> PAGEREF _Toc387358463 \h </w:instrText>
+              <w:instrText xml:space="preserve"> PAGEREF _Toc387395570 \h </w:instrText>
             </w:r>
             <w:r>
               <w:rPr>
@@ -2620,7 +2620,7 @@
               <w:lang w:eastAsia="de-AT"/>
             </w:rPr>
           </w:pPr>
-          <w:hyperlink w:anchor="_Toc387358464" w:history="1">
+          <w:hyperlink w:anchor="_Toc387395571" w:history="1">
             <w:r>
               <w:rPr>
                 <w:rStyle w:val="Hyperlink"/>
@@ -2648,7 +2648,7 @@
                 <w:noProof/>
                 <w:webHidden/>
               </w:rPr>
-              <w:instrText xml:space="preserve"> PAGEREF _Toc387358464 \h </w:instrText>
+              <w:instrText xml:space="preserve"> PAGEREF _Toc387395571 \h </w:instrText>
             </w:r>
             <w:r>
               <w:rPr>
@@ -2691,7 +2691,7 @@
               <w:lang w:eastAsia="de-AT"/>
             </w:rPr>
           </w:pPr>
-          <w:hyperlink w:anchor="_Toc387358465" w:history="1">
+          <w:hyperlink w:anchor="_Toc387395572" w:history="1">
             <w:r>
               <w:rPr>
                 <w:rStyle w:val="Hyperlink"/>
@@ -2719,7 +2719,7 @@
                 <w:noProof/>
                 <w:webHidden/>
               </w:rPr>
-              <w:instrText xml:space="preserve"> PAGEREF _Toc387358465 \h </w:instrText>
+              <w:instrText xml:space="preserve"> PAGEREF _Toc387395572 \h </w:instrText>
             </w:r>
             <w:r>
               <w:rPr>
@@ -2762,7 +2762,7 @@
               <w:lang w:eastAsia="de-AT"/>
             </w:rPr>
           </w:pPr>
-          <w:hyperlink w:anchor="_Toc387358466" w:history="1">
+          <w:hyperlink w:anchor="_Toc387395573" w:history="1">
             <w:r>
               <w:rPr>
                 <w:rStyle w:val="Hyperlink"/>
@@ -2790,7 +2790,7 @@
                 <w:noProof/>
                 <w:webHidden/>
               </w:rPr>
-              <w:instrText xml:space="preserve"> PAGEREF _Toc387358466 \h </w:instrText>
+              <w:instrText xml:space="preserve"> PAGEREF _Toc387395573 \h </w:instrText>
             </w:r>
             <w:r>
               <w:rPr>
@@ -2833,7 +2833,7 @@
               <w:lang w:eastAsia="de-AT"/>
             </w:rPr>
           </w:pPr>
-          <w:hyperlink w:anchor="_Toc387358467" w:history="1">
+          <w:hyperlink w:anchor="_Toc387395574" w:history="1">
             <w:r>
               <w:rPr>
                 <w:rStyle w:val="Hyperlink"/>
@@ -2860,7 +2860,7 @@
                 <w:noProof/>
                 <w:webHidden/>
               </w:rPr>
-              <w:instrText xml:space="preserve"> PAGEREF _Toc387358467 \h </w:instrText>
+              <w:instrText xml:space="preserve"> PAGEREF _Toc387395574 \h </w:instrText>
             </w:r>
             <w:r>
               <w:rPr>
@@ -2903,7 +2903,7 @@
               <w:lang w:eastAsia="de-AT"/>
             </w:rPr>
           </w:pPr>
-          <w:hyperlink w:anchor="_Toc387358468" w:history="1">
+          <w:hyperlink w:anchor="_Toc387395575" w:history="1">
             <w:r>
               <w:rPr>
                 <w:rStyle w:val="Hyperlink"/>
@@ -2930,7 +2930,7 @@
                 <w:noProof/>
                 <w:webHidden/>
               </w:rPr>
-              <w:instrText xml:space="preserve"> PAGEREF _Toc387358468 \h </w:instrText>
+              <w:instrText xml:space="preserve"> PAGEREF _Toc387395575 \h </w:instrText>
             </w:r>
             <w:r>
               <w:rPr>
@@ -2973,7 +2973,7 @@
               <w:lang w:eastAsia="de-AT"/>
             </w:rPr>
           </w:pPr>
-          <w:hyperlink w:anchor="_Toc387358469" w:history="1">
+          <w:hyperlink w:anchor="_Toc387395576" w:history="1">
             <w:r>
               <w:rPr>
                 <w:rStyle w:val="Hyperlink"/>
@@ -3000,7 +3000,7 @@
                 <w:noProof/>
                 <w:webHidden/>
               </w:rPr>
-              <w:instrText xml:space="preserve"> PAGEREF _Toc387358469 \h </w:instrText>
+              <w:instrText xml:space="preserve"> PAGEREF _Toc387395576 \h </w:instrText>
             </w:r>
             <w:r>
               <w:rPr>
@@ -3043,7 +3043,7 @@
               <w:lang w:eastAsia="de-AT"/>
             </w:rPr>
           </w:pPr>
-          <w:hyperlink w:anchor="_Toc387358470" w:history="1">
+          <w:hyperlink w:anchor="_Toc387395577" w:history="1">
             <w:r>
               <w:rPr>
                 <w:rStyle w:val="Hyperlink"/>
@@ -3070,7 +3070,7 @@
                 <w:noProof/>
                 <w:webHidden/>
               </w:rPr>
-              <w:instrText xml:space="preserve"> PAGEREF _Toc387358470 \h </w:instrText>
+              <w:instrText xml:space="preserve"> PAGEREF _Toc387395577 \h </w:instrText>
             </w:r>
             <w:r>
               <w:rPr>
@@ -3113,7 +3113,7 @@
               <w:lang w:eastAsia="de-AT"/>
             </w:rPr>
           </w:pPr>
-          <w:hyperlink w:anchor="_Toc387358471" w:history="1">
+          <w:hyperlink w:anchor="_Toc387395578" w:history="1">
             <w:r>
               <w:rPr>
                 <w:rStyle w:val="Hyperlink"/>
@@ -3141,7 +3141,7 @@
                 <w:noProof/>
                 <w:webHidden/>
               </w:rPr>
-              <w:instrText xml:space="preserve"> PAGEREF _Toc387358471 \h </w:instrText>
+              <w:instrText xml:space="preserve"> PAGEREF _Toc387395578 \h </w:instrText>
             </w:r>
             <w:r>
               <w:rPr>
@@ -3184,7 +3184,7 @@
               <w:lang w:eastAsia="de-AT"/>
             </w:rPr>
           </w:pPr>
-          <w:hyperlink w:anchor="_Toc387358472" w:history="1">
+          <w:hyperlink w:anchor="_Toc387395579" w:history="1">
             <w:r>
               <w:rPr>
                 <w:rStyle w:val="Hyperlink"/>
@@ -3211,7 +3211,7 @@
                 <w:noProof/>
                 <w:webHidden/>
               </w:rPr>
-              <w:instrText xml:space="preserve"> PAGEREF _Toc387358472 \h </w:instrText>
+              <w:instrText xml:space="preserve"> PAGEREF _Toc387395579 \h </w:instrText>
             </w:r>
             <w:r>
               <w:rPr>
@@ -3287,6 +3287,8 @@
           <w:rFonts w:asciiTheme="majorHAnsi" w:hAnsiTheme="majorHAnsi"/>
         </w:rPr>
       </w:pPr>
+      <w:bookmarkStart w:id="1" w:name="_GoBack"/>
+      <w:bookmarkEnd w:id="1"/>
     </w:p>
     <w:p>
       <w:pPr>
@@ -3327,7 +3329,7 @@
       <w:pPr>
         <w:pStyle w:val="berschrift1"/>
       </w:pPr>
-      <w:bookmarkStart w:id="2" w:name="_Toc387358450"/>
+      <w:bookmarkStart w:id="2" w:name="_Toc387395557"/>
       <w:r>
         <w:lastRenderedPageBreak/>
         <w:t>Aufgabenstellung</w:t>
@@ -3338,7 +3340,7 @@
       <w:pPr>
         <w:pStyle w:val="berschrift2"/>
       </w:pPr>
-      <w:bookmarkStart w:id="3" w:name="_Toc387358451"/>
+      <w:bookmarkStart w:id="3" w:name="_Toc387395558"/>
       <w:r>
         <w:t>Terminvereinbarungssystem</w:t>
       </w:r>
@@ -3385,7 +3387,7 @@
       <w:pPr>
         <w:pStyle w:val="berschrift3"/>
       </w:pPr>
-      <w:bookmarkStart w:id="4" w:name="_Toc387358452"/>
+      <w:bookmarkStart w:id="4" w:name="_Toc387395559"/>
       <w:r>
         <w:t>Benutzer</w:t>
       </w:r>
@@ -3495,7 +3497,7 @@
       <w:pPr>
         <w:pStyle w:val="berschrift3"/>
       </w:pPr>
-      <w:bookmarkStart w:id="5" w:name="_Toc387358453"/>
+      <w:bookmarkStart w:id="5" w:name="_Toc387395560"/>
       <w:r>
         <w:t>Organisator</w:t>
       </w:r>
@@ -3665,7 +3667,7 @@
       <w:pPr>
         <w:pStyle w:val="berschrift3"/>
       </w:pPr>
-      <w:bookmarkStart w:id="6" w:name="_Toc387358454"/>
+      <w:bookmarkStart w:id="6" w:name="_Toc387395561"/>
       <w:r>
         <w:t>Teilnehmer</w:t>
       </w:r>
@@ -3758,7 +3760,7 @@
       <w:pPr>
         <w:pStyle w:val="berschrift3"/>
       </w:pPr>
-      <w:bookmarkStart w:id="7" w:name="_Toc387358455"/>
+      <w:bookmarkStart w:id="7" w:name="_Toc387395562"/>
       <w:r>
         <w:t>Notifications</w:t>
       </w:r>
@@ -3894,7 +3896,7 @@
       <w:pPr>
         <w:pStyle w:val="berschrift3"/>
       </w:pPr>
-      <w:bookmarkStart w:id="8" w:name="_Toc387358456"/>
+      <w:bookmarkStart w:id="8" w:name="_Toc387395563"/>
       <w:r>
         <w:lastRenderedPageBreak/>
         <w:t>Events</w:t>
@@ -3963,7 +3965,7 @@
       <w:pPr>
         <w:pStyle w:val="berschrift2"/>
       </w:pPr>
-      <w:bookmarkStart w:id="9" w:name="_Toc387358457"/>
+      <w:bookmarkStart w:id="9" w:name="_Toc387395564"/>
       <w:r>
         <w:t>Aufgabenstellung</w:t>
       </w:r>
@@ -4112,7 +4114,7 @@
       <w:pPr>
         <w:pStyle w:val="berschrift3"/>
       </w:pPr>
-      <w:bookmarkStart w:id="10" w:name="_Toc387358458"/>
+      <w:bookmarkStart w:id="10" w:name="_Toc387395565"/>
       <w:r>
         <w:t>Vorgehensweise</w:t>
       </w:r>
@@ -4241,7 +4243,7 @@
           <w:lang w:val="en-US"/>
         </w:rPr>
       </w:pPr>
-      <w:bookmarkStart w:id="11" w:name="_Toc387358459"/>
+      <w:bookmarkStart w:id="11" w:name="_Toc387395566"/>
       <w:r>
         <w:rPr>
           <w:lang w:val="en-US"/>
@@ -4363,7 +4365,7 @@
       <w:pPr>
         <w:pStyle w:val="berschrift3"/>
       </w:pPr>
-      <w:bookmarkStart w:id="12" w:name="_Toc387358460"/>
+      <w:bookmarkStart w:id="12" w:name="_Toc387395567"/>
       <w:r>
         <w:t>Bewertungskriterien:</w:t>
       </w:r>
@@ -4852,7 +4854,7 @@
       <w:pPr>
         <w:pStyle w:val="berschrift1"/>
       </w:pPr>
-      <w:bookmarkStart w:id="13" w:name="_Toc387358461"/>
+      <w:bookmarkStart w:id="13" w:name="_Toc387395568"/>
       <w:r>
         <w:lastRenderedPageBreak/>
         <w:t>Arbeitsaufteilung mit Aufwandschätzung</w:t>
@@ -4870,26 +4872,25 @@
     <w:tbl>
       <w:tblPr>
         <w:tblStyle w:val="FarbigeSchattierung-Akzent1"/>
-        <w:tblW w:w="10798" w:type="dxa"/>
-        <w:tblInd w:w="-743" w:type="dxa"/>
+        <w:tblW w:w="11030" w:type="dxa"/>
+        <w:tblInd w:w="-885" w:type="dxa"/>
         <w:tblLook w:val="04A0" w:firstRow="1" w:lastRow="0" w:firstColumn="1" w:lastColumn="0" w:noHBand="0" w:noVBand="1"/>
       </w:tblPr>
       <w:tblGrid>
-        <w:gridCol w:w="1702"/>
-        <w:gridCol w:w="1843"/>
-        <w:gridCol w:w="3260"/>
-        <w:gridCol w:w="1447"/>
-        <w:gridCol w:w="2546"/>
+        <w:gridCol w:w="2083"/>
+        <w:gridCol w:w="2596"/>
+        <w:gridCol w:w="4678"/>
+        <w:gridCol w:w="1673"/>
       </w:tblGrid>
       <w:tr>
         <w:trPr>
           <w:cnfStyle w:val="100000000000" w:firstRow="1" w:lastRow="0" w:firstColumn="0" w:lastColumn="0" w:oddVBand="0" w:evenVBand="0" w:oddHBand="0" w:evenHBand="0" w:firstRowFirstColumn="0" w:firstRowLastColumn="0" w:lastRowFirstColumn="0" w:lastRowLastColumn="0"/>
-          <w:trHeight w:val="520"/>
+          <w:trHeight w:val="522"/>
         </w:trPr>
         <w:tc>
           <w:tcPr>
             <w:cnfStyle w:val="001000000100" w:firstRow="0" w:lastRow="0" w:firstColumn="1" w:lastColumn="0" w:oddVBand="0" w:evenVBand="0" w:oddHBand="0" w:evenHBand="0" w:firstRowFirstColumn="1" w:firstRowLastColumn="0" w:lastRowFirstColumn="0" w:lastRowLastColumn="0"/>
-            <w:tcW w:w="1702" w:type="dxa"/>
+            <w:tcW w:w="2083" w:type="dxa"/>
           </w:tcPr>
           <w:p>
             <w:pPr>
@@ -4928,7 +4929,7 @@
         </w:tc>
         <w:tc>
           <w:tcPr>
-            <w:tcW w:w="1843" w:type="dxa"/>
+            <w:tcW w:w="2596" w:type="dxa"/>
           </w:tcPr>
           <w:p>
             <w:pPr>
@@ -4950,7 +4951,7 @@
         </w:tc>
         <w:tc>
           <w:tcPr>
-            <w:tcW w:w="3260" w:type="dxa"/>
+            <w:tcW w:w="4678" w:type="dxa"/>
           </w:tcPr>
           <w:p>
             <w:pPr>
@@ -4972,7 +4973,7 @@
         </w:tc>
         <w:tc>
           <w:tcPr>
-            <w:tcW w:w="1447" w:type="dxa"/>
+            <w:tcW w:w="1673" w:type="dxa"/>
           </w:tcPr>
           <w:p>
             <w:pPr>
@@ -4989,28 +4990,6 @@
                 <w:szCs w:val="24"/>
               </w:rPr>
               <w:t>Geschätzte Zeit in h</w:t>
-            </w:r>
-          </w:p>
-        </w:tc>
-        <w:tc>
-          <w:tcPr>
-            <w:tcW w:w="2546" w:type="dxa"/>
-          </w:tcPr>
-          <w:p>
-            <w:pPr>
-              <w:jc w:val="center"/>
-              <w:cnfStyle w:val="100000000000" w:firstRow="1" w:lastRow="0" w:firstColumn="0" w:lastColumn="0" w:oddVBand="0" w:evenVBand="0" w:oddHBand="0" w:evenHBand="0" w:firstRowFirstColumn="0" w:firstRowLastColumn="0" w:lastRowFirstColumn="0" w:lastRowLastColumn="0"/>
-              <w:rPr>
-                <w:rFonts w:asciiTheme="majorHAnsi" w:hAnsiTheme="majorHAnsi"/>
-                <w:szCs w:val="24"/>
-              </w:rPr>
-            </w:pPr>
-            <w:r>
-              <w:rPr>
-                <w:rFonts w:asciiTheme="majorHAnsi" w:hAnsiTheme="majorHAnsi"/>
-                <w:szCs w:val="24"/>
-              </w:rPr>
-              <w:t>Kommentar</w:t>
             </w:r>
           </w:p>
         </w:tc>
@@ -5018,12 +4997,12 @@
       <w:tr>
         <w:trPr>
           <w:cnfStyle w:val="000000100000" w:firstRow="0" w:lastRow="0" w:firstColumn="0" w:lastColumn="0" w:oddVBand="0" w:evenVBand="0" w:oddHBand="1" w:evenHBand="0" w:firstRowFirstColumn="0" w:firstRowLastColumn="0" w:lastRowFirstColumn="0" w:lastRowLastColumn="0"/>
-          <w:trHeight w:val="276"/>
+          <w:trHeight w:val="278"/>
         </w:trPr>
         <w:tc>
           <w:tcPr>
             <w:cnfStyle w:val="001000000000" w:firstRow="0" w:lastRow="0" w:firstColumn="1" w:lastColumn="0" w:oddVBand="0" w:evenVBand="0" w:oddHBand="0" w:evenHBand="0" w:firstRowFirstColumn="0" w:firstRowLastColumn="0" w:lastRowFirstColumn="0" w:lastRowLastColumn="0"/>
-            <w:tcW w:w="1702" w:type="dxa"/>
+            <w:tcW w:w="2083" w:type="dxa"/>
           </w:tcPr>
           <w:p>
             <w:pPr>
@@ -5032,11 +5011,20 @@
                 <w:szCs w:val="24"/>
               </w:rPr>
             </w:pPr>
+            <w:proofErr w:type="spellStart"/>
+            <w:r>
+              <w:rPr>
+                <w:rFonts w:asciiTheme="majorHAnsi" w:hAnsiTheme="majorHAnsi"/>
+                <w:szCs w:val="24"/>
+              </w:rPr>
+              <w:t>Kodras</w:t>
+            </w:r>
+            <w:proofErr w:type="spellEnd"/>
           </w:p>
         </w:tc>
         <w:tc>
           <w:tcPr>
-            <w:tcW w:w="1843" w:type="dxa"/>
+            <w:tcW w:w="2596" w:type="dxa"/>
           </w:tcPr>
           <w:p>
             <w:pPr>
@@ -5046,11 +5034,27 @@
                 <w:szCs w:val="24"/>
               </w:rPr>
             </w:pPr>
+            <w:r>
+              <w:rPr>
+                <w:rFonts w:asciiTheme="majorHAnsi" w:hAnsiTheme="majorHAnsi"/>
+                <w:szCs w:val="24"/>
+              </w:rPr>
+              <w:t>GUI-</w:t>
+            </w:r>
+            <w:proofErr w:type="spellStart"/>
+            <w:r>
+              <w:rPr>
+                <w:rFonts w:asciiTheme="majorHAnsi" w:hAnsiTheme="majorHAnsi"/>
+                <w:szCs w:val="24"/>
+              </w:rPr>
+              <w:t>Mockups</w:t>
+            </w:r>
+            <w:proofErr w:type="spellEnd"/>
           </w:p>
         </w:tc>
         <w:tc>
           <w:tcPr>
-            <w:tcW w:w="3260" w:type="dxa"/>
+            <w:tcW w:w="4678" w:type="dxa"/>
           </w:tcPr>
           <w:p>
             <w:pPr>
@@ -5060,11 +5064,51 @@
                 <w:szCs w:val="24"/>
               </w:rPr>
             </w:pPr>
+            <w:r>
+              <w:rPr>
+                <w:rFonts w:asciiTheme="majorHAnsi" w:hAnsiTheme="majorHAnsi"/>
+                <w:szCs w:val="24"/>
+              </w:rPr>
+              <w:t>GUI-</w:t>
+            </w:r>
+            <w:proofErr w:type="spellStart"/>
+            <w:r>
+              <w:rPr>
+                <w:rFonts w:asciiTheme="majorHAnsi" w:hAnsiTheme="majorHAnsi"/>
+                <w:szCs w:val="24"/>
+              </w:rPr>
+              <w:t>Mockup</w:t>
+            </w:r>
+            <w:proofErr w:type="spellEnd"/>
+            <w:r>
+              <w:rPr>
+                <w:rFonts w:asciiTheme="majorHAnsi" w:hAnsiTheme="majorHAnsi"/>
+                <w:szCs w:val="24"/>
+              </w:rPr>
+              <w:t xml:space="preserve"> für das Client Programm (am besten mit </w:t>
+            </w:r>
+            <w:hyperlink r:id="rId10" w:history="1">
+              <w:r>
+                <w:rPr>
+                  <w:rStyle w:val="Hyperlink"/>
+                  <w:rFonts w:asciiTheme="majorHAnsi" w:hAnsiTheme="majorHAnsi"/>
+                  <w:szCs w:val="24"/>
+                </w:rPr>
+                <w:t>https://moqups.com/</w:t>
+              </w:r>
+            </w:hyperlink>
+            <w:r>
+              <w:rPr>
+                <w:rFonts w:asciiTheme="majorHAnsi" w:hAnsiTheme="majorHAnsi"/>
+                <w:szCs w:val="24"/>
+              </w:rPr>
+              <w:t>), soll alle wichtigen Funktionen enthalten. 3 Pros und Cons</w:t>
+            </w:r>
           </w:p>
         </w:tc>
         <w:tc>
           <w:tcPr>
-            <w:tcW w:w="1447" w:type="dxa"/>
+            <w:tcW w:w="1673" w:type="dxa"/>
           </w:tcPr>
           <w:p>
             <w:pPr>
@@ -5074,31 +5118,24 @@
                 <w:szCs w:val="24"/>
               </w:rPr>
             </w:pPr>
-          </w:p>
-        </w:tc>
-        <w:tc>
-          <w:tcPr>
-            <w:tcW w:w="2546" w:type="dxa"/>
-          </w:tcPr>
-          <w:p>
-            <w:pPr>
-              <w:cnfStyle w:val="000000100000" w:firstRow="0" w:lastRow="0" w:firstColumn="0" w:lastColumn="0" w:oddVBand="0" w:evenVBand="0" w:oddHBand="1" w:evenHBand="0" w:firstRowFirstColumn="0" w:firstRowLastColumn="0" w:lastRowFirstColumn="0" w:lastRowLastColumn="0"/>
-              <w:rPr>
-                <w:rFonts w:asciiTheme="majorHAnsi" w:hAnsiTheme="majorHAnsi"/>
-                <w:szCs w:val="24"/>
-              </w:rPr>
-            </w:pPr>
+            <w:r>
+              <w:rPr>
+                <w:rFonts w:asciiTheme="majorHAnsi" w:hAnsiTheme="majorHAnsi"/>
+                <w:szCs w:val="24"/>
+              </w:rPr>
+              <w:t>4</w:t>
+            </w:r>
           </w:p>
         </w:tc>
       </w:tr>
       <w:tr>
         <w:trPr>
-          <w:trHeight w:val="276"/>
+          <w:trHeight w:val="278"/>
         </w:trPr>
         <w:tc>
           <w:tcPr>
             <w:cnfStyle w:val="001000000000" w:firstRow="0" w:lastRow="0" w:firstColumn="1" w:lastColumn="0" w:oddVBand="0" w:evenVBand="0" w:oddHBand="0" w:evenHBand="0" w:firstRowFirstColumn="0" w:firstRowLastColumn="0" w:lastRowFirstColumn="0" w:lastRowLastColumn="0"/>
-            <w:tcW w:w="1702" w:type="dxa"/>
+            <w:tcW w:w="2083" w:type="dxa"/>
           </w:tcPr>
           <w:p>
             <w:pPr>
@@ -5107,11 +5144,18 @@
                 <w:szCs w:val="24"/>
               </w:rPr>
             </w:pPr>
+            <w:r>
+              <w:rPr>
+                <w:rFonts w:asciiTheme="majorHAnsi" w:hAnsiTheme="majorHAnsi"/>
+                <w:szCs w:val="24"/>
+              </w:rPr>
+              <w:t>Vogt</w:t>
+            </w:r>
           </w:p>
         </w:tc>
         <w:tc>
           <w:tcPr>
-            <w:tcW w:w="1843" w:type="dxa"/>
+            <w:tcW w:w="2596" w:type="dxa"/>
           </w:tcPr>
           <w:p>
             <w:pPr>
@@ -5121,11 +5165,36 @@
                 <w:szCs w:val="24"/>
               </w:rPr>
             </w:pPr>
+            <w:proofErr w:type="spellStart"/>
+            <w:r>
+              <w:rPr>
+                <w:rFonts w:asciiTheme="majorHAnsi" w:hAnsiTheme="majorHAnsi"/>
+                <w:szCs w:val="24"/>
+              </w:rPr>
+              <w:t>Use</w:t>
+            </w:r>
+            <w:proofErr w:type="spellEnd"/>
+            <w:r>
+              <w:rPr>
+                <w:rFonts w:asciiTheme="majorHAnsi" w:hAnsiTheme="majorHAnsi"/>
+                <w:szCs w:val="24"/>
+              </w:rPr>
+              <w:t>-Case-</w:t>
+            </w:r>
+            <w:proofErr w:type="spellStart"/>
+            <w:r>
+              <w:rPr>
+                <w:rFonts w:asciiTheme="majorHAnsi" w:hAnsiTheme="majorHAnsi"/>
+                <w:szCs w:val="24"/>
+              </w:rPr>
+              <w:t>Diagram</w:t>
+            </w:r>
+            <w:proofErr w:type="spellEnd"/>
           </w:p>
         </w:tc>
         <w:tc>
           <w:tcPr>
-            <w:tcW w:w="3260" w:type="dxa"/>
+            <w:tcW w:w="4678" w:type="dxa"/>
           </w:tcPr>
           <w:p>
             <w:pPr>
@@ -5135,11 +5204,27 @@
                 <w:szCs w:val="24"/>
               </w:rPr>
             </w:pPr>
+            <w:proofErr w:type="spellStart"/>
+            <w:r>
+              <w:rPr>
+                <w:rFonts w:asciiTheme="majorHAnsi" w:hAnsiTheme="majorHAnsi"/>
+                <w:szCs w:val="24"/>
+              </w:rPr>
+              <w:t>Requirementsanalyse</w:t>
+            </w:r>
+            <w:proofErr w:type="spellEnd"/>
+            <w:r>
+              <w:rPr>
+                <w:rFonts w:asciiTheme="majorHAnsi" w:hAnsiTheme="majorHAnsi"/>
+                <w:szCs w:val="24"/>
+              </w:rPr>
+              <w:t xml:space="preserve"> der Angabe anhand von USE-Case-Diagrammen und der dazugehörigen Beschreibung (erweiterte Punkteliste der Angabe)</w:t>
+            </w:r>
           </w:p>
         </w:tc>
         <w:tc>
           <w:tcPr>
-            <w:tcW w:w="1447" w:type="dxa"/>
+            <w:tcW w:w="1673" w:type="dxa"/>
           </w:tcPr>
           <w:p>
             <w:pPr>
@@ -5149,32 +5234,25 @@
                 <w:szCs w:val="24"/>
               </w:rPr>
             </w:pPr>
-          </w:p>
-        </w:tc>
-        <w:tc>
-          <w:tcPr>
-            <w:tcW w:w="2546" w:type="dxa"/>
-          </w:tcPr>
-          <w:p>
-            <w:pPr>
-              <w:cnfStyle w:val="000000000000" w:firstRow="0" w:lastRow="0" w:firstColumn="0" w:lastColumn="0" w:oddVBand="0" w:evenVBand="0" w:oddHBand="0" w:evenHBand="0" w:firstRowFirstColumn="0" w:firstRowLastColumn="0" w:lastRowFirstColumn="0" w:lastRowLastColumn="0"/>
-              <w:rPr>
-                <w:rFonts w:asciiTheme="majorHAnsi" w:hAnsiTheme="majorHAnsi"/>
-                <w:szCs w:val="24"/>
-              </w:rPr>
-            </w:pPr>
+            <w:r>
+              <w:rPr>
+                <w:rFonts w:asciiTheme="majorHAnsi" w:hAnsiTheme="majorHAnsi"/>
+                <w:szCs w:val="24"/>
+              </w:rPr>
+              <w:t>3</w:t>
+            </w:r>
           </w:p>
         </w:tc>
       </w:tr>
       <w:tr>
         <w:trPr>
           <w:cnfStyle w:val="000000100000" w:firstRow="0" w:lastRow="0" w:firstColumn="0" w:lastColumn="0" w:oddVBand="0" w:evenVBand="0" w:oddHBand="1" w:evenHBand="0" w:firstRowFirstColumn="0" w:firstRowLastColumn="0" w:lastRowFirstColumn="0" w:lastRowLastColumn="0"/>
-          <w:trHeight w:val="276"/>
+          <w:trHeight w:val="278"/>
         </w:trPr>
         <w:tc>
           <w:tcPr>
             <w:cnfStyle w:val="001000000000" w:firstRow="0" w:lastRow="0" w:firstColumn="1" w:lastColumn="0" w:oddVBand="0" w:evenVBand="0" w:oddHBand="0" w:evenHBand="0" w:firstRowFirstColumn="0" w:firstRowLastColumn="0" w:lastRowFirstColumn="0" w:lastRowLastColumn="0"/>
-            <w:tcW w:w="1702" w:type="dxa"/>
+            <w:tcW w:w="2083" w:type="dxa"/>
           </w:tcPr>
           <w:p>
             <w:pPr>
@@ -5183,11 +5261,18 @@
                 <w:szCs w:val="24"/>
               </w:rPr>
             </w:pPr>
+            <w:r>
+              <w:rPr>
+                <w:rFonts w:asciiTheme="majorHAnsi" w:hAnsiTheme="majorHAnsi"/>
+                <w:szCs w:val="24"/>
+              </w:rPr>
+              <w:t>Özsoy</w:t>
+            </w:r>
           </w:p>
         </w:tc>
         <w:tc>
           <w:tcPr>
-            <w:tcW w:w="1843" w:type="dxa"/>
+            <w:tcW w:w="2596" w:type="dxa"/>
           </w:tcPr>
           <w:p>
             <w:pPr>
@@ -5197,11 +5282,20 @@
                 <w:szCs w:val="24"/>
               </w:rPr>
             </w:pPr>
+            <w:proofErr w:type="spellStart"/>
+            <w:r>
+              <w:rPr>
+                <w:rFonts w:asciiTheme="majorHAnsi" w:hAnsiTheme="majorHAnsi"/>
+                <w:szCs w:val="24"/>
+              </w:rPr>
+              <w:t>Statemachine-Diagram</w:t>
+            </w:r>
+            <w:proofErr w:type="spellEnd"/>
           </w:p>
         </w:tc>
         <w:tc>
           <w:tcPr>
-            <w:tcW w:w="3260" w:type="dxa"/>
+            <w:tcW w:w="4678" w:type="dxa"/>
           </w:tcPr>
           <w:p>
             <w:pPr>
@@ -5211,11 +5305,34 @@
                 <w:szCs w:val="24"/>
               </w:rPr>
             </w:pPr>
+            <w:r>
+              <w:rPr>
+                <w:rFonts w:asciiTheme="majorHAnsi" w:hAnsiTheme="majorHAnsi"/>
+                <w:szCs w:val="24"/>
+              </w:rPr>
+              <w:t xml:space="preserve">Erstellung eines Zustandsdiagrammes für </w:t>
+            </w:r>
+            <w:proofErr w:type="spellStart"/>
+            <w:r>
+              <w:rPr>
+                <w:rFonts w:asciiTheme="majorHAnsi" w:hAnsiTheme="majorHAnsi"/>
+                <w:szCs w:val="24"/>
+              </w:rPr>
+              <w:t>SigmaScheduler</w:t>
+            </w:r>
+            <w:proofErr w:type="spellEnd"/>
+            <w:r>
+              <w:rPr>
+                <w:rFonts w:asciiTheme="majorHAnsi" w:hAnsiTheme="majorHAnsi"/>
+                <w:szCs w:val="24"/>
+              </w:rPr>
+              <w:t xml:space="preserve"> in ASTAH und zusätzliches Exportieren des ASTAH-Files als Bilddatei</w:t>
+            </w:r>
           </w:p>
         </w:tc>
         <w:tc>
           <w:tcPr>
-            <w:tcW w:w="1447" w:type="dxa"/>
+            <w:tcW w:w="1673" w:type="dxa"/>
           </w:tcPr>
           <w:p>
             <w:pPr>
@@ -5225,31 +5342,24 @@
                 <w:szCs w:val="24"/>
               </w:rPr>
             </w:pPr>
-          </w:p>
-        </w:tc>
-        <w:tc>
-          <w:tcPr>
-            <w:tcW w:w="2546" w:type="dxa"/>
-          </w:tcPr>
-          <w:p>
-            <w:pPr>
-              <w:cnfStyle w:val="000000100000" w:firstRow="0" w:lastRow="0" w:firstColumn="0" w:lastColumn="0" w:oddVBand="0" w:evenVBand="0" w:oddHBand="1" w:evenHBand="0" w:firstRowFirstColumn="0" w:firstRowLastColumn="0" w:lastRowFirstColumn="0" w:lastRowLastColumn="0"/>
-              <w:rPr>
-                <w:rFonts w:asciiTheme="majorHAnsi" w:hAnsiTheme="majorHAnsi"/>
-                <w:szCs w:val="24"/>
-              </w:rPr>
-            </w:pPr>
+            <w:r>
+              <w:rPr>
+                <w:rFonts w:asciiTheme="majorHAnsi" w:hAnsiTheme="majorHAnsi"/>
+                <w:szCs w:val="24"/>
+              </w:rPr>
+              <w:t>2</w:t>
+            </w:r>
           </w:p>
         </w:tc>
       </w:tr>
       <w:tr>
         <w:trPr>
-          <w:trHeight w:val="276"/>
+          <w:trHeight w:val="278"/>
         </w:trPr>
         <w:tc>
           <w:tcPr>
             <w:cnfStyle w:val="001000000000" w:firstRow="0" w:lastRow="0" w:firstColumn="1" w:lastColumn="0" w:oddVBand="0" w:evenVBand="0" w:oddHBand="0" w:evenHBand="0" w:firstRowFirstColumn="0" w:firstRowLastColumn="0" w:lastRowFirstColumn="0" w:lastRowLastColumn="0"/>
-            <w:tcW w:w="1702" w:type="dxa"/>
+            <w:tcW w:w="2083" w:type="dxa"/>
           </w:tcPr>
           <w:p>
             <w:pPr>
@@ -5258,11 +5368,18 @@
                 <w:szCs w:val="24"/>
               </w:rPr>
             </w:pPr>
+            <w:r>
+              <w:rPr>
+                <w:rFonts w:asciiTheme="majorHAnsi" w:hAnsiTheme="majorHAnsi"/>
+                <w:szCs w:val="24"/>
+              </w:rPr>
+              <w:t>Özsoy</w:t>
+            </w:r>
           </w:p>
         </w:tc>
         <w:tc>
           <w:tcPr>
-            <w:tcW w:w="1843" w:type="dxa"/>
+            <w:tcW w:w="2596" w:type="dxa"/>
           </w:tcPr>
           <w:p>
             <w:pPr>
@@ -5272,11 +5389,18 @@
                 <w:szCs w:val="24"/>
               </w:rPr>
             </w:pPr>
+            <w:r>
+              <w:rPr>
+                <w:rFonts w:asciiTheme="majorHAnsi" w:hAnsiTheme="majorHAnsi"/>
+                <w:szCs w:val="24"/>
+              </w:rPr>
+              <w:t>Dokumentation</w:t>
+            </w:r>
           </w:p>
         </w:tc>
         <w:tc>
           <w:tcPr>
-            <w:tcW w:w="3260" w:type="dxa"/>
+            <w:tcW w:w="4678" w:type="dxa"/>
           </w:tcPr>
           <w:p>
             <w:pPr>
@@ -5286,11 +5410,18 @@
                 <w:szCs w:val="24"/>
               </w:rPr>
             </w:pPr>
+            <w:r>
+              <w:rPr>
+                <w:rFonts w:asciiTheme="majorHAnsi" w:hAnsiTheme="majorHAnsi"/>
+                <w:szCs w:val="24"/>
+              </w:rPr>
+              <w:t>Erstellung, Design, Zusammenführung aller Grafiken und Erweiterung/Ergänzung der Dokumentation unter Beachtung der Meta-Regeln</w:t>
+            </w:r>
           </w:p>
         </w:tc>
         <w:tc>
           <w:tcPr>
-            <w:tcW w:w="1447" w:type="dxa"/>
+            <w:tcW w:w="1673" w:type="dxa"/>
           </w:tcPr>
           <w:p>
             <w:pPr>
@@ -5300,11 +5431,134 @@
                 <w:szCs w:val="24"/>
               </w:rPr>
             </w:pPr>
+            <w:r>
+              <w:rPr>
+                <w:rFonts w:asciiTheme="majorHAnsi" w:hAnsiTheme="majorHAnsi"/>
+                <w:szCs w:val="24"/>
+              </w:rPr>
+              <w:t>2</w:t>
+            </w:r>
+          </w:p>
+        </w:tc>
+      </w:tr>
+      <w:tr>
+        <w:trPr>
+          <w:cnfStyle w:val="000000100000" w:firstRow="0" w:lastRow="0" w:firstColumn="0" w:lastColumn="0" w:oddVBand="0" w:evenVBand="0" w:oddHBand="1" w:evenHBand="0" w:firstRowFirstColumn="0" w:firstRowLastColumn="0" w:lastRowFirstColumn="0" w:lastRowLastColumn="0"/>
+          <w:trHeight w:val="278"/>
+        </w:trPr>
+        <w:tc>
+          <w:tcPr>
+            <w:cnfStyle w:val="001000000000" w:firstRow="0" w:lastRow="0" w:firstColumn="1" w:lastColumn="0" w:oddVBand="0" w:evenVBand="0" w:oddHBand="0" w:evenHBand="0" w:firstRowFirstColumn="0" w:firstRowLastColumn="0" w:lastRowFirstColumn="0" w:lastRowLastColumn="0"/>
+            <w:tcW w:w="2083" w:type="dxa"/>
+          </w:tcPr>
+          <w:p>
+            <w:pPr>
+              <w:rPr>
+                <w:rFonts w:asciiTheme="majorHAnsi" w:hAnsiTheme="majorHAnsi"/>
+                <w:szCs w:val="24"/>
+              </w:rPr>
+            </w:pPr>
+            <w:r>
+              <w:rPr>
+                <w:rFonts w:asciiTheme="majorHAnsi" w:hAnsiTheme="majorHAnsi"/>
+                <w:szCs w:val="24"/>
+              </w:rPr>
+              <w:t>Scholz</w:t>
+            </w:r>
           </w:p>
         </w:tc>
         <w:tc>
           <w:tcPr>
-            <w:tcW w:w="2546" w:type="dxa"/>
+            <w:tcW w:w="2596" w:type="dxa"/>
+          </w:tcPr>
+          <w:p>
+            <w:pPr>
+              <w:cnfStyle w:val="000000100000" w:firstRow="0" w:lastRow="0" w:firstColumn="0" w:lastColumn="0" w:oddVBand="0" w:evenVBand="0" w:oddHBand="1" w:evenHBand="0" w:firstRowFirstColumn="0" w:firstRowLastColumn="0" w:lastRowFirstColumn="0" w:lastRowLastColumn="0"/>
+              <w:rPr>
+                <w:rFonts w:asciiTheme="majorHAnsi" w:hAnsiTheme="majorHAnsi"/>
+                <w:szCs w:val="24"/>
+              </w:rPr>
+            </w:pPr>
+            <w:r>
+              <w:rPr>
+                <w:rFonts w:asciiTheme="majorHAnsi" w:hAnsiTheme="majorHAnsi"/>
+                <w:szCs w:val="24"/>
+              </w:rPr>
+              <w:t>Applikationsaufteilung</w:t>
+            </w:r>
+          </w:p>
+        </w:tc>
+        <w:tc>
+          <w:tcPr>
+            <w:tcW w:w="4678" w:type="dxa"/>
+          </w:tcPr>
+          <w:p>
+            <w:pPr>
+              <w:cnfStyle w:val="000000100000" w:firstRow="0" w:lastRow="0" w:firstColumn="0" w:lastColumn="0" w:oddVBand="0" w:evenVBand="0" w:oddHBand="1" w:evenHBand="0" w:firstRowFirstColumn="0" w:firstRowLastColumn="0" w:lastRowFirstColumn="0" w:lastRowLastColumn="0"/>
+              <w:rPr>
+                <w:rFonts w:asciiTheme="majorHAnsi" w:hAnsiTheme="majorHAnsi"/>
+                <w:szCs w:val="24"/>
+              </w:rPr>
+            </w:pPr>
+            <w:r>
+              <w:rPr>
+                <w:rFonts w:asciiTheme="majorHAnsi" w:hAnsiTheme="majorHAnsi"/>
+                <w:szCs w:val="24"/>
+              </w:rPr>
+              <w:t>Aufteilung der Anwendung in Applikationen (Client/Server) und den verwendeten Technologien</w:t>
+            </w:r>
+          </w:p>
+        </w:tc>
+        <w:tc>
+          <w:tcPr>
+            <w:tcW w:w="1673" w:type="dxa"/>
+          </w:tcPr>
+          <w:p>
+            <w:pPr>
+              <w:cnfStyle w:val="000000100000" w:firstRow="0" w:lastRow="0" w:firstColumn="0" w:lastColumn="0" w:oddVBand="0" w:evenVBand="0" w:oddHBand="1" w:evenHBand="0" w:firstRowFirstColumn="0" w:firstRowLastColumn="0" w:lastRowFirstColumn="0" w:lastRowLastColumn="0"/>
+              <w:rPr>
+                <w:rFonts w:asciiTheme="majorHAnsi" w:hAnsiTheme="majorHAnsi"/>
+                <w:szCs w:val="24"/>
+              </w:rPr>
+            </w:pPr>
+            <w:r>
+              <w:rPr>
+                <w:rFonts w:asciiTheme="majorHAnsi" w:hAnsiTheme="majorHAnsi"/>
+                <w:szCs w:val="24"/>
+              </w:rPr>
+              <w:t>3</w:t>
+            </w:r>
+          </w:p>
+        </w:tc>
+      </w:tr>
+      <w:tr>
+        <w:trPr>
+          <w:trHeight w:val="278"/>
+        </w:trPr>
+        <w:tc>
+          <w:tcPr>
+            <w:cnfStyle w:val="001000000000" w:firstRow="0" w:lastRow="0" w:firstColumn="1" w:lastColumn="0" w:oddVBand="0" w:evenVBand="0" w:oddHBand="0" w:evenHBand="0" w:firstRowFirstColumn="0" w:firstRowLastColumn="0" w:lastRowFirstColumn="0" w:lastRowLastColumn="0"/>
+            <w:tcW w:w="2083" w:type="dxa"/>
+          </w:tcPr>
+          <w:p>
+            <w:pPr>
+              <w:rPr>
+                <w:rFonts w:asciiTheme="majorHAnsi" w:hAnsiTheme="majorHAnsi"/>
+                <w:szCs w:val="24"/>
+              </w:rPr>
+            </w:pPr>
+            <w:r>
+              <w:rPr>
+                <w:rFonts w:asciiTheme="majorHAnsi" w:hAnsiTheme="majorHAnsi"/>
+                <w:szCs w:val="24"/>
+              </w:rPr>
+              <w:t>Scholz</w:t>
+            </w:r>
+          </w:p>
+        </w:tc>
+        <w:tc>
+          <w:tcPr>
+            <w:tcW w:w="2596" w:type="dxa"/>
           </w:tcPr>
           <w:p>
             <w:pPr>
@@ -5314,6 +5568,154 @@
                 <w:szCs w:val="24"/>
               </w:rPr>
             </w:pPr>
+            <w:r>
+              <w:rPr>
+                <w:rFonts w:asciiTheme="majorHAnsi" w:hAnsiTheme="majorHAnsi"/>
+                <w:szCs w:val="24"/>
+              </w:rPr>
+              <w:t>Teammanagement</w:t>
+            </w:r>
+          </w:p>
+        </w:tc>
+        <w:tc>
+          <w:tcPr>
+            <w:tcW w:w="4678" w:type="dxa"/>
+          </w:tcPr>
+          <w:p>
+            <w:pPr>
+              <w:cnfStyle w:val="000000000000" w:firstRow="0" w:lastRow="0" w:firstColumn="0" w:lastColumn="0" w:oddVBand="0" w:evenVBand="0" w:oddHBand="0" w:evenHBand="0" w:firstRowFirstColumn="0" w:firstRowLastColumn="0" w:lastRowFirstColumn="0" w:lastRowLastColumn="0"/>
+              <w:rPr>
+                <w:rFonts w:asciiTheme="majorHAnsi" w:hAnsiTheme="majorHAnsi"/>
+                <w:szCs w:val="24"/>
+              </w:rPr>
+            </w:pPr>
+            <w:r>
+              <w:rPr>
+                <w:rFonts w:asciiTheme="majorHAnsi" w:hAnsiTheme="majorHAnsi"/>
+                <w:szCs w:val="24"/>
+              </w:rPr>
+              <w:t>Aufteilung und Beschreibung der Arbeitspakete für die Teammitglieder</w:t>
+            </w:r>
+          </w:p>
+        </w:tc>
+        <w:tc>
+          <w:tcPr>
+            <w:tcW w:w="1673" w:type="dxa"/>
+          </w:tcPr>
+          <w:p>
+            <w:pPr>
+              <w:cnfStyle w:val="000000000000" w:firstRow="0" w:lastRow="0" w:firstColumn="0" w:lastColumn="0" w:oddVBand="0" w:evenVBand="0" w:oddHBand="0" w:evenHBand="0" w:firstRowFirstColumn="0" w:firstRowLastColumn="0" w:lastRowFirstColumn="0" w:lastRowLastColumn="0"/>
+              <w:rPr>
+                <w:rFonts w:asciiTheme="majorHAnsi" w:hAnsiTheme="majorHAnsi"/>
+                <w:szCs w:val="24"/>
+              </w:rPr>
+            </w:pPr>
+            <w:r>
+              <w:rPr>
+                <w:rFonts w:asciiTheme="majorHAnsi" w:hAnsiTheme="majorHAnsi"/>
+                <w:szCs w:val="24"/>
+              </w:rPr>
+              <w:t>1</w:t>
+            </w:r>
+          </w:p>
+        </w:tc>
+      </w:tr>
+      <w:tr>
+        <w:trPr>
+          <w:cnfStyle w:val="000000100000" w:firstRow="0" w:lastRow="0" w:firstColumn="0" w:lastColumn="0" w:oddVBand="0" w:evenVBand="0" w:oddHBand="1" w:evenHBand="0" w:firstRowFirstColumn="0" w:firstRowLastColumn="0" w:lastRowFirstColumn="0" w:lastRowLastColumn="0"/>
+          <w:trHeight w:val="278"/>
+        </w:trPr>
+        <w:tc>
+          <w:tcPr>
+            <w:cnfStyle w:val="001000000000" w:firstRow="0" w:lastRow="0" w:firstColumn="1" w:lastColumn="0" w:oddVBand="0" w:evenVBand="0" w:oddHBand="0" w:evenHBand="0" w:firstRowFirstColumn="0" w:firstRowLastColumn="0" w:lastRowFirstColumn="0" w:lastRowLastColumn="0"/>
+            <w:tcW w:w="2083" w:type="dxa"/>
+          </w:tcPr>
+          <w:p>
+            <w:pPr>
+              <w:rPr>
+                <w:rFonts w:asciiTheme="majorHAnsi" w:hAnsiTheme="majorHAnsi"/>
+                <w:szCs w:val="24"/>
+              </w:rPr>
+            </w:pPr>
+            <w:proofErr w:type="spellStart"/>
+            <w:r>
+              <w:rPr>
+                <w:rFonts w:asciiTheme="majorHAnsi" w:hAnsiTheme="majorHAnsi"/>
+                <w:szCs w:val="24"/>
+              </w:rPr>
+              <w:t>Kodras</w:t>
+            </w:r>
+            <w:proofErr w:type="spellEnd"/>
+            <w:r>
+              <w:rPr>
+                <w:rFonts w:asciiTheme="majorHAnsi" w:hAnsiTheme="majorHAnsi"/>
+                <w:szCs w:val="24"/>
+              </w:rPr>
+              <w:t>, Vogt</w:t>
+            </w:r>
+          </w:p>
+        </w:tc>
+        <w:tc>
+          <w:tcPr>
+            <w:tcW w:w="2596" w:type="dxa"/>
+          </w:tcPr>
+          <w:p>
+            <w:pPr>
+              <w:cnfStyle w:val="000000100000" w:firstRow="0" w:lastRow="0" w:firstColumn="0" w:lastColumn="0" w:oddVBand="0" w:evenVBand="0" w:oddHBand="1" w:evenHBand="0" w:firstRowFirstColumn="0" w:firstRowLastColumn="0" w:lastRowFirstColumn="0" w:lastRowLastColumn="0"/>
+              <w:rPr>
+                <w:rFonts w:asciiTheme="majorHAnsi" w:hAnsiTheme="majorHAnsi"/>
+                <w:szCs w:val="24"/>
+              </w:rPr>
+            </w:pPr>
+            <w:r>
+              <w:rPr>
+                <w:rFonts w:asciiTheme="majorHAnsi" w:hAnsiTheme="majorHAnsi"/>
+                <w:szCs w:val="24"/>
+              </w:rPr>
+              <w:t>UML-Export</w:t>
+            </w:r>
+          </w:p>
+        </w:tc>
+        <w:tc>
+          <w:tcPr>
+            <w:tcW w:w="4678" w:type="dxa"/>
+          </w:tcPr>
+          <w:p>
+            <w:pPr>
+              <w:cnfStyle w:val="000000100000" w:firstRow="0" w:lastRow="0" w:firstColumn="0" w:lastColumn="0" w:oddVBand="0" w:evenVBand="0" w:oddHBand="1" w:evenHBand="0" w:firstRowFirstColumn="0" w:firstRowLastColumn="0" w:lastRowFirstColumn="0" w:lastRowLastColumn="0"/>
+              <w:rPr>
+                <w:rFonts w:asciiTheme="majorHAnsi" w:hAnsiTheme="majorHAnsi"/>
+                <w:szCs w:val="24"/>
+              </w:rPr>
+            </w:pPr>
+            <w:r>
+              <w:rPr>
+                <w:rFonts w:asciiTheme="majorHAnsi" w:hAnsiTheme="majorHAnsi"/>
+                <w:szCs w:val="24"/>
+              </w:rPr>
+              <w:t>Exportieren des ASTAH-UML-Diagramms als JAVA-Dateien</w:t>
+            </w:r>
+          </w:p>
+        </w:tc>
+        <w:tc>
+          <w:tcPr>
+            <w:tcW w:w="1673" w:type="dxa"/>
+          </w:tcPr>
+          <w:p>
+            <w:pPr>
+              <w:cnfStyle w:val="000000100000" w:firstRow="0" w:lastRow="0" w:firstColumn="0" w:lastColumn="0" w:oddVBand="0" w:evenVBand="0" w:oddHBand="1" w:evenHBand="0" w:firstRowFirstColumn="0" w:firstRowLastColumn="0" w:lastRowFirstColumn="0" w:lastRowLastColumn="0"/>
+              <w:rPr>
+                <w:rFonts w:asciiTheme="majorHAnsi" w:hAnsiTheme="majorHAnsi"/>
+                <w:szCs w:val="24"/>
+              </w:rPr>
+            </w:pPr>
+            <w:r>
+              <w:rPr>
+                <w:rFonts w:asciiTheme="majorHAnsi" w:hAnsiTheme="majorHAnsi"/>
+                <w:szCs w:val="24"/>
+              </w:rPr>
+              <w:t xml:space="preserve">½ </w:t>
+            </w:r>
           </w:p>
         </w:tc>
       </w:tr>
@@ -5458,6 +5860,12 @@
                 <w:rFonts w:asciiTheme="majorHAnsi" w:hAnsiTheme="majorHAnsi"/>
               </w:rPr>
             </w:pPr>
+            <w:r>
+              <w:rPr>
+                <w:rFonts w:asciiTheme="majorHAnsi" w:hAnsiTheme="majorHAnsi"/>
+              </w:rPr>
+              <w:t xml:space="preserve">4 ½ </w:t>
+            </w:r>
           </w:p>
         </w:tc>
       </w:tr>
@@ -5492,6 +5900,12 @@
                 <w:rFonts w:asciiTheme="majorHAnsi" w:hAnsiTheme="majorHAnsi"/>
               </w:rPr>
             </w:pPr>
+            <w:r>
+              <w:rPr>
+                <w:rFonts w:asciiTheme="majorHAnsi" w:hAnsiTheme="majorHAnsi"/>
+              </w:rPr>
+              <w:t>4</w:t>
+            </w:r>
           </w:p>
         </w:tc>
       </w:tr>
@@ -5529,6 +5943,12 @@
                 <w:rFonts w:asciiTheme="majorHAnsi" w:hAnsiTheme="majorHAnsi"/>
               </w:rPr>
             </w:pPr>
+            <w:r>
+              <w:rPr>
+                <w:rFonts w:asciiTheme="majorHAnsi" w:hAnsiTheme="majorHAnsi"/>
+              </w:rPr>
+              <w:t>4</w:t>
+            </w:r>
           </w:p>
         </w:tc>
       </w:tr>
@@ -5563,6 +5983,12 @@
                 <w:rFonts w:asciiTheme="majorHAnsi" w:hAnsiTheme="majorHAnsi"/>
               </w:rPr>
             </w:pPr>
+            <w:r>
+              <w:rPr>
+                <w:rFonts w:asciiTheme="majorHAnsi" w:hAnsiTheme="majorHAnsi"/>
+              </w:rPr>
+              <w:t xml:space="preserve">3 ½ </w:t>
+            </w:r>
           </w:p>
         </w:tc>
       </w:tr>
@@ -5605,6 +6031,22 @@
                 <w:b/>
               </w:rPr>
             </w:pPr>
+            <w:r>
+              <w:rPr>
+                <w:rFonts w:asciiTheme="majorHAnsi" w:hAnsiTheme="majorHAnsi"/>
+                <w:b/>
+                <w:color w:val="FFFFFF" w:themeColor="background1"/>
+              </w:rPr>
+              <w:t>1</w:t>
+            </w:r>
+            <w:r>
+              <w:rPr>
+                <w:rFonts w:asciiTheme="majorHAnsi" w:hAnsiTheme="majorHAnsi"/>
+                <w:b/>
+                <w:color w:val="FFFFFF" w:themeColor="background1"/>
+              </w:rPr>
+              <w:t>6</w:t>
+            </w:r>
           </w:p>
         </w:tc>
       </w:tr>
@@ -5688,135 +6130,9 @@
     </w:p>
     <w:p>
       <w:pPr>
-        <w:rPr>
-          <w:rFonts w:asciiTheme="majorHAnsi" w:hAnsiTheme="majorHAnsi"/>
-        </w:rPr>
-      </w:pPr>
-    </w:p>
-    <w:p>
-      <w:pPr>
-        <w:rPr>
-          <w:rFonts w:asciiTheme="majorHAnsi" w:hAnsiTheme="majorHAnsi"/>
-        </w:rPr>
-      </w:pPr>
-    </w:p>
-    <w:p>
-      <w:pPr>
-        <w:rPr>
-          <w:rFonts w:asciiTheme="majorHAnsi" w:hAnsiTheme="majorHAnsi"/>
-        </w:rPr>
-      </w:pPr>
-    </w:p>
-    <w:p>
-      <w:pPr>
-        <w:rPr>
-          <w:rFonts w:asciiTheme="majorHAnsi" w:hAnsiTheme="majorHAnsi"/>
-        </w:rPr>
-      </w:pPr>
-    </w:p>
-    <w:p>
-      <w:pPr>
-        <w:rPr>
-          <w:rFonts w:asciiTheme="majorHAnsi" w:hAnsiTheme="majorHAnsi"/>
-        </w:rPr>
-      </w:pPr>
-    </w:p>
-    <w:p>
-      <w:pPr>
-        <w:rPr>
-          <w:rFonts w:asciiTheme="majorHAnsi" w:hAnsiTheme="majorHAnsi"/>
-        </w:rPr>
-      </w:pPr>
-    </w:p>
-    <w:p>
-      <w:pPr>
-        <w:rPr>
-          <w:rFonts w:asciiTheme="majorHAnsi" w:hAnsiTheme="majorHAnsi"/>
-        </w:rPr>
-      </w:pPr>
-    </w:p>
-    <w:p>
-      <w:pPr>
-        <w:rPr>
-          <w:rFonts w:asciiTheme="majorHAnsi" w:hAnsiTheme="majorHAnsi"/>
-        </w:rPr>
-      </w:pPr>
-    </w:p>
-    <w:p>
-      <w:pPr>
-        <w:rPr>
-          <w:rFonts w:asciiTheme="majorHAnsi" w:hAnsiTheme="majorHAnsi"/>
-        </w:rPr>
-      </w:pPr>
-    </w:p>
-    <w:p>
-      <w:pPr>
-        <w:rPr>
-          <w:rFonts w:asciiTheme="majorHAnsi" w:hAnsiTheme="majorHAnsi"/>
-        </w:rPr>
-      </w:pPr>
-    </w:p>
-    <w:p>
-      <w:pPr>
-        <w:rPr>
-          <w:rFonts w:asciiTheme="majorHAnsi" w:hAnsiTheme="majorHAnsi"/>
-        </w:rPr>
-      </w:pPr>
-    </w:p>
-    <w:p>
-      <w:pPr>
-        <w:rPr>
-          <w:rFonts w:asciiTheme="majorHAnsi" w:hAnsiTheme="majorHAnsi"/>
-        </w:rPr>
-      </w:pPr>
-    </w:p>
-    <w:p>
-      <w:pPr>
-        <w:rPr>
-          <w:rFonts w:asciiTheme="majorHAnsi" w:hAnsiTheme="majorHAnsi"/>
-        </w:rPr>
-      </w:pPr>
-    </w:p>
-    <w:p>
-      <w:pPr>
-        <w:rPr>
-          <w:rFonts w:asciiTheme="majorHAnsi" w:hAnsiTheme="majorHAnsi"/>
-        </w:rPr>
-      </w:pPr>
-    </w:p>
-    <w:p>
-      <w:pPr>
-        <w:rPr>
-          <w:rFonts w:asciiTheme="majorHAnsi" w:hAnsiTheme="majorHAnsi"/>
-        </w:rPr>
-      </w:pPr>
-    </w:p>
-    <w:p>
-      <w:pPr>
-        <w:rPr>
-          <w:rFonts w:asciiTheme="majorHAnsi" w:hAnsiTheme="majorHAnsi"/>
-        </w:rPr>
-      </w:pPr>
-    </w:p>
-    <w:p>
-      <w:pPr>
-        <w:rPr>
-          <w:rFonts w:asciiTheme="majorHAnsi" w:hAnsiTheme="majorHAnsi"/>
-        </w:rPr>
-      </w:pPr>
-    </w:p>
-    <w:p>
-      <w:pPr>
-        <w:rPr>
-          <w:rFonts w:asciiTheme="majorHAnsi" w:hAnsiTheme="majorHAnsi"/>
-        </w:rPr>
-      </w:pPr>
-    </w:p>
-    <w:p>
-      <w:pPr>
         <w:pStyle w:val="berschrift1"/>
       </w:pPr>
-      <w:bookmarkStart w:id="14" w:name="_Toc387358462"/>
+      <w:bookmarkStart w:id="14" w:name="_Toc387395569"/>
       <w:r>
         <w:lastRenderedPageBreak/>
         <w:t>Endzeitaufteilung</w:t>
@@ -5834,27 +6150,27 @@
     <w:tbl>
       <w:tblPr>
         <w:tblStyle w:val="FarbigeSchattierung-Akzent1"/>
-        <w:tblW w:w="10886" w:type="dxa"/>
-        <w:tblInd w:w="-743" w:type="dxa"/>
+        <w:tblW w:w="11042" w:type="dxa"/>
+        <w:tblInd w:w="-885" w:type="dxa"/>
+        <w:tblLayout w:type="fixed"/>
         <w:tblLook w:val="04A0" w:firstRow="1" w:lastRow="0" w:firstColumn="1" w:lastColumn="0" w:noHBand="0" w:noVBand="1"/>
       </w:tblPr>
       <w:tblGrid>
-        <w:gridCol w:w="1450"/>
-        <w:gridCol w:w="1579"/>
-        <w:gridCol w:w="2813"/>
-        <w:gridCol w:w="1325"/>
-        <w:gridCol w:w="1512"/>
-        <w:gridCol w:w="2207"/>
+        <w:gridCol w:w="1945"/>
+        <w:gridCol w:w="2592"/>
+        <w:gridCol w:w="1418"/>
+        <w:gridCol w:w="1559"/>
+        <w:gridCol w:w="3528"/>
       </w:tblGrid>
       <w:tr>
         <w:trPr>
           <w:cnfStyle w:val="100000000000" w:firstRow="1" w:lastRow="0" w:firstColumn="0" w:lastColumn="0" w:oddVBand="0" w:evenVBand="0" w:oddHBand="0" w:evenHBand="0" w:firstRowFirstColumn="0" w:firstRowLastColumn="0" w:lastRowFirstColumn="0" w:lastRowLastColumn="0"/>
-          <w:trHeight w:val="548"/>
+          <w:trHeight w:val="546"/>
         </w:trPr>
         <w:tc>
           <w:tcPr>
             <w:cnfStyle w:val="001000000100" w:firstRow="0" w:lastRow="0" w:firstColumn="1" w:lastColumn="0" w:oddVBand="0" w:evenVBand="0" w:oddHBand="0" w:evenHBand="0" w:firstRowFirstColumn="1" w:firstRowLastColumn="0" w:lastRowFirstColumn="0" w:lastRowLastColumn="0"/>
-            <w:tcW w:w="1450" w:type="dxa"/>
+            <w:tcW w:w="1945" w:type="dxa"/>
           </w:tcPr>
           <w:p>
             <w:pPr>
@@ -5893,7 +6209,7 @@
         </w:tc>
         <w:tc>
           <w:tcPr>
-            <w:tcW w:w="1579" w:type="dxa"/>
+            <w:tcW w:w="2592" w:type="dxa"/>
           </w:tcPr>
           <w:p>
             <w:pPr>
@@ -5915,7 +6231,7 @@
         </w:tc>
         <w:tc>
           <w:tcPr>
-            <w:tcW w:w="2813" w:type="dxa"/>
+            <w:tcW w:w="1418" w:type="dxa"/>
           </w:tcPr>
           <w:p>
             <w:pPr>
@@ -5931,13 +6247,13 @@
                 <w:rFonts w:asciiTheme="majorHAnsi" w:hAnsiTheme="majorHAnsi"/>
                 <w:szCs w:val="24"/>
               </w:rPr>
-              <w:t>Beschreibung</w:t>
+              <w:t>Geschätzte Zeit in h</w:t>
             </w:r>
           </w:p>
         </w:tc>
         <w:tc>
           <w:tcPr>
-            <w:tcW w:w="1325" w:type="dxa"/>
+            <w:tcW w:w="1559" w:type="dxa"/>
           </w:tcPr>
           <w:p>
             <w:pPr>
@@ -5953,42 +6269,13 @@
                 <w:rFonts w:asciiTheme="majorHAnsi" w:hAnsiTheme="majorHAnsi"/>
                 <w:szCs w:val="24"/>
               </w:rPr>
-              <w:t>Geschätzte Zeit in h</w:t>
+              <w:t>Tatsächliche Zeit in h</w:t>
             </w:r>
           </w:p>
         </w:tc>
         <w:tc>
           <w:tcPr>
-            <w:tcW w:w="1512" w:type="dxa"/>
-          </w:tcPr>
-          <w:p>
-            <w:pPr>
-              <w:jc w:val="center"/>
-              <w:cnfStyle w:val="100000000000" w:firstRow="1" w:lastRow="0" w:firstColumn="0" w:lastColumn="0" w:oddVBand="0" w:evenVBand="0" w:oddHBand="0" w:evenHBand="0" w:firstRowFirstColumn="0" w:firstRowLastColumn="0" w:lastRowFirstColumn="0" w:lastRowLastColumn="0"/>
-              <w:rPr>
-                <w:rFonts w:asciiTheme="majorHAnsi" w:hAnsiTheme="majorHAnsi"/>
-                <w:szCs w:val="24"/>
-              </w:rPr>
-            </w:pPr>
-            <w:r>
-              <w:rPr>
-                <w:rFonts w:asciiTheme="majorHAnsi" w:hAnsiTheme="majorHAnsi"/>
-                <w:szCs w:val="24"/>
-              </w:rPr>
-              <w:t>Tatsächliche</w:t>
-            </w:r>
-            <w:r>
-              <w:rPr>
-                <w:rFonts w:asciiTheme="majorHAnsi" w:hAnsiTheme="majorHAnsi"/>
-                <w:szCs w:val="24"/>
-              </w:rPr>
-              <w:t xml:space="preserve"> Zeit in h</w:t>
-            </w:r>
-          </w:p>
-        </w:tc>
-        <w:tc>
-          <w:tcPr>
-            <w:tcW w:w="2207" w:type="dxa"/>
+            <w:tcW w:w="3528" w:type="dxa"/>
           </w:tcPr>
           <w:p>
             <w:pPr>
@@ -6012,12 +6299,12 @@
       <w:tr>
         <w:trPr>
           <w:cnfStyle w:val="000000100000" w:firstRow="0" w:lastRow="0" w:firstColumn="0" w:lastColumn="0" w:oddVBand="0" w:evenVBand="0" w:oddHBand="1" w:evenHBand="0" w:firstRowFirstColumn="0" w:firstRowLastColumn="0" w:lastRowFirstColumn="0" w:lastRowLastColumn="0"/>
-          <w:trHeight w:val="291"/>
+          <w:trHeight w:val="290"/>
         </w:trPr>
         <w:tc>
           <w:tcPr>
             <w:cnfStyle w:val="001000000000" w:firstRow="0" w:lastRow="0" w:firstColumn="1" w:lastColumn="0" w:oddVBand="0" w:evenVBand="0" w:oddHBand="0" w:evenHBand="0" w:firstRowFirstColumn="0" w:firstRowLastColumn="0" w:lastRowFirstColumn="0" w:lastRowLastColumn="0"/>
-            <w:tcW w:w="1450" w:type="dxa"/>
+            <w:tcW w:w="1945" w:type="dxa"/>
           </w:tcPr>
           <w:p>
             <w:pPr>
@@ -6026,18 +6313,20 @@
                 <w:szCs w:val="24"/>
               </w:rPr>
             </w:pPr>
-            <w:r>
-              <w:rPr>
-                <w:rFonts w:asciiTheme="majorHAnsi" w:hAnsiTheme="majorHAnsi"/>
-                <w:szCs w:val="24"/>
-              </w:rPr>
-              <w:t>Özsoy</w:t>
-            </w:r>
+            <w:proofErr w:type="spellStart"/>
+            <w:r>
+              <w:rPr>
+                <w:rFonts w:asciiTheme="majorHAnsi" w:hAnsiTheme="majorHAnsi"/>
+                <w:szCs w:val="24"/>
+              </w:rPr>
+              <w:t>Kodras</w:t>
+            </w:r>
+            <w:proofErr w:type="spellEnd"/>
           </w:p>
         </w:tc>
         <w:tc>
           <w:tcPr>
-            <w:tcW w:w="1579" w:type="dxa"/>
+            <w:tcW w:w="2592" w:type="dxa"/>
           </w:tcPr>
           <w:p>
             <w:pPr>
@@ -6047,11 +6336,27 @@
                 <w:szCs w:val="24"/>
               </w:rPr>
             </w:pPr>
+            <w:r>
+              <w:rPr>
+                <w:rFonts w:asciiTheme="majorHAnsi" w:hAnsiTheme="majorHAnsi"/>
+                <w:szCs w:val="24"/>
+              </w:rPr>
+              <w:t>GUI-</w:t>
+            </w:r>
+            <w:proofErr w:type="spellStart"/>
+            <w:r>
+              <w:rPr>
+                <w:rFonts w:asciiTheme="majorHAnsi" w:hAnsiTheme="majorHAnsi"/>
+                <w:szCs w:val="24"/>
+              </w:rPr>
+              <w:t>Mockups</w:t>
+            </w:r>
+            <w:proofErr w:type="spellEnd"/>
           </w:p>
         </w:tc>
         <w:tc>
           <w:tcPr>
-            <w:tcW w:w="2813" w:type="dxa"/>
+            <w:tcW w:w="1418" w:type="dxa"/>
           </w:tcPr>
           <w:p>
             <w:pPr>
@@ -6061,11 +6366,18 @@
                 <w:szCs w:val="24"/>
               </w:rPr>
             </w:pPr>
+            <w:r>
+              <w:rPr>
+                <w:rFonts w:asciiTheme="majorHAnsi" w:hAnsiTheme="majorHAnsi"/>
+                <w:szCs w:val="24"/>
+              </w:rPr>
+              <w:t>4</w:t>
+            </w:r>
           </w:p>
         </w:tc>
         <w:tc>
           <w:tcPr>
-            <w:tcW w:w="1325" w:type="dxa"/>
+            <w:tcW w:w="1559" w:type="dxa"/>
           </w:tcPr>
           <w:p>
             <w:pPr>
@@ -6075,11 +6387,18 @@
                 <w:szCs w:val="24"/>
               </w:rPr>
             </w:pPr>
+            <w:r>
+              <w:rPr>
+                <w:rFonts w:asciiTheme="majorHAnsi" w:hAnsiTheme="majorHAnsi"/>
+                <w:szCs w:val="24"/>
+              </w:rPr>
+              <w:t>3</w:t>
+            </w:r>
           </w:p>
         </w:tc>
         <w:tc>
           <w:tcPr>
-            <w:tcW w:w="1512" w:type="dxa"/>
+            <w:tcW w:w="3528" w:type="dxa"/>
           </w:tcPr>
           <w:p>
             <w:pPr>
@@ -6089,31 +6408,40 @@
                 <w:szCs w:val="24"/>
               </w:rPr>
             </w:pPr>
-          </w:p>
-        </w:tc>
-        <w:tc>
-          <w:tcPr>
-            <w:tcW w:w="2207" w:type="dxa"/>
-          </w:tcPr>
-          <w:p>
-            <w:pPr>
-              <w:cnfStyle w:val="000000100000" w:firstRow="0" w:lastRow="0" w:firstColumn="0" w:lastColumn="0" w:oddVBand="0" w:evenVBand="0" w:oddHBand="1" w:evenHBand="0" w:firstRowFirstColumn="0" w:firstRowLastColumn="0" w:lastRowFirstColumn="0" w:lastRowLastColumn="0"/>
-              <w:rPr>
-                <w:rFonts w:asciiTheme="majorHAnsi" w:hAnsiTheme="majorHAnsi"/>
-                <w:szCs w:val="24"/>
-              </w:rPr>
-            </w:pPr>
+            <w:r>
+              <w:rPr>
+                <w:rFonts w:asciiTheme="majorHAnsi" w:hAnsiTheme="majorHAnsi"/>
+                <w:szCs w:val="24"/>
+              </w:rPr>
+              <w:t>Erwartete Zeit zum Einarbeiten in das Mock-</w:t>
+            </w:r>
+            <w:proofErr w:type="spellStart"/>
+            <w:r>
+              <w:rPr>
+                <w:rFonts w:asciiTheme="majorHAnsi" w:hAnsiTheme="majorHAnsi"/>
+                <w:szCs w:val="24"/>
+              </w:rPr>
+              <w:t>Up</w:t>
+            </w:r>
+            <w:proofErr w:type="spellEnd"/>
+            <w:r>
+              <w:rPr>
+                <w:rFonts w:asciiTheme="majorHAnsi" w:hAnsiTheme="majorHAnsi"/>
+                <w:szCs w:val="24"/>
+              </w:rPr>
+              <w:t>-Tool war zu hoch (Das Toll ist sehr leicht zu bedienen und zu verstehen)</w:t>
+            </w:r>
           </w:p>
         </w:tc>
       </w:tr>
       <w:tr>
         <w:trPr>
-          <w:trHeight w:val="291"/>
+          <w:trHeight w:val="290"/>
         </w:trPr>
         <w:tc>
           <w:tcPr>
             <w:cnfStyle w:val="001000000000" w:firstRow="0" w:lastRow="0" w:firstColumn="1" w:lastColumn="0" w:oddVBand="0" w:evenVBand="0" w:oddHBand="0" w:evenHBand="0" w:firstRowFirstColumn="0" w:firstRowLastColumn="0" w:lastRowFirstColumn="0" w:lastRowLastColumn="0"/>
-            <w:tcW w:w="1450" w:type="dxa"/>
+            <w:tcW w:w="1945" w:type="dxa"/>
           </w:tcPr>
           <w:p>
             <w:pPr>
@@ -6133,7 +6461,7 @@
         </w:tc>
         <w:tc>
           <w:tcPr>
-            <w:tcW w:w="1579" w:type="dxa"/>
+            <w:tcW w:w="2592" w:type="dxa"/>
           </w:tcPr>
           <w:p>
             <w:pPr>
@@ -6143,11 +6471,36 @@
                 <w:szCs w:val="24"/>
               </w:rPr>
             </w:pPr>
+            <w:proofErr w:type="spellStart"/>
+            <w:r>
+              <w:rPr>
+                <w:rFonts w:asciiTheme="majorHAnsi" w:hAnsiTheme="majorHAnsi"/>
+                <w:szCs w:val="24"/>
+              </w:rPr>
+              <w:t>Use</w:t>
+            </w:r>
+            <w:proofErr w:type="spellEnd"/>
+            <w:r>
+              <w:rPr>
+                <w:rFonts w:asciiTheme="majorHAnsi" w:hAnsiTheme="majorHAnsi"/>
+                <w:szCs w:val="24"/>
+              </w:rPr>
+              <w:t>-Case-</w:t>
+            </w:r>
+            <w:proofErr w:type="spellStart"/>
+            <w:r>
+              <w:rPr>
+                <w:rFonts w:asciiTheme="majorHAnsi" w:hAnsiTheme="majorHAnsi"/>
+                <w:szCs w:val="24"/>
+              </w:rPr>
+              <w:t>Diagram</w:t>
+            </w:r>
+            <w:proofErr w:type="spellEnd"/>
           </w:p>
         </w:tc>
         <w:tc>
           <w:tcPr>
-            <w:tcW w:w="2813" w:type="dxa"/>
+            <w:tcW w:w="1418" w:type="dxa"/>
           </w:tcPr>
           <w:p>
             <w:pPr>
@@ -6157,11 +6510,18 @@
                 <w:szCs w:val="24"/>
               </w:rPr>
             </w:pPr>
+            <w:r>
+              <w:rPr>
+                <w:rFonts w:asciiTheme="majorHAnsi" w:hAnsiTheme="majorHAnsi"/>
+                <w:szCs w:val="24"/>
+              </w:rPr>
+              <w:t>3</w:t>
+            </w:r>
           </w:p>
         </w:tc>
         <w:tc>
           <w:tcPr>
-            <w:tcW w:w="1325" w:type="dxa"/>
+            <w:tcW w:w="1559" w:type="dxa"/>
           </w:tcPr>
           <w:p>
             <w:pPr>
@@ -6171,11 +6531,18 @@
                 <w:szCs w:val="24"/>
               </w:rPr>
             </w:pPr>
+            <w:r>
+              <w:rPr>
+                <w:rFonts w:asciiTheme="majorHAnsi" w:hAnsiTheme="majorHAnsi"/>
+                <w:szCs w:val="24"/>
+              </w:rPr>
+              <w:t>4</w:t>
+            </w:r>
           </w:p>
         </w:tc>
         <w:tc>
           <w:tcPr>
-            <w:tcW w:w="1512" w:type="dxa"/>
+            <w:tcW w:w="3528" w:type="dxa"/>
           </w:tcPr>
           <w:p>
             <w:pPr>
@@ -6185,32 +6552,41 @@
                 <w:szCs w:val="24"/>
               </w:rPr>
             </w:pPr>
-          </w:p>
-        </w:tc>
-        <w:tc>
-          <w:tcPr>
-            <w:tcW w:w="2207" w:type="dxa"/>
-          </w:tcPr>
-          <w:p>
-            <w:pPr>
-              <w:cnfStyle w:val="000000000000" w:firstRow="0" w:lastRow="0" w:firstColumn="0" w:lastColumn="0" w:oddVBand="0" w:evenVBand="0" w:oddHBand="0" w:evenHBand="0" w:firstRowFirstColumn="0" w:firstRowLastColumn="0" w:lastRowFirstColumn="0" w:lastRowLastColumn="0"/>
-              <w:rPr>
-                <w:rFonts w:asciiTheme="majorHAnsi" w:hAnsiTheme="majorHAnsi"/>
-                <w:szCs w:val="24"/>
-              </w:rPr>
-            </w:pPr>
+            <w:r>
+              <w:rPr>
+                <w:rFonts w:asciiTheme="majorHAnsi" w:hAnsiTheme="majorHAnsi"/>
+                <w:szCs w:val="24"/>
+              </w:rPr>
+              <w:t>Einlesen in die UML-</w:t>
+            </w:r>
+            <w:proofErr w:type="spellStart"/>
+            <w:r>
+              <w:rPr>
+                <w:rFonts w:asciiTheme="majorHAnsi" w:hAnsiTheme="majorHAnsi"/>
+                <w:szCs w:val="24"/>
+              </w:rPr>
+              <w:t>Use</w:t>
+            </w:r>
+            <w:proofErr w:type="spellEnd"/>
+            <w:r>
+              <w:rPr>
+                <w:rFonts w:asciiTheme="majorHAnsi" w:hAnsiTheme="majorHAnsi"/>
+                <w:szCs w:val="24"/>
+              </w:rPr>
+              <w:t xml:space="preserve">-Case-Spezifikation </w:t>
+            </w:r>
           </w:p>
         </w:tc>
       </w:tr>
       <w:tr>
         <w:trPr>
           <w:cnfStyle w:val="000000100000" w:firstRow="0" w:lastRow="0" w:firstColumn="0" w:lastColumn="0" w:oddVBand="0" w:evenVBand="0" w:oddHBand="1" w:evenHBand="0" w:firstRowFirstColumn="0" w:firstRowLastColumn="0" w:lastRowFirstColumn="0" w:lastRowLastColumn="0"/>
-          <w:trHeight w:val="291"/>
+          <w:trHeight w:val="290"/>
         </w:trPr>
         <w:tc>
           <w:tcPr>
             <w:cnfStyle w:val="001000000000" w:firstRow="0" w:lastRow="0" w:firstColumn="1" w:lastColumn="0" w:oddVBand="0" w:evenVBand="0" w:oddHBand="0" w:evenHBand="0" w:firstRowFirstColumn="0" w:firstRowLastColumn="0" w:lastRowFirstColumn="0" w:lastRowLastColumn="0"/>
-            <w:tcW w:w="1450" w:type="dxa"/>
+            <w:tcW w:w="1945" w:type="dxa"/>
           </w:tcPr>
           <w:p>
             <w:pPr>
@@ -6219,11 +6595,18 @@
                 <w:szCs w:val="24"/>
               </w:rPr>
             </w:pPr>
+            <w:r>
+              <w:rPr>
+                <w:rFonts w:asciiTheme="majorHAnsi" w:hAnsiTheme="majorHAnsi"/>
+                <w:szCs w:val="24"/>
+              </w:rPr>
+              <w:t>Özsoy</w:t>
+            </w:r>
           </w:p>
         </w:tc>
         <w:tc>
           <w:tcPr>
-            <w:tcW w:w="1579" w:type="dxa"/>
+            <w:tcW w:w="2592" w:type="dxa"/>
           </w:tcPr>
           <w:p>
             <w:pPr>
@@ -6233,11 +6616,20 @@
                 <w:szCs w:val="24"/>
               </w:rPr>
             </w:pPr>
+            <w:proofErr w:type="spellStart"/>
+            <w:r>
+              <w:rPr>
+                <w:rFonts w:asciiTheme="majorHAnsi" w:hAnsiTheme="majorHAnsi"/>
+                <w:szCs w:val="24"/>
+              </w:rPr>
+              <w:t>Statemachine-Diagram</w:t>
+            </w:r>
+            <w:proofErr w:type="spellEnd"/>
           </w:p>
         </w:tc>
         <w:tc>
           <w:tcPr>
-            <w:tcW w:w="2813" w:type="dxa"/>
+            <w:tcW w:w="1418" w:type="dxa"/>
           </w:tcPr>
           <w:p>
             <w:pPr>
@@ -6247,11 +6639,18 @@
                 <w:szCs w:val="24"/>
               </w:rPr>
             </w:pPr>
+            <w:r>
+              <w:rPr>
+                <w:rFonts w:asciiTheme="majorHAnsi" w:hAnsiTheme="majorHAnsi"/>
+                <w:szCs w:val="24"/>
+              </w:rPr>
+              <w:t>2</w:t>
+            </w:r>
           </w:p>
         </w:tc>
         <w:tc>
           <w:tcPr>
-            <w:tcW w:w="1325" w:type="dxa"/>
+            <w:tcW w:w="1559" w:type="dxa"/>
           </w:tcPr>
           <w:p>
             <w:pPr>
@@ -6261,11 +6660,18 @@
                 <w:szCs w:val="24"/>
               </w:rPr>
             </w:pPr>
+            <w:r>
+              <w:rPr>
+                <w:rFonts w:asciiTheme="majorHAnsi" w:hAnsiTheme="majorHAnsi"/>
+                <w:szCs w:val="24"/>
+              </w:rPr>
+              <w:t>5</w:t>
+            </w:r>
           </w:p>
         </w:tc>
         <w:tc>
           <w:tcPr>
-            <w:tcW w:w="1512" w:type="dxa"/>
+            <w:tcW w:w="3528" w:type="dxa"/>
           </w:tcPr>
           <w:p>
             <w:pPr>
@@ -6275,31 +6681,40 @@
                 <w:szCs w:val="24"/>
               </w:rPr>
             </w:pPr>
-          </w:p>
-        </w:tc>
-        <w:tc>
-          <w:tcPr>
-            <w:tcW w:w="2207" w:type="dxa"/>
-          </w:tcPr>
-          <w:p>
-            <w:pPr>
-              <w:cnfStyle w:val="000000100000" w:firstRow="0" w:lastRow="0" w:firstColumn="0" w:lastColumn="0" w:oddVBand="0" w:evenVBand="0" w:oddHBand="1" w:evenHBand="0" w:firstRowFirstColumn="0" w:firstRowLastColumn="0" w:lastRowFirstColumn="0" w:lastRowLastColumn="0"/>
-              <w:rPr>
-                <w:rFonts w:asciiTheme="majorHAnsi" w:hAnsiTheme="majorHAnsi"/>
-                <w:szCs w:val="24"/>
-              </w:rPr>
-            </w:pPr>
+            <w:r>
+              <w:rPr>
+                <w:rFonts w:asciiTheme="majorHAnsi" w:hAnsiTheme="majorHAnsi"/>
+                <w:szCs w:val="24"/>
+              </w:rPr>
+              <w:t>Einlesen in die UML-</w:t>
+            </w:r>
+            <w:proofErr w:type="spellStart"/>
+            <w:r>
+              <w:rPr>
+                <w:rFonts w:asciiTheme="majorHAnsi" w:hAnsiTheme="majorHAnsi"/>
+                <w:szCs w:val="24"/>
+              </w:rPr>
+              <w:t>Statemachine</w:t>
+            </w:r>
+            <w:proofErr w:type="spellEnd"/>
+            <w:r>
+              <w:rPr>
+                <w:rFonts w:asciiTheme="majorHAnsi" w:hAnsiTheme="majorHAnsi"/>
+                <w:szCs w:val="24"/>
+              </w:rPr>
+              <w:t>-Spezifikation; Änderungen/Verbesserungen nach der Erstellung des Diagramms</w:t>
+            </w:r>
           </w:p>
         </w:tc>
       </w:tr>
       <w:tr>
         <w:trPr>
-          <w:trHeight w:val="291"/>
+          <w:trHeight w:val="290"/>
         </w:trPr>
         <w:tc>
           <w:tcPr>
             <w:cnfStyle w:val="001000000000" w:firstRow="0" w:lastRow="0" w:firstColumn="1" w:lastColumn="0" w:oddVBand="0" w:evenVBand="0" w:oddHBand="0" w:evenHBand="0" w:firstRowFirstColumn="0" w:firstRowLastColumn="0" w:lastRowFirstColumn="0" w:lastRowLastColumn="0"/>
-            <w:tcW w:w="1450" w:type="dxa"/>
+            <w:tcW w:w="1945" w:type="dxa"/>
           </w:tcPr>
           <w:p>
             <w:pPr>
@@ -6308,11 +6723,18 @@
                 <w:szCs w:val="24"/>
               </w:rPr>
             </w:pPr>
+            <w:r>
+              <w:rPr>
+                <w:rFonts w:asciiTheme="majorHAnsi" w:hAnsiTheme="majorHAnsi"/>
+                <w:szCs w:val="24"/>
+              </w:rPr>
+              <w:t>Özsoy</w:t>
+            </w:r>
           </w:p>
         </w:tc>
         <w:tc>
           <w:tcPr>
-            <w:tcW w:w="1579" w:type="dxa"/>
+            <w:tcW w:w="2592" w:type="dxa"/>
           </w:tcPr>
           <w:p>
             <w:pPr>
@@ -6322,11 +6744,18 @@
                 <w:szCs w:val="24"/>
               </w:rPr>
             </w:pPr>
+            <w:r>
+              <w:rPr>
+                <w:rFonts w:asciiTheme="majorHAnsi" w:hAnsiTheme="majorHAnsi"/>
+                <w:szCs w:val="24"/>
+              </w:rPr>
+              <w:t>Dokumentation</w:t>
+            </w:r>
           </w:p>
         </w:tc>
         <w:tc>
           <w:tcPr>
-            <w:tcW w:w="2813" w:type="dxa"/>
+            <w:tcW w:w="1418" w:type="dxa"/>
           </w:tcPr>
           <w:p>
             <w:pPr>
@@ -6336,11 +6765,18 @@
                 <w:szCs w:val="24"/>
               </w:rPr>
             </w:pPr>
+            <w:r>
+              <w:rPr>
+                <w:rFonts w:asciiTheme="majorHAnsi" w:hAnsiTheme="majorHAnsi"/>
+                <w:szCs w:val="24"/>
+              </w:rPr>
+              <w:t>2</w:t>
+            </w:r>
           </w:p>
         </w:tc>
         <w:tc>
           <w:tcPr>
-            <w:tcW w:w="1325" w:type="dxa"/>
+            <w:tcW w:w="1559" w:type="dxa"/>
           </w:tcPr>
           <w:p>
             <w:pPr>
@@ -6350,11 +6786,18 @@
                 <w:szCs w:val="24"/>
               </w:rPr>
             </w:pPr>
+            <w:r>
+              <w:rPr>
+                <w:rFonts w:asciiTheme="majorHAnsi" w:hAnsiTheme="majorHAnsi"/>
+                <w:szCs w:val="24"/>
+              </w:rPr>
+              <w:t>4</w:t>
+            </w:r>
           </w:p>
         </w:tc>
         <w:tc>
           <w:tcPr>
-            <w:tcW w:w="1512" w:type="dxa"/>
+            <w:tcW w:w="3528" w:type="dxa"/>
           </w:tcPr>
           <w:p>
             <w:pPr>
@@ -6364,11 +6807,155 @@
                 <w:szCs w:val="24"/>
               </w:rPr>
             </w:pPr>
+            <w:r>
+              <w:rPr>
+                <w:rFonts w:asciiTheme="majorHAnsi" w:hAnsiTheme="majorHAnsi"/>
+                <w:szCs w:val="24"/>
+              </w:rPr>
+              <w:t>Verbesserung, dynamische Gestaltung und Updaten der Dokumentation</w:t>
+            </w:r>
+          </w:p>
+        </w:tc>
+      </w:tr>
+      <w:tr>
+        <w:trPr>
+          <w:cnfStyle w:val="000000100000" w:firstRow="0" w:lastRow="0" w:firstColumn="0" w:lastColumn="0" w:oddVBand="0" w:evenVBand="0" w:oddHBand="1" w:evenHBand="0" w:firstRowFirstColumn="0" w:firstRowLastColumn="0" w:lastRowFirstColumn="0" w:lastRowLastColumn="0"/>
+          <w:trHeight w:val="290"/>
+        </w:trPr>
+        <w:tc>
+          <w:tcPr>
+            <w:cnfStyle w:val="001000000000" w:firstRow="0" w:lastRow="0" w:firstColumn="1" w:lastColumn="0" w:oddVBand="0" w:evenVBand="0" w:oddHBand="0" w:evenHBand="0" w:firstRowFirstColumn="0" w:firstRowLastColumn="0" w:lastRowFirstColumn="0" w:lastRowLastColumn="0"/>
+            <w:tcW w:w="1945" w:type="dxa"/>
+          </w:tcPr>
+          <w:p>
+            <w:pPr>
+              <w:rPr>
+                <w:rFonts w:asciiTheme="majorHAnsi" w:hAnsiTheme="majorHAnsi"/>
+                <w:szCs w:val="24"/>
+              </w:rPr>
+            </w:pPr>
+            <w:r>
+              <w:rPr>
+                <w:rFonts w:asciiTheme="majorHAnsi" w:hAnsiTheme="majorHAnsi"/>
+                <w:szCs w:val="24"/>
+              </w:rPr>
+              <w:t>Scholz</w:t>
+            </w:r>
           </w:p>
         </w:tc>
         <w:tc>
           <w:tcPr>
-            <w:tcW w:w="2207" w:type="dxa"/>
+            <w:tcW w:w="2592" w:type="dxa"/>
+          </w:tcPr>
+          <w:p>
+            <w:pPr>
+              <w:cnfStyle w:val="000000100000" w:firstRow="0" w:lastRow="0" w:firstColumn="0" w:lastColumn="0" w:oddVBand="0" w:evenVBand="0" w:oddHBand="1" w:evenHBand="0" w:firstRowFirstColumn="0" w:firstRowLastColumn="0" w:lastRowFirstColumn="0" w:lastRowLastColumn="0"/>
+              <w:rPr>
+                <w:rFonts w:asciiTheme="majorHAnsi" w:hAnsiTheme="majorHAnsi"/>
+                <w:szCs w:val="24"/>
+              </w:rPr>
+            </w:pPr>
+            <w:r>
+              <w:rPr>
+                <w:rFonts w:asciiTheme="majorHAnsi" w:hAnsiTheme="majorHAnsi"/>
+                <w:szCs w:val="24"/>
+              </w:rPr>
+              <w:t>Applikations-aufteilung</w:t>
+            </w:r>
+          </w:p>
+        </w:tc>
+        <w:tc>
+          <w:tcPr>
+            <w:tcW w:w="1418" w:type="dxa"/>
+          </w:tcPr>
+          <w:p>
+            <w:pPr>
+              <w:cnfStyle w:val="000000100000" w:firstRow="0" w:lastRow="0" w:firstColumn="0" w:lastColumn="0" w:oddVBand="0" w:evenVBand="0" w:oddHBand="1" w:evenHBand="0" w:firstRowFirstColumn="0" w:firstRowLastColumn="0" w:lastRowFirstColumn="0" w:lastRowLastColumn="0"/>
+              <w:rPr>
+                <w:rFonts w:asciiTheme="majorHAnsi" w:hAnsiTheme="majorHAnsi"/>
+                <w:szCs w:val="24"/>
+              </w:rPr>
+            </w:pPr>
+            <w:r>
+              <w:rPr>
+                <w:rFonts w:asciiTheme="majorHAnsi" w:hAnsiTheme="majorHAnsi"/>
+                <w:szCs w:val="24"/>
+              </w:rPr>
+              <w:t>3</w:t>
+            </w:r>
+          </w:p>
+        </w:tc>
+        <w:tc>
+          <w:tcPr>
+            <w:tcW w:w="1559" w:type="dxa"/>
+          </w:tcPr>
+          <w:p>
+            <w:pPr>
+              <w:cnfStyle w:val="000000100000" w:firstRow="0" w:lastRow="0" w:firstColumn="0" w:lastColumn="0" w:oddVBand="0" w:evenVBand="0" w:oddHBand="1" w:evenHBand="0" w:firstRowFirstColumn="0" w:firstRowLastColumn="0" w:lastRowFirstColumn="0" w:lastRowLastColumn="0"/>
+              <w:rPr>
+                <w:rFonts w:asciiTheme="majorHAnsi" w:hAnsiTheme="majorHAnsi"/>
+                <w:szCs w:val="24"/>
+              </w:rPr>
+            </w:pPr>
+            <w:r>
+              <w:rPr>
+                <w:rFonts w:asciiTheme="majorHAnsi" w:hAnsiTheme="majorHAnsi"/>
+                <w:szCs w:val="24"/>
+              </w:rPr>
+              <w:t>5</w:t>
+            </w:r>
+          </w:p>
+        </w:tc>
+        <w:tc>
+          <w:tcPr>
+            <w:tcW w:w="3528" w:type="dxa"/>
+          </w:tcPr>
+          <w:p>
+            <w:pPr>
+              <w:cnfStyle w:val="000000100000" w:firstRow="0" w:lastRow="0" w:firstColumn="0" w:lastColumn="0" w:oddVBand="0" w:evenVBand="0" w:oddHBand="1" w:evenHBand="0" w:firstRowFirstColumn="0" w:firstRowLastColumn="0" w:lastRowFirstColumn="0" w:lastRowLastColumn="0"/>
+              <w:rPr>
+                <w:rFonts w:asciiTheme="majorHAnsi" w:hAnsiTheme="majorHAnsi"/>
+                <w:szCs w:val="24"/>
+              </w:rPr>
+            </w:pPr>
+            <w:r>
+              <w:rPr>
+                <w:rFonts w:asciiTheme="majorHAnsi" w:hAnsiTheme="majorHAnsi"/>
+                <w:szCs w:val="24"/>
+              </w:rPr>
+              <w:t>Verzögerung, da 1. Designentwurf mit Client-/Server-Applikation verworfen wurde</w:t>
+            </w:r>
+          </w:p>
+        </w:tc>
+      </w:tr>
+      <w:tr>
+        <w:trPr>
+          <w:trHeight w:val="290"/>
+        </w:trPr>
+        <w:tc>
+          <w:tcPr>
+            <w:cnfStyle w:val="001000000000" w:firstRow="0" w:lastRow="0" w:firstColumn="1" w:lastColumn="0" w:oddVBand="0" w:evenVBand="0" w:oddHBand="0" w:evenHBand="0" w:firstRowFirstColumn="0" w:firstRowLastColumn="0" w:lastRowFirstColumn="0" w:lastRowLastColumn="0"/>
+            <w:tcW w:w="1945" w:type="dxa"/>
+          </w:tcPr>
+          <w:p>
+            <w:pPr>
+              <w:rPr>
+                <w:rFonts w:asciiTheme="majorHAnsi" w:hAnsiTheme="majorHAnsi"/>
+                <w:szCs w:val="24"/>
+              </w:rPr>
+            </w:pPr>
+            <w:r>
+              <w:rPr>
+                <w:rFonts w:asciiTheme="majorHAnsi" w:hAnsiTheme="majorHAnsi"/>
+                <w:szCs w:val="24"/>
+              </w:rPr>
+              <w:t>Scholz</w:t>
+            </w:r>
+          </w:p>
+        </w:tc>
+        <w:tc>
+          <w:tcPr>
+            <w:tcW w:w="2592" w:type="dxa"/>
           </w:tcPr>
           <w:p>
             <w:pPr>
@@ -6378,6 +6965,196 @@
                 <w:szCs w:val="24"/>
               </w:rPr>
             </w:pPr>
+            <w:r>
+              <w:rPr>
+                <w:rFonts w:asciiTheme="majorHAnsi" w:hAnsiTheme="majorHAnsi"/>
+                <w:szCs w:val="24"/>
+              </w:rPr>
+              <w:t>Teammanagement</w:t>
+            </w:r>
+          </w:p>
+        </w:tc>
+        <w:tc>
+          <w:tcPr>
+            <w:tcW w:w="1418" w:type="dxa"/>
+          </w:tcPr>
+          <w:p>
+            <w:pPr>
+              <w:cnfStyle w:val="000000000000" w:firstRow="0" w:lastRow="0" w:firstColumn="0" w:lastColumn="0" w:oddVBand="0" w:evenVBand="0" w:oddHBand="0" w:evenHBand="0" w:firstRowFirstColumn="0" w:firstRowLastColumn="0" w:lastRowFirstColumn="0" w:lastRowLastColumn="0"/>
+              <w:rPr>
+                <w:rFonts w:asciiTheme="majorHAnsi" w:hAnsiTheme="majorHAnsi"/>
+                <w:szCs w:val="24"/>
+              </w:rPr>
+            </w:pPr>
+            <w:r>
+              <w:rPr>
+                <w:rFonts w:asciiTheme="majorHAnsi" w:hAnsiTheme="majorHAnsi"/>
+                <w:szCs w:val="24"/>
+              </w:rPr>
+              <w:t>1</w:t>
+            </w:r>
+          </w:p>
+        </w:tc>
+        <w:tc>
+          <w:tcPr>
+            <w:tcW w:w="1559" w:type="dxa"/>
+          </w:tcPr>
+          <w:p>
+            <w:pPr>
+              <w:cnfStyle w:val="000000000000" w:firstRow="0" w:lastRow="0" w:firstColumn="0" w:lastColumn="0" w:oddVBand="0" w:evenVBand="0" w:oddHBand="0" w:evenHBand="0" w:firstRowFirstColumn="0" w:firstRowLastColumn="0" w:lastRowFirstColumn="0" w:lastRowLastColumn="0"/>
+              <w:rPr>
+                <w:rFonts w:asciiTheme="majorHAnsi" w:hAnsiTheme="majorHAnsi"/>
+                <w:szCs w:val="24"/>
+              </w:rPr>
+            </w:pPr>
+            <w:r>
+              <w:rPr>
+                <w:rFonts w:asciiTheme="majorHAnsi" w:hAnsiTheme="majorHAnsi"/>
+                <w:szCs w:val="24"/>
+              </w:rPr>
+              <w:t>1</w:t>
+            </w:r>
+          </w:p>
+        </w:tc>
+        <w:tc>
+          <w:tcPr>
+            <w:tcW w:w="3528" w:type="dxa"/>
+          </w:tcPr>
+          <w:p>
+            <w:pPr>
+              <w:cnfStyle w:val="000000000000" w:firstRow="0" w:lastRow="0" w:firstColumn="0" w:lastColumn="0" w:oddVBand="0" w:evenVBand="0" w:oddHBand="0" w:evenHBand="0" w:firstRowFirstColumn="0" w:firstRowLastColumn="0" w:lastRowFirstColumn="0" w:lastRowLastColumn="0"/>
+              <w:rPr>
+                <w:rFonts w:asciiTheme="majorHAnsi" w:hAnsiTheme="majorHAnsi"/>
+                <w:szCs w:val="24"/>
+              </w:rPr>
+            </w:pPr>
+            <w:r>
+              <w:rPr>
+                <w:rFonts w:asciiTheme="majorHAnsi" w:hAnsiTheme="majorHAnsi"/>
+                <w:szCs w:val="24"/>
+              </w:rPr>
+              <w:t>/</w:t>
+            </w:r>
+          </w:p>
+        </w:tc>
+      </w:tr>
+      <w:tr>
+        <w:trPr>
+          <w:cnfStyle w:val="000000100000" w:firstRow="0" w:lastRow="0" w:firstColumn="0" w:lastColumn="0" w:oddVBand="0" w:evenVBand="0" w:oddHBand="1" w:evenHBand="0" w:firstRowFirstColumn="0" w:firstRowLastColumn="0" w:lastRowFirstColumn="0" w:lastRowLastColumn="0"/>
+          <w:trHeight w:val="290"/>
+        </w:trPr>
+        <w:tc>
+          <w:tcPr>
+            <w:cnfStyle w:val="001000000000" w:firstRow="0" w:lastRow="0" w:firstColumn="1" w:lastColumn="0" w:oddVBand="0" w:evenVBand="0" w:oddHBand="0" w:evenHBand="0" w:firstRowFirstColumn="0" w:firstRowLastColumn="0" w:lastRowFirstColumn="0" w:lastRowLastColumn="0"/>
+            <w:tcW w:w="1945" w:type="dxa"/>
+          </w:tcPr>
+          <w:p>
+            <w:pPr>
+              <w:rPr>
+                <w:rFonts w:asciiTheme="majorHAnsi" w:hAnsiTheme="majorHAnsi"/>
+                <w:szCs w:val="24"/>
+              </w:rPr>
+            </w:pPr>
+            <w:proofErr w:type="spellStart"/>
+            <w:r>
+              <w:rPr>
+                <w:rFonts w:asciiTheme="majorHAnsi" w:hAnsiTheme="majorHAnsi"/>
+                <w:szCs w:val="24"/>
+              </w:rPr>
+              <w:t>Kodras</w:t>
+            </w:r>
+            <w:proofErr w:type="spellEnd"/>
+            <w:r>
+              <w:rPr>
+                <w:rFonts w:asciiTheme="majorHAnsi" w:hAnsiTheme="majorHAnsi"/>
+                <w:szCs w:val="24"/>
+              </w:rPr>
+              <w:t>, Vogt</w:t>
+            </w:r>
+          </w:p>
+        </w:tc>
+        <w:tc>
+          <w:tcPr>
+            <w:tcW w:w="2592" w:type="dxa"/>
+          </w:tcPr>
+          <w:p>
+            <w:pPr>
+              <w:cnfStyle w:val="000000100000" w:firstRow="0" w:lastRow="0" w:firstColumn="0" w:lastColumn="0" w:oddVBand="0" w:evenVBand="0" w:oddHBand="1" w:evenHBand="0" w:firstRowFirstColumn="0" w:firstRowLastColumn="0" w:lastRowFirstColumn="0" w:lastRowLastColumn="0"/>
+              <w:rPr>
+                <w:rFonts w:asciiTheme="majorHAnsi" w:hAnsiTheme="majorHAnsi"/>
+                <w:szCs w:val="24"/>
+              </w:rPr>
+            </w:pPr>
+            <w:r>
+              <w:rPr>
+                <w:rFonts w:asciiTheme="majorHAnsi" w:hAnsiTheme="majorHAnsi"/>
+                <w:szCs w:val="24"/>
+              </w:rPr>
+              <w:t>UML-Export</w:t>
+            </w:r>
+          </w:p>
+        </w:tc>
+        <w:tc>
+          <w:tcPr>
+            <w:tcW w:w="1418" w:type="dxa"/>
+          </w:tcPr>
+          <w:p>
+            <w:pPr>
+              <w:cnfStyle w:val="000000100000" w:firstRow="0" w:lastRow="0" w:firstColumn="0" w:lastColumn="0" w:oddVBand="0" w:evenVBand="0" w:oddHBand="1" w:evenHBand="0" w:firstRowFirstColumn="0" w:firstRowLastColumn="0" w:lastRowFirstColumn="0" w:lastRowLastColumn="0"/>
+              <w:rPr>
+                <w:rFonts w:asciiTheme="majorHAnsi" w:hAnsiTheme="majorHAnsi"/>
+                <w:szCs w:val="24"/>
+              </w:rPr>
+            </w:pPr>
+            <w:r>
+              <w:rPr>
+                <w:rFonts w:asciiTheme="majorHAnsi" w:hAnsiTheme="majorHAnsi"/>
+                <w:szCs w:val="24"/>
+              </w:rPr>
+              <w:t xml:space="preserve">½ </w:t>
+            </w:r>
+          </w:p>
+        </w:tc>
+        <w:tc>
+          <w:tcPr>
+            <w:tcW w:w="1559" w:type="dxa"/>
+          </w:tcPr>
+          <w:p>
+            <w:pPr>
+              <w:cnfStyle w:val="000000100000" w:firstRow="0" w:lastRow="0" w:firstColumn="0" w:lastColumn="0" w:oddVBand="0" w:evenVBand="0" w:oddHBand="1" w:evenHBand="0" w:firstRowFirstColumn="0" w:firstRowLastColumn="0" w:lastRowFirstColumn="0" w:lastRowLastColumn="0"/>
+              <w:rPr>
+                <w:rFonts w:asciiTheme="majorHAnsi" w:hAnsiTheme="majorHAnsi"/>
+                <w:szCs w:val="24"/>
+              </w:rPr>
+            </w:pPr>
+            <w:r>
+              <w:rPr>
+                <w:rFonts w:asciiTheme="majorHAnsi" w:hAnsiTheme="majorHAnsi"/>
+                <w:szCs w:val="24"/>
+              </w:rPr>
+              <w:t xml:space="preserve">¼ </w:t>
+            </w:r>
+          </w:p>
+        </w:tc>
+        <w:tc>
+          <w:tcPr>
+            <w:tcW w:w="3528" w:type="dxa"/>
+          </w:tcPr>
+          <w:p>
+            <w:pPr>
+              <w:cnfStyle w:val="000000100000" w:firstRow="0" w:lastRow="0" w:firstColumn="0" w:lastColumn="0" w:oddVBand="0" w:evenVBand="0" w:oddHBand="1" w:evenHBand="0" w:firstRowFirstColumn="0" w:firstRowLastColumn="0" w:lastRowFirstColumn="0" w:lastRowLastColumn="0"/>
+              <w:rPr>
+                <w:rFonts w:asciiTheme="majorHAnsi" w:hAnsiTheme="majorHAnsi"/>
+                <w:szCs w:val="24"/>
+              </w:rPr>
+            </w:pPr>
+            <w:r>
+              <w:rPr>
+                <w:rFonts w:asciiTheme="majorHAnsi" w:hAnsiTheme="majorHAnsi"/>
+                <w:szCs w:val="24"/>
+              </w:rPr>
+              <w:t>Keine Probleme beim ASTAH-Export</w:t>
+            </w:r>
           </w:p>
         </w:tc>
       </w:tr>
@@ -6522,6 +7299,18 @@
                 <w:rFonts w:asciiTheme="majorHAnsi" w:hAnsiTheme="majorHAnsi"/>
               </w:rPr>
             </w:pPr>
+            <w:r>
+              <w:rPr>
+                <w:rFonts w:asciiTheme="majorHAnsi" w:hAnsiTheme="majorHAnsi"/>
+              </w:rPr>
+              <w:t>3</w:t>
+            </w:r>
+            <w:r>
+              <w:rPr>
+                <w:rFonts w:asciiTheme="majorHAnsi" w:hAnsiTheme="majorHAnsi"/>
+              </w:rPr>
+              <w:t xml:space="preserve"> ¼ </w:t>
+            </w:r>
           </w:p>
         </w:tc>
       </w:tr>
@@ -6556,6 +7345,12 @@
                 <w:rFonts w:asciiTheme="majorHAnsi" w:hAnsiTheme="majorHAnsi"/>
               </w:rPr>
             </w:pPr>
+            <w:r>
+              <w:rPr>
+                <w:rFonts w:asciiTheme="majorHAnsi" w:hAnsiTheme="majorHAnsi"/>
+              </w:rPr>
+              <w:t>9</w:t>
+            </w:r>
           </w:p>
         </w:tc>
       </w:tr>
@@ -6593,6 +7388,12 @@
                 <w:rFonts w:asciiTheme="majorHAnsi" w:hAnsiTheme="majorHAnsi"/>
               </w:rPr>
             </w:pPr>
+            <w:r>
+              <w:rPr>
+                <w:rFonts w:asciiTheme="majorHAnsi" w:hAnsiTheme="majorHAnsi"/>
+              </w:rPr>
+              <w:t>6</w:t>
+            </w:r>
           </w:p>
         </w:tc>
       </w:tr>
@@ -6627,6 +7428,18 @@
                 <w:rFonts w:asciiTheme="majorHAnsi" w:hAnsiTheme="majorHAnsi"/>
               </w:rPr>
             </w:pPr>
+            <w:r>
+              <w:rPr>
+                <w:rFonts w:asciiTheme="majorHAnsi" w:hAnsiTheme="majorHAnsi"/>
+              </w:rPr>
+              <w:t>4</w:t>
+            </w:r>
+            <w:r>
+              <w:rPr>
+                <w:rFonts w:asciiTheme="majorHAnsi" w:hAnsiTheme="majorHAnsi"/>
+              </w:rPr>
+              <w:t xml:space="preserve"> ¼ </w:t>
+            </w:r>
           </w:p>
         </w:tc>
       </w:tr>
@@ -6667,8 +7480,33 @@
               <w:rPr>
                 <w:rFonts w:asciiTheme="majorHAnsi" w:hAnsiTheme="majorHAnsi"/>
                 <w:b/>
+                <w:color w:val="FFFFFF" w:themeColor="background1"/>
               </w:rPr>
             </w:pPr>
+            <w:r>
+              <w:rPr>
+                <w:rFonts w:asciiTheme="majorHAnsi" w:hAnsiTheme="majorHAnsi"/>
+                <w:b/>
+                <w:color w:val="FFFFFF" w:themeColor="background1"/>
+              </w:rPr>
+              <w:t>22</w:t>
+            </w:r>
+            <w:r>
+              <w:rPr>
+                <w:rFonts w:asciiTheme="majorHAnsi" w:hAnsiTheme="majorHAnsi"/>
+                <w:b/>
+                <w:color w:val="FFFFFF" w:themeColor="background1"/>
+              </w:rPr>
+              <w:t xml:space="preserve"> </w:t>
+            </w:r>
+            <w:r>
+              <w:rPr>
+                <w:rFonts w:asciiTheme="majorHAnsi" w:hAnsiTheme="majorHAnsi"/>
+                <w:b/>
+                <w:color w:val="FFFFFF" w:themeColor="background1"/>
+              </w:rPr>
+              <w:t xml:space="preserve">½ </w:t>
+            </w:r>
           </w:p>
         </w:tc>
       </w:tr>
@@ -6677,98 +7515,6 @@
       <w:pPr>
         <w:rPr>
           <w:rFonts w:asciiTheme="majorHAnsi" w:hAnsiTheme="majorHAnsi"/>
-          <w:szCs w:val="24"/>
-        </w:rPr>
-      </w:pPr>
-    </w:p>
-    <w:p>
-      <w:pPr>
-        <w:rPr>
-          <w:rFonts w:asciiTheme="majorHAnsi" w:hAnsiTheme="majorHAnsi"/>
-        </w:rPr>
-      </w:pPr>
-    </w:p>
-    <w:p>
-      <w:pPr>
-        <w:rPr>
-          <w:rFonts w:asciiTheme="majorHAnsi" w:hAnsiTheme="majorHAnsi"/>
-        </w:rPr>
-      </w:pPr>
-    </w:p>
-    <w:p>
-      <w:pPr>
-        <w:rPr>
-          <w:rFonts w:asciiTheme="majorHAnsi" w:hAnsiTheme="majorHAnsi"/>
-        </w:rPr>
-      </w:pPr>
-    </w:p>
-    <w:p>
-      <w:pPr>
-        <w:rPr>
-          <w:rFonts w:asciiTheme="majorHAnsi" w:hAnsiTheme="majorHAnsi"/>
-        </w:rPr>
-      </w:pPr>
-    </w:p>
-    <w:p>
-      <w:pPr>
-        <w:rPr>
-          <w:rFonts w:asciiTheme="majorHAnsi" w:hAnsiTheme="majorHAnsi"/>
-        </w:rPr>
-      </w:pPr>
-    </w:p>
-    <w:p>
-      <w:pPr>
-        <w:rPr>
-          <w:rFonts w:asciiTheme="majorHAnsi" w:hAnsiTheme="majorHAnsi"/>
-        </w:rPr>
-      </w:pPr>
-    </w:p>
-    <w:p>
-      <w:pPr>
-        <w:rPr>
-          <w:rFonts w:asciiTheme="majorHAnsi" w:hAnsiTheme="majorHAnsi"/>
-        </w:rPr>
-      </w:pPr>
-    </w:p>
-    <w:p>
-      <w:pPr>
-        <w:rPr>
-          <w:rFonts w:asciiTheme="majorHAnsi" w:hAnsiTheme="majorHAnsi"/>
-        </w:rPr>
-      </w:pPr>
-    </w:p>
-    <w:p>
-      <w:pPr>
-        <w:rPr>
-          <w:rFonts w:asciiTheme="majorHAnsi" w:hAnsiTheme="majorHAnsi"/>
-        </w:rPr>
-      </w:pPr>
-    </w:p>
-    <w:p>
-      <w:pPr>
-        <w:rPr>
-          <w:rFonts w:asciiTheme="majorHAnsi" w:hAnsiTheme="majorHAnsi"/>
-        </w:rPr>
-      </w:pPr>
-    </w:p>
-    <w:p>
-      <w:pPr>
-        <w:rPr>
-          <w:rFonts w:asciiTheme="majorHAnsi" w:hAnsiTheme="majorHAnsi"/>
-        </w:rPr>
-      </w:pPr>
-    </w:p>
-    <w:p>
-      <w:pPr>
-        <w:rPr>
-          <w:rFonts w:asciiTheme="majorHAnsi" w:hAnsiTheme="majorHAnsi"/>
-        </w:rPr>
-      </w:pPr>
-    </w:p>
-    <w:p>
-      <w:pPr>
-        <w:rPr>
-          <w:rFonts w:asciiTheme="majorHAnsi" w:hAnsiTheme="majorHAnsi"/>
         </w:rPr>
       </w:pPr>
     </w:p>
@@ -6870,7 +7616,7 @@
           <w:lang w:val="en-US"/>
         </w:rPr>
       </w:pPr>
-      <w:bookmarkStart w:id="15" w:name="_Toc387358463"/>
+      <w:bookmarkStart w:id="15" w:name="_Toc387395570"/>
       <w:r>
         <w:rPr>
           <w:lang w:val="en-US"/>
@@ -6895,7 +7641,7 @@
           <w:lang w:val="en-US"/>
         </w:rPr>
       </w:pPr>
-      <w:bookmarkStart w:id="16" w:name="_Toc387358464"/>
+      <w:bookmarkStart w:id="16" w:name="_Toc387395571"/>
       <w:r>
         <w:rPr>
           <w:lang w:val="en-US"/>
@@ -6928,99 +7674,27 @@
           <w:szCs w:val="21"/>
           <w:shd w:val="clear" w:color="auto" w:fill="FFFFFF"/>
         </w:rPr>
-        <w:t xml:space="preserve">Unser erster Designentwurf, war eine Aufteilung in eine Client und eine Server Applikation. Die Persistierung der Daten sollte der Server mit </w:t>
+        <w:t>Unser erster Designentwurf, war eine Aufteilung in eine Client und eine Server Applikation. Die Persistierung der Daten sollte der Server mit Hibernate lösen und die Kommunikation zwischen Client und Server mittels RMI realisiert werden. Das Client Programm wäre in dieser Variante eine einfache Java Applikation mit Swing GUI gewesen. Die Serverapplikation hätte den Datenbankzugriff mittels Hibernate implementiert gehabt. Nach einigen Überlegungen, sind wir im Team zu dem Entschluss gekommen, dass die Anwendung besser als Web Anwendung umgesetzt werden sollte. Gründe dafür sind vor allem die leichtere sowie Betriebssystem unabhängige Bedienung jedes Benutzers und der Entfall der Client-Server Kommunikation. Der neue Designvorschlag, sieht eine einzige Server Application vor (Java EE), welche mittels Vaadin Framework das grafische Interface im Browser realisiert, und die Daten wie schon davor mit Hibernate persistiert.</w:t>
       </w:r>
-      <w:r>
+    </w:p>
+    <w:p>
+      <w:pPr>
         <w:rPr>
           <w:rFonts w:cs="Helvetica"/>
           <w:color w:val="333333"/>
           <w:szCs w:val="21"/>
           <w:shd w:val="clear" w:color="auto" w:fill="FFFFFF"/>
         </w:rPr>
-        <w:t>H</w:t>
-      </w:r>
-      <w:r>
-        <w:rPr>
-          <w:rFonts w:cs="Helvetica"/>
-          <w:color w:val="333333"/>
-          <w:szCs w:val="21"/>
+      </w:pPr>
+    </w:p>
+    <w:p>
+      <w:pPr>
+        <w:pStyle w:val="berschrift2"/>
+        <w:rPr>
           <w:shd w:val="clear" w:color="auto" w:fill="FFFFFF"/>
         </w:rPr>
-        <w:t xml:space="preserve">ibernate lösen und die Kommunikation zwischen Client und Server mittels RMI realisiert werden. Das Client Programm wäre in dieser Variante eine einfache Java Applikation mit Swing GUI gewesen. Die Serverapplikation hätte den Datenbankzugriff mittels </w:t>
-      </w:r>
-      <w:r>
-        <w:rPr>
-          <w:rFonts w:cs="Helvetica"/>
-          <w:color w:val="333333"/>
-          <w:szCs w:val="21"/>
-          <w:shd w:val="clear" w:color="auto" w:fill="FFFFFF"/>
-        </w:rPr>
-        <w:t>H</w:t>
-      </w:r>
-      <w:r>
-        <w:rPr>
-          <w:rFonts w:cs="Helvetica"/>
-          <w:color w:val="333333"/>
-          <w:szCs w:val="21"/>
-          <w:shd w:val="clear" w:color="auto" w:fill="FFFFFF"/>
-        </w:rPr>
-        <w:t>ibernate implementiert gehabt. Nach einigen Überlegungen, sind wir im Team zu dem Entschluss gekommen, dass die Anwendung besser als Web Anwendung umgesetzt werden sollte. Gründe dafür sind vor</w:t>
-      </w:r>
-      <w:r>
-        <w:rPr>
-          <w:rFonts w:cs="Helvetica"/>
-          <w:color w:val="333333"/>
-          <w:szCs w:val="21"/>
-          <w:shd w:val="clear" w:color="auto" w:fill="FFFFFF"/>
-        </w:rPr>
-        <w:t xml:space="preserve"> </w:t>
-      </w:r>
-      <w:r>
-        <w:rPr>
-          <w:rFonts w:cs="Helvetica"/>
-          <w:color w:val="333333"/>
-          <w:szCs w:val="21"/>
-          <w:shd w:val="clear" w:color="auto" w:fill="FFFFFF"/>
-        </w:rPr>
-        <w:t xml:space="preserve">allem die leichtere sowie Betriebssystem unabhängige Bedienung jedes Benutzers und der Entfall der Client-Server Kommunikation. Der neue Designvorschlag, sieht eine einzige Server Application vor (Java EE), welche mittels Vaadin Framework das grafische Interface im Browser realisiert, und die Daten wie schon davor mit </w:t>
-      </w:r>
-      <w:r>
-        <w:rPr>
-          <w:rFonts w:cs="Helvetica"/>
-          <w:color w:val="333333"/>
-          <w:szCs w:val="21"/>
-          <w:shd w:val="clear" w:color="auto" w:fill="FFFFFF"/>
-        </w:rPr>
-        <w:t>H</w:t>
-      </w:r>
-      <w:r>
-        <w:rPr>
-          <w:rFonts w:cs="Helvetica"/>
-          <w:color w:val="333333"/>
-          <w:szCs w:val="21"/>
-          <w:shd w:val="clear" w:color="auto" w:fill="FFFFFF"/>
-        </w:rPr>
-        <w:t>ibernate persistiert.</w:t>
-      </w:r>
-    </w:p>
-    <w:p>
-      <w:pPr>
-        <w:rPr>
-          <w:rFonts w:cs="Helvetica"/>
-          <w:color w:val="333333"/>
-          <w:szCs w:val="21"/>
-          <w:shd w:val="clear" w:color="auto" w:fill="FFFFFF"/>
-        </w:rPr>
-      </w:pPr>
-    </w:p>
-    <w:p>
-      <w:pPr>
-        <w:pStyle w:val="berschrift2"/>
-        <w:rPr>
-          <w:shd w:val="clear" w:color="auto" w:fill="FFFFFF"/>
-        </w:rPr>
-      </w:pPr>
-      <w:bookmarkStart w:id="17" w:name="_Toc387358465"/>
+      </w:pPr>
+      <w:bookmarkStart w:id="17" w:name="_Toc387395572"/>
       <w:r>
         <w:rPr>
           <w:shd w:val="clear" w:color="auto" w:fill="FFFFFF"/>
@@ -7070,7 +7744,7 @@
                     </pic:cNvPicPr>
                   </pic:nvPicPr>
                   <pic:blipFill>
-                    <a:blip r:embed="rId10" cstate="print">
+                    <a:blip r:embed="rId11" cstate="print">
                       <a:extLst>
                         <a:ext uri="{28A0092B-C50C-407E-A947-70E740481C1C}">
                           <a14:useLocalDpi xmlns:a14="http://schemas.microsoft.com/office/drawing/2010/main" val="0"/>
@@ -7144,7 +7818,7 @@
           <w:lang w:val="en-US"/>
         </w:rPr>
       </w:pPr>
-      <w:bookmarkStart w:id="18" w:name="_Toc387358466"/>
+      <w:bookmarkStart w:id="18" w:name="_Toc387395573"/>
       <w:r>
         <w:rPr>
           <w:lang w:val="en-US"/>
@@ -7206,7 +7880,7 @@
                     </pic:cNvPicPr>
                   </pic:nvPicPr>
                   <pic:blipFill>
-                    <a:blip r:embed="rId11">
+                    <a:blip r:embed="rId12">
                       <a:extLst>
                         <a:ext uri="{28A0092B-C50C-407E-A947-70E740481C1C}">
                           <a14:useLocalDpi xmlns:a14="http://schemas.microsoft.com/office/drawing/2010/main" val="0"/>
@@ -7386,7 +8060,7 @@
       <w:pPr>
         <w:pStyle w:val="berschrift2"/>
       </w:pPr>
-      <w:bookmarkStart w:id="19" w:name="_Toc387358467"/>
+      <w:bookmarkStart w:id="19" w:name="_Toc387395574"/>
       <w:r>
         <w:lastRenderedPageBreak/>
         <w:t>Statemachine-Diagram</w:t>
@@ -7435,7 +8109,7 @@
                     </pic:cNvPicPr>
                   </pic:nvPicPr>
                   <pic:blipFill>
-                    <a:blip r:embed="rId12" cstate="print">
+                    <a:blip r:embed="rId13" cstate="print">
                       <a:extLst>
                         <a:ext uri="{28A0092B-C50C-407E-A947-70E740481C1C}">
                           <a14:useLocalDpi xmlns:a14="http://schemas.microsoft.com/office/drawing/2010/main" val="0"/>
@@ -7583,7 +8257,7 @@
       <w:pPr>
         <w:pStyle w:val="berschrift2"/>
       </w:pPr>
-      <w:bookmarkStart w:id="20" w:name="_Toc387358468"/>
+      <w:bookmarkStart w:id="20" w:name="_Toc387395575"/>
       <w:r>
         <w:lastRenderedPageBreak/>
         <w:t>GUI Mockup</w:t>
@@ -7628,7 +8302,7 @@
                     </pic:cNvPicPr>
                   </pic:nvPicPr>
                   <pic:blipFill>
-                    <a:blip r:embed="rId13">
+                    <a:blip r:embed="rId14">
                       <a:extLst>
                         <a:ext uri="{28A0092B-C50C-407E-A947-70E740481C1C}">
                           <a14:useLocalDpi xmlns:a14="http://schemas.microsoft.com/office/drawing/2010/main" val="0"/>
@@ -7699,7 +8373,7 @@
                     </pic:cNvPicPr>
                   </pic:nvPicPr>
                   <pic:blipFill>
-                    <a:blip r:embed="rId14">
+                    <a:blip r:embed="rId15">
                       <a:extLst>
                         <a:ext uri="{28A0092B-C50C-407E-A947-70E740481C1C}">
                           <a14:useLocalDpi xmlns:a14="http://schemas.microsoft.com/office/drawing/2010/main" val="0"/>
@@ -7763,7 +8437,7 @@
                     </pic:cNvPicPr>
                   </pic:nvPicPr>
                   <pic:blipFill>
-                    <a:blip r:embed="rId15">
+                    <a:blip r:embed="rId16">
                       <a:extLst>
                         <a:ext uri="{28A0092B-C50C-407E-A947-70E740481C1C}">
                           <a14:useLocalDpi xmlns:a14="http://schemas.microsoft.com/office/drawing/2010/main" val="0"/>
@@ -7828,77 +8502,6 @@
                 <pic:pic xmlns:pic="http://schemas.openxmlformats.org/drawingml/2006/picture">
                   <pic:nvPicPr>
                     <pic:cNvPr id="0" name="Picture 7" descr="C:\Users\Osman\Desktop\4.JPG"/>
-                    <pic:cNvPicPr>
-                      <a:picLocks noChangeAspect="1" noChangeArrowheads="1"/>
-                    </pic:cNvPicPr>
-                  </pic:nvPicPr>
-                  <pic:blipFill>
-                    <a:blip r:embed="rId16">
-                      <a:extLst>
-                        <a:ext uri="{28A0092B-C50C-407E-A947-70E740481C1C}">
-                          <a14:useLocalDpi xmlns:a14="http://schemas.microsoft.com/office/drawing/2010/main" val="0"/>
-                        </a:ext>
-                      </a:extLst>
-                    </a:blip>
-                    <a:srcRect/>
-                    <a:stretch>
-                      <a:fillRect/>
-                    </a:stretch>
-                  </pic:blipFill>
-                  <pic:spPr bwMode="auto">
-                    <a:xfrm>
-                      <a:off x="0" y="0"/>
-                      <a:ext cx="5753100" cy="4191000"/>
-                    </a:xfrm>
-                    <a:prstGeom prst="rect">
-                      <a:avLst/>
-                    </a:prstGeom>
-                    <a:noFill/>
-                    <a:ln>
-                      <a:noFill/>
-                    </a:ln>
-                  </pic:spPr>
-                </pic:pic>
-              </a:graphicData>
-            </a:graphic>
-          </wp:inline>
-        </w:drawing>
-      </w:r>
-    </w:p>
-    <w:p>
-      <w:pPr>
-        <w:rPr>
-          <w:rFonts w:asciiTheme="majorHAnsi" w:hAnsiTheme="majorHAnsi"/>
-        </w:rPr>
-      </w:pPr>
-    </w:p>
-    <w:p>
-      <w:pPr>
-        <w:jc w:val="center"/>
-        <w:rPr>
-          <w:rFonts w:asciiTheme="majorHAnsi" w:hAnsiTheme="majorHAnsi"/>
-        </w:rPr>
-      </w:pPr>
-      <w:r>
-        <w:rPr>
-          <w:rFonts w:asciiTheme="majorHAnsi" w:hAnsiTheme="majorHAnsi"/>
-          <w:noProof/>
-          <w:lang w:eastAsia="de-AT"/>
-        </w:rPr>
-        <w:lastRenderedPageBreak/>
-        <w:drawing>
-          <wp:inline distT="0" distB="0" distL="0" distR="0">
-            <wp:extent cx="5753100" cy="4191000"/>
-            <wp:effectExtent l="0" t="0" r="0" b="0"/>
-            <wp:docPr id="11" name="Grafik 11" descr="C:\Users\Osman\Desktop\5.JPG"/>
-            <wp:cNvGraphicFramePr>
-              <a:graphicFrameLocks xmlns:a="http://schemas.openxmlformats.org/drawingml/2006/main" noChangeAspect="1"/>
-            </wp:cNvGraphicFramePr>
-            <a:graphic xmlns:a="http://schemas.openxmlformats.org/drawingml/2006/main">
-              <a:graphicData uri="http://schemas.openxmlformats.org/drawingml/2006/picture">
-                <pic:pic xmlns:pic="http://schemas.openxmlformats.org/drawingml/2006/picture">
-                  <pic:nvPicPr>
-                    <pic:cNvPr id="0" name="Picture 8" descr="C:\Users\Osman\Desktop\5.JPG"/>
                     <pic:cNvPicPr>
                       <a:picLocks noChangeAspect="1" noChangeArrowheads="1"/>
                     </pic:cNvPicPr>
@@ -7956,6 +8559,77 @@
           <w:noProof/>
           <w:lang w:eastAsia="de-AT"/>
         </w:rPr>
+        <w:lastRenderedPageBreak/>
+        <w:drawing>
+          <wp:inline distT="0" distB="0" distL="0" distR="0">
+            <wp:extent cx="5753100" cy="4191000"/>
+            <wp:effectExtent l="0" t="0" r="0" b="0"/>
+            <wp:docPr id="11" name="Grafik 11" descr="C:\Users\Osman\Desktop\5.JPG"/>
+            <wp:cNvGraphicFramePr>
+              <a:graphicFrameLocks xmlns:a="http://schemas.openxmlformats.org/drawingml/2006/main" noChangeAspect="1"/>
+            </wp:cNvGraphicFramePr>
+            <a:graphic xmlns:a="http://schemas.openxmlformats.org/drawingml/2006/main">
+              <a:graphicData uri="http://schemas.openxmlformats.org/drawingml/2006/picture">
+                <pic:pic xmlns:pic="http://schemas.openxmlformats.org/drawingml/2006/picture">
+                  <pic:nvPicPr>
+                    <pic:cNvPr id="0" name="Picture 8" descr="C:\Users\Osman\Desktop\5.JPG"/>
+                    <pic:cNvPicPr>
+                      <a:picLocks noChangeAspect="1" noChangeArrowheads="1"/>
+                    </pic:cNvPicPr>
+                  </pic:nvPicPr>
+                  <pic:blipFill>
+                    <a:blip r:embed="rId18">
+                      <a:extLst>
+                        <a:ext uri="{28A0092B-C50C-407E-A947-70E740481C1C}">
+                          <a14:useLocalDpi xmlns:a14="http://schemas.microsoft.com/office/drawing/2010/main" val="0"/>
+                        </a:ext>
+                      </a:extLst>
+                    </a:blip>
+                    <a:srcRect/>
+                    <a:stretch>
+                      <a:fillRect/>
+                    </a:stretch>
+                  </pic:blipFill>
+                  <pic:spPr bwMode="auto">
+                    <a:xfrm>
+                      <a:off x="0" y="0"/>
+                      <a:ext cx="5753100" cy="4191000"/>
+                    </a:xfrm>
+                    <a:prstGeom prst="rect">
+                      <a:avLst/>
+                    </a:prstGeom>
+                    <a:noFill/>
+                    <a:ln>
+                      <a:noFill/>
+                    </a:ln>
+                  </pic:spPr>
+                </pic:pic>
+              </a:graphicData>
+            </a:graphic>
+          </wp:inline>
+        </w:drawing>
+      </w:r>
+    </w:p>
+    <w:p>
+      <w:pPr>
+        <w:rPr>
+          <w:rFonts w:asciiTheme="majorHAnsi" w:hAnsiTheme="majorHAnsi"/>
+        </w:rPr>
+      </w:pPr>
+    </w:p>
+    <w:p>
+      <w:pPr>
+        <w:jc w:val="center"/>
+        <w:rPr>
+          <w:rFonts w:asciiTheme="majorHAnsi" w:hAnsiTheme="majorHAnsi"/>
+        </w:rPr>
+      </w:pPr>
+      <w:r>
+        <w:rPr>
+          <w:rFonts w:asciiTheme="majorHAnsi" w:hAnsiTheme="majorHAnsi"/>
+          <w:noProof/>
+          <w:lang w:eastAsia="de-AT"/>
+        </w:rPr>
         <w:drawing>
           <wp:inline distT="0" distB="0" distL="0" distR="0">
             <wp:extent cx="5753100" cy="4200525"/>
@@ -7974,7 +8648,7 @@
                     </pic:cNvPicPr>
                   </pic:nvPicPr>
                   <pic:blipFill>
-                    <a:blip r:embed="rId18">
+                    <a:blip r:embed="rId19">
                       <a:extLst>
                         <a:ext uri="{28A0092B-C50C-407E-A947-70E740481C1C}">
                           <a14:useLocalDpi xmlns:a14="http://schemas.microsoft.com/office/drawing/2010/main" val="0"/>
@@ -8045,7 +8719,7 @@
                     </pic:cNvPicPr>
                   </pic:nvPicPr>
                   <pic:blipFill>
-                    <a:blip r:embed="rId19">
+                    <a:blip r:embed="rId20">
                       <a:extLst>
                         <a:ext uri="{28A0092B-C50C-407E-A947-70E740481C1C}">
                           <a14:useLocalDpi xmlns:a14="http://schemas.microsoft.com/office/drawing/2010/main" val="0"/>
@@ -8228,7 +8902,7 @@
       <w:pPr>
         <w:pStyle w:val="berschrift1"/>
       </w:pPr>
-      <w:bookmarkStart w:id="21" w:name="_Toc387358469"/>
+      <w:bookmarkStart w:id="21" w:name="_Toc387395576"/>
       <w:r>
         <w:lastRenderedPageBreak/>
         <w:t>Technologiebeschreibung</w:t>
@@ -8575,7 +9249,7 @@
       <w:pPr>
         <w:pStyle w:val="berschrift1"/>
       </w:pPr>
-      <w:bookmarkStart w:id="22" w:name="_Toc387358470"/>
+      <w:bookmarkStart w:id="22" w:name="_Toc387395577"/>
       <w:r>
         <w:lastRenderedPageBreak/>
         <w:t>Arbeitsdurchführung</w:t>
@@ -8949,7 +9623,7 @@
           <w:lang w:val="en-US"/>
         </w:rPr>
       </w:pPr>
-      <w:bookmarkStart w:id="23" w:name="_Toc387358471"/>
+      <w:bookmarkStart w:id="23" w:name="_Toc387395578"/>
       <w:r>
         <w:rPr>
           <w:lang w:val="en-US"/>
@@ -9312,7 +9986,7 @@
       <w:pPr>
         <w:pStyle w:val="berschrift1"/>
       </w:pPr>
-      <w:bookmarkStart w:id="24" w:name="_Toc387358472"/>
+      <w:bookmarkStart w:id="24" w:name="_Toc387395579"/>
       <w:r>
         <w:lastRenderedPageBreak/>
         <w:t>Quellenangaben</w:t>
@@ -9377,6 +10051,7 @@
                 <w:lang w:val="en-US"/>
               </w:rPr>
             </w:pPr>
+            <w:proofErr w:type="spellStart"/>
             <w:r>
               <w:rPr>
                 <w:rFonts w:asciiTheme="majorHAnsi" w:hAnsiTheme="majorHAnsi"/>
@@ -9384,7 +10059,37 @@
                 <w:color w:val="auto"/>
                 <w:lang w:val="en-US"/>
               </w:rPr>
-              <w:t xml:space="preserve">Titel: </w:t>
+              <w:t>Titel</w:t>
+            </w:r>
+            <w:proofErr w:type="spellEnd"/>
+            <w:r>
+              <w:rPr>
+                <w:rFonts w:asciiTheme="majorHAnsi" w:hAnsiTheme="majorHAnsi"/>
+                <w:b w:val="0"/>
+                <w:color w:val="auto"/>
+                <w:lang w:val="en-US"/>
+              </w:rPr>
+              <w:t xml:space="preserve">: </w:t>
+            </w:r>
+            <w:proofErr w:type="spellStart"/>
+            <w:r>
+              <w:rPr>
+                <w:rFonts w:asciiTheme="majorHAnsi" w:hAnsiTheme="majorHAnsi"/>
+                <w:b w:val="0"/>
+                <w:color w:val="auto"/>
+                <w:lang w:val="en-US"/>
+              </w:rPr>
+              <w:t>Moqups</w:t>
+            </w:r>
+            <w:proofErr w:type="spellEnd"/>
+            <w:r>
+              <w:rPr>
+                <w:rFonts w:asciiTheme="majorHAnsi" w:hAnsiTheme="majorHAnsi"/>
+                <w:b w:val="0"/>
+                <w:color w:val="auto"/>
+                <w:lang w:val="en-US"/>
+              </w:rPr>
+              <w:t>;</w:t>
             </w:r>
           </w:p>
           <w:p>
@@ -9394,15 +10099,37 @@
                 <w:rFonts w:asciiTheme="majorHAnsi" w:hAnsiTheme="majorHAnsi"/>
                 <w:b w:val="0"/>
                 <w:color w:val="auto"/>
+                <w:lang w:val="en-US"/>
               </w:rPr>
             </w:pPr>
+            <w:proofErr w:type="spellStart"/>
             <w:r>
               <w:rPr>
                 <w:rFonts w:asciiTheme="majorHAnsi" w:hAnsiTheme="majorHAnsi"/>
                 <w:b w:val="0"/>
                 <w:color w:val="auto"/>
-              </w:rPr>
-              <w:t xml:space="preserve">Autor: </w:t>
+                <w:lang w:val="en-US"/>
+              </w:rPr>
+              <w:t>Autor</w:t>
+            </w:r>
+            <w:proofErr w:type="spellEnd"/>
+            <w:r>
+              <w:rPr>
+                <w:rFonts w:asciiTheme="majorHAnsi" w:hAnsiTheme="majorHAnsi"/>
+                <w:b w:val="0"/>
+                <w:color w:val="auto"/>
+                <w:lang w:val="en-US"/>
+              </w:rPr>
+              <w:t xml:space="preserve">: </w:t>
+            </w:r>
+            <w:r>
+              <w:rPr>
+                <w:rFonts w:asciiTheme="majorHAnsi" w:hAnsiTheme="majorHAnsi"/>
+                <w:b w:val="0"/>
+                <w:color w:val="auto"/>
+                <w:lang w:val="en-US"/>
+              </w:rPr>
+              <w:t>moqups.com;</w:t>
             </w:r>
           </w:p>
           <w:p>
@@ -9430,6 +10157,22 @@
               </w:rPr>
               <w:t xml:space="preserve">Quelle: </w:t>
             </w:r>
+            <w:r>
+              <w:rPr>
+                <w:rFonts w:asciiTheme="majorHAnsi" w:hAnsiTheme="majorHAnsi"/>
+                <w:b w:val="0"/>
+                <w:color w:val="auto"/>
+              </w:rPr>
+              <w:t>https://moqups.com/</w:t>
+            </w:r>
+            <w:r>
+              <w:rPr>
+                <w:rFonts w:asciiTheme="majorHAnsi" w:hAnsiTheme="majorHAnsi"/>
+                <w:b w:val="0"/>
+                <w:color w:val="auto"/>
+              </w:rPr>
+              <w:t>;</w:t>
+            </w:r>
           </w:p>
           <w:p>
             <w:pPr>
@@ -9448,6 +10191,14 @@
               </w:rPr>
               <w:t xml:space="preserve">geändert am: </w:t>
             </w:r>
+            <w:r>
+              <w:rPr>
+                <w:rFonts w:asciiTheme="majorHAnsi" w:hAnsiTheme="majorHAnsi"/>
+                <w:b w:val="0"/>
+                <w:color w:val="auto"/>
+              </w:rPr>
+              <w:t>/</w:t>
+            </w:r>
           </w:p>
           <w:p>
             <w:pPr>
@@ -9473,6 +10224,14 @@
                 <w:color w:val="auto"/>
               </w:rPr>
               <w:t xml:space="preserve"> am: </w:t>
+            </w:r>
+            <w:r>
+              <w:rPr>
+                <w:rFonts w:asciiTheme="majorHAnsi" w:hAnsiTheme="majorHAnsi"/>
+                <w:b w:val="0"/>
+                <w:color w:val="auto"/>
+              </w:rPr>
+              <w:t>08.05.2014;</w:t>
             </w:r>
           </w:p>
         </w:tc>
@@ -9605,8 +10364,8 @@
       </w:pPr>
     </w:p>
     <w:sectPr>
-      <w:headerReference w:type="default" r:id="rId20"/>
-      <w:footerReference w:type="default" r:id="rId21"/>
+      <w:headerReference w:type="default" r:id="rId21"/>
+      <w:footerReference w:type="default" r:id="rId22"/>
       <w:pgSz w:w="11906" w:h="16838"/>
       <w:pgMar w:top="1417" w:right="1417" w:bottom="1134" w:left="1417" w:header="708" w:footer="708" w:gutter="0"/>
       <w:pgNumType w:start="0"/>
@@ -9663,7 +10422,7 @@
       <mc:AlternateContent>
         <mc:Choice Requires="wps">
           <w:drawing>
-            <wp:anchor distT="0" distB="0" distL="114300" distR="114300" simplePos="0" relativeHeight="251659264" behindDoc="0" locked="0" layoutInCell="1" allowOverlap="1" wp14:anchorId="65E16A5B" wp14:editId="13BA1215">
+            <wp:anchor distT="0" distB="0" distL="114300" distR="114300" simplePos="0" relativeHeight="251659264" behindDoc="0" locked="0" layoutInCell="1" allowOverlap="1" wp14:anchorId="75EEA62D" wp14:editId="5F6A15FD">
               <wp:simplePos x="0" y="0"/>
               <wp:positionH relativeFrom="column">
                 <wp:posOffset>957</wp:posOffset>
@@ -9773,7 +10532,7 @@
                 <w:color w:val="808080" w:themeColor="background1" w:themeShade="80"/>
                 <w:lang w:val="de-DE"/>
               </w:rPr>
-              <w:t>Version: 1.1</w:t>
+              <w:t>Version: 1.2</w:t>
             </w:r>
             <w:r>
               <w:rPr>
@@ -10009,7 +10768,7 @@
         <w:color w:val="808080" w:themeColor="background1" w:themeShade="80"/>
         <w:sz w:val="24"/>
       </w:rPr>
-      <w:t>08.05.2014</w:t>
+      <w:t>09.05.2014</w:t>
     </w:r>
     <w:r>
       <w:rPr>

</xml_diff>

<commit_message>
Erweiterung der Aufwandschaetzung und Endzeitaufteilung
</commit_message>
<xml_diff>
--- a/Dokumentation/Protokoll-SigmaScheduler.docx
+++ b/Dokumentation/Protokoll-SigmaScheduler.docx
@@ -440,7 +440,7 @@
                                                 <w:noProof/>
                                                 <w:sz w:val="24"/>
                                               </w:rPr>
-                                              <w:t>14.05.2014</w:t>
+                                              <w:t>23.05.2014</w:t>
                                             </w:r>
                                             <w:r>
                                               <w:rPr>
@@ -490,7 +490,7 @@
                                               <w:rPr>
                                                 <w:sz w:val="24"/>
                                               </w:rPr>
-                                              <w:t>1.4</w:t>
+                                              <w:t>1.5</w:t>
                                             </w:r>
                                           </w:p>
                                         </w:tc>
@@ -691,7 +691,7 @@
                                           <w:noProof/>
                                           <w:sz w:val="24"/>
                                         </w:rPr>
-                                        <w:t>14.05.2014</w:t>
+                                        <w:t>23.05.2014</w:t>
                                       </w:r>
                                       <w:r>
                                         <w:rPr>
@@ -741,7 +741,7 @@
                                         <w:rPr>
                                           <w:sz w:val="24"/>
                                         </w:rPr>
-                                        <w:t>1.4</w:t>
+                                        <w:t>1.5</w:t>
                                       </w:r>
                                     </w:p>
                                   </w:tc>
@@ -4329,8 +4329,6 @@
           <w:rFonts w:asciiTheme="majorHAnsi" w:hAnsiTheme="majorHAnsi"/>
         </w:rPr>
       </w:pPr>
-      <w:bookmarkStart w:id="1" w:name="_GoBack"/>
-      <w:bookmarkEnd w:id="1"/>
     </w:p>
     <w:p>
       <w:pPr>
@@ -4539,22 +4537,22 @@
       <w:pPr>
         <w:pStyle w:val="berschrift1"/>
       </w:pPr>
-      <w:bookmarkStart w:id="2" w:name="_Toc387836755"/>
+      <w:bookmarkStart w:id="1" w:name="_Toc387836755"/>
       <w:r>
         <w:lastRenderedPageBreak/>
         <w:t>Aufgabenstellung</w:t>
       </w:r>
+      <w:bookmarkEnd w:id="1"/>
+    </w:p>
+    <w:p>
+      <w:pPr>
+        <w:pStyle w:val="berschrift2"/>
+      </w:pPr>
+      <w:bookmarkStart w:id="2" w:name="_Toc387836756"/>
+      <w:r>
+        <w:t>Terminvereinbarungssystem</w:t>
+      </w:r>
       <w:bookmarkEnd w:id="2"/>
-    </w:p>
-    <w:p>
-      <w:pPr>
-        <w:pStyle w:val="berschrift2"/>
-      </w:pPr>
-      <w:bookmarkStart w:id="3" w:name="_Toc387836756"/>
-      <w:r>
-        <w:t>Terminvereinbarungssystem</w:t>
-      </w:r>
-      <w:bookmarkEnd w:id="3"/>
     </w:p>
     <w:p>
       <w:pPr>
@@ -4597,11 +4595,11 @@
       <w:pPr>
         <w:pStyle w:val="berschrift3"/>
       </w:pPr>
-      <w:bookmarkStart w:id="4" w:name="_Toc387836757"/>
+      <w:bookmarkStart w:id="3" w:name="_Toc387836757"/>
       <w:r>
         <w:t>Benutzer</w:t>
       </w:r>
-      <w:bookmarkEnd w:id="4"/>
+      <w:bookmarkEnd w:id="3"/>
     </w:p>
     <w:p>
       <w:pPr>
@@ -4707,11 +4705,11 @@
       <w:pPr>
         <w:pStyle w:val="berschrift3"/>
       </w:pPr>
-      <w:bookmarkStart w:id="5" w:name="_Toc387836758"/>
+      <w:bookmarkStart w:id="4" w:name="_Toc387836758"/>
       <w:r>
         <w:t>Organisator</w:t>
       </w:r>
-      <w:bookmarkEnd w:id="5"/>
+      <w:bookmarkEnd w:id="4"/>
     </w:p>
     <w:p>
       <w:pPr>
@@ -4877,11 +4875,11 @@
       <w:pPr>
         <w:pStyle w:val="berschrift3"/>
       </w:pPr>
-      <w:bookmarkStart w:id="6" w:name="_Toc387836759"/>
+      <w:bookmarkStart w:id="5" w:name="_Toc387836759"/>
       <w:r>
         <w:t>Teilnehmer</w:t>
       </w:r>
-      <w:bookmarkEnd w:id="6"/>
+      <w:bookmarkEnd w:id="5"/>
     </w:p>
     <w:p>
       <w:pPr>
@@ -4970,11 +4968,11 @@
       <w:pPr>
         <w:pStyle w:val="berschrift3"/>
       </w:pPr>
-      <w:bookmarkStart w:id="7" w:name="_Toc387836760"/>
+      <w:bookmarkStart w:id="6" w:name="_Toc387836760"/>
       <w:r>
         <w:t>Notifications</w:t>
       </w:r>
-      <w:bookmarkEnd w:id="7"/>
+      <w:bookmarkEnd w:id="6"/>
     </w:p>
     <w:p>
       <w:pPr>
@@ -5106,12 +5104,12 @@
       <w:pPr>
         <w:pStyle w:val="berschrift3"/>
       </w:pPr>
-      <w:bookmarkStart w:id="8" w:name="_Toc387836761"/>
+      <w:bookmarkStart w:id="7" w:name="_Toc387836761"/>
       <w:r>
         <w:lastRenderedPageBreak/>
         <w:t>Events</w:t>
       </w:r>
-      <w:bookmarkEnd w:id="8"/>
+      <w:bookmarkEnd w:id="7"/>
     </w:p>
     <w:p>
       <w:pPr>
@@ -5175,11 +5173,11 @@
       <w:pPr>
         <w:pStyle w:val="berschrift2"/>
       </w:pPr>
-      <w:bookmarkStart w:id="9" w:name="_Toc387836762"/>
+      <w:bookmarkStart w:id="8" w:name="_Toc387836762"/>
       <w:r>
         <w:t>Aufgabenstellung</w:t>
       </w:r>
-      <w:bookmarkEnd w:id="9"/>
+      <w:bookmarkEnd w:id="8"/>
     </w:p>
     <w:p>
       <w:pPr>
@@ -5324,11 +5322,11 @@
       <w:pPr>
         <w:pStyle w:val="berschrift3"/>
       </w:pPr>
-      <w:bookmarkStart w:id="10" w:name="_Toc387836763"/>
+      <w:bookmarkStart w:id="9" w:name="_Toc387836763"/>
       <w:r>
         <w:t>Vorgehensweise</w:t>
       </w:r>
-      <w:bookmarkEnd w:id="10"/>
+      <w:bookmarkEnd w:id="9"/>
     </w:p>
     <w:p>
       <w:pPr>
@@ -5453,7 +5451,7 @@
           <w:lang w:val="en-US"/>
         </w:rPr>
       </w:pPr>
-      <w:bookmarkStart w:id="11" w:name="_Toc387836764"/>
+      <w:bookmarkStart w:id="10" w:name="_Toc387836764"/>
       <w:proofErr w:type="spellStart"/>
       <w:r>
         <w:rPr>
@@ -5462,7 +5460,7 @@
         <w:lastRenderedPageBreak/>
         <w:t>Termine</w:t>
       </w:r>
-      <w:bookmarkEnd w:id="11"/>
+      <w:bookmarkEnd w:id="10"/>
       <w:proofErr w:type="spellEnd"/>
     </w:p>
     <w:p>
@@ -5577,11 +5575,11 @@
       <w:pPr>
         <w:pStyle w:val="berschrift3"/>
       </w:pPr>
-      <w:bookmarkStart w:id="12" w:name="_Toc387836765"/>
+      <w:bookmarkStart w:id="11" w:name="_Toc387836765"/>
       <w:r>
         <w:t>Bewertungskriterien</w:t>
       </w:r>
-      <w:bookmarkEnd w:id="12"/>
+      <w:bookmarkEnd w:id="11"/>
     </w:p>
     <w:p>
       <w:pPr>
@@ -6066,12 +6064,12 @@
       <w:pPr>
         <w:pStyle w:val="berschrift1"/>
       </w:pPr>
-      <w:bookmarkStart w:id="13" w:name="_Toc387836766"/>
+      <w:bookmarkStart w:id="12" w:name="_Toc387836766"/>
       <w:r>
         <w:lastRenderedPageBreak/>
         <w:t>Arbeitsaufteilung mit Aufwandschätzung</w:t>
       </w:r>
-      <w:bookmarkEnd w:id="13"/>
+      <w:bookmarkEnd w:id="12"/>
     </w:p>
     <w:p>
       <w:pPr>
@@ -7176,6 +7174,113 @@
           </w:p>
         </w:tc>
       </w:tr>
+      <w:tr>
+        <w:trPr>
+          <w:trHeight w:val="278"/>
+        </w:trPr>
+        <w:tc>
+          <w:tcPr>
+            <w:cnfStyle w:val="001000000000" w:firstRow="0" w:lastRow="0" w:firstColumn="1" w:lastColumn="0" w:oddVBand="0" w:evenVBand="0" w:oddHBand="0" w:evenHBand="0" w:firstRowFirstColumn="0" w:firstRowLastColumn="0" w:lastRowFirstColumn="0" w:lastRowLastColumn="0"/>
+            <w:tcW w:w="1560" w:type="dxa"/>
+          </w:tcPr>
+          <w:p>
+            <w:pPr>
+              <w:rPr>
+                <w:rFonts w:asciiTheme="majorHAnsi" w:hAnsiTheme="majorHAnsi"/>
+                <w:szCs w:val="24"/>
+              </w:rPr>
+            </w:pPr>
+            <w:r>
+              <w:rPr>
+                <w:rFonts w:asciiTheme="majorHAnsi" w:hAnsiTheme="majorHAnsi"/>
+                <w:szCs w:val="24"/>
+              </w:rPr>
+              <w:t>Özsoy, Vogt</w:t>
+            </w:r>
+          </w:p>
+        </w:tc>
+        <w:tc>
+          <w:tcPr>
+            <w:tcW w:w="2835" w:type="dxa"/>
+          </w:tcPr>
+          <w:p>
+            <w:pPr>
+              <w:cnfStyle w:val="000000000000" w:firstRow="0" w:lastRow="0" w:firstColumn="0" w:lastColumn="0" w:oddVBand="0" w:evenVBand="0" w:oddHBand="0" w:evenHBand="0" w:firstRowFirstColumn="0" w:firstRowLastColumn="0" w:lastRowFirstColumn="0" w:lastRowLastColumn="0"/>
+              <w:rPr>
+                <w:rFonts w:asciiTheme="majorHAnsi" w:hAnsiTheme="majorHAnsi"/>
+                <w:szCs w:val="24"/>
+              </w:rPr>
+            </w:pPr>
+            <w:proofErr w:type="spellStart"/>
+            <w:r>
+              <w:rPr>
+                <w:rFonts w:asciiTheme="majorHAnsi" w:hAnsiTheme="majorHAnsi"/>
+                <w:szCs w:val="24"/>
+              </w:rPr>
+              <w:t>Hibarnate-Testing</w:t>
+            </w:r>
+            <w:proofErr w:type="spellEnd"/>
+          </w:p>
+        </w:tc>
+        <w:tc>
+          <w:tcPr>
+            <w:tcW w:w="4966" w:type="dxa"/>
+          </w:tcPr>
+          <w:p>
+            <w:pPr>
+              <w:cnfStyle w:val="000000000000" w:firstRow="0" w:lastRow="0" w:firstColumn="0" w:lastColumn="0" w:oddVBand="0" w:evenVBand="0" w:oddHBand="0" w:evenHBand="0" w:firstRowFirstColumn="0" w:firstRowLastColumn="0" w:lastRowFirstColumn="0" w:lastRowLastColumn="0"/>
+              <w:rPr>
+                <w:rFonts w:asciiTheme="majorHAnsi" w:hAnsiTheme="majorHAnsi"/>
+                <w:szCs w:val="24"/>
+              </w:rPr>
+            </w:pPr>
+            <w:r>
+              <w:rPr>
+                <w:rFonts w:asciiTheme="majorHAnsi" w:hAnsiTheme="majorHAnsi"/>
+                <w:szCs w:val="24"/>
+              </w:rPr>
+              <w:t xml:space="preserve">Testen der Funktionalität von </w:t>
+            </w:r>
+            <w:proofErr w:type="spellStart"/>
+            <w:r>
+              <w:rPr>
+                <w:rFonts w:asciiTheme="majorHAnsi" w:hAnsiTheme="majorHAnsi"/>
+                <w:szCs w:val="24"/>
+              </w:rPr>
+              <w:t>Hibernate</w:t>
+            </w:r>
+            <w:proofErr w:type="spellEnd"/>
+            <w:r>
+              <w:rPr>
+                <w:rFonts w:asciiTheme="majorHAnsi" w:hAnsiTheme="majorHAnsi"/>
+                <w:szCs w:val="24"/>
+              </w:rPr>
+              <w:t>-Mapping</w:t>
+            </w:r>
+          </w:p>
+        </w:tc>
+        <w:tc>
+          <w:tcPr>
+            <w:tcW w:w="1669" w:type="dxa"/>
+          </w:tcPr>
+          <w:p>
+            <w:pPr>
+              <w:cnfStyle w:val="000000000000" w:firstRow="0" w:lastRow="0" w:firstColumn="0" w:lastColumn="0" w:oddVBand="0" w:evenVBand="0" w:oddHBand="0" w:evenHBand="0" w:firstRowFirstColumn="0" w:firstRowLastColumn="0" w:lastRowFirstColumn="0" w:lastRowLastColumn="0"/>
+              <w:rPr>
+                <w:rFonts w:asciiTheme="majorHAnsi" w:hAnsiTheme="majorHAnsi"/>
+                <w:szCs w:val="24"/>
+              </w:rPr>
+            </w:pPr>
+            <w:r>
+              <w:rPr>
+                <w:rFonts w:asciiTheme="majorHAnsi" w:hAnsiTheme="majorHAnsi"/>
+                <w:szCs w:val="24"/>
+              </w:rPr>
+              <w:t>3</w:t>
+            </w:r>
+          </w:p>
+        </w:tc>
+      </w:tr>
     </w:tbl>
     <w:p>
       <w:pPr>
@@ -7367,7 +7472,7 @@
               <w:rPr>
                 <w:rFonts w:asciiTheme="majorHAnsi" w:hAnsiTheme="majorHAnsi"/>
               </w:rPr>
-              <w:t>6</w:t>
+              <w:t>9</w:t>
             </w:r>
           </w:p>
         </w:tc>
@@ -7450,7 +7555,7 @@
               <w:rPr>
                 <w:rFonts w:asciiTheme="majorHAnsi" w:hAnsiTheme="majorHAnsi"/>
               </w:rPr>
-              <w:t>7</w:t>
+              <w:t>10</w:t>
             </w:r>
             <w:r>
               <w:rPr>
@@ -7506,7 +7611,7 @@
                 <w:b/>
                 <w:color w:val="FFFFFF" w:themeColor="background1"/>
               </w:rPr>
-              <w:t>24</w:t>
+              <w:t>32</w:t>
             </w:r>
           </w:p>
         </w:tc>
@@ -7593,12 +7698,12 @@
       <w:pPr>
         <w:pStyle w:val="berschrift1"/>
       </w:pPr>
-      <w:bookmarkStart w:id="14" w:name="_Toc387836767"/>
+      <w:bookmarkStart w:id="13" w:name="_Toc387836767"/>
       <w:r>
         <w:lastRenderedPageBreak/>
         <w:t>Endzeitaufteilung</w:t>
       </w:r>
-      <w:bookmarkEnd w:id="14"/>
+      <w:bookmarkEnd w:id="13"/>
     </w:p>
     <w:p>
       <w:pPr>
@@ -8827,6 +8932,13 @@
                 <w:szCs w:val="24"/>
               </w:rPr>
             </w:pPr>
+            <w:r>
+              <w:rPr>
+                <w:rFonts w:asciiTheme="majorHAnsi" w:hAnsiTheme="majorHAnsi"/>
+                <w:szCs w:val="24"/>
+              </w:rPr>
+              <w:t xml:space="preserve">3 ½ </w:t>
+            </w:r>
           </w:p>
         </w:tc>
         <w:tc>
@@ -8836,6 +8948,111 @@
           <w:p>
             <w:pPr>
               <w:cnfStyle w:val="000000100000" w:firstRow="0" w:lastRow="0" w:firstColumn="0" w:lastColumn="0" w:oddVBand="0" w:evenVBand="0" w:oddHBand="1" w:evenHBand="0" w:firstRowFirstColumn="0" w:firstRowLastColumn="0" w:lastRowFirstColumn="0" w:lastRowLastColumn="0"/>
+              <w:rPr>
+                <w:rFonts w:asciiTheme="majorHAnsi" w:hAnsiTheme="majorHAnsi"/>
+                <w:szCs w:val="24"/>
+              </w:rPr>
+            </w:pPr>
+            <w:r>
+              <w:rPr>
+                <w:rFonts w:asciiTheme="majorHAnsi" w:hAnsiTheme="majorHAnsi"/>
+                <w:szCs w:val="24"/>
+              </w:rPr>
+              <w:t>/</w:t>
+            </w:r>
+          </w:p>
+        </w:tc>
+      </w:tr>
+      <w:tr>
+        <w:trPr>
+          <w:trHeight w:val="290"/>
+        </w:trPr>
+        <w:tc>
+          <w:tcPr>
+            <w:cnfStyle w:val="001000000000" w:firstRow="0" w:lastRow="0" w:firstColumn="1" w:lastColumn="0" w:oddVBand="0" w:evenVBand="0" w:oddHBand="0" w:evenHBand="0" w:firstRowFirstColumn="0" w:firstRowLastColumn="0" w:lastRowFirstColumn="0" w:lastRowLastColumn="0"/>
+            <w:tcW w:w="1560" w:type="dxa"/>
+          </w:tcPr>
+          <w:p>
+            <w:pPr>
+              <w:rPr>
+                <w:rFonts w:asciiTheme="majorHAnsi" w:hAnsiTheme="majorHAnsi"/>
+                <w:szCs w:val="24"/>
+              </w:rPr>
+            </w:pPr>
+            <w:r>
+              <w:rPr>
+                <w:rFonts w:asciiTheme="majorHAnsi" w:hAnsiTheme="majorHAnsi"/>
+                <w:szCs w:val="24"/>
+              </w:rPr>
+              <w:t>Özsoy, Vogt</w:t>
+            </w:r>
+          </w:p>
+        </w:tc>
+        <w:tc>
+          <w:tcPr>
+            <w:tcW w:w="2977" w:type="dxa"/>
+          </w:tcPr>
+          <w:p>
+            <w:pPr>
+              <w:cnfStyle w:val="000000000000" w:firstRow="0" w:lastRow="0" w:firstColumn="0" w:lastColumn="0" w:oddVBand="0" w:evenVBand="0" w:oddHBand="0" w:evenHBand="0" w:firstRowFirstColumn="0" w:firstRowLastColumn="0" w:lastRowFirstColumn="0" w:lastRowLastColumn="0"/>
+              <w:rPr>
+                <w:rFonts w:asciiTheme="majorHAnsi" w:hAnsiTheme="majorHAnsi"/>
+                <w:szCs w:val="24"/>
+              </w:rPr>
+            </w:pPr>
+            <w:proofErr w:type="spellStart"/>
+            <w:r>
+              <w:rPr>
+                <w:rFonts w:asciiTheme="majorHAnsi" w:hAnsiTheme="majorHAnsi"/>
+                <w:szCs w:val="24"/>
+              </w:rPr>
+              <w:t>Hibernate-Testing</w:t>
+            </w:r>
+            <w:proofErr w:type="spellEnd"/>
+          </w:p>
+        </w:tc>
+        <w:tc>
+          <w:tcPr>
+            <w:tcW w:w="1418" w:type="dxa"/>
+          </w:tcPr>
+          <w:p>
+            <w:pPr>
+              <w:cnfStyle w:val="000000000000" w:firstRow="0" w:lastRow="0" w:firstColumn="0" w:lastColumn="0" w:oddVBand="0" w:evenVBand="0" w:oddHBand="0" w:evenHBand="0" w:firstRowFirstColumn="0" w:firstRowLastColumn="0" w:lastRowFirstColumn="0" w:lastRowLastColumn="0"/>
+              <w:rPr>
+                <w:rFonts w:asciiTheme="majorHAnsi" w:hAnsiTheme="majorHAnsi"/>
+                <w:szCs w:val="24"/>
+              </w:rPr>
+            </w:pPr>
+            <w:r>
+              <w:rPr>
+                <w:rFonts w:asciiTheme="majorHAnsi" w:hAnsiTheme="majorHAnsi"/>
+                <w:szCs w:val="24"/>
+              </w:rPr>
+              <w:t>3</w:t>
+            </w:r>
+          </w:p>
+        </w:tc>
+        <w:tc>
+          <w:tcPr>
+            <w:tcW w:w="1559" w:type="dxa"/>
+          </w:tcPr>
+          <w:p>
+            <w:pPr>
+              <w:cnfStyle w:val="000000000000" w:firstRow="0" w:lastRow="0" w:firstColumn="0" w:lastColumn="0" w:oddVBand="0" w:evenVBand="0" w:oddHBand="0" w:evenHBand="0" w:firstRowFirstColumn="0" w:firstRowLastColumn="0" w:lastRowFirstColumn="0" w:lastRowLastColumn="0"/>
+              <w:rPr>
+                <w:rFonts w:asciiTheme="majorHAnsi" w:hAnsiTheme="majorHAnsi"/>
+                <w:szCs w:val="24"/>
+              </w:rPr>
+            </w:pPr>
+          </w:p>
+        </w:tc>
+        <w:tc>
+          <w:tcPr>
+            <w:tcW w:w="3528" w:type="dxa"/>
+          </w:tcPr>
+          <w:p>
+            <w:pPr>
+              <w:cnfStyle w:val="000000000000" w:firstRow="0" w:lastRow="0" w:firstColumn="0" w:lastColumn="0" w:oddVBand="0" w:evenVBand="0" w:oddHBand="0" w:evenHBand="0" w:firstRowFirstColumn="0" w:firstRowLastColumn="0" w:lastRowFirstColumn="0" w:lastRowLastColumn="0"/>
               <w:rPr>
                 <w:rFonts w:asciiTheme="majorHAnsi" w:hAnsiTheme="majorHAnsi"/>
                 <w:szCs w:val="24"/>
@@ -8989,13 +9206,7 @@
               <w:rPr>
                 <w:rFonts w:asciiTheme="majorHAnsi" w:hAnsiTheme="majorHAnsi"/>
               </w:rPr>
-              <w:t>3</w:t>
-            </w:r>
-            <w:r>
-              <w:rPr>
-                <w:rFonts w:asciiTheme="majorHAnsi" w:hAnsiTheme="majorHAnsi"/>
-              </w:rPr>
-              <w:t xml:space="preserve"> ¼ </w:t>
+              <w:t xml:space="preserve">6 ¾ </w:t>
             </w:r>
           </w:p>
         </w:tc>
@@ -9118,13 +9329,7 @@
               <w:rPr>
                 <w:rFonts w:asciiTheme="majorHAnsi" w:hAnsiTheme="majorHAnsi"/>
               </w:rPr>
-              <w:t>4</w:t>
-            </w:r>
-            <w:r>
-              <w:rPr>
-                <w:rFonts w:asciiTheme="majorHAnsi" w:hAnsiTheme="majorHAnsi"/>
-              </w:rPr>
-              <w:t xml:space="preserve"> ¼ </w:t>
+              <w:t xml:space="preserve">7 ¾ </w:t>
             </w:r>
           </w:p>
         </w:tc>
@@ -9175,15 +9380,7 @@
                 <w:b/>
                 <w:color w:val="FFFFFF" w:themeColor="background1"/>
               </w:rPr>
-              <w:t>24</w:t>
-            </w:r>
-            <w:r>
-              <w:rPr>
-                <w:rFonts w:asciiTheme="majorHAnsi" w:hAnsiTheme="majorHAnsi"/>
-                <w:b/>
-                <w:color w:val="FFFFFF" w:themeColor="background1"/>
-              </w:rPr>
-              <w:t xml:space="preserve"> </w:t>
+              <w:t>31</w:t>
             </w:r>
           </w:p>
         </w:tc>
@@ -9272,20 +9469,8 @@
           <w:rFonts w:asciiTheme="majorHAnsi" w:hAnsiTheme="majorHAnsi"/>
         </w:rPr>
       </w:pPr>
-    </w:p>
-    <w:p>
-      <w:pPr>
-        <w:rPr>
-          <w:rFonts w:asciiTheme="majorHAnsi" w:hAnsiTheme="majorHAnsi"/>
-        </w:rPr>
-      </w:pPr>
-    </w:p>
-    <w:p>
-      <w:pPr>
-        <w:rPr>
-          <w:rFonts w:asciiTheme="majorHAnsi" w:hAnsiTheme="majorHAnsi"/>
-        </w:rPr>
-      </w:pPr>
+      <w:bookmarkStart w:id="14" w:name="_GoBack"/>
+      <w:bookmarkEnd w:id="14"/>
     </w:p>
     <w:p>
       <w:pPr>
@@ -20910,7 +21095,7 @@
       <mc:AlternateContent>
         <mc:Choice Requires="wps">
           <w:drawing>
-            <wp:anchor distT="0" distB="0" distL="114300" distR="114300" simplePos="0" relativeHeight="251659264" behindDoc="0" locked="0" layoutInCell="1" allowOverlap="1" wp14:anchorId="23A79ECC" wp14:editId="7083BEEA">
+            <wp:anchor distT="0" distB="0" distL="114300" distR="114300" simplePos="0" relativeHeight="251659264" behindDoc="0" locked="0" layoutInCell="1" allowOverlap="1" wp14:anchorId="35E06E41" wp14:editId="7DF286B5">
               <wp:simplePos x="0" y="0"/>
               <wp:positionH relativeFrom="column">
                 <wp:posOffset>957</wp:posOffset>
@@ -21013,7 +21198,7 @@
                 <w:lang w:val="de-DE"/>
               </w:rPr>
               <w:tab/>
-              <w:t>Version: 1.4</w:t>
+              <w:t>Version: 1.5</w:t>
             </w:r>
             <w:r>
               <w:rPr>
@@ -21058,7 +21243,7 @@
                 <w:noProof/>
                 <w:color w:val="808080" w:themeColor="background1" w:themeShade="80"/>
               </w:rPr>
-              <w:t>2</w:t>
+              <w:t>7</w:t>
             </w:r>
             <w:r>
               <w:rPr>
@@ -21249,7 +21434,7 @@
         <w:color w:val="808080" w:themeColor="background1" w:themeShade="80"/>
         <w:sz w:val="24"/>
       </w:rPr>
-      <w:t>14.05.2014</w:t>
+      <w:t>23.05.2014</w:t>
     </w:r>
     <w:r>
       <w:rPr>
@@ -27177,7 +27362,7 @@
 </file>
 
 <file path=customXml/itemProps2.xml><?xml version="1.0" encoding="utf-8"?>
-<ds:datastoreItem xmlns:ds="http://schemas.openxmlformats.org/officeDocument/2006/customXml" ds:itemID="{38128FBA-8AEB-46DE-BD2E-9DAFE50D45EF}">
+<ds:datastoreItem xmlns:ds="http://schemas.openxmlformats.org/officeDocument/2006/customXml" ds:itemID="{BFEDDB88-D5CF-4453-941E-45DF3E27498D}">
   <ds:schemaRefs>
     <ds:schemaRef ds:uri="http://schemas.openxmlformats.org/officeDocument/2006/bibliography"/>
   </ds:schemaRefs>

</xml_diff>

<commit_message>
Aktualisierung des Use-Case-Diagramms in der Dokumentation und neue Strukturierung der Dateien
</commit_message>
<xml_diff>
--- a/Dokumentation/Protokoll-SigmaScheduler.docx
+++ b/Dokumentation/Protokoll-SigmaScheduler.docx
@@ -13,6 +13,7 @@
           <w:docPartUnique/>
         </w:docPartObj>
       </w:sdtPr>
+      <w:sdtEndPr/>
       <w:sdtContent>
         <w:tbl>
           <w:tblPr>
@@ -489,7 +490,7 @@
                                               <w:rPr>
                                                 <w:sz w:val="24"/>
                                               </w:rPr>
-                                              <w:t>1.8</w:t>
+                                              <w:t>1.9</w:t>
                                             </w:r>
                                           </w:p>
                                         </w:tc>
@@ -740,7 +741,7 @@
                                         <w:rPr>
                                           <w:sz w:val="24"/>
                                         </w:rPr>
-                                        <w:t>1.8</w:t>
+                                        <w:t>1.9</w:t>
                                       </w:r>
                                     </w:p>
                                   </w:tc>
@@ -1480,7 +1481,7 @@
       <w:pPr>
         <w:pStyle w:val="berschrift1"/>
       </w:pPr>
-      <w:bookmarkStart w:id="0" w:name="_Toc389319617"/>
+      <w:bookmarkStart w:id="0" w:name="_Toc389324991"/>
       <w:r>
         <w:lastRenderedPageBreak/>
         <w:t>Inhaltsverzeichnis</w:t>
@@ -1551,7 +1552,7 @@
             </w:rPr>
             <w:fldChar w:fldCharType="separate"/>
           </w:r>
-          <w:hyperlink w:anchor="_Toc389319617" w:history="1">
+          <w:hyperlink w:anchor="_Toc389324991" w:history="1">
             <w:r>
               <w:rPr>
                 <w:rStyle w:val="Hyperlink"/>
@@ -1578,7 +1579,7 @@
                 <w:noProof/>
                 <w:webHidden/>
               </w:rPr>
-              <w:instrText xml:space="preserve"> PAGEREF _Toc389319617 \h </w:instrText>
+              <w:instrText xml:space="preserve"> PAGEREF _Toc389324991 \h </w:instrText>
             </w:r>
             <w:r>
               <w:rPr>
@@ -1621,7 +1622,7 @@
               <w:lang w:eastAsia="de-AT"/>
             </w:rPr>
           </w:pPr>
-          <w:hyperlink w:anchor="_Toc389319618" w:history="1">
+          <w:hyperlink w:anchor="_Toc389324992" w:history="1">
             <w:r>
               <w:rPr>
                 <w:rStyle w:val="Hyperlink"/>
@@ -1648,7 +1649,7 @@
                 <w:noProof/>
                 <w:webHidden/>
               </w:rPr>
-              <w:instrText xml:space="preserve"> PAGEREF _Toc389319618 \h </w:instrText>
+              <w:instrText xml:space="preserve"> PAGEREF _Toc389324992 \h </w:instrText>
             </w:r>
             <w:r>
               <w:rPr>
@@ -1691,7 +1692,7 @@
               <w:lang w:eastAsia="de-AT"/>
             </w:rPr>
           </w:pPr>
-          <w:hyperlink w:anchor="_Toc389319619" w:history="1">
+          <w:hyperlink w:anchor="_Toc389324993" w:history="1">
             <w:r>
               <w:rPr>
                 <w:rStyle w:val="Hyperlink"/>
@@ -1718,7 +1719,7 @@
                 <w:noProof/>
                 <w:webHidden/>
               </w:rPr>
-              <w:instrText xml:space="preserve"> PAGEREF _Toc389319619 \h </w:instrText>
+              <w:instrText xml:space="preserve"> PAGEREF _Toc389324993 \h </w:instrText>
             </w:r>
             <w:r>
               <w:rPr>
@@ -1761,7 +1762,7 @@
               <w:lang w:eastAsia="de-AT"/>
             </w:rPr>
           </w:pPr>
-          <w:hyperlink w:anchor="_Toc389319620" w:history="1">
+          <w:hyperlink w:anchor="_Toc389324994" w:history="1">
             <w:r>
               <w:rPr>
                 <w:rStyle w:val="Hyperlink"/>
@@ -1788,7 +1789,7 @@
                 <w:noProof/>
                 <w:webHidden/>
               </w:rPr>
-              <w:instrText xml:space="preserve"> PAGEREF _Toc389319620 \h </w:instrText>
+              <w:instrText xml:space="preserve"> PAGEREF _Toc389324994 \h </w:instrText>
             </w:r>
             <w:r>
               <w:rPr>
@@ -1831,7 +1832,7 @@
               <w:lang w:eastAsia="de-AT"/>
             </w:rPr>
           </w:pPr>
-          <w:hyperlink w:anchor="_Toc389319621" w:history="1">
+          <w:hyperlink w:anchor="_Toc389324995" w:history="1">
             <w:r>
               <w:rPr>
                 <w:rStyle w:val="Hyperlink"/>
@@ -1858,7 +1859,7 @@
                 <w:noProof/>
                 <w:webHidden/>
               </w:rPr>
-              <w:instrText xml:space="preserve"> PAGEREF _Toc389319621 \h </w:instrText>
+              <w:instrText xml:space="preserve"> PAGEREF _Toc389324995 \h </w:instrText>
             </w:r>
             <w:r>
               <w:rPr>
@@ -1901,7 +1902,7 @@
               <w:lang w:eastAsia="de-AT"/>
             </w:rPr>
           </w:pPr>
-          <w:hyperlink w:anchor="_Toc389319622" w:history="1">
+          <w:hyperlink w:anchor="_Toc389324996" w:history="1">
             <w:r>
               <w:rPr>
                 <w:rStyle w:val="Hyperlink"/>
@@ -1928,7 +1929,7 @@
                 <w:noProof/>
                 <w:webHidden/>
               </w:rPr>
-              <w:instrText xml:space="preserve"> PAGEREF _Toc389319622 \h </w:instrText>
+              <w:instrText xml:space="preserve"> PAGEREF _Toc389324996 \h </w:instrText>
             </w:r>
             <w:r>
               <w:rPr>
@@ -1971,7 +1972,7 @@
               <w:lang w:eastAsia="de-AT"/>
             </w:rPr>
           </w:pPr>
-          <w:hyperlink w:anchor="_Toc389319623" w:history="1">
+          <w:hyperlink w:anchor="_Toc389324997" w:history="1">
             <w:r>
               <w:rPr>
                 <w:rStyle w:val="Hyperlink"/>
@@ -1998,7 +1999,7 @@
                 <w:noProof/>
                 <w:webHidden/>
               </w:rPr>
-              <w:instrText xml:space="preserve"> PAGEREF _Toc389319623 \h </w:instrText>
+              <w:instrText xml:space="preserve"> PAGEREF _Toc389324997 \h </w:instrText>
             </w:r>
             <w:r>
               <w:rPr>
@@ -2041,7 +2042,7 @@
               <w:lang w:eastAsia="de-AT"/>
             </w:rPr>
           </w:pPr>
-          <w:hyperlink w:anchor="_Toc389319624" w:history="1">
+          <w:hyperlink w:anchor="_Toc389324998" w:history="1">
             <w:r>
               <w:rPr>
                 <w:rStyle w:val="Hyperlink"/>
@@ -2068,7 +2069,7 @@
                 <w:noProof/>
                 <w:webHidden/>
               </w:rPr>
-              <w:instrText xml:space="preserve"> PAGEREF _Toc389319624 \h </w:instrText>
+              <w:instrText xml:space="preserve"> PAGEREF _Toc389324998 \h </w:instrText>
             </w:r>
             <w:r>
               <w:rPr>
@@ -2111,7 +2112,7 @@
               <w:lang w:eastAsia="de-AT"/>
             </w:rPr>
           </w:pPr>
-          <w:hyperlink w:anchor="_Toc389319625" w:history="1">
+          <w:hyperlink w:anchor="_Toc389324999" w:history="1">
             <w:r>
               <w:rPr>
                 <w:rStyle w:val="Hyperlink"/>
@@ -2138,7 +2139,7 @@
                 <w:noProof/>
                 <w:webHidden/>
               </w:rPr>
-              <w:instrText xml:space="preserve"> PAGEREF _Toc389319625 \h </w:instrText>
+              <w:instrText xml:space="preserve"> PAGEREF _Toc389324999 \h </w:instrText>
             </w:r>
             <w:r>
               <w:rPr>
@@ -2181,7 +2182,7 @@
               <w:lang w:eastAsia="de-AT"/>
             </w:rPr>
           </w:pPr>
-          <w:hyperlink w:anchor="_Toc389319626" w:history="1">
+          <w:hyperlink w:anchor="_Toc389325000" w:history="1">
             <w:r>
               <w:rPr>
                 <w:rStyle w:val="Hyperlink"/>
@@ -2208,7 +2209,7 @@
                 <w:noProof/>
                 <w:webHidden/>
               </w:rPr>
-              <w:instrText xml:space="preserve"> PAGEREF _Toc389319626 \h </w:instrText>
+              <w:instrText xml:space="preserve"> PAGEREF _Toc389325000 \h </w:instrText>
             </w:r>
             <w:r>
               <w:rPr>
@@ -2251,7 +2252,7 @@
               <w:lang w:eastAsia="de-AT"/>
             </w:rPr>
           </w:pPr>
-          <w:hyperlink w:anchor="_Toc389319627" w:history="1">
+          <w:hyperlink w:anchor="_Toc389325001" w:history="1">
             <w:r>
               <w:rPr>
                 <w:rStyle w:val="Hyperlink"/>
@@ -2279,7 +2280,7 @@
                 <w:noProof/>
                 <w:webHidden/>
               </w:rPr>
-              <w:instrText xml:space="preserve"> PAGEREF _Toc389319627 \h </w:instrText>
+              <w:instrText xml:space="preserve"> PAGEREF _Toc389325001 \h </w:instrText>
             </w:r>
             <w:r>
               <w:rPr>
@@ -2322,7 +2323,7 @@
               <w:lang w:eastAsia="de-AT"/>
             </w:rPr>
           </w:pPr>
-          <w:hyperlink w:anchor="_Toc389319628" w:history="1">
+          <w:hyperlink w:anchor="_Toc389325002" w:history="1">
             <w:r>
               <w:rPr>
                 <w:rStyle w:val="Hyperlink"/>
@@ -2349,7 +2350,7 @@
                 <w:noProof/>
                 <w:webHidden/>
               </w:rPr>
-              <w:instrText xml:space="preserve"> PAGEREF _Toc389319628 \h </w:instrText>
+              <w:instrText xml:space="preserve"> PAGEREF _Toc389325002 \h </w:instrText>
             </w:r>
             <w:r>
               <w:rPr>
@@ -2392,7 +2393,7 @@
               <w:lang w:eastAsia="de-AT"/>
             </w:rPr>
           </w:pPr>
-          <w:hyperlink w:anchor="_Toc389319629" w:history="1">
+          <w:hyperlink w:anchor="_Toc389325003" w:history="1">
             <w:r>
               <w:rPr>
                 <w:rStyle w:val="Hyperlink"/>
@@ -2419,7 +2420,7 @@
                 <w:noProof/>
                 <w:webHidden/>
               </w:rPr>
-              <w:instrText xml:space="preserve"> PAGEREF _Toc389319629 \h </w:instrText>
+              <w:instrText xml:space="preserve"> PAGEREF _Toc389325003 \h </w:instrText>
             </w:r>
             <w:r>
               <w:rPr>
@@ -2462,7 +2463,7 @@
               <w:lang w:eastAsia="de-AT"/>
             </w:rPr>
           </w:pPr>
-          <w:hyperlink w:anchor="_Toc389319630" w:history="1">
+          <w:hyperlink w:anchor="_Toc389325004" w:history="1">
             <w:r>
               <w:rPr>
                 <w:rStyle w:val="Hyperlink"/>
@@ -2489,7 +2490,7 @@
                 <w:noProof/>
                 <w:webHidden/>
               </w:rPr>
-              <w:instrText xml:space="preserve"> PAGEREF _Toc389319630 \h </w:instrText>
+              <w:instrText xml:space="preserve"> PAGEREF _Toc389325004 \h </w:instrText>
             </w:r>
             <w:r>
               <w:rPr>
@@ -2532,7 +2533,7 @@
               <w:lang w:eastAsia="de-AT"/>
             </w:rPr>
           </w:pPr>
-          <w:hyperlink w:anchor="_Toc389319631" w:history="1">
+          <w:hyperlink w:anchor="_Toc389325005" w:history="1">
             <w:r>
               <w:rPr>
                 <w:rStyle w:val="Hyperlink"/>
@@ -2560,7 +2561,7 @@
                 <w:noProof/>
                 <w:webHidden/>
               </w:rPr>
-              <w:instrText xml:space="preserve"> PAGEREF _Toc389319631 \h </w:instrText>
+              <w:instrText xml:space="preserve"> PAGEREF _Toc389325005 \h </w:instrText>
             </w:r>
             <w:r>
               <w:rPr>
@@ -2603,7 +2604,7 @@
               <w:lang w:eastAsia="de-AT"/>
             </w:rPr>
           </w:pPr>
-          <w:hyperlink w:anchor="_Toc389319632" w:history="1">
+          <w:hyperlink w:anchor="_Toc389325006" w:history="1">
             <w:r>
               <w:rPr>
                 <w:rStyle w:val="Hyperlink"/>
@@ -2631,7 +2632,7 @@
                 <w:noProof/>
                 <w:webHidden/>
               </w:rPr>
-              <w:instrText xml:space="preserve"> PAGEREF _Toc389319632 \h </w:instrText>
+              <w:instrText xml:space="preserve"> PAGEREF _Toc389325006 \h </w:instrText>
             </w:r>
             <w:r>
               <w:rPr>
@@ -2674,7 +2675,7 @@
               <w:lang w:eastAsia="de-AT"/>
             </w:rPr>
           </w:pPr>
-          <w:hyperlink w:anchor="_Toc389319633" w:history="1">
+          <w:hyperlink w:anchor="_Toc389325007" w:history="1">
             <w:r>
               <w:rPr>
                 <w:rStyle w:val="Hyperlink"/>
@@ -2702,7 +2703,7 @@
                 <w:noProof/>
                 <w:webHidden/>
               </w:rPr>
-              <w:instrText xml:space="preserve"> PAGEREF _Toc389319633 \h </w:instrText>
+              <w:instrText xml:space="preserve"> PAGEREF _Toc389325007 \h </w:instrText>
             </w:r>
             <w:r>
               <w:rPr>
@@ -2745,7 +2746,7 @@
               <w:lang w:eastAsia="de-AT"/>
             </w:rPr>
           </w:pPr>
-          <w:hyperlink w:anchor="_Toc389319634" w:history="1">
+          <w:hyperlink w:anchor="_Toc389325008" w:history="1">
             <w:r>
               <w:rPr>
                 <w:rStyle w:val="Hyperlink"/>
@@ -2773,7 +2774,7 @@
                 <w:noProof/>
                 <w:webHidden/>
               </w:rPr>
-              <w:instrText xml:space="preserve"> PAGEREF _Toc389319634 \h </w:instrText>
+              <w:instrText xml:space="preserve"> PAGEREF _Toc389325008 \h </w:instrText>
             </w:r>
             <w:r>
               <w:rPr>
@@ -2816,7 +2817,7 @@
               <w:lang w:eastAsia="de-AT"/>
             </w:rPr>
           </w:pPr>
-          <w:hyperlink w:anchor="_Toc389319635" w:history="1">
+          <w:hyperlink w:anchor="_Toc389325009" w:history="1">
             <w:r>
               <w:rPr>
                 <w:rStyle w:val="Hyperlink"/>
@@ -2843,7 +2844,7 @@
                 <w:noProof/>
                 <w:webHidden/>
               </w:rPr>
-              <w:instrText xml:space="preserve"> PAGEREF _Toc389319635 \h </w:instrText>
+              <w:instrText xml:space="preserve"> PAGEREF _Toc389325009 \h </w:instrText>
             </w:r>
             <w:r>
               <w:rPr>
@@ -2886,7 +2887,7 @@
               <w:lang w:eastAsia="de-AT"/>
             </w:rPr>
           </w:pPr>
-          <w:hyperlink w:anchor="_Toc389319636" w:history="1">
+          <w:hyperlink w:anchor="_Toc389325010" w:history="1">
             <w:r>
               <w:rPr>
                 <w:rStyle w:val="Hyperlink"/>
@@ -2913,7 +2914,7 @@
                 <w:noProof/>
                 <w:webHidden/>
               </w:rPr>
-              <w:instrText xml:space="preserve"> PAGEREF _Toc389319636 \h </w:instrText>
+              <w:instrText xml:space="preserve"> PAGEREF _Toc389325010 \h </w:instrText>
             </w:r>
             <w:r>
               <w:rPr>
@@ -2956,7 +2957,7 @@
               <w:lang w:eastAsia="de-AT"/>
             </w:rPr>
           </w:pPr>
-          <w:hyperlink w:anchor="_Toc389319637" w:history="1">
+          <w:hyperlink w:anchor="_Toc389325011" w:history="1">
             <w:r>
               <w:rPr>
                 <w:rStyle w:val="Hyperlink"/>
@@ -2983,7 +2984,7 @@
                 <w:noProof/>
                 <w:webHidden/>
               </w:rPr>
-              <w:instrText xml:space="preserve"> PAGEREF _Toc389319637 \h </w:instrText>
+              <w:instrText xml:space="preserve"> PAGEREF _Toc389325011 \h </w:instrText>
             </w:r>
             <w:r>
               <w:rPr>
@@ -3026,7 +3027,7 @@
               <w:lang w:eastAsia="de-AT"/>
             </w:rPr>
           </w:pPr>
-          <w:hyperlink w:anchor="_Toc389319638" w:history="1">
+          <w:hyperlink w:anchor="_Toc389325012" w:history="1">
             <w:r>
               <w:rPr>
                 <w:rStyle w:val="Hyperlink"/>
@@ -3053,7 +3054,7 @@
                 <w:noProof/>
                 <w:webHidden/>
               </w:rPr>
-              <w:instrText xml:space="preserve"> PAGEREF _Toc389319638 \h </w:instrText>
+              <w:instrText xml:space="preserve"> PAGEREF _Toc389325012 \h </w:instrText>
             </w:r>
             <w:r>
               <w:rPr>
@@ -3096,7 +3097,7 @@
               <w:lang w:eastAsia="de-AT"/>
             </w:rPr>
           </w:pPr>
-          <w:hyperlink w:anchor="_Toc389319639" w:history="1">
+          <w:hyperlink w:anchor="_Toc389325013" w:history="1">
             <w:r>
               <w:rPr>
                 <w:rStyle w:val="Hyperlink"/>
@@ -3123,7 +3124,7 @@
                 <w:noProof/>
                 <w:webHidden/>
               </w:rPr>
-              <w:instrText xml:space="preserve"> PAGEREF _Toc389319639 \h </w:instrText>
+              <w:instrText xml:space="preserve"> PAGEREF _Toc389325013 \h </w:instrText>
             </w:r>
             <w:r>
               <w:rPr>
@@ -3166,7 +3167,7 @@
               <w:lang w:eastAsia="de-AT"/>
             </w:rPr>
           </w:pPr>
-          <w:hyperlink w:anchor="_Toc389319640" w:history="1">
+          <w:hyperlink w:anchor="_Toc389325014" w:history="1">
             <w:r>
               <w:rPr>
                 <w:rStyle w:val="Hyperlink"/>
@@ -3193,7 +3194,7 @@
                 <w:noProof/>
                 <w:webHidden/>
               </w:rPr>
-              <w:instrText xml:space="preserve"> PAGEREF _Toc389319640 \h </w:instrText>
+              <w:instrText xml:space="preserve"> PAGEREF _Toc389325014 \h </w:instrText>
             </w:r>
             <w:r>
               <w:rPr>
@@ -3236,7 +3237,7 @@
               <w:lang w:eastAsia="de-AT"/>
             </w:rPr>
           </w:pPr>
-          <w:hyperlink w:anchor="_Toc389319641" w:history="1">
+          <w:hyperlink w:anchor="_Toc389325015" w:history="1">
             <w:r>
               <w:rPr>
                 <w:rStyle w:val="Hyperlink"/>
@@ -3263,7 +3264,7 @@
                 <w:noProof/>
                 <w:webHidden/>
               </w:rPr>
-              <w:instrText xml:space="preserve"> PAGEREF _Toc389319641 \h </w:instrText>
+              <w:instrText xml:space="preserve"> PAGEREF _Toc389325015 \h </w:instrText>
             </w:r>
             <w:r>
               <w:rPr>
@@ -3306,7 +3307,7 @@
               <w:lang w:eastAsia="de-AT"/>
             </w:rPr>
           </w:pPr>
-          <w:hyperlink w:anchor="_Toc389319642" w:history="1">
+          <w:hyperlink w:anchor="_Toc389325016" w:history="1">
             <w:r>
               <w:rPr>
                 <w:rStyle w:val="Hyperlink"/>
@@ -3333,7 +3334,7 @@
                 <w:noProof/>
                 <w:webHidden/>
               </w:rPr>
-              <w:instrText xml:space="preserve"> PAGEREF _Toc389319642 \h </w:instrText>
+              <w:instrText xml:space="preserve"> PAGEREF _Toc389325016 \h </w:instrText>
             </w:r>
             <w:r>
               <w:rPr>
@@ -3376,7 +3377,7 @@
               <w:lang w:eastAsia="de-AT"/>
             </w:rPr>
           </w:pPr>
-          <w:hyperlink w:anchor="_Toc389319643" w:history="1">
+          <w:hyperlink w:anchor="_Toc389325017" w:history="1">
             <w:r>
               <w:rPr>
                 <w:rStyle w:val="Hyperlink"/>
@@ -3404,7 +3405,7 @@
                 <w:noProof/>
                 <w:webHidden/>
               </w:rPr>
-              <w:instrText xml:space="preserve"> PAGEREF _Toc389319643 \h </w:instrText>
+              <w:instrText xml:space="preserve"> PAGEREF _Toc389325017 \h </w:instrText>
             </w:r>
             <w:r>
               <w:rPr>
@@ -3447,7 +3448,7 @@
               <w:lang w:eastAsia="de-AT"/>
             </w:rPr>
           </w:pPr>
-          <w:hyperlink w:anchor="_Toc389319644" w:history="1">
+          <w:hyperlink w:anchor="_Toc389325018" w:history="1">
             <w:r>
               <w:rPr>
                 <w:rStyle w:val="Hyperlink"/>
@@ -3474,7 +3475,7 @@
                 <w:noProof/>
                 <w:webHidden/>
               </w:rPr>
-              <w:instrText xml:space="preserve"> PAGEREF _Toc389319644 \h </w:instrText>
+              <w:instrText xml:space="preserve"> PAGEREF _Toc389325018 \h </w:instrText>
             </w:r>
             <w:r>
               <w:rPr>
@@ -3517,7 +3518,7 @@
               <w:lang w:eastAsia="de-AT"/>
             </w:rPr>
           </w:pPr>
-          <w:hyperlink w:anchor="_Toc389319645" w:history="1">
+          <w:hyperlink w:anchor="_Toc389325019" w:history="1">
             <w:r>
               <w:rPr>
                 <w:rStyle w:val="Hyperlink"/>
@@ -3544,7 +3545,7 @@
                 <w:noProof/>
                 <w:webHidden/>
               </w:rPr>
-              <w:instrText xml:space="preserve"> PAGEREF _Toc389319645 \h </w:instrText>
+              <w:instrText xml:space="preserve"> PAGEREF _Toc389325019 \h </w:instrText>
             </w:r>
             <w:r>
               <w:rPr>
@@ -3587,7 +3588,7 @@
               <w:lang w:eastAsia="de-AT"/>
             </w:rPr>
           </w:pPr>
-          <w:hyperlink w:anchor="_Toc389319646" w:history="1">
+          <w:hyperlink w:anchor="_Toc389325020" w:history="1">
             <w:r>
               <w:rPr>
                 <w:rStyle w:val="Hyperlink"/>
@@ -3614,7 +3615,7 @@
                 <w:noProof/>
                 <w:webHidden/>
               </w:rPr>
-              <w:instrText xml:space="preserve"> PAGEREF _Toc389319646 \h </w:instrText>
+              <w:instrText xml:space="preserve"> PAGEREF _Toc389325020 \h </w:instrText>
             </w:r>
             <w:r>
               <w:rPr>
@@ -3657,7 +3658,7 @@
               <w:lang w:eastAsia="de-AT"/>
             </w:rPr>
           </w:pPr>
-          <w:hyperlink w:anchor="_Toc389319647" w:history="1">
+          <w:hyperlink w:anchor="_Toc389325021" w:history="1">
             <w:r>
               <w:rPr>
                 <w:rStyle w:val="Hyperlink"/>
@@ -3684,7 +3685,7 @@
                 <w:noProof/>
                 <w:webHidden/>
               </w:rPr>
-              <w:instrText xml:space="preserve"> PAGEREF _Toc389319647 \h </w:instrText>
+              <w:instrText xml:space="preserve"> PAGEREF _Toc389325021 \h </w:instrText>
             </w:r>
             <w:r>
               <w:rPr>
@@ -3727,7 +3728,7 @@
               <w:lang w:eastAsia="de-AT"/>
             </w:rPr>
           </w:pPr>
-          <w:hyperlink w:anchor="_Toc389319648" w:history="1">
+          <w:hyperlink w:anchor="_Toc389325022" w:history="1">
             <w:r>
               <w:rPr>
                 <w:rStyle w:val="Hyperlink"/>
@@ -3754,7 +3755,7 @@
                 <w:noProof/>
                 <w:webHidden/>
               </w:rPr>
-              <w:instrText xml:space="preserve"> PAGEREF _Toc389319648 \h </w:instrText>
+              <w:instrText xml:space="preserve"> PAGEREF _Toc389325022 \h </w:instrText>
             </w:r>
             <w:r>
               <w:rPr>
@@ -3797,7 +3798,7 @@
               <w:lang w:eastAsia="de-AT"/>
             </w:rPr>
           </w:pPr>
-          <w:hyperlink w:anchor="_Toc389319649" w:history="1">
+          <w:hyperlink w:anchor="_Toc389325023" w:history="1">
             <w:r>
               <w:rPr>
                 <w:rStyle w:val="Hyperlink"/>
@@ -3824,7 +3825,7 @@
                 <w:noProof/>
                 <w:webHidden/>
               </w:rPr>
-              <w:instrText xml:space="preserve"> PAGEREF _Toc389319649 \h </w:instrText>
+              <w:instrText xml:space="preserve"> PAGEREF _Toc389325023 \h </w:instrText>
             </w:r>
             <w:r>
               <w:rPr>
@@ -3867,7 +3868,7 @@
               <w:lang w:eastAsia="de-AT"/>
             </w:rPr>
           </w:pPr>
-          <w:hyperlink w:anchor="_Toc389319650" w:history="1">
+          <w:hyperlink w:anchor="_Toc389325024" w:history="1">
             <w:r>
               <w:rPr>
                 <w:rStyle w:val="Hyperlink"/>
@@ -3894,7 +3895,7 @@
                 <w:noProof/>
                 <w:webHidden/>
               </w:rPr>
-              <w:instrText xml:space="preserve"> PAGEREF _Toc389319650 \h </w:instrText>
+              <w:instrText xml:space="preserve"> PAGEREF _Toc389325024 \h </w:instrText>
             </w:r>
             <w:r>
               <w:rPr>
@@ -3937,7 +3938,7 @@
               <w:lang w:eastAsia="de-AT"/>
             </w:rPr>
           </w:pPr>
-          <w:hyperlink w:anchor="_Toc389319651" w:history="1">
+          <w:hyperlink w:anchor="_Toc389325025" w:history="1">
             <w:r>
               <w:rPr>
                 <w:rStyle w:val="Hyperlink"/>
@@ -3964,7 +3965,7 @@
                 <w:noProof/>
                 <w:webHidden/>
               </w:rPr>
-              <w:instrText xml:space="preserve"> PAGEREF _Toc389319651 \h </w:instrText>
+              <w:instrText xml:space="preserve"> PAGEREF _Toc389325025 \h </w:instrText>
             </w:r>
             <w:r>
               <w:rPr>
@@ -4007,7 +4008,7 @@
               <w:lang w:eastAsia="de-AT"/>
             </w:rPr>
           </w:pPr>
-          <w:hyperlink w:anchor="_Toc389319652" w:history="1">
+          <w:hyperlink w:anchor="_Toc389325026" w:history="1">
             <w:r>
               <w:rPr>
                 <w:rStyle w:val="Hyperlink"/>
@@ -4034,7 +4035,7 @@
                 <w:noProof/>
                 <w:webHidden/>
               </w:rPr>
-              <w:instrText xml:space="preserve"> PAGEREF _Toc389319652 \h </w:instrText>
+              <w:instrText xml:space="preserve"> PAGEREF _Toc389325026 \h </w:instrText>
             </w:r>
             <w:r>
               <w:rPr>
@@ -4077,7 +4078,7 @@
               <w:lang w:eastAsia="de-AT"/>
             </w:rPr>
           </w:pPr>
-          <w:hyperlink w:anchor="_Toc389319653" w:history="1">
+          <w:hyperlink w:anchor="_Toc389325027" w:history="1">
             <w:r>
               <w:rPr>
                 <w:rStyle w:val="Hyperlink"/>
@@ -4104,7 +4105,7 @@
                 <w:noProof/>
                 <w:webHidden/>
               </w:rPr>
-              <w:instrText xml:space="preserve"> PAGEREF _Toc389319653 \h </w:instrText>
+              <w:instrText xml:space="preserve"> PAGEREF _Toc389325027 \h </w:instrText>
             </w:r>
             <w:r>
               <w:rPr>
@@ -4147,7 +4148,7 @@
               <w:lang w:eastAsia="de-AT"/>
             </w:rPr>
           </w:pPr>
-          <w:hyperlink w:anchor="_Toc389319654" w:history="1">
+          <w:hyperlink w:anchor="_Toc389325028" w:history="1">
             <w:r>
               <w:rPr>
                 <w:rStyle w:val="Hyperlink"/>
@@ -4174,7 +4175,7 @@
                 <w:noProof/>
                 <w:webHidden/>
               </w:rPr>
-              <w:instrText xml:space="preserve"> PAGEREF _Toc389319654 \h </w:instrText>
+              <w:instrText xml:space="preserve"> PAGEREF _Toc389325028 \h </w:instrText>
             </w:r>
             <w:r>
               <w:rPr>
@@ -4217,7 +4218,7 @@
               <w:lang w:eastAsia="de-AT"/>
             </w:rPr>
           </w:pPr>
-          <w:hyperlink w:anchor="_Toc389319655" w:history="1">
+          <w:hyperlink w:anchor="_Toc389325029" w:history="1">
             <w:r>
               <w:rPr>
                 <w:rStyle w:val="Hyperlink"/>
@@ -4244,7 +4245,7 @@
                 <w:noProof/>
                 <w:webHidden/>
               </w:rPr>
-              <w:instrText xml:space="preserve"> PAGEREF _Toc389319655 \h </w:instrText>
+              <w:instrText xml:space="preserve"> PAGEREF _Toc389325029 \h </w:instrText>
             </w:r>
             <w:r>
               <w:rPr>
@@ -4306,20 +4307,6 @@
           <w:rFonts w:asciiTheme="majorHAnsi" w:hAnsiTheme="majorHAnsi"/>
         </w:rPr>
       </w:pPr>
-    </w:p>
-    <w:p>
-      <w:pPr>
-        <w:rPr>
-          <w:rFonts w:asciiTheme="majorHAnsi" w:hAnsiTheme="majorHAnsi"/>
-        </w:rPr>
-      </w:pPr>
-    </w:p>
-    <w:p>
-      <w:pPr>
-        <w:rPr>
-          <w:rFonts w:asciiTheme="majorHAnsi" w:hAnsiTheme="majorHAnsi"/>
-        </w:rPr>
-      </w:pPr>
       <w:bookmarkStart w:id="1" w:name="_GoBack"/>
       <w:bookmarkEnd w:id="1"/>
     </w:p>
@@ -4549,9 +4536,23 @@
     </w:p>
     <w:p>
       <w:pPr>
+        <w:rPr>
+          <w:rFonts w:asciiTheme="majorHAnsi" w:hAnsiTheme="majorHAnsi"/>
+        </w:rPr>
+      </w:pPr>
+    </w:p>
+    <w:p>
+      <w:pPr>
+        <w:rPr>
+          <w:rFonts w:asciiTheme="majorHAnsi" w:hAnsiTheme="majorHAnsi"/>
+        </w:rPr>
+      </w:pPr>
+    </w:p>
+    <w:p>
+      <w:pPr>
         <w:pStyle w:val="berschrift1"/>
       </w:pPr>
-      <w:bookmarkStart w:id="2" w:name="_Toc389319618"/>
+      <w:bookmarkStart w:id="2" w:name="_Toc389324992"/>
       <w:r>
         <w:lastRenderedPageBreak/>
         <w:t>Aufgabenstellung</w:t>
@@ -4562,7 +4563,7 @@
       <w:pPr>
         <w:pStyle w:val="berschrift2"/>
       </w:pPr>
-      <w:bookmarkStart w:id="3" w:name="_Toc389319619"/>
+      <w:bookmarkStart w:id="3" w:name="_Toc389324993"/>
       <w:r>
         <w:t>Terminvereinbarungssystem</w:t>
       </w:r>
@@ -4609,7 +4610,7 @@
       <w:pPr>
         <w:pStyle w:val="berschrift3"/>
       </w:pPr>
-      <w:bookmarkStart w:id="4" w:name="_Toc389319620"/>
+      <w:bookmarkStart w:id="4" w:name="_Toc389324994"/>
       <w:r>
         <w:t>Benutzer</w:t>
       </w:r>
@@ -4719,7 +4720,7 @@
       <w:pPr>
         <w:pStyle w:val="berschrift3"/>
       </w:pPr>
-      <w:bookmarkStart w:id="5" w:name="_Toc389319621"/>
+      <w:bookmarkStart w:id="5" w:name="_Toc389324995"/>
       <w:r>
         <w:t>Organisator</w:t>
       </w:r>
@@ -4889,7 +4890,7 @@
       <w:pPr>
         <w:pStyle w:val="berschrift3"/>
       </w:pPr>
-      <w:bookmarkStart w:id="6" w:name="_Toc389319622"/>
+      <w:bookmarkStart w:id="6" w:name="_Toc389324996"/>
       <w:r>
         <w:t>Teilnehmer</w:t>
       </w:r>
@@ -4982,7 +4983,7 @@
       <w:pPr>
         <w:pStyle w:val="berschrift3"/>
       </w:pPr>
-      <w:bookmarkStart w:id="7" w:name="_Toc389319623"/>
+      <w:bookmarkStart w:id="7" w:name="_Toc389324997"/>
       <w:r>
         <w:t>Notifications</w:t>
       </w:r>
@@ -5118,7 +5119,7 @@
       <w:pPr>
         <w:pStyle w:val="berschrift3"/>
       </w:pPr>
-      <w:bookmarkStart w:id="8" w:name="_Toc389319624"/>
+      <w:bookmarkStart w:id="8" w:name="_Toc389324998"/>
       <w:r>
         <w:lastRenderedPageBreak/>
         <w:t>Events</w:t>
@@ -5187,7 +5188,7 @@
       <w:pPr>
         <w:pStyle w:val="berschrift2"/>
       </w:pPr>
-      <w:bookmarkStart w:id="9" w:name="_Toc389319625"/>
+      <w:bookmarkStart w:id="9" w:name="_Toc389324999"/>
       <w:r>
         <w:t>Aufgabenstellung</w:t>
       </w:r>
@@ -5336,7 +5337,7 @@
       <w:pPr>
         <w:pStyle w:val="berschrift3"/>
       </w:pPr>
-      <w:bookmarkStart w:id="10" w:name="_Toc389319626"/>
+      <w:bookmarkStart w:id="10" w:name="_Toc389325000"/>
       <w:r>
         <w:t>Vorgehensweise</w:t>
       </w:r>
@@ -5465,7 +5466,7 @@
           <w:lang w:val="en-US"/>
         </w:rPr>
       </w:pPr>
-      <w:bookmarkStart w:id="11" w:name="_Toc389319627"/>
+      <w:bookmarkStart w:id="11" w:name="_Toc389325001"/>
       <w:proofErr w:type="spellStart"/>
       <w:r>
         <w:rPr>
@@ -5589,7 +5590,7 @@
       <w:pPr>
         <w:pStyle w:val="berschrift3"/>
       </w:pPr>
-      <w:bookmarkStart w:id="12" w:name="_Toc389319628"/>
+      <w:bookmarkStart w:id="12" w:name="_Toc389325002"/>
       <w:r>
         <w:t>Bewertungskriterien</w:t>
       </w:r>
@@ -6078,7 +6079,7 @@
       <w:pPr>
         <w:pStyle w:val="berschrift1"/>
       </w:pPr>
-      <w:bookmarkStart w:id="13" w:name="_Toc389319629"/>
+      <w:bookmarkStart w:id="13" w:name="_Toc389325003"/>
       <w:r>
         <w:lastRenderedPageBreak/>
         <w:t>Arbeitsaufteilung mit Aufwandschätzung</w:t>
@@ -8128,7 +8129,7 @@
       <w:pPr>
         <w:pStyle w:val="berschrift1"/>
       </w:pPr>
-      <w:bookmarkStart w:id="14" w:name="_Toc389319630"/>
+      <w:bookmarkStart w:id="14" w:name="_Toc389325004"/>
       <w:r>
         <w:lastRenderedPageBreak/>
         <w:t>Endzeitaufteilung</w:t>
@@ -10399,7 +10400,7 @@
           <w:lang w:val="en-US"/>
         </w:rPr>
       </w:pPr>
-      <w:bookmarkStart w:id="15" w:name="_Toc389319631"/>
+      <w:bookmarkStart w:id="15" w:name="_Toc389325005"/>
       <w:proofErr w:type="spellStart"/>
       <w:r>
         <w:rPr>
@@ -10426,7 +10427,7 @@
           <w:lang w:val="en-US"/>
         </w:rPr>
       </w:pPr>
-      <w:bookmarkStart w:id="16" w:name="_Toc389319632"/>
+      <w:bookmarkStart w:id="16" w:name="_Toc389325006"/>
       <w:r>
         <w:rPr>
           <w:lang w:val="en-US"/>
@@ -10479,7 +10480,7 @@
           <w:shd w:val="clear" w:color="auto" w:fill="FFFFFF"/>
         </w:rPr>
       </w:pPr>
-      <w:bookmarkStart w:id="17" w:name="_Toc389319633"/>
+      <w:bookmarkStart w:id="17" w:name="_Toc389325007"/>
       <w:r>
         <w:rPr>
           <w:shd w:val="clear" w:color="auto" w:fill="FFFFFF"/>
@@ -10603,7 +10604,7 @@
           <w:lang w:val="en-US"/>
         </w:rPr>
       </w:pPr>
-      <w:bookmarkStart w:id="18" w:name="_Toc389319634"/>
+      <w:bookmarkStart w:id="18" w:name="_Toc389325008"/>
       <w:r>
         <w:rPr>
           <w:lang w:val="en-US"/>
@@ -10648,10 +10649,10 @@
           <w:lang w:eastAsia="de-AT"/>
         </w:rPr>
         <w:drawing>
-          <wp:inline distT="0" distB="0" distL="0" distR="0" wp14:anchorId="3C79276B" wp14:editId="0EEA1582">
-            <wp:extent cx="6964548" cy="4991100"/>
-            <wp:effectExtent l="0" t="0" r="8255" b="0"/>
-            <wp:docPr id="6" name="Grafik 6" descr="C:\Users\Osman\Desktop\ToDo-Dateien\SigmaScheduler\Diagramme\Use-Case-Diagram_for_SigmaScheduler.jpg"/>
+          <wp:inline distT="0" distB="0" distL="0" distR="0">
+            <wp:extent cx="7124700" cy="5626625"/>
+            <wp:effectExtent l="0" t="0" r="0" b="0"/>
+            <wp:docPr id="15" name="Grafik 15" descr="C:\Users\Osman\Desktop\ToDo-Dateien\SS-Git\Diagramme\Use-Case-Diagram_for_SigmaScheduler.emf"/>
             <wp:cNvGraphicFramePr>
               <a:graphicFrameLocks xmlns:a="http://schemas.openxmlformats.org/drawingml/2006/main" noChangeAspect="1"/>
             </wp:cNvGraphicFramePr>
@@ -10659,7 +10660,7 @@
               <a:graphicData uri="http://schemas.openxmlformats.org/drawingml/2006/picture">
                 <pic:pic xmlns:pic="http://schemas.openxmlformats.org/drawingml/2006/picture">
                   <pic:nvPicPr>
-                    <pic:cNvPr id="0" name="Picture 3" descr="C:\Users\Osman\Desktop\ToDo-Dateien\SigmaScheduler\Diagramme\Use-Case-Diagram_for_SigmaScheduler.jpg"/>
+                    <pic:cNvPr id="0" name="Picture 1" descr="C:\Users\Osman\Desktop\ToDo-Dateien\SS-Git\Diagramme\Use-Case-Diagram_for_SigmaScheduler.emf"/>
                     <pic:cNvPicPr>
                       <a:picLocks noChangeAspect="1" noChangeArrowheads="1"/>
                     </pic:cNvPicPr>
@@ -10680,7 +10681,7 @@
                   <pic:spPr bwMode="auto">
                     <a:xfrm>
                       <a:off x="0" y="0"/>
-                      <a:ext cx="6971402" cy="4996012"/>
+                      <a:ext cx="7127109" cy="5628528"/>
                     </a:xfrm>
                     <a:prstGeom prst="rect">
                       <a:avLst/>
@@ -10825,27 +10826,9 @@
     </w:p>
     <w:p>
       <w:pPr>
-        <w:ind w:left="-993"/>
-        <w:jc w:val="center"/>
-        <w:rPr>
-          <w:rFonts w:asciiTheme="majorHAnsi" w:hAnsiTheme="majorHAnsi"/>
-        </w:rPr>
-      </w:pPr>
-    </w:p>
-    <w:p>
-      <w:pPr>
-        <w:ind w:left="-993"/>
-        <w:jc w:val="center"/>
-        <w:rPr>
-          <w:rFonts w:asciiTheme="majorHAnsi" w:hAnsiTheme="majorHAnsi"/>
-        </w:rPr>
-      </w:pPr>
-    </w:p>
-    <w:p>
-      <w:pPr>
         <w:pStyle w:val="berschrift2"/>
       </w:pPr>
-      <w:bookmarkStart w:id="19" w:name="_Toc389319635"/>
+      <w:bookmarkStart w:id="19" w:name="_Toc389325009"/>
       <w:r>
         <w:lastRenderedPageBreak/>
         <w:t>Statemachine-Diagram</w:t>
@@ -11056,7 +11039,7 @@
       <w:pPr>
         <w:pStyle w:val="berschrift2"/>
       </w:pPr>
-      <w:bookmarkStart w:id="20" w:name="_Toc389319636"/>
+      <w:bookmarkStart w:id="20" w:name="_Toc389325010"/>
       <w:r>
         <w:lastRenderedPageBreak/>
         <w:t>GUI Mockup</w:t>
@@ -11701,7 +11684,7 @@
       <w:pPr>
         <w:pStyle w:val="berschrift1"/>
       </w:pPr>
-      <w:bookmarkStart w:id="21" w:name="_Toc389319637"/>
+      <w:bookmarkStart w:id="21" w:name="_Toc389325011"/>
       <w:r>
         <w:lastRenderedPageBreak/>
         <w:t>Technologiebeschreibung</w:t>
@@ -11720,7 +11703,7 @@
         <w:pStyle w:val="berschrift2"/>
       </w:pPr>
       <w:bookmarkStart w:id="22" w:name="_Toc386400541"/>
-      <w:bookmarkStart w:id="23" w:name="_Toc389319638"/>
+      <w:bookmarkStart w:id="23" w:name="_Toc389325012"/>
       <w:proofErr w:type="spellStart"/>
       <w:r>
         <w:t>Hibernate</w:t>
@@ -11741,7 +11724,7 @@
         <w:pStyle w:val="berschrift3"/>
       </w:pPr>
       <w:bookmarkStart w:id="24" w:name="_Toc386400542"/>
-      <w:bookmarkStart w:id="25" w:name="_Toc389319639"/>
+      <w:bookmarkStart w:id="25" w:name="_Toc389325013"/>
       <w:r>
         <w:t>Allgemein</w:t>
       </w:r>
@@ -11875,7 +11858,7 @@
         <w:pStyle w:val="berschrift3"/>
       </w:pPr>
       <w:bookmarkStart w:id="26" w:name="_Toc386400543"/>
-      <w:bookmarkStart w:id="27" w:name="_Toc389319640"/>
+      <w:bookmarkStart w:id="27" w:name="_Toc389325014"/>
       <w:r>
         <w:t>Funktionalität</w:t>
       </w:r>
@@ -12778,7 +12761,7 @@
       </w:pPr>
       <w:bookmarkStart w:id="28" w:name="_Toc386180962"/>
       <w:bookmarkStart w:id="29" w:name="_Toc386400544"/>
-      <w:bookmarkStart w:id="30" w:name="_Toc389319641"/>
+      <w:bookmarkStart w:id="30" w:name="_Toc389325015"/>
       <w:r>
         <w:t xml:space="preserve">Java </w:t>
       </w:r>
@@ -13034,7 +13017,7 @@
       </w:pPr>
       <w:bookmarkStart w:id="31" w:name="_Toc386180963"/>
       <w:bookmarkStart w:id="32" w:name="_Toc386400545"/>
-      <w:bookmarkStart w:id="33" w:name="_Toc389319642"/>
+      <w:bookmarkStart w:id="33" w:name="_Toc389325016"/>
       <w:proofErr w:type="spellStart"/>
       <w:r>
         <w:t>Entities</w:t>
@@ -13303,7 +13286,7 @@
       </w:pPr>
       <w:bookmarkStart w:id="34" w:name="_Toc386180964"/>
       <w:bookmarkStart w:id="35" w:name="_Toc386400546"/>
-      <w:bookmarkStart w:id="36" w:name="_Toc389319643"/>
+      <w:bookmarkStart w:id="36" w:name="_Toc389325017"/>
       <w:r>
         <w:rPr>
           <w:lang w:val="en-US"/>
@@ -13385,7 +13368,7 @@
       </w:pPr>
       <w:bookmarkStart w:id="37" w:name="_Toc386180965"/>
       <w:bookmarkStart w:id="38" w:name="_Toc386400547"/>
-      <w:bookmarkStart w:id="39" w:name="_Toc389319644"/>
+      <w:bookmarkStart w:id="39" w:name="_Toc389325018"/>
       <w:r>
         <w:lastRenderedPageBreak/>
         <w:t xml:space="preserve">Managing </w:t>
@@ -13606,7 +13589,7 @@
       </w:pPr>
       <w:bookmarkStart w:id="40" w:name="_Toc386180966"/>
       <w:bookmarkStart w:id="41" w:name="_Toc386400548"/>
-      <w:bookmarkStart w:id="42" w:name="_Toc389319645"/>
+      <w:bookmarkStart w:id="42" w:name="_Toc389325019"/>
       <w:r>
         <w:t xml:space="preserve">Mapping </w:t>
       </w:r>
@@ -14196,7 +14179,7 @@
       <w:pPr>
         <w:pStyle w:val="berschrift3"/>
       </w:pPr>
-      <w:bookmarkStart w:id="43" w:name="_Toc389319646"/>
+      <w:bookmarkStart w:id="43" w:name="_Toc389325020"/>
       <w:r>
         <w:lastRenderedPageBreak/>
         <w:t>Konfigurationen in der Datei “hibernate.cfg.xml”</w:t>
@@ -14432,7 +14415,7 @@
       <w:pPr>
         <w:pStyle w:val="berschrift2"/>
       </w:pPr>
-      <w:bookmarkStart w:id="44" w:name="_Toc389319647"/>
+      <w:bookmarkStart w:id="44" w:name="_Toc389325021"/>
       <w:proofErr w:type="spellStart"/>
       <w:r>
         <w:lastRenderedPageBreak/>
@@ -14574,7 +14557,7 @@
       <w:pPr>
         <w:pStyle w:val="berschrift3"/>
       </w:pPr>
-      <w:bookmarkStart w:id="45" w:name="_Toc389319648"/>
+      <w:bookmarkStart w:id="45" w:name="_Toc389325022"/>
       <w:r>
         <w:t>Erweiterungen und Werkzeuge</w:t>
       </w:r>
@@ -15443,7 +15426,7 @@
       <w:pPr>
         <w:pStyle w:val="berschrift2"/>
       </w:pPr>
-      <w:bookmarkStart w:id="46" w:name="_Toc389319649"/>
+      <w:bookmarkStart w:id="46" w:name="_Toc389325023"/>
       <w:proofErr w:type="spellStart"/>
       <w:r>
         <w:lastRenderedPageBreak/>
@@ -16857,7 +16840,7 @@
       <w:pPr>
         <w:pStyle w:val="berschrift2"/>
       </w:pPr>
-      <w:bookmarkStart w:id="47" w:name="_Toc389319650"/>
+      <w:bookmarkStart w:id="47" w:name="_Toc389325024"/>
       <w:proofErr w:type="spellStart"/>
       <w:r>
         <w:lastRenderedPageBreak/>
@@ -17480,7 +17463,7 @@
           <w:shd w:val="clear" w:color="auto" w:fill="FFFFFF"/>
         </w:rPr>
       </w:pPr>
-      <w:bookmarkStart w:id="48" w:name="_Toc389319651"/>
+      <w:bookmarkStart w:id="48" w:name="_Toc389325025"/>
       <w:r>
         <w:rPr>
           <w:rStyle w:val="berschrift3Zchn"/>
@@ -17824,7 +17807,7 @@
       <w:pPr>
         <w:pStyle w:val="berschrift3"/>
       </w:pPr>
-      <w:bookmarkStart w:id="49" w:name="_Toc389319652"/>
+      <w:bookmarkStart w:id="49" w:name="_Toc389325026"/>
       <w:r>
         <w:t xml:space="preserve">Einbinden einer </w:t>
       </w:r>
@@ -18137,7 +18120,7 @@
       <w:pPr>
         <w:pStyle w:val="berschrift1"/>
       </w:pPr>
-      <w:bookmarkStart w:id="50" w:name="_Toc389319653"/>
+      <w:bookmarkStart w:id="50" w:name="_Toc389325027"/>
       <w:r>
         <w:lastRenderedPageBreak/>
         <w:t>Arbeitsdurchführung</w:t>
@@ -18693,7 +18676,7 @@
       <w:pPr>
         <w:pStyle w:val="berschrift1"/>
       </w:pPr>
-      <w:bookmarkStart w:id="51" w:name="_Toc389319654"/>
+      <w:bookmarkStart w:id="51" w:name="_Toc389325028"/>
       <w:r>
         <w:lastRenderedPageBreak/>
         <w:t>Testbericht</w:t>
@@ -19014,7 +18997,7 @@
       <w:pPr>
         <w:pStyle w:val="berschrift1"/>
       </w:pPr>
-      <w:bookmarkStart w:id="52" w:name="_Toc389319655"/>
+      <w:bookmarkStart w:id="52" w:name="_Toc389325029"/>
       <w:r>
         <w:lastRenderedPageBreak/>
         <w:t>Quellenangaben</w:t>
@@ -21867,7 +21850,7 @@
       <mc:AlternateContent>
         <mc:Choice Requires="wps">
           <w:drawing>
-            <wp:anchor distT="0" distB="0" distL="114300" distR="114300" simplePos="0" relativeHeight="251659264" behindDoc="0" locked="0" layoutInCell="1" allowOverlap="1" wp14:anchorId="1B0B131D" wp14:editId="12E903A6">
+            <wp:anchor distT="0" distB="0" distL="114300" distR="114300" simplePos="0" relativeHeight="251659264" behindDoc="0" locked="0" layoutInCell="1" allowOverlap="1" wp14:anchorId="3032FBB2" wp14:editId="2EEEB355">
               <wp:simplePos x="0" y="0"/>
               <wp:positionH relativeFrom="column">
                 <wp:posOffset>957</wp:posOffset>
@@ -21936,6 +21919,7 @@
           <w:docPartUnique/>
         </w:docPartObj>
       </w:sdtPr>
+      <w:sdtEndPr/>
       <w:sdtContent>
         <w:sdt>
           <w:sdtPr>
@@ -21945,6 +21929,7 @@
               <w:docPartUnique/>
             </w:docPartObj>
           </w:sdtPr>
+          <w:sdtEndPr/>
           <w:sdtContent>
             <w:r>
               <w:rPr>
@@ -21968,7 +21953,7 @@
                 <w:lang w:val="de-DE"/>
               </w:rPr>
               <w:tab/>
-              <w:t>Version: 1.8</w:t>
+              <w:t>Version: 1.9</w:t>
             </w:r>
             <w:r>
               <w:rPr>
@@ -22013,7 +21998,7 @@
                 <w:noProof/>
                 <w:color w:val="808080" w:themeColor="background1" w:themeShade="80"/>
               </w:rPr>
-              <w:t>3</w:t>
+              <w:t>2</w:t>
             </w:r>
             <w:r>
               <w:rPr>
@@ -28480,7 +28465,7 @@
 </file>
 
 <file path=customXml/itemProps2.xml><?xml version="1.0" encoding="utf-8"?>
-<ds:datastoreItem xmlns:ds="http://schemas.openxmlformats.org/officeDocument/2006/customXml" ds:itemID="{88412B6B-33CB-4D61-B206-3D8C5569F05B}">
+<ds:datastoreItem xmlns:ds="http://schemas.openxmlformats.org/officeDocument/2006/customXml" ds:itemID="{0D333169-4291-4300-B899-8E64E0737F90}">
   <ds:schemaRefs>
     <ds:schemaRef ds:uri="http://schemas.openxmlformats.org/officeDocument/2006/bibliography"/>
   </ds:schemaRefs>

</xml_diff>

<commit_message>
Aktualisierung der Dokumentation um die Testfaelle
</commit_message>
<xml_diff>
--- a/Dokumentation/Protokoll-SigmaScheduler.docx
+++ b/Dokumentation/Protokoll-SigmaScheduler.docx
@@ -440,7 +440,7 @@
                                                 <w:noProof/>
                                                 <w:sz w:val="24"/>
                                               </w:rPr>
-                                              <w:t>31.05.2014</w:t>
+                                              <w:t>05.06.2014</w:t>
                                             </w:r>
                                             <w:r>
                                               <w:rPr>
@@ -490,7 +490,7 @@
                                               <w:rPr>
                                                 <w:sz w:val="24"/>
                                               </w:rPr>
-                                              <w:t>1.9</w:t>
+                                              <w:t>2.0</w:t>
                                             </w:r>
                                           </w:p>
                                         </w:tc>
@@ -691,7 +691,7 @@
                                           <w:noProof/>
                                           <w:sz w:val="24"/>
                                         </w:rPr>
-                                        <w:t>31.05.2014</w:t>
+                                        <w:t>05.06.2014</w:t>
                                       </w:r>
                                       <w:r>
                                         <w:rPr>
@@ -741,7 +741,7 @@
                                         <w:rPr>
                                           <w:sz w:val="24"/>
                                         </w:rPr>
-                                        <w:t>1.9</w:t>
+                                        <w:t>2.0</w:t>
                                       </w:r>
                                     </w:p>
                                   </w:tc>
@@ -1481,7 +1481,7 @@
       <w:pPr>
         <w:pStyle w:val="berschrift1"/>
       </w:pPr>
-      <w:bookmarkStart w:id="0" w:name="_Toc389324991"/>
+      <w:bookmarkStart w:id="0" w:name="_Toc389769869"/>
       <w:r>
         <w:lastRenderedPageBreak/>
         <w:t>Inhaltsverzeichnis</w:t>
@@ -1552,7 +1552,7 @@
             </w:rPr>
             <w:fldChar w:fldCharType="separate"/>
           </w:r>
-          <w:hyperlink w:anchor="_Toc389324991" w:history="1">
+          <w:hyperlink w:anchor="_Toc389769869" w:history="1">
             <w:r>
               <w:rPr>
                 <w:rStyle w:val="Hyperlink"/>
@@ -1579,7 +1579,7 @@
                 <w:noProof/>
                 <w:webHidden/>
               </w:rPr>
-              <w:instrText xml:space="preserve"> PAGEREF _Toc389324991 \h </w:instrText>
+              <w:instrText xml:space="preserve"> PAGEREF _Toc389769869 \h </w:instrText>
             </w:r>
             <w:r>
               <w:rPr>
@@ -1622,7 +1622,7 @@
               <w:lang w:eastAsia="de-AT"/>
             </w:rPr>
           </w:pPr>
-          <w:hyperlink w:anchor="_Toc389324992" w:history="1">
+          <w:hyperlink w:anchor="_Toc389769870" w:history="1">
             <w:r>
               <w:rPr>
                 <w:rStyle w:val="Hyperlink"/>
@@ -1649,7 +1649,7 @@
                 <w:noProof/>
                 <w:webHidden/>
               </w:rPr>
-              <w:instrText xml:space="preserve"> PAGEREF _Toc389324992 \h </w:instrText>
+              <w:instrText xml:space="preserve"> PAGEREF _Toc389769870 \h </w:instrText>
             </w:r>
             <w:r>
               <w:rPr>
@@ -1692,7 +1692,7 @@
               <w:lang w:eastAsia="de-AT"/>
             </w:rPr>
           </w:pPr>
-          <w:hyperlink w:anchor="_Toc389324993" w:history="1">
+          <w:hyperlink w:anchor="_Toc389769871" w:history="1">
             <w:r>
               <w:rPr>
                 <w:rStyle w:val="Hyperlink"/>
@@ -1719,7 +1719,7 @@
                 <w:noProof/>
                 <w:webHidden/>
               </w:rPr>
-              <w:instrText xml:space="preserve"> PAGEREF _Toc389324993 \h </w:instrText>
+              <w:instrText xml:space="preserve"> PAGEREF _Toc389769871 \h </w:instrText>
             </w:r>
             <w:r>
               <w:rPr>
@@ -1762,7 +1762,7 @@
               <w:lang w:eastAsia="de-AT"/>
             </w:rPr>
           </w:pPr>
-          <w:hyperlink w:anchor="_Toc389324994" w:history="1">
+          <w:hyperlink w:anchor="_Toc389769872" w:history="1">
             <w:r>
               <w:rPr>
                 <w:rStyle w:val="Hyperlink"/>
@@ -1789,7 +1789,7 @@
                 <w:noProof/>
                 <w:webHidden/>
               </w:rPr>
-              <w:instrText xml:space="preserve"> PAGEREF _Toc389324994 \h </w:instrText>
+              <w:instrText xml:space="preserve"> PAGEREF _Toc389769872 \h </w:instrText>
             </w:r>
             <w:r>
               <w:rPr>
@@ -1832,7 +1832,7 @@
               <w:lang w:eastAsia="de-AT"/>
             </w:rPr>
           </w:pPr>
-          <w:hyperlink w:anchor="_Toc389324995" w:history="1">
+          <w:hyperlink w:anchor="_Toc389769873" w:history="1">
             <w:r>
               <w:rPr>
                 <w:rStyle w:val="Hyperlink"/>
@@ -1859,7 +1859,7 @@
                 <w:noProof/>
                 <w:webHidden/>
               </w:rPr>
-              <w:instrText xml:space="preserve"> PAGEREF _Toc389324995 \h </w:instrText>
+              <w:instrText xml:space="preserve"> PAGEREF _Toc389769873 \h </w:instrText>
             </w:r>
             <w:r>
               <w:rPr>
@@ -1902,7 +1902,7 @@
               <w:lang w:eastAsia="de-AT"/>
             </w:rPr>
           </w:pPr>
-          <w:hyperlink w:anchor="_Toc389324996" w:history="1">
+          <w:hyperlink w:anchor="_Toc389769874" w:history="1">
             <w:r>
               <w:rPr>
                 <w:rStyle w:val="Hyperlink"/>
@@ -1929,7 +1929,7 @@
                 <w:noProof/>
                 <w:webHidden/>
               </w:rPr>
-              <w:instrText xml:space="preserve"> PAGEREF _Toc389324996 \h </w:instrText>
+              <w:instrText xml:space="preserve"> PAGEREF _Toc389769874 \h </w:instrText>
             </w:r>
             <w:r>
               <w:rPr>
@@ -1972,7 +1972,7 @@
               <w:lang w:eastAsia="de-AT"/>
             </w:rPr>
           </w:pPr>
-          <w:hyperlink w:anchor="_Toc389324997" w:history="1">
+          <w:hyperlink w:anchor="_Toc389769875" w:history="1">
             <w:r>
               <w:rPr>
                 <w:rStyle w:val="Hyperlink"/>
@@ -1999,7 +1999,7 @@
                 <w:noProof/>
                 <w:webHidden/>
               </w:rPr>
-              <w:instrText xml:space="preserve"> PAGEREF _Toc389324997 \h </w:instrText>
+              <w:instrText xml:space="preserve"> PAGEREF _Toc389769875 \h </w:instrText>
             </w:r>
             <w:r>
               <w:rPr>
@@ -2042,7 +2042,7 @@
               <w:lang w:eastAsia="de-AT"/>
             </w:rPr>
           </w:pPr>
-          <w:hyperlink w:anchor="_Toc389324998" w:history="1">
+          <w:hyperlink w:anchor="_Toc389769876" w:history="1">
             <w:r>
               <w:rPr>
                 <w:rStyle w:val="Hyperlink"/>
@@ -2069,7 +2069,7 @@
                 <w:noProof/>
                 <w:webHidden/>
               </w:rPr>
-              <w:instrText xml:space="preserve"> PAGEREF _Toc389324998 \h </w:instrText>
+              <w:instrText xml:space="preserve"> PAGEREF _Toc389769876 \h </w:instrText>
             </w:r>
             <w:r>
               <w:rPr>
@@ -2112,7 +2112,7 @@
               <w:lang w:eastAsia="de-AT"/>
             </w:rPr>
           </w:pPr>
-          <w:hyperlink w:anchor="_Toc389324999" w:history="1">
+          <w:hyperlink w:anchor="_Toc389769877" w:history="1">
             <w:r>
               <w:rPr>
                 <w:rStyle w:val="Hyperlink"/>
@@ -2139,7 +2139,7 @@
                 <w:noProof/>
                 <w:webHidden/>
               </w:rPr>
-              <w:instrText xml:space="preserve"> PAGEREF _Toc389324999 \h </w:instrText>
+              <w:instrText xml:space="preserve"> PAGEREF _Toc389769877 \h </w:instrText>
             </w:r>
             <w:r>
               <w:rPr>
@@ -2182,7 +2182,7 @@
               <w:lang w:eastAsia="de-AT"/>
             </w:rPr>
           </w:pPr>
-          <w:hyperlink w:anchor="_Toc389325000" w:history="1">
+          <w:hyperlink w:anchor="_Toc389769878" w:history="1">
             <w:r>
               <w:rPr>
                 <w:rStyle w:val="Hyperlink"/>
@@ -2209,7 +2209,7 @@
                 <w:noProof/>
                 <w:webHidden/>
               </w:rPr>
-              <w:instrText xml:space="preserve"> PAGEREF _Toc389325000 \h </w:instrText>
+              <w:instrText xml:space="preserve"> PAGEREF _Toc389769878 \h </w:instrText>
             </w:r>
             <w:r>
               <w:rPr>
@@ -2252,7 +2252,7 @@
               <w:lang w:eastAsia="de-AT"/>
             </w:rPr>
           </w:pPr>
-          <w:hyperlink w:anchor="_Toc389325001" w:history="1">
+          <w:hyperlink w:anchor="_Toc389769879" w:history="1">
             <w:r>
               <w:rPr>
                 <w:rStyle w:val="Hyperlink"/>
@@ -2280,7 +2280,7 @@
                 <w:noProof/>
                 <w:webHidden/>
               </w:rPr>
-              <w:instrText xml:space="preserve"> PAGEREF _Toc389325001 \h </w:instrText>
+              <w:instrText xml:space="preserve"> PAGEREF _Toc389769879 \h </w:instrText>
             </w:r>
             <w:r>
               <w:rPr>
@@ -2323,7 +2323,7 @@
               <w:lang w:eastAsia="de-AT"/>
             </w:rPr>
           </w:pPr>
-          <w:hyperlink w:anchor="_Toc389325002" w:history="1">
+          <w:hyperlink w:anchor="_Toc389769880" w:history="1">
             <w:r>
               <w:rPr>
                 <w:rStyle w:val="Hyperlink"/>
@@ -2350,7 +2350,7 @@
                 <w:noProof/>
                 <w:webHidden/>
               </w:rPr>
-              <w:instrText xml:space="preserve"> PAGEREF _Toc389325002 \h </w:instrText>
+              <w:instrText xml:space="preserve"> PAGEREF _Toc389769880 \h </w:instrText>
             </w:r>
             <w:r>
               <w:rPr>
@@ -2393,7 +2393,7 @@
               <w:lang w:eastAsia="de-AT"/>
             </w:rPr>
           </w:pPr>
-          <w:hyperlink w:anchor="_Toc389325003" w:history="1">
+          <w:hyperlink w:anchor="_Toc389769881" w:history="1">
             <w:r>
               <w:rPr>
                 <w:rStyle w:val="Hyperlink"/>
@@ -2420,7 +2420,7 @@
                 <w:noProof/>
                 <w:webHidden/>
               </w:rPr>
-              <w:instrText xml:space="preserve"> PAGEREF _Toc389325003 \h </w:instrText>
+              <w:instrText xml:space="preserve"> PAGEREF _Toc389769881 \h </w:instrText>
             </w:r>
             <w:r>
               <w:rPr>
@@ -2463,7 +2463,7 @@
               <w:lang w:eastAsia="de-AT"/>
             </w:rPr>
           </w:pPr>
-          <w:hyperlink w:anchor="_Toc389325004" w:history="1">
+          <w:hyperlink w:anchor="_Toc389769882" w:history="1">
             <w:r>
               <w:rPr>
                 <w:rStyle w:val="Hyperlink"/>
@@ -2490,7 +2490,7 @@
                 <w:noProof/>
                 <w:webHidden/>
               </w:rPr>
-              <w:instrText xml:space="preserve"> PAGEREF _Toc389325004 \h </w:instrText>
+              <w:instrText xml:space="preserve"> PAGEREF _Toc389769882 \h </w:instrText>
             </w:r>
             <w:r>
               <w:rPr>
@@ -2510,7 +2510,7 @@
                 <w:noProof/>
                 <w:webHidden/>
               </w:rPr>
-              <w:t>7</w:t>
+              <w:t>8</w:t>
             </w:r>
             <w:r>
               <w:rPr>
@@ -2533,7 +2533,7 @@
               <w:lang w:eastAsia="de-AT"/>
             </w:rPr>
           </w:pPr>
-          <w:hyperlink w:anchor="_Toc389325005" w:history="1">
+          <w:hyperlink w:anchor="_Toc389769883" w:history="1">
             <w:r>
               <w:rPr>
                 <w:rStyle w:val="Hyperlink"/>
@@ -2561,7 +2561,7 @@
                 <w:noProof/>
                 <w:webHidden/>
               </w:rPr>
-              <w:instrText xml:space="preserve"> PAGEREF _Toc389325005 \h </w:instrText>
+              <w:instrText xml:space="preserve"> PAGEREF _Toc389769883 \h </w:instrText>
             </w:r>
             <w:r>
               <w:rPr>
@@ -2581,7 +2581,7 @@
                 <w:noProof/>
                 <w:webHidden/>
               </w:rPr>
-              <w:t>8</w:t>
+              <w:t>10</w:t>
             </w:r>
             <w:r>
               <w:rPr>
@@ -2604,7 +2604,7 @@
               <w:lang w:eastAsia="de-AT"/>
             </w:rPr>
           </w:pPr>
-          <w:hyperlink w:anchor="_Toc389325006" w:history="1">
+          <w:hyperlink w:anchor="_Toc389769884" w:history="1">
             <w:r>
               <w:rPr>
                 <w:rStyle w:val="Hyperlink"/>
@@ -2632,7 +2632,7 @@
                 <w:noProof/>
                 <w:webHidden/>
               </w:rPr>
-              <w:instrText xml:space="preserve"> PAGEREF _Toc389325006 \h </w:instrText>
+              <w:instrText xml:space="preserve"> PAGEREF _Toc389769884 \h </w:instrText>
             </w:r>
             <w:r>
               <w:rPr>
@@ -2652,7 +2652,7 @@
                 <w:noProof/>
                 <w:webHidden/>
               </w:rPr>
-              <w:t>8</w:t>
+              <w:t>10</w:t>
             </w:r>
             <w:r>
               <w:rPr>
@@ -2675,7 +2675,7 @@
               <w:lang w:eastAsia="de-AT"/>
             </w:rPr>
           </w:pPr>
-          <w:hyperlink w:anchor="_Toc389325007" w:history="1">
+          <w:hyperlink w:anchor="_Toc389769885" w:history="1">
             <w:r>
               <w:rPr>
                 <w:rStyle w:val="Hyperlink"/>
@@ -2703,7 +2703,7 @@
                 <w:noProof/>
                 <w:webHidden/>
               </w:rPr>
-              <w:instrText xml:space="preserve"> PAGEREF _Toc389325007 \h </w:instrText>
+              <w:instrText xml:space="preserve"> PAGEREF _Toc389769885 \h </w:instrText>
             </w:r>
             <w:r>
               <w:rPr>
@@ -2723,7 +2723,7 @@
                 <w:noProof/>
                 <w:webHidden/>
               </w:rPr>
-              <w:t>8</w:t>
+              <w:t>10</w:t>
             </w:r>
             <w:r>
               <w:rPr>
@@ -2746,7 +2746,7 @@
               <w:lang w:eastAsia="de-AT"/>
             </w:rPr>
           </w:pPr>
-          <w:hyperlink w:anchor="_Toc389325008" w:history="1">
+          <w:hyperlink w:anchor="_Toc389769886" w:history="1">
             <w:r>
               <w:rPr>
                 <w:rStyle w:val="Hyperlink"/>
@@ -2774,7 +2774,7 @@
                 <w:noProof/>
                 <w:webHidden/>
               </w:rPr>
-              <w:instrText xml:space="preserve"> PAGEREF _Toc389325008 \h </w:instrText>
+              <w:instrText xml:space="preserve"> PAGEREF _Toc389769886 \h </w:instrText>
             </w:r>
             <w:r>
               <w:rPr>
@@ -2794,7 +2794,7 @@
                 <w:noProof/>
                 <w:webHidden/>
               </w:rPr>
-              <w:t>9</w:t>
+              <w:t>11</w:t>
             </w:r>
             <w:r>
               <w:rPr>
@@ -2817,7 +2817,7 @@
               <w:lang w:eastAsia="de-AT"/>
             </w:rPr>
           </w:pPr>
-          <w:hyperlink w:anchor="_Toc389325009" w:history="1">
+          <w:hyperlink w:anchor="_Toc389769887" w:history="1">
             <w:r>
               <w:rPr>
                 <w:rStyle w:val="Hyperlink"/>
@@ -2844,7 +2844,7 @@
                 <w:noProof/>
                 <w:webHidden/>
               </w:rPr>
-              <w:instrText xml:space="preserve"> PAGEREF _Toc389325009 \h </w:instrText>
+              <w:instrText xml:space="preserve"> PAGEREF _Toc389769887 \h </w:instrText>
             </w:r>
             <w:r>
               <w:rPr>
@@ -2864,7 +2864,7 @@
                 <w:noProof/>
                 <w:webHidden/>
               </w:rPr>
-              <w:t>10</w:t>
+              <w:t>12</w:t>
             </w:r>
             <w:r>
               <w:rPr>
@@ -2887,7 +2887,7 @@
               <w:lang w:eastAsia="de-AT"/>
             </w:rPr>
           </w:pPr>
-          <w:hyperlink w:anchor="_Toc389325010" w:history="1">
+          <w:hyperlink w:anchor="_Toc389769888" w:history="1">
             <w:r>
               <w:rPr>
                 <w:rStyle w:val="Hyperlink"/>
@@ -2914,7 +2914,7 @@
                 <w:noProof/>
                 <w:webHidden/>
               </w:rPr>
-              <w:instrText xml:space="preserve"> PAGEREF _Toc389325010 \h </w:instrText>
+              <w:instrText xml:space="preserve"> PAGEREF _Toc389769888 \h </w:instrText>
             </w:r>
             <w:r>
               <w:rPr>
@@ -2934,7 +2934,7 @@
                 <w:noProof/>
                 <w:webHidden/>
               </w:rPr>
-              <w:t>11</w:t>
+              <w:t>13</w:t>
             </w:r>
             <w:r>
               <w:rPr>
@@ -2957,7 +2957,7 @@
               <w:lang w:eastAsia="de-AT"/>
             </w:rPr>
           </w:pPr>
-          <w:hyperlink w:anchor="_Toc389325011" w:history="1">
+          <w:hyperlink w:anchor="_Toc389769889" w:history="1">
             <w:r>
               <w:rPr>
                 <w:rStyle w:val="Hyperlink"/>
@@ -2984,7 +2984,7 @@
                 <w:noProof/>
                 <w:webHidden/>
               </w:rPr>
-              <w:instrText xml:space="preserve"> PAGEREF _Toc389325011 \h </w:instrText>
+              <w:instrText xml:space="preserve"> PAGEREF _Toc389769889 \h </w:instrText>
             </w:r>
             <w:r>
               <w:rPr>
@@ -3004,7 +3004,7 @@
                 <w:noProof/>
                 <w:webHidden/>
               </w:rPr>
-              <w:t>15</w:t>
+              <w:t>17</w:t>
             </w:r>
             <w:r>
               <w:rPr>
@@ -3027,7 +3027,7 @@
               <w:lang w:eastAsia="de-AT"/>
             </w:rPr>
           </w:pPr>
-          <w:hyperlink w:anchor="_Toc389325012" w:history="1">
+          <w:hyperlink w:anchor="_Toc389769890" w:history="1">
             <w:r>
               <w:rPr>
                 <w:rStyle w:val="Hyperlink"/>
@@ -3054,7 +3054,7 @@
                 <w:noProof/>
                 <w:webHidden/>
               </w:rPr>
-              <w:instrText xml:space="preserve"> PAGEREF _Toc389325012 \h </w:instrText>
+              <w:instrText xml:space="preserve"> PAGEREF _Toc389769890 \h </w:instrText>
             </w:r>
             <w:r>
               <w:rPr>
@@ -3074,7 +3074,7 @@
                 <w:noProof/>
                 <w:webHidden/>
               </w:rPr>
-              <w:t>15</w:t>
+              <w:t>17</w:t>
             </w:r>
             <w:r>
               <w:rPr>
@@ -3097,7 +3097,7 @@
               <w:lang w:eastAsia="de-AT"/>
             </w:rPr>
           </w:pPr>
-          <w:hyperlink w:anchor="_Toc389325013" w:history="1">
+          <w:hyperlink w:anchor="_Toc389769891" w:history="1">
             <w:r>
               <w:rPr>
                 <w:rStyle w:val="Hyperlink"/>
@@ -3124,7 +3124,7 @@
                 <w:noProof/>
                 <w:webHidden/>
               </w:rPr>
-              <w:instrText xml:space="preserve"> PAGEREF _Toc389325013 \h </w:instrText>
+              <w:instrText xml:space="preserve"> PAGEREF _Toc389769891 \h </w:instrText>
             </w:r>
             <w:r>
               <w:rPr>
@@ -3144,7 +3144,7 @@
                 <w:noProof/>
                 <w:webHidden/>
               </w:rPr>
-              <w:t>15</w:t>
+              <w:t>17</w:t>
             </w:r>
             <w:r>
               <w:rPr>
@@ -3167,7 +3167,7 @@
               <w:lang w:eastAsia="de-AT"/>
             </w:rPr>
           </w:pPr>
-          <w:hyperlink w:anchor="_Toc389325014" w:history="1">
+          <w:hyperlink w:anchor="_Toc389769892" w:history="1">
             <w:r>
               <w:rPr>
                 <w:rStyle w:val="Hyperlink"/>
@@ -3194,7 +3194,7 @@
                 <w:noProof/>
                 <w:webHidden/>
               </w:rPr>
-              <w:instrText xml:space="preserve"> PAGEREF _Toc389325014 \h </w:instrText>
+              <w:instrText xml:space="preserve"> PAGEREF _Toc389769892 \h </w:instrText>
             </w:r>
             <w:r>
               <w:rPr>
@@ -3214,7 +3214,7 @@
                 <w:noProof/>
                 <w:webHidden/>
               </w:rPr>
-              <w:t>15</w:t>
+              <w:t>17</w:t>
             </w:r>
             <w:r>
               <w:rPr>
@@ -3237,7 +3237,7 @@
               <w:lang w:eastAsia="de-AT"/>
             </w:rPr>
           </w:pPr>
-          <w:hyperlink w:anchor="_Toc389325015" w:history="1">
+          <w:hyperlink w:anchor="_Toc389769893" w:history="1">
             <w:r>
               <w:rPr>
                 <w:rStyle w:val="Hyperlink"/>
@@ -3264,7 +3264,7 @@
                 <w:noProof/>
                 <w:webHidden/>
               </w:rPr>
-              <w:instrText xml:space="preserve"> PAGEREF _Toc389325015 \h </w:instrText>
+              <w:instrText xml:space="preserve"> PAGEREF _Toc389769893 \h </w:instrText>
             </w:r>
             <w:r>
               <w:rPr>
@@ -3284,7 +3284,7 @@
                 <w:noProof/>
                 <w:webHidden/>
               </w:rPr>
-              <w:t>17</w:t>
+              <w:t>19</w:t>
             </w:r>
             <w:r>
               <w:rPr>
@@ -3307,7 +3307,7 @@
               <w:lang w:eastAsia="de-AT"/>
             </w:rPr>
           </w:pPr>
-          <w:hyperlink w:anchor="_Toc389325016" w:history="1">
+          <w:hyperlink w:anchor="_Toc389769894" w:history="1">
             <w:r>
               <w:rPr>
                 <w:rStyle w:val="Hyperlink"/>
@@ -3334,7 +3334,7 @@
                 <w:noProof/>
                 <w:webHidden/>
               </w:rPr>
-              <w:instrText xml:space="preserve"> PAGEREF _Toc389325016 \h </w:instrText>
+              <w:instrText xml:space="preserve"> PAGEREF _Toc389769894 \h </w:instrText>
             </w:r>
             <w:r>
               <w:rPr>
@@ -3354,7 +3354,7 @@
                 <w:noProof/>
                 <w:webHidden/>
               </w:rPr>
-              <w:t>17</w:t>
+              <w:t>19</w:t>
             </w:r>
             <w:r>
               <w:rPr>
@@ -3377,7 +3377,7 @@
               <w:lang w:eastAsia="de-AT"/>
             </w:rPr>
           </w:pPr>
-          <w:hyperlink w:anchor="_Toc389325017" w:history="1">
+          <w:hyperlink w:anchor="_Toc389769895" w:history="1">
             <w:r>
               <w:rPr>
                 <w:rStyle w:val="Hyperlink"/>
@@ -3405,7 +3405,7 @@
                 <w:noProof/>
                 <w:webHidden/>
               </w:rPr>
-              <w:instrText xml:space="preserve"> PAGEREF _Toc389325017 \h </w:instrText>
+              <w:instrText xml:space="preserve"> PAGEREF _Toc389769895 \h </w:instrText>
             </w:r>
             <w:r>
               <w:rPr>
@@ -3425,7 +3425,7 @@
                 <w:noProof/>
                 <w:webHidden/>
               </w:rPr>
-              <w:t>17</w:t>
+              <w:t>19</w:t>
             </w:r>
             <w:r>
               <w:rPr>
@@ -3448,7 +3448,7 @@
               <w:lang w:eastAsia="de-AT"/>
             </w:rPr>
           </w:pPr>
-          <w:hyperlink w:anchor="_Toc389325018" w:history="1">
+          <w:hyperlink w:anchor="_Toc389769896" w:history="1">
             <w:r>
               <w:rPr>
                 <w:rStyle w:val="Hyperlink"/>
@@ -3475,7 +3475,7 @@
                 <w:noProof/>
                 <w:webHidden/>
               </w:rPr>
-              <w:instrText xml:space="preserve"> PAGEREF _Toc389325018 \h </w:instrText>
+              <w:instrText xml:space="preserve"> PAGEREF _Toc389769896 \h </w:instrText>
             </w:r>
             <w:r>
               <w:rPr>
@@ -3495,7 +3495,7 @@
                 <w:noProof/>
                 <w:webHidden/>
               </w:rPr>
-              <w:t>18</w:t>
+              <w:t>20</w:t>
             </w:r>
             <w:r>
               <w:rPr>
@@ -3518,7 +3518,7 @@
               <w:lang w:eastAsia="de-AT"/>
             </w:rPr>
           </w:pPr>
-          <w:hyperlink w:anchor="_Toc389325019" w:history="1">
+          <w:hyperlink w:anchor="_Toc389769897" w:history="1">
             <w:r>
               <w:rPr>
                 <w:rStyle w:val="Hyperlink"/>
@@ -3545,7 +3545,7 @@
                 <w:noProof/>
                 <w:webHidden/>
               </w:rPr>
-              <w:instrText xml:space="preserve"> PAGEREF _Toc389325019 \h </w:instrText>
+              <w:instrText xml:space="preserve"> PAGEREF _Toc389769897 \h </w:instrText>
             </w:r>
             <w:r>
               <w:rPr>
@@ -3565,7 +3565,7 @@
                 <w:noProof/>
                 <w:webHidden/>
               </w:rPr>
-              <w:t>18</w:t>
+              <w:t>20</w:t>
             </w:r>
             <w:r>
               <w:rPr>
@@ -3588,7 +3588,7 @@
               <w:lang w:eastAsia="de-AT"/>
             </w:rPr>
           </w:pPr>
-          <w:hyperlink w:anchor="_Toc389325020" w:history="1">
+          <w:hyperlink w:anchor="_Toc389769898" w:history="1">
             <w:r>
               <w:rPr>
                 <w:rStyle w:val="Hyperlink"/>
@@ -3615,7 +3615,7 @@
                 <w:noProof/>
                 <w:webHidden/>
               </w:rPr>
-              <w:instrText xml:space="preserve"> PAGEREF _Toc389325020 \h </w:instrText>
+              <w:instrText xml:space="preserve"> PAGEREF _Toc389769898 \h </w:instrText>
             </w:r>
             <w:r>
               <w:rPr>
@@ -3635,7 +3635,7 @@
                 <w:noProof/>
                 <w:webHidden/>
               </w:rPr>
-              <w:t>19</w:t>
+              <w:t>21</w:t>
             </w:r>
             <w:r>
               <w:rPr>
@@ -3658,7 +3658,7 @@
               <w:lang w:eastAsia="de-AT"/>
             </w:rPr>
           </w:pPr>
-          <w:hyperlink w:anchor="_Toc389325021" w:history="1">
+          <w:hyperlink w:anchor="_Toc389769899" w:history="1">
             <w:r>
               <w:rPr>
                 <w:rStyle w:val="Hyperlink"/>
@@ -3685,7 +3685,7 @@
                 <w:noProof/>
                 <w:webHidden/>
               </w:rPr>
-              <w:instrText xml:space="preserve"> PAGEREF _Toc389325021 \h </w:instrText>
+              <w:instrText xml:space="preserve"> PAGEREF _Toc389769899 \h </w:instrText>
             </w:r>
             <w:r>
               <w:rPr>
@@ -3705,7 +3705,7 @@
                 <w:noProof/>
                 <w:webHidden/>
               </w:rPr>
-              <w:t>20</w:t>
+              <w:t>22</w:t>
             </w:r>
             <w:r>
               <w:rPr>
@@ -3728,7 +3728,7 @@
               <w:lang w:eastAsia="de-AT"/>
             </w:rPr>
           </w:pPr>
-          <w:hyperlink w:anchor="_Toc389325022" w:history="1">
+          <w:hyperlink w:anchor="_Toc389769900" w:history="1">
             <w:r>
               <w:rPr>
                 <w:rStyle w:val="Hyperlink"/>
@@ -3755,7 +3755,7 @@
                 <w:noProof/>
                 <w:webHidden/>
               </w:rPr>
-              <w:instrText xml:space="preserve"> PAGEREF _Toc389325022 \h </w:instrText>
+              <w:instrText xml:space="preserve"> PAGEREF _Toc389769900 \h </w:instrText>
             </w:r>
             <w:r>
               <w:rPr>
@@ -3775,7 +3775,7 @@
                 <w:noProof/>
                 <w:webHidden/>
               </w:rPr>
-              <w:t>20</w:t>
+              <w:t>22</w:t>
             </w:r>
             <w:r>
               <w:rPr>
@@ -3798,7 +3798,7 @@
               <w:lang w:eastAsia="de-AT"/>
             </w:rPr>
           </w:pPr>
-          <w:hyperlink w:anchor="_Toc389325023" w:history="1">
+          <w:hyperlink w:anchor="_Toc389769901" w:history="1">
             <w:r>
               <w:rPr>
                 <w:rStyle w:val="Hyperlink"/>
@@ -3825,7 +3825,7 @@
                 <w:noProof/>
                 <w:webHidden/>
               </w:rPr>
-              <w:instrText xml:space="preserve"> PAGEREF _Toc389325023 \h </w:instrText>
+              <w:instrText xml:space="preserve"> PAGEREF _Toc389769901 \h </w:instrText>
             </w:r>
             <w:r>
               <w:rPr>
@@ -3845,7 +3845,7 @@
                 <w:noProof/>
                 <w:webHidden/>
               </w:rPr>
-              <w:t>21</w:t>
+              <w:t>23</w:t>
             </w:r>
             <w:r>
               <w:rPr>
@@ -3868,7 +3868,7 @@
               <w:lang w:eastAsia="de-AT"/>
             </w:rPr>
           </w:pPr>
-          <w:hyperlink w:anchor="_Toc389325024" w:history="1">
+          <w:hyperlink w:anchor="_Toc389769902" w:history="1">
             <w:r>
               <w:rPr>
                 <w:rStyle w:val="Hyperlink"/>
@@ -3895,7 +3895,7 @@
                 <w:noProof/>
                 <w:webHidden/>
               </w:rPr>
-              <w:instrText xml:space="preserve"> PAGEREF _Toc389325024 \h </w:instrText>
+              <w:instrText xml:space="preserve"> PAGEREF _Toc389769902 \h </w:instrText>
             </w:r>
             <w:r>
               <w:rPr>
@@ -3915,7 +3915,7 @@
                 <w:noProof/>
                 <w:webHidden/>
               </w:rPr>
-              <w:t>22</w:t>
+              <w:t>24</w:t>
             </w:r>
             <w:r>
               <w:rPr>
@@ -3938,7 +3938,7 @@
               <w:lang w:eastAsia="de-AT"/>
             </w:rPr>
           </w:pPr>
-          <w:hyperlink w:anchor="_Toc389325025" w:history="1">
+          <w:hyperlink w:anchor="_Toc389769903" w:history="1">
             <w:r>
               <w:rPr>
                 <w:rStyle w:val="Hyperlink"/>
@@ -3965,7 +3965,7 @@
                 <w:noProof/>
                 <w:webHidden/>
               </w:rPr>
-              <w:instrText xml:space="preserve"> PAGEREF _Toc389325025 \h </w:instrText>
+              <w:instrText xml:space="preserve"> PAGEREF _Toc389769903 \h </w:instrText>
             </w:r>
             <w:r>
               <w:rPr>
@@ -3985,7 +3985,7 @@
                 <w:noProof/>
                 <w:webHidden/>
               </w:rPr>
-              <w:t>22</w:t>
+              <w:t>24</w:t>
             </w:r>
             <w:r>
               <w:rPr>
@@ -4008,7 +4008,7 @@
               <w:lang w:eastAsia="de-AT"/>
             </w:rPr>
           </w:pPr>
-          <w:hyperlink w:anchor="_Toc389325026" w:history="1">
+          <w:hyperlink w:anchor="_Toc389769904" w:history="1">
             <w:r>
               <w:rPr>
                 <w:rStyle w:val="Hyperlink"/>
@@ -4035,7 +4035,7 @@
                 <w:noProof/>
                 <w:webHidden/>
               </w:rPr>
-              <w:instrText xml:space="preserve"> PAGEREF _Toc389325026 \h </w:instrText>
+              <w:instrText xml:space="preserve"> PAGEREF _Toc389769904 \h </w:instrText>
             </w:r>
             <w:r>
               <w:rPr>
@@ -4055,7 +4055,7 @@
                 <w:noProof/>
                 <w:webHidden/>
               </w:rPr>
-              <w:t>22</w:t>
+              <w:t>24</w:t>
             </w:r>
             <w:r>
               <w:rPr>
@@ -4078,7 +4078,7 @@
               <w:lang w:eastAsia="de-AT"/>
             </w:rPr>
           </w:pPr>
-          <w:hyperlink w:anchor="_Toc389325027" w:history="1">
+          <w:hyperlink w:anchor="_Toc389769905" w:history="1">
             <w:r>
               <w:rPr>
                 <w:rStyle w:val="Hyperlink"/>
@@ -4105,7 +4105,7 @@
                 <w:noProof/>
                 <w:webHidden/>
               </w:rPr>
-              <w:instrText xml:space="preserve"> PAGEREF _Toc389325027 \h </w:instrText>
+              <w:instrText xml:space="preserve"> PAGEREF _Toc389769905 \h </w:instrText>
             </w:r>
             <w:r>
               <w:rPr>
@@ -4125,7 +4125,7 @@
                 <w:noProof/>
                 <w:webHidden/>
               </w:rPr>
-              <w:t>23</w:t>
+              <w:t>25</w:t>
             </w:r>
             <w:r>
               <w:rPr>
@@ -4148,7 +4148,7 @@
               <w:lang w:eastAsia="de-AT"/>
             </w:rPr>
           </w:pPr>
-          <w:hyperlink w:anchor="_Toc389325028" w:history="1">
+          <w:hyperlink w:anchor="_Toc389769906" w:history="1">
             <w:r>
               <w:rPr>
                 <w:rStyle w:val="Hyperlink"/>
@@ -4175,7 +4175,7 @@
                 <w:noProof/>
                 <w:webHidden/>
               </w:rPr>
-              <w:instrText xml:space="preserve"> PAGEREF _Toc389325028 \h </w:instrText>
+              <w:instrText xml:space="preserve"> PAGEREF _Toc389769906 \h </w:instrText>
             </w:r>
             <w:r>
               <w:rPr>
@@ -4195,7 +4195,147 @@
                 <w:noProof/>
                 <w:webHidden/>
               </w:rPr>
-              <w:t>24</w:t>
+              <w:t>26</w:t>
+            </w:r>
+            <w:r>
+              <w:rPr>
+                <w:noProof/>
+                <w:webHidden/>
+              </w:rPr>
+              <w:fldChar w:fldCharType="end"/>
+            </w:r>
+          </w:hyperlink>
+        </w:p>
+        <w:p>
+          <w:pPr>
+            <w:pStyle w:val="Verzeichnis2"/>
+            <w:tabs>
+              <w:tab w:val="right" w:leader="dot" w:pos="9062"/>
+            </w:tabs>
+            <w:rPr>
+              <w:rFonts w:asciiTheme="minorHAnsi" w:eastAsiaTheme="minorEastAsia" w:hAnsiTheme="minorHAnsi"/>
+              <w:noProof/>
+              <w:lang w:eastAsia="de-AT"/>
+            </w:rPr>
+          </w:pPr>
+          <w:hyperlink w:anchor="_Toc389769907" w:history="1">
+            <w:r>
+              <w:rPr>
+                <w:rStyle w:val="Hyperlink"/>
+                <w:noProof/>
+              </w:rPr>
+              <w:t>Manuelle Tests</w:t>
+            </w:r>
+            <w:r>
+              <w:rPr>
+                <w:noProof/>
+                <w:webHidden/>
+              </w:rPr>
+              <w:tab/>
+            </w:r>
+            <w:r>
+              <w:rPr>
+                <w:noProof/>
+                <w:webHidden/>
+              </w:rPr>
+              <w:fldChar w:fldCharType="begin"/>
+            </w:r>
+            <w:r>
+              <w:rPr>
+                <w:noProof/>
+                <w:webHidden/>
+              </w:rPr>
+              <w:instrText xml:space="preserve"> PAGEREF _Toc389769907 \h </w:instrText>
+            </w:r>
+            <w:r>
+              <w:rPr>
+                <w:noProof/>
+                <w:webHidden/>
+              </w:rPr>
+            </w:r>
+            <w:r>
+              <w:rPr>
+                <w:noProof/>
+                <w:webHidden/>
+              </w:rPr>
+              <w:fldChar w:fldCharType="separate"/>
+            </w:r>
+            <w:r>
+              <w:rPr>
+                <w:noProof/>
+                <w:webHidden/>
+              </w:rPr>
+              <w:t>26</w:t>
+            </w:r>
+            <w:r>
+              <w:rPr>
+                <w:noProof/>
+                <w:webHidden/>
+              </w:rPr>
+              <w:fldChar w:fldCharType="end"/>
+            </w:r>
+          </w:hyperlink>
+        </w:p>
+        <w:p>
+          <w:pPr>
+            <w:pStyle w:val="Verzeichnis2"/>
+            <w:tabs>
+              <w:tab w:val="right" w:leader="dot" w:pos="9062"/>
+            </w:tabs>
+            <w:rPr>
+              <w:rFonts w:asciiTheme="minorHAnsi" w:eastAsiaTheme="minorEastAsia" w:hAnsiTheme="minorHAnsi"/>
+              <w:noProof/>
+              <w:lang w:eastAsia="de-AT"/>
+            </w:rPr>
+          </w:pPr>
+          <w:hyperlink w:anchor="_Toc389769908" w:history="1">
+            <w:r>
+              <w:rPr>
+                <w:rStyle w:val="Hyperlink"/>
+                <w:noProof/>
+              </w:rPr>
+              <w:t>Automatische Tests mittels Selenium</w:t>
+            </w:r>
+            <w:r>
+              <w:rPr>
+                <w:noProof/>
+                <w:webHidden/>
+              </w:rPr>
+              <w:tab/>
+            </w:r>
+            <w:r>
+              <w:rPr>
+                <w:noProof/>
+                <w:webHidden/>
+              </w:rPr>
+              <w:fldChar w:fldCharType="begin"/>
+            </w:r>
+            <w:r>
+              <w:rPr>
+                <w:noProof/>
+                <w:webHidden/>
+              </w:rPr>
+              <w:instrText xml:space="preserve"> PAGEREF _Toc389769908 \h </w:instrText>
+            </w:r>
+            <w:r>
+              <w:rPr>
+                <w:noProof/>
+                <w:webHidden/>
+              </w:rPr>
+            </w:r>
+            <w:r>
+              <w:rPr>
+                <w:noProof/>
+                <w:webHidden/>
+              </w:rPr>
+              <w:fldChar w:fldCharType="separate"/>
+            </w:r>
+            <w:r>
+              <w:rPr>
+                <w:noProof/>
+                <w:webHidden/>
+              </w:rPr>
+              <w:t>26</w:t>
             </w:r>
             <w:r>
               <w:rPr>
@@ -4218,12 +4358,82 @@
               <w:lang w:eastAsia="de-AT"/>
             </w:rPr>
           </w:pPr>
-          <w:hyperlink w:anchor="_Toc389325029" w:history="1">
+          <w:hyperlink w:anchor="_Toc389769909" w:history="1">
             <w:r>
               <w:rPr>
                 <w:rStyle w:val="Hyperlink"/>
                 <w:noProof/>
               </w:rPr>
+              <w:t>Bemerkungen</w:t>
+            </w:r>
+            <w:r>
+              <w:rPr>
+                <w:noProof/>
+                <w:webHidden/>
+              </w:rPr>
+              <w:tab/>
+            </w:r>
+            <w:r>
+              <w:rPr>
+                <w:noProof/>
+                <w:webHidden/>
+              </w:rPr>
+              <w:fldChar w:fldCharType="begin"/>
+            </w:r>
+            <w:r>
+              <w:rPr>
+                <w:noProof/>
+                <w:webHidden/>
+              </w:rPr>
+              <w:instrText xml:space="preserve"> PAGEREF _Toc389769909 \h </w:instrText>
+            </w:r>
+            <w:r>
+              <w:rPr>
+                <w:noProof/>
+                <w:webHidden/>
+              </w:rPr>
+            </w:r>
+            <w:r>
+              <w:rPr>
+                <w:noProof/>
+                <w:webHidden/>
+              </w:rPr>
+              <w:fldChar w:fldCharType="separate"/>
+            </w:r>
+            <w:r>
+              <w:rPr>
+                <w:noProof/>
+                <w:webHidden/>
+              </w:rPr>
+              <w:t>27</w:t>
+            </w:r>
+            <w:r>
+              <w:rPr>
+                <w:noProof/>
+                <w:webHidden/>
+              </w:rPr>
+              <w:fldChar w:fldCharType="end"/>
+            </w:r>
+          </w:hyperlink>
+        </w:p>
+        <w:p>
+          <w:pPr>
+            <w:pStyle w:val="Verzeichnis1"/>
+            <w:tabs>
+              <w:tab w:val="right" w:leader="dot" w:pos="9062"/>
+            </w:tabs>
+            <w:rPr>
+              <w:rFonts w:asciiTheme="minorHAnsi" w:eastAsiaTheme="minorEastAsia" w:hAnsiTheme="minorHAnsi"/>
+              <w:noProof/>
+              <w:lang w:eastAsia="de-AT"/>
+            </w:rPr>
+          </w:pPr>
+          <w:hyperlink w:anchor="_Toc389769910" w:history="1">
+            <w:r>
+              <w:rPr>
+                <w:rStyle w:val="Hyperlink"/>
+                <w:noProof/>
+              </w:rPr>
               <w:t>Quellenangaben</w:t>
             </w:r>
             <w:r>
@@ -4245,7 +4455,7 @@
                 <w:noProof/>
                 <w:webHidden/>
               </w:rPr>
-              <w:instrText xml:space="preserve"> PAGEREF _Toc389325029 \h </w:instrText>
+              <w:instrText xml:space="preserve"> PAGEREF _Toc389769910 \h </w:instrText>
             </w:r>
             <w:r>
               <w:rPr>
@@ -4265,7 +4475,7 @@
                 <w:noProof/>
                 <w:webHidden/>
               </w:rPr>
-              <w:t>25</w:t>
+              <w:t>28</w:t>
             </w:r>
             <w:r>
               <w:rPr>
@@ -4307,6 +4517,69 @@
           <w:rFonts w:asciiTheme="majorHAnsi" w:hAnsiTheme="majorHAnsi"/>
         </w:rPr>
       </w:pPr>
+    </w:p>
+    <w:p>
+      <w:pPr>
+        <w:rPr>
+          <w:rFonts w:asciiTheme="majorHAnsi" w:hAnsiTheme="majorHAnsi"/>
+        </w:rPr>
+      </w:pPr>
+    </w:p>
+    <w:p>
+      <w:pPr>
+        <w:rPr>
+          <w:rFonts w:asciiTheme="majorHAnsi" w:hAnsiTheme="majorHAnsi"/>
+        </w:rPr>
+      </w:pPr>
+    </w:p>
+    <w:p>
+      <w:pPr>
+        <w:rPr>
+          <w:rFonts w:asciiTheme="majorHAnsi" w:hAnsiTheme="majorHAnsi"/>
+        </w:rPr>
+      </w:pPr>
+    </w:p>
+    <w:p>
+      <w:pPr>
+        <w:rPr>
+          <w:rFonts w:asciiTheme="majorHAnsi" w:hAnsiTheme="majorHAnsi"/>
+        </w:rPr>
+      </w:pPr>
+    </w:p>
+    <w:p>
+      <w:pPr>
+        <w:rPr>
+          <w:rFonts w:asciiTheme="majorHAnsi" w:hAnsiTheme="majorHAnsi"/>
+        </w:rPr>
+      </w:pPr>
+    </w:p>
+    <w:p>
+      <w:pPr>
+        <w:rPr>
+          <w:rFonts w:asciiTheme="majorHAnsi" w:hAnsiTheme="majorHAnsi"/>
+        </w:rPr>
+      </w:pPr>
+    </w:p>
+    <w:p>
+      <w:pPr>
+        <w:rPr>
+          <w:rFonts w:asciiTheme="majorHAnsi" w:hAnsiTheme="majorHAnsi"/>
+        </w:rPr>
+      </w:pPr>
+    </w:p>
+    <w:p>
+      <w:pPr>
+        <w:rPr>
+          <w:rFonts w:asciiTheme="majorHAnsi" w:hAnsiTheme="majorHAnsi"/>
+        </w:rPr>
+      </w:pPr>
+    </w:p>
+    <w:p>
+      <w:pPr>
+        <w:rPr>
+          <w:rFonts w:asciiTheme="majorHAnsi" w:hAnsiTheme="majorHAnsi"/>
+        </w:rPr>
+      </w:pPr>
       <w:bookmarkStart w:id="1" w:name="_GoBack"/>
       <w:bookmarkEnd w:id="1"/>
     </w:p>
@@ -4459,100 +4732,9 @@
     </w:p>
     <w:p>
       <w:pPr>
-        <w:rPr>
-          <w:rFonts w:asciiTheme="majorHAnsi" w:hAnsiTheme="majorHAnsi"/>
-        </w:rPr>
-      </w:pPr>
-    </w:p>
-    <w:p>
-      <w:pPr>
-        <w:rPr>
-          <w:rFonts w:asciiTheme="majorHAnsi" w:hAnsiTheme="majorHAnsi"/>
-        </w:rPr>
-      </w:pPr>
-    </w:p>
-    <w:p>
-      <w:pPr>
-        <w:rPr>
-          <w:rFonts w:asciiTheme="majorHAnsi" w:hAnsiTheme="majorHAnsi"/>
-        </w:rPr>
-      </w:pPr>
-    </w:p>
-    <w:p>
-      <w:pPr>
-        <w:rPr>
-          <w:rFonts w:asciiTheme="majorHAnsi" w:hAnsiTheme="majorHAnsi"/>
-        </w:rPr>
-      </w:pPr>
-    </w:p>
-    <w:p>
-      <w:pPr>
-        <w:rPr>
-          <w:rFonts w:asciiTheme="majorHAnsi" w:hAnsiTheme="majorHAnsi"/>
-        </w:rPr>
-      </w:pPr>
-    </w:p>
-    <w:p>
-      <w:pPr>
-        <w:rPr>
-          <w:rFonts w:asciiTheme="majorHAnsi" w:hAnsiTheme="majorHAnsi"/>
-        </w:rPr>
-      </w:pPr>
-    </w:p>
-    <w:p>
-      <w:pPr>
-        <w:rPr>
-          <w:rFonts w:asciiTheme="majorHAnsi" w:hAnsiTheme="majorHAnsi"/>
-        </w:rPr>
-      </w:pPr>
-    </w:p>
-    <w:p>
-      <w:pPr>
-        <w:rPr>
-          <w:rFonts w:asciiTheme="majorHAnsi" w:hAnsiTheme="majorHAnsi"/>
-        </w:rPr>
-      </w:pPr>
-    </w:p>
-    <w:p>
-      <w:pPr>
-        <w:rPr>
-          <w:rFonts w:asciiTheme="majorHAnsi" w:hAnsiTheme="majorHAnsi"/>
-        </w:rPr>
-      </w:pPr>
-    </w:p>
-    <w:p>
-      <w:pPr>
-        <w:rPr>
-          <w:rFonts w:asciiTheme="majorHAnsi" w:hAnsiTheme="majorHAnsi"/>
-        </w:rPr>
-      </w:pPr>
-    </w:p>
-    <w:p>
-      <w:pPr>
-        <w:rPr>
-          <w:rFonts w:asciiTheme="majorHAnsi" w:hAnsiTheme="majorHAnsi"/>
-        </w:rPr>
-      </w:pPr>
-    </w:p>
-    <w:p>
-      <w:pPr>
-        <w:rPr>
-          <w:rFonts w:asciiTheme="majorHAnsi" w:hAnsiTheme="majorHAnsi"/>
-        </w:rPr>
-      </w:pPr>
-    </w:p>
-    <w:p>
-      <w:pPr>
-        <w:rPr>
-          <w:rFonts w:asciiTheme="majorHAnsi" w:hAnsiTheme="majorHAnsi"/>
-        </w:rPr>
-      </w:pPr>
-    </w:p>
-    <w:p>
-      <w:pPr>
         <w:pStyle w:val="berschrift1"/>
       </w:pPr>
-      <w:bookmarkStart w:id="2" w:name="_Toc389324992"/>
+      <w:bookmarkStart w:id="2" w:name="_Toc389769870"/>
       <w:r>
         <w:lastRenderedPageBreak/>
         <w:t>Aufgabenstellung</w:t>
@@ -4563,7 +4745,7 @@
       <w:pPr>
         <w:pStyle w:val="berschrift2"/>
       </w:pPr>
-      <w:bookmarkStart w:id="3" w:name="_Toc389324993"/>
+      <w:bookmarkStart w:id="3" w:name="_Toc389769871"/>
       <w:r>
         <w:t>Terminvereinbarungssystem</w:t>
       </w:r>
@@ -4610,7 +4792,7 @@
       <w:pPr>
         <w:pStyle w:val="berschrift3"/>
       </w:pPr>
-      <w:bookmarkStart w:id="4" w:name="_Toc389324994"/>
+      <w:bookmarkStart w:id="4" w:name="_Toc389769872"/>
       <w:r>
         <w:t>Benutzer</w:t>
       </w:r>
@@ -4720,7 +4902,7 @@
       <w:pPr>
         <w:pStyle w:val="berschrift3"/>
       </w:pPr>
-      <w:bookmarkStart w:id="5" w:name="_Toc389324995"/>
+      <w:bookmarkStart w:id="5" w:name="_Toc389769873"/>
       <w:r>
         <w:t>Organisator</w:t>
       </w:r>
@@ -4890,7 +5072,7 @@
       <w:pPr>
         <w:pStyle w:val="berschrift3"/>
       </w:pPr>
-      <w:bookmarkStart w:id="6" w:name="_Toc389324996"/>
+      <w:bookmarkStart w:id="6" w:name="_Toc389769874"/>
       <w:r>
         <w:t>Teilnehmer</w:t>
       </w:r>
@@ -4983,7 +5165,7 @@
       <w:pPr>
         <w:pStyle w:val="berschrift3"/>
       </w:pPr>
-      <w:bookmarkStart w:id="7" w:name="_Toc389324997"/>
+      <w:bookmarkStart w:id="7" w:name="_Toc389769875"/>
       <w:r>
         <w:t>Notifications</w:t>
       </w:r>
@@ -5119,7 +5301,7 @@
       <w:pPr>
         <w:pStyle w:val="berschrift3"/>
       </w:pPr>
-      <w:bookmarkStart w:id="8" w:name="_Toc389324998"/>
+      <w:bookmarkStart w:id="8" w:name="_Toc389769876"/>
       <w:r>
         <w:lastRenderedPageBreak/>
         <w:t>Events</w:t>
@@ -5188,7 +5370,7 @@
       <w:pPr>
         <w:pStyle w:val="berschrift2"/>
       </w:pPr>
-      <w:bookmarkStart w:id="9" w:name="_Toc389324999"/>
+      <w:bookmarkStart w:id="9" w:name="_Toc389769877"/>
       <w:r>
         <w:t>Aufgabenstellung</w:t>
       </w:r>
@@ -5337,7 +5519,7 @@
       <w:pPr>
         <w:pStyle w:val="berschrift3"/>
       </w:pPr>
-      <w:bookmarkStart w:id="10" w:name="_Toc389325000"/>
+      <w:bookmarkStart w:id="10" w:name="_Toc389769878"/>
       <w:r>
         <w:t>Vorgehensweise</w:t>
       </w:r>
@@ -5466,7 +5648,7 @@
           <w:lang w:val="en-US"/>
         </w:rPr>
       </w:pPr>
-      <w:bookmarkStart w:id="11" w:name="_Toc389325001"/>
+      <w:bookmarkStart w:id="11" w:name="_Toc389769879"/>
       <w:proofErr w:type="spellStart"/>
       <w:r>
         <w:rPr>
@@ -5590,7 +5772,7 @@
       <w:pPr>
         <w:pStyle w:val="berschrift3"/>
       </w:pPr>
-      <w:bookmarkStart w:id="12" w:name="_Toc389325002"/>
+      <w:bookmarkStart w:id="12" w:name="_Toc389769880"/>
       <w:r>
         <w:t>Bewertungskriterien</w:t>
       </w:r>
@@ -6079,7 +6261,7 @@
       <w:pPr>
         <w:pStyle w:val="berschrift1"/>
       </w:pPr>
-      <w:bookmarkStart w:id="13" w:name="_Toc389325003"/>
+      <w:bookmarkStart w:id="13" w:name="_Toc389769881"/>
       <w:r>
         <w:lastRenderedPageBreak/>
         <w:t>Arbeitsaufteilung mit Aufwandschätzung</w:t>
@@ -7763,6 +7945,434 @@
           </w:p>
         </w:tc>
       </w:tr>
+      <w:tr>
+        <w:trPr>
+          <w:cnfStyle w:val="000000100000" w:firstRow="0" w:lastRow="0" w:firstColumn="0" w:lastColumn="0" w:oddVBand="0" w:evenVBand="0" w:oddHBand="1" w:evenHBand="0" w:firstRowFirstColumn="0" w:firstRowLastColumn="0" w:lastRowFirstColumn="0" w:lastRowLastColumn="0"/>
+          <w:trHeight w:val="278"/>
+        </w:trPr>
+        <w:tc>
+          <w:tcPr>
+            <w:cnfStyle w:val="001000000000" w:firstRow="0" w:lastRow="0" w:firstColumn="1" w:lastColumn="0" w:oddVBand="0" w:evenVBand="0" w:oddHBand="0" w:evenHBand="0" w:firstRowFirstColumn="0" w:firstRowLastColumn="0" w:lastRowFirstColumn="0" w:lastRowLastColumn="0"/>
+            <w:tcW w:w="1560" w:type="dxa"/>
+          </w:tcPr>
+          <w:p>
+            <w:pPr>
+              <w:rPr>
+                <w:rFonts w:asciiTheme="majorHAnsi" w:hAnsiTheme="majorHAnsi"/>
+                <w:szCs w:val="24"/>
+              </w:rPr>
+            </w:pPr>
+            <w:r>
+              <w:rPr>
+                <w:rFonts w:asciiTheme="majorHAnsi" w:hAnsiTheme="majorHAnsi"/>
+                <w:szCs w:val="24"/>
+              </w:rPr>
+              <w:t>Vogt</w:t>
+            </w:r>
+          </w:p>
+        </w:tc>
+        <w:tc>
+          <w:tcPr>
+            <w:tcW w:w="2835" w:type="dxa"/>
+          </w:tcPr>
+          <w:p>
+            <w:pPr>
+              <w:cnfStyle w:val="000000100000" w:firstRow="0" w:lastRow="0" w:firstColumn="0" w:lastColumn="0" w:oddVBand="0" w:evenVBand="0" w:oddHBand="1" w:evenHBand="0" w:firstRowFirstColumn="0" w:firstRowLastColumn="0" w:lastRowFirstColumn="0" w:lastRowLastColumn="0"/>
+              <w:rPr>
+                <w:rFonts w:asciiTheme="majorHAnsi" w:hAnsiTheme="majorHAnsi"/>
+                <w:szCs w:val="24"/>
+              </w:rPr>
+            </w:pPr>
+            <w:proofErr w:type="spellStart"/>
+            <w:r>
+              <w:rPr>
+                <w:rFonts w:asciiTheme="majorHAnsi" w:hAnsiTheme="majorHAnsi"/>
+                <w:szCs w:val="24"/>
+              </w:rPr>
+              <w:t>Testing</w:t>
+            </w:r>
+            <w:proofErr w:type="spellEnd"/>
+            <w:r>
+              <w:rPr>
+                <w:rFonts w:asciiTheme="majorHAnsi" w:hAnsiTheme="majorHAnsi"/>
+                <w:szCs w:val="24"/>
+              </w:rPr>
+              <w:t xml:space="preserve"> der Programmfunktionen</w:t>
+            </w:r>
+          </w:p>
+        </w:tc>
+        <w:tc>
+          <w:tcPr>
+            <w:tcW w:w="4966" w:type="dxa"/>
+          </w:tcPr>
+          <w:p>
+            <w:pPr>
+              <w:cnfStyle w:val="000000100000" w:firstRow="0" w:lastRow="0" w:firstColumn="0" w:lastColumn="0" w:oddVBand="0" w:evenVBand="0" w:oddHBand="1" w:evenHBand="0" w:firstRowFirstColumn="0" w:firstRowLastColumn="0" w:lastRowFirstColumn="0" w:lastRowLastColumn="0"/>
+              <w:rPr>
+                <w:rFonts w:asciiTheme="majorHAnsi" w:hAnsiTheme="majorHAnsi"/>
+                <w:szCs w:val="24"/>
+              </w:rPr>
+            </w:pPr>
+            <w:r>
+              <w:rPr>
+                <w:rFonts w:asciiTheme="majorHAnsi" w:hAnsiTheme="majorHAnsi"/>
+                <w:szCs w:val="24"/>
+              </w:rPr>
+              <w:t>Alle Funktionen des Programms werden getestet.</w:t>
+            </w:r>
+          </w:p>
+        </w:tc>
+        <w:tc>
+          <w:tcPr>
+            <w:tcW w:w="1669" w:type="dxa"/>
+          </w:tcPr>
+          <w:p>
+            <w:pPr>
+              <w:cnfStyle w:val="000000100000" w:firstRow="0" w:lastRow="0" w:firstColumn="0" w:lastColumn="0" w:oddVBand="0" w:evenVBand="0" w:oddHBand="1" w:evenHBand="0" w:firstRowFirstColumn="0" w:firstRowLastColumn="0" w:lastRowFirstColumn="0" w:lastRowLastColumn="0"/>
+              <w:rPr>
+                <w:rFonts w:asciiTheme="majorHAnsi" w:hAnsiTheme="majorHAnsi"/>
+                <w:szCs w:val="24"/>
+              </w:rPr>
+            </w:pPr>
+            <w:r>
+              <w:rPr>
+                <w:rFonts w:asciiTheme="majorHAnsi" w:hAnsiTheme="majorHAnsi"/>
+                <w:szCs w:val="24"/>
+              </w:rPr>
+              <w:t>4</w:t>
+            </w:r>
+          </w:p>
+        </w:tc>
+      </w:tr>
+      <w:tr>
+        <w:trPr>
+          <w:trHeight w:val="278"/>
+        </w:trPr>
+        <w:tc>
+          <w:tcPr>
+            <w:cnfStyle w:val="001000000000" w:firstRow="0" w:lastRow="0" w:firstColumn="1" w:lastColumn="0" w:oddVBand="0" w:evenVBand="0" w:oddHBand="0" w:evenHBand="0" w:firstRowFirstColumn="0" w:firstRowLastColumn="0" w:lastRowFirstColumn="0" w:lastRowLastColumn="0"/>
+            <w:tcW w:w="1560" w:type="dxa"/>
+          </w:tcPr>
+          <w:p>
+            <w:pPr>
+              <w:rPr>
+                <w:rFonts w:asciiTheme="majorHAnsi" w:hAnsiTheme="majorHAnsi"/>
+                <w:szCs w:val="24"/>
+              </w:rPr>
+            </w:pPr>
+            <w:proofErr w:type="spellStart"/>
+            <w:r>
+              <w:rPr>
+                <w:rFonts w:asciiTheme="majorHAnsi" w:hAnsiTheme="majorHAnsi"/>
+                <w:szCs w:val="24"/>
+              </w:rPr>
+              <w:t>Kodras</w:t>
+            </w:r>
+            <w:proofErr w:type="spellEnd"/>
+          </w:p>
+        </w:tc>
+        <w:tc>
+          <w:tcPr>
+            <w:tcW w:w="2835" w:type="dxa"/>
+          </w:tcPr>
+          <w:p>
+            <w:pPr>
+              <w:cnfStyle w:val="000000000000" w:firstRow="0" w:lastRow="0" w:firstColumn="0" w:lastColumn="0" w:oddVBand="0" w:evenVBand="0" w:oddHBand="0" w:evenHBand="0" w:firstRowFirstColumn="0" w:firstRowLastColumn="0" w:lastRowFirstColumn="0" w:lastRowLastColumn="0"/>
+              <w:rPr>
+                <w:rFonts w:asciiTheme="majorHAnsi" w:hAnsiTheme="majorHAnsi"/>
+                <w:szCs w:val="24"/>
+              </w:rPr>
+            </w:pPr>
+            <w:r>
+              <w:rPr>
+                <w:rFonts w:asciiTheme="majorHAnsi" w:hAnsiTheme="majorHAnsi"/>
+                <w:szCs w:val="24"/>
+              </w:rPr>
+              <w:t>GUI-</w:t>
+            </w:r>
+            <w:proofErr w:type="spellStart"/>
+            <w:r>
+              <w:rPr>
+                <w:rFonts w:asciiTheme="majorHAnsi" w:hAnsiTheme="majorHAnsi"/>
+                <w:szCs w:val="24"/>
+              </w:rPr>
+              <w:t>Testing</w:t>
+            </w:r>
+            <w:proofErr w:type="spellEnd"/>
+          </w:p>
+        </w:tc>
+        <w:tc>
+          <w:tcPr>
+            <w:tcW w:w="4966" w:type="dxa"/>
+          </w:tcPr>
+          <w:p>
+            <w:pPr>
+              <w:cnfStyle w:val="000000000000" w:firstRow="0" w:lastRow="0" w:firstColumn="0" w:lastColumn="0" w:oddVBand="0" w:evenVBand="0" w:oddHBand="0" w:evenHBand="0" w:firstRowFirstColumn="0" w:firstRowLastColumn="0" w:lastRowFirstColumn="0" w:lastRowLastColumn="0"/>
+              <w:rPr>
+                <w:rFonts w:asciiTheme="majorHAnsi" w:hAnsiTheme="majorHAnsi"/>
+                <w:szCs w:val="24"/>
+              </w:rPr>
+            </w:pPr>
+            <w:r>
+              <w:rPr>
+                <w:rFonts w:asciiTheme="majorHAnsi" w:hAnsiTheme="majorHAnsi"/>
+                <w:szCs w:val="24"/>
+              </w:rPr>
+              <w:t>Testen</w:t>
+            </w:r>
+            <w:r>
+              <w:rPr>
+                <w:rFonts w:asciiTheme="majorHAnsi" w:hAnsiTheme="majorHAnsi"/>
+                <w:szCs w:val="24"/>
+              </w:rPr>
+              <w:t xml:space="preserve"> der GUI-Funktionalitäten mittels </w:t>
+            </w:r>
+            <w:proofErr w:type="spellStart"/>
+            <w:r>
+              <w:rPr>
+                <w:rFonts w:asciiTheme="majorHAnsi" w:hAnsiTheme="majorHAnsi"/>
+                <w:szCs w:val="24"/>
+              </w:rPr>
+              <w:t>Selenium</w:t>
+            </w:r>
+            <w:proofErr w:type="spellEnd"/>
+          </w:p>
+        </w:tc>
+        <w:tc>
+          <w:tcPr>
+            <w:tcW w:w="1669" w:type="dxa"/>
+          </w:tcPr>
+          <w:p>
+            <w:pPr>
+              <w:cnfStyle w:val="000000000000" w:firstRow="0" w:lastRow="0" w:firstColumn="0" w:lastColumn="0" w:oddVBand="0" w:evenVBand="0" w:oddHBand="0" w:evenHBand="0" w:firstRowFirstColumn="0" w:firstRowLastColumn="0" w:lastRowFirstColumn="0" w:lastRowLastColumn="0"/>
+              <w:rPr>
+                <w:rFonts w:asciiTheme="majorHAnsi" w:hAnsiTheme="majorHAnsi"/>
+                <w:szCs w:val="24"/>
+              </w:rPr>
+            </w:pPr>
+            <w:r>
+              <w:rPr>
+                <w:rFonts w:asciiTheme="majorHAnsi" w:hAnsiTheme="majorHAnsi"/>
+                <w:szCs w:val="24"/>
+              </w:rPr>
+              <w:t>3</w:t>
+            </w:r>
+          </w:p>
+        </w:tc>
+      </w:tr>
+      <w:tr>
+        <w:trPr>
+          <w:cnfStyle w:val="000000100000" w:firstRow="0" w:lastRow="0" w:firstColumn="0" w:lastColumn="0" w:oddVBand="0" w:evenVBand="0" w:oddHBand="1" w:evenHBand="0" w:firstRowFirstColumn="0" w:firstRowLastColumn="0" w:lastRowFirstColumn="0" w:lastRowLastColumn="0"/>
+          <w:trHeight w:val="278"/>
+        </w:trPr>
+        <w:tc>
+          <w:tcPr>
+            <w:cnfStyle w:val="001000000000" w:firstRow="0" w:lastRow="0" w:firstColumn="1" w:lastColumn="0" w:oddVBand="0" w:evenVBand="0" w:oddHBand="0" w:evenHBand="0" w:firstRowFirstColumn="0" w:firstRowLastColumn="0" w:lastRowFirstColumn="0" w:lastRowLastColumn="0"/>
+            <w:tcW w:w="1560" w:type="dxa"/>
+          </w:tcPr>
+          <w:p>
+            <w:pPr>
+              <w:rPr>
+                <w:rFonts w:asciiTheme="majorHAnsi" w:hAnsiTheme="majorHAnsi"/>
+                <w:szCs w:val="24"/>
+              </w:rPr>
+            </w:pPr>
+            <w:r>
+              <w:rPr>
+                <w:rFonts w:asciiTheme="majorHAnsi" w:hAnsiTheme="majorHAnsi"/>
+                <w:szCs w:val="24"/>
+              </w:rPr>
+              <w:t>Özsoy</w:t>
+            </w:r>
+          </w:p>
+        </w:tc>
+        <w:tc>
+          <w:tcPr>
+            <w:tcW w:w="2835" w:type="dxa"/>
+          </w:tcPr>
+          <w:p>
+            <w:pPr>
+              <w:cnfStyle w:val="000000100000" w:firstRow="0" w:lastRow="0" w:firstColumn="0" w:lastColumn="0" w:oddVBand="0" w:evenVBand="0" w:oddHBand="1" w:evenHBand="0" w:firstRowFirstColumn="0" w:firstRowLastColumn="0" w:lastRowFirstColumn="0" w:lastRowLastColumn="0"/>
+              <w:rPr>
+                <w:rFonts w:asciiTheme="majorHAnsi" w:hAnsiTheme="majorHAnsi"/>
+                <w:szCs w:val="24"/>
+              </w:rPr>
+            </w:pPr>
+            <w:proofErr w:type="spellStart"/>
+            <w:r>
+              <w:rPr>
+                <w:rFonts w:asciiTheme="majorHAnsi" w:hAnsiTheme="majorHAnsi"/>
+                <w:szCs w:val="24"/>
+              </w:rPr>
+              <w:t>Ant-Deployment</w:t>
+            </w:r>
+            <w:proofErr w:type="spellEnd"/>
+          </w:p>
+        </w:tc>
+        <w:tc>
+          <w:tcPr>
+            <w:tcW w:w="4966" w:type="dxa"/>
+          </w:tcPr>
+          <w:p>
+            <w:pPr>
+              <w:cnfStyle w:val="000000100000" w:firstRow="0" w:lastRow="0" w:firstColumn="0" w:lastColumn="0" w:oddVBand="0" w:evenVBand="0" w:oddHBand="1" w:evenHBand="0" w:firstRowFirstColumn="0" w:firstRowLastColumn="0" w:lastRowFirstColumn="0" w:lastRowLastColumn="0"/>
+              <w:rPr>
+                <w:rFonts w:asciiTheme="majorHAnsi" w:hAnsiTheme="majorHAnsi"/>
+                <w:szCs w:val="24"/>
+              </w:rPr>
+            </w:pPr>
+            <w:r>
+              <w:rPr>
+                <w:rFonts w:asciiTheme="majorHAnsi" w:hAnsiTheme="majorHAnsi"/>
+                <w:szCs w:val="24"/>
+              </w:rPr>
+              <w:t xml:space="preserve">Erstellen der Datenbank (bestenfalls auch Installation, User und Passwort beachten); Installation des </w:t>
+            </w:r>
+            <w:proofErr w:type="spellStart"/>
+            <w:r>
+              <w:rPr>
+                <w:rFonts w:asciiTheme="majorHAnsi" w:hAnsiTheme="majorHAnsi"/>
+                <w:szCs w:val="24"/>
+              </w:rPr>
+              <w:t>Application</w:t>
+            </w:r>
+            <w:proofErr w:type="spellEnd"/>
+            <w:r>
+              <w:rPr>
+                <w:rFonts w:asciiTheme="majorHAnsi" w:hAnsiTheme="majorHAnsi"/>
+                <w:szCs w:val="24"/>
+              </w:rPr>
+              <w:t xml:space="preserve">-Servers; </w:t>
+            </w:r>
+            <w:proofErr w:type="spellStart"/>
+            <w:r>
+              <w:rPr>
+                <w:rFonts w:asciiTheme="majorHAnsi" w:hAnsiTheme="majorHAnsi"/>
+                <w:szCs w:val="24"/>
+              </w:rPr>
+              <w:t>Deploy</w:t>
+            </w:r>
+            <w:proofErr w:type="spellEnd"/>
+            <w:r>
+              <w:rPr>
+                <w:rFonts w:asciiTheme="majorHAnsi" w:hAnsiTheme="majorHAnsi"/>
+                <w:szCs w:val="24"/>
+              </w:rPr>
+              <w:t xml:space="preserve"> des WAR-Files</w:t>
+            </w:r>
+          </w:p>
+        </w:tc>
+        <w:tc>
+          <w:tcPr>
+            <w:tcW w:w="1669" w:type="dxa"/>
+          </w:tcPr>
+          <w:p>
+            <w:pPr>
+              <w:cnfStyle w:val="000000100000" w:firstRow="0" w:lastRow="0" w:firstColumn="0" w:lastColumn="0" w:oddVBand="0" w:evenVBand="0" w:oddHBand="1" w:evenHBand="0" w:firstRowFirstColumn="0" w:firstRowLastColumn="0" w:lastRowFirstColumn="0" w:lastRowLastColumn="0"/>
+              <w:rPr>
+                <w:rFonts w:asciiTheme="majorHAnsi" w:hAnsiTheme="majorHAnsi"/>
+                <w:szCs w:val="24"/>
+              </w:rPr>
+            </w:pPr>
+            <w:r>
+              <w:rPr>
+                <w:rFonts w:asciiTheme="majorHAnsi" w:hAnsiTheme="majorHAnsi"/>
+                <w:szCs w:val="24"/>
+              </w:rPr>
+              <w:t>3</w:t>
+            </w:r>
+          </w:p>
+        </w:tc>
+      </w:tr>
+      <w:tr>
+        <w:trPr>
+          <w:trHeight w:val="278"/>
+        </w:trPr>
+        <w:tc>
+          <w:tcPr>
+            <w:cnfStyle w:val="001000000000" w:firstRow="0" w:lastRow="0" w:firstColumn="1" w:lastColumn="0" w:oddVBand="0" w:evenVBand="0" w:oddHBand="0" w:evenHBand="0" w:firstRowFirstColumn="0" w:firstRowLastColumn="0" w:lastRowFirstColumn="0" w:lastRowLastColumn="0"/>
+            <w:tcW w:w="1560" w:type="dxa"/>
+          </w:tcPr>
+          <w:p>
+            <w:pPr>
+              <w:rPr>
+                <w:rFonts w:asciiTheme="majorHAnsi" w:hAnsiTheme="majorHAnsi"/>
+                <w:szCs w:val="24"/>
+              </w:rPr>
+            </w:pPr>
+            <w:r>
+              <w:rPr>
+                <w:rFonts w:asciiTheme="majorHAnsi" w:hAnsiTheme="majorHAnsi"/>
+                <w:szCs w:val="24"/>
+              </w:rPr>
+              <w:t>Scholz</w:t>
+            </w:r>
+          </w:p>
+        </w:tc>
+        <w:tc>
+          <w:tcPr>
+            <w:tcW w:w="2835" w:type="dxa"/>
+          </w:tcPr>
+          <w:p>
+            <w:pPr>
+              <w:cnfStyle w:val="000000000000" w:firstRow="0" w:lastRow="0" w:firstColumn="0" w:lastColumn="0" w:oddVBand="0" w:evenVBand="0" w:oddHBand="0" w:evenHBand="0" w:firstRowFirstColumn="0" w:firstRowLastColumn="0" w:lastRowFirstColumn="0" w:lastRowLastColumn="0"/>
+              <w:rPr>
+                <w:rFonts w:asciiTheme="majorHAnsi" w:hAnsiTheme="majorHAnsi"/>
+                <w:szCs w:val="24"/>
+              </w:rPr>
+            </w:pPr>
+            <w:r>
+              <w:rPr>
+                <w:rFonts w:asciiTheme="majorHAnsi" w:hAnsiTheme="majorHAnsi"/>
+                <w:szCs w:val="24"/>
+              </w:rPr>
+              <w:t>GUI für Eventerstellung</w:t>
+            </w:r>
+          </w:p>
+        </w:tc>
+        <w:tc>
+          <w:tcPr>
+            <w:tcW w:w="4966" w:type="dxa"/>
+          </w:tcPr>
+          <w:p>
+            <w:pPr>
+              <w:cnfStyle w:val="000000000000" w:firstRow="0" w:lastRow="0" w:firstColumn="0" w:lastColumn="0" w:oddVBand="0" w:evenVBand="0" w:oddHBand="0" w:evenHBand="0" w:firstRowFirstColumn="0" w:firstRowLastColumn="0" w:lastRowFirstColumn="0" w:lastRowLastColumn="0"/>
+              <w:rPr>
+                <w:rFonts w:asciiTheme="majorHAnsi" w:hAnsiTheme="majorHAnsi"/>
+                <w:szCs w:val="24"/>
+              </w:rPr>
+            </w:pPr>
+            <w:r>
+              <w:rPr>
+                <w:rFonts w:asciiTheme="majorHAnsi" w:hAnsiTheme="majorHAnsi"/>
+                <w:szCs w:val="24"/>
+              </w:rPr>
+              <w:t>Fertigstellung der GUI für die Event-Erstellung</w:t>
+            </w:r>
+          </w:p>
+        </w:tc>
+        <w:tc>
+          <w:tcPr>
+            <w:tcW w:w="1669" w:type="dxa"/>
+          </w:tcPr>
+          <w:p>
+            <w:pPr>
+              <w:cnfStyle w:val="000000000000" w:firstRow="0" w:lastRow="0" w:firstColumn="0" w:lastColumn="0" w:oddVBand="0" w:evenVBand="0" w:oddHBand="0" w:evenHBand="0" w:firstRowFirstColumn="0" w:firstRowLastColumn="0" w:lastRowFirstColumn="0" w:lastRowLastColumn="0"/>
+              <w:rPr>
+                <w:rFonts w:asciiTheme="majorHAnsi" w:hAnsiTheme="majorHAnsi"/>
+                <w:szCs w:val="24"/>
+              </w:rPr>
+            </w:pPr>
+            <w:r>
+              <w:rPr>
+                <w:rFonts w:asciiTheme="majorHAnsi" w:hAnsiTheme="majorHAnsi"/>
+                <w:szCs w:val="24"/>
+              </w:rPr>
+              <w:t>4</w:t>
+            </w:r>
+          </w:p>
+        </w:tc>
+      </w:tr>
     </w:tbl>
     <w:p>
       <w:pPr>
@@ -7776,6 +8386,30 @@
       <w:pPr>
         <w:rPr>
           <w:rFonts w:asciiTheme="majorHAnsi" w:hAnsiTheme="majorHAnsi"/>
+          <w:szCs w:val="24"/>
+        </w:rPr>
+      </w:pPr>
+    </w:p>
+    <w:p>
+      <w:pPr>
+        <w:rPr>
+          <w:rFonts w:asciiTheme="majorHAnsi" w:hAnsiTheme="majorHAnsi"/>
+          <w:szCs w:val="24"/>
+        </w:rPr>
+      </w:pPr>
+    </w:p>
+    <w:p>
+      <w:pPr>
+        <w:rPr>
+          <w:rFonts w:asciiTheme="majorHAnsi" w:hAnsiTheme="majorHAnsi"/>
+          <w:szCs w:val="24"/>
+        </w:rPr>
+      </w:pPr>
+    </w:p>
+    <w:p>
+      <w:pPr>
+        <w:rPr>
+          <w:rFonts w:asciiTheme="majorHAnsi" w:hAnsiTheme="majorHAnsi"/>
           <w:b/>
         </w:rPr>
       </w:pPr>
@@ -7784,6 +8418,7 @@
           <w:rFonts w:asciiTheme="majorHAnsi" w:hAnsiTheme="majorHAnsi"/>
           <w:b/>
         </w:rPr>
+        <w:lastRenderedPageBreak/>
         <w:t xml:space="preserve">Geschätzter </w:t>
       </w:r>
       <w:r>
@@ -7908,7 +8543,13 @@
               <w:rPr>
                 <w:rFonts w:asciiTheme="majorHAnsi" w:hAnsiTheme="majorHAnsi"/>
               </w:rPr>
-              <w:t>14</w:t>
+              <w:t>1</w:t>
+            </w:r>
+            <w:r>
+              <w:rPr>
+                <w:rFonts w:asciiTheme="majorHAnsi" w:hAnsiTheme="majorHAnsi"/>
+              </w:rPr>
+              <w:t>7</w:t>
             </w:r>
             <w:r>
               <w:rPr>
@@ -7960,7 +8601,7 @@
               <w:rPr>
                 <w:rFonts w:asciiTheme="majorHAnsi" w:hAnsiTheme="majorHAnsi"/>
               </w:rPr>
-              <w:t>4</w:t>
+              <w:t>7</w:t>
             </w:r>
           </w:p>
         </w:tc>
@@ -8003,7 +8644,7 @@
               <w:rPr>
                 <w:rFonts w:asciiTheme="majorHAnsi" w:hAnsiTheme="majorHAnsi"/>
               </w:rPr>
-              <w:t>6</w:t>
+              <w:t>10</w:t>
             </w:r>
           </w:p>
         </w:tc>
@@ -8043,13 +8684,7 @@
               <w:rPr>
                 <w:rFonts w:asciiTheme="majorHAnsi" w:hAnsiTheme="majorHAnsi"/>
               </w:rPr>
-              <w:t>1</w:t>
-            </w:r>
-            <w:r>
-              <w:rPr>
-                <w:rFonts w:asciiTheme="majorHAnsi" w:hAnsiTheme="majorHAnsi"/>
-              </w:rPr>
-              <w:t>6</w:t>
+              <w:t>20</w:t>
             </w:r>
             <w:r>
               <w:rPr>
@@ -8105,7 +8740,7 @@
                 <w:b/>
                 <w:color w:val="FFFFFF" w:themeColor="background1"/>
               </w:rPr>
-              <w:t>51</w:t>
+              <w:t>65</w:t>
             </w:r>
           </w:p>
         </w:tc>
@@ -8127,9 +8762,254 @@
     </w:p>
     <w:p>
       <w:pPr>
+        <w:rPr>
+          <w:rFonts w:asciiTheme="majorHAnsi" w:hAnsiTheme="majorHAnsi"/>
+        </w:rPr>
+      </w:pPr>
+    </w:p>
+    <w:p>
+      <w:pPr>
+        <w:rPr>
+          <w:rFonts w:asciiTheme="majorHAnsi" w:hAnsiTheme="majorHAnsi"/>
+        </w:rPr>
+      </w:pPr>
+    </w:p>
+    <w:p>
+      <w:pPr>
+        <w:rPr>
+          <w:rFonts w:asciiTheme="majorHAnsi" w:hAnsiTheme="majorHAnsi"/>
+        </w:rPr>
+      </w:pPr>
+    </w:p>
+    <w:p>
+      <w:pPr>
+        <w:rPr>
+          <w:rFonts w:asciiTheme="majorHAnsi" w:hAnsiTheme="majorHAnsi"/>
+        </w:rPr>
+      </w:pPr>
+    </w:p>
+    <w:p>
+      <w:pPr>
+        <w:rPr>
+          <w:rFonts w:asciiTheme="majorHAnsi" w:hAnsiTheme="majorHAnsi"/>
+        </w:rPr>
+      </w:pPr>
+    </w:p>
+    <w:p>
+      <w:pPr>
+        <w:rPr>
+          <w:rFonts w:asciiTheme="majorHAnsi" w:hAnsiTheme="majorHAnsi"/>
+        </w:rPr>
+      </w:pPr>
+    </w:p>
+    <w:p>
+      <w:pPr>
+        <w:rPr>
+          <w:rFonts w:asciiTheme="majorHAnsi" w:hAnsiTheme="majorHAnsi"/>
+        </w:rPr>
+      </w:pPr>
+    </w:p>
+    <w:p>
+      <w:pPr>
+        <w:rPr>
+          <w:rFonts w:asciiTheme="majorHAnsi" w:hAnsiTheme="majorHAnsi"/>
+        </w:rPr>
+      </w:pPr>
+    </w:p>
+    <w:p>
+      <w:pPr>
+        <w:rPr>
+          <w:rFonts w:asciiTheme="majorHAnsi" w:hAnsiTheme="majorHAnsi"/>
+        </w:rPr>
+      </w:pPr>
+    </w:p>
+    <w:p>
+      <w:pPr>
+        <w:rPr>
+          <w:rFonts w:asciiTheme="majorHAnsi" w:hAnsiTheme="majorHAnsi"/>
+        </w:rPr>
+      </w:pPr>
+    </w:p>
+    <w:p>
+      <w:pPr>
+        <w:rPr>
+          <w:rFonts w:asciiTheme="majorHAnsi" w:hAnsiTheme="majorHAnsi"/>
+        </w:rPr>
+      </w:pPr>
+    </w:p>
+    <w:p>
+      <w:pPr>
+        <w:rPr>
+          <w:rFonts w:asciiTheme="majorHAnsi" w:hAnsiTheme="majorHAnsi"/>
+        </w:rPr>
+      </w:pPr>
+    </w:p>
+    <w:p>
+      <w:pPr>
+        <w:rPr>
+          <w:rFonts w:asciiTheme="majorHAnsi" w:hAnsiTheme="majorHAnsi"/>
+        </w:rPr>
+      </w:pPr>
+    </w:p>
+    <w:p>
+      <w:pPr>
+        <w:rPr>
+          <w:rFonts w:asciiTheme="majorHAnsi" w:hAnsiTheme="majorHAnsi"/>
+        </w:rPr>
+      </w:pPr>
+    </w:p>
+    <w:p>
+      <w:pPr>
+        <w:rPr>
+          <w:rFonts w:asciiTheme="majorHAnsi" w:hAnsiTheme="majorHAnsi"/>
+        </w:rPr>
+      </w:pPr>
+    </w:p>
+    <w:p>
+      <w:pPr>
+        <w:rPr>
+          <w:rFonts w:asciiTheme="majorHAnsi" w:hAnsiTheme="majorHAnsi"/>
+        </w:rPr>
+      </w:pPr>
+    </w:p>
+    <w:p>
+      <w:pPr>
+        <w:rPr>
+          <w:rFonts w:asciiTheme="majorHAnsi" w:hAnsiTheme="majorHAnsi"/>
+        </w:rPr>
+      </w:pPr>
+    </w:p>
+    <w:p>
+      <w:pPr>
+        <w:rPr>
+          <w:rFonts w:asciiTheme="majorHAnsi" w:hAnsiTheme="majorHAnsi"/>
+        </w:rPr>
+      </w:pPr>
+    </w:p>
+    <w:p>
+      <w:pPr>
+        <w:rPr>
+          <w:rFonts w:asciiTheme="majorHAnsi" w:hAnsiTheme="majorHAnsi"/>
+        </w:rPr>
+      </w:pPr>
+    </w:p>
+    <w:p>
+      <w:pPr>
+        <w:rPr>
+          <w:rFonts w:asciiTheme="majorHAnsi" w:hAnsiTheme="majorHAnsi"/>
+        </w:rPr>
+      </w:pPr>
+    </w:p>
+    <w:p>
+      <w:pPr>
+        <w:rPr>
+          <w:rFonts w:asciiTheme="majorHAnsi" w:hAnsiTheme="majorHAnsi"/>
+        </w:rPr>
+      </w:pPr>
+    </w:p>
+    <w:p>
+      <w:pPr>
+        <w:rPr>
+          <w:rFonts w:asciiTheme="majorHAnsi" w:hAnsiTheme="majorHAnsi"/>
+        </w:rPr>
+      </w:pPr>
+    </w:p>
+    <w:p>
+      <w:pPr>
+        <w:rPr>
+          <w:rFonts w:asciiTheme="majorHAnsi" w:hAnsiTheme="majorHAnsi"/>
+        </w:rPr>
+      </w:pPr>
+    </w:p>
+    <w:p>
+      <w:pPr>
+        <w:rPr>
+          <w:rFonts w:asciiTheme="majorHAnsi" w:hAnsiTheme="majorHAnsi"/>
+        </w:rPr>
+      </w:pPr>
+    </w:p>
+    <w:p>
+      <w:pPr>
+        <w:rPr>
+          <w:rFonts w:asciiTheme="majorHAnsi" w:hAnsiTheme="majorHAnsi"/>
+        </w:rPr>
+      </w:pPr>
+    </w:p>
+    <w:p>
+      <w:pPr>
+        <w:rPr>
+          <w:rFonts w:asciiTheme="majorHAnsi" w:hAnsiTheme="majorHAnsi"/>
+        </w:rPr>
+      </w:pPr>
+    </w:p>
+    <w:p>
+      <w:pPr>
+        <w:rPr>
+          <w:rFonts w:asciiTheme="majorHAnsi" w:hAnsiTheme="majorHAnsi"/>
+        </w:rPr>
+      </w:pPr>
+    </w:p>
+    <w:p>
+      <w:pPr>
+        <w:rPr>
+          <w:rFonts w:asciiTheme="majorHAnsi" w:hAnsiTheme="majorHAnsi"/>
+        </w:rPr>
+      </w:pPr>
+    </w:p>
+    <w:p>
+      <w:pPr>
+        <w:rPr>
+          <w:rFonts w:asciiTheme="majorHAnsi" w:hAnsiTheme="majorHAnsi"/>
+        </w:rPr>
+      </w:pPr>
+    </w:p>
+    <w:p>
+      <w:pPr>
+        <w:rPr>
+          <w:rFonts w:asciiTheme="majorHAnsi" w:hAnsiTheme="majorHAnsi"/>
+        </w:rPr>
+      </w:pPr>
+    </w:p>
+    <w:p>
+      <w:pPr>
+        <w:rPr>
+          <w:rFonts w:asciiTheme="majorHAnsi" w:hAnsiTheme="majorHAnsi"/>
+        </w:rPr>
+      </w:pPr>
+    </w:p>
+    <w:p>
+      <w:pPr>
+        <w:rPr>
+          <w:rFonts w:asciiTheme="majorHAnsi" w:hAnsiTheme="majorHAnsi"/>
+        </w:rPr>
+      </w:pPr>
+    </w:p>
+    <w:p>
+      <w:pPr>
+        <w:rPr>
+          <w:rFonts w:asciiTheme="majorHAnsi" w:hAnsiTheme="majorHAnsi"/>
+        </w:rPr>
+      </w:pPr>
+    </w:p>
+    <w:p>
+      <w:pPr>
+        <w:rPr>
+          <w:rFonts w:asciiTheme="majorHAnsi" w:hAnsiTheme="majorHAnsi"/>
+        </w:rPr>
+      </w:pPr>
+    </w:p>
+    <w:p>
+      <w:pPr>
+        <w:rPr>
+          <w:rFonts w:asciiTheme="majorHAnsi" w:hAnsiTheme="majorHAnsi"/>
+        </w:rPr>
+      </w:pPr>
+    </w:p>
+    <w:p>
+      <w:pPr>
         <w:pStyle w:val="berschrift1"/>
       </w:pPr>
-      <w:bookmarkStart w:id="14" w:name="_Toc389325004"/>
+      <w:bookmarkStart w:id="14" w:name="_Toc389769882"/>
       <w:r>
         <w:lastRenderedPageBreak/>
         <w:t>Endzeitaufteilung</w:t>
@@ -10044,6 +10924,444 @@
           </w:p>
         </w:tc>
       </w:tr>
+      <w:tr>
+        <w:trPr>
+          <w:cnfStyle w:val="000000100000" w:firstRow="0" w:lastRow="0" w:firstColumn="0" w:lastColumn="0" w:oddVBand="0" w:evenVBand="0" w:oddHBand="1" w:evenHBand="0" w:firstRowFirstColumn="0" w:firstRowLastColumn="0" w:lastRowFirstColumn="0" w:lastRowLastColumn="0"/>
+          <w:trHeight w:val="290"/>
+        </w:trPr>
+        <w:tc>
+          <w:tcPr>
+            <w:cnfStyle w:val="001000000000" w:firstRow="0" w:lastRow="0" w:firstColumn="1" w:lastColumn="0" w:oddVBand="0" w:evenVBand="0" w:oddHBand="0" w:evenHBand="0" w:firstRowFirstColumn="0" w:firstRowLastColumn="0" w:lastRowFirstColumn="0" w:lastRowLastColumn="0"/>
+            <w:tcW w:w="1560" w:type="dxa"/>
+          </w:tcPr>
+          <w:p>
+            <w:pPr>
+              <w:rPr>
+                <w:rFonts w:asciiTheme="majorHAnsi" w:hAnsiTheme="majorHAnsi"/>
+                <w:szCs w:val="24"/>
+              </w:rPr>
+            </w:pPr>
+            <w:r>
+              <w:rPr>
+                <w:rFonts w:asciiTheme="majorHAnsi" w:hAnsiTheme="majorHAnsi"/>
+                <w:szCs w:val="24"/>
+              </w:rPr>
+              <w:t>Vogt</w:t>
+            </w:r>
+          </w:p>
+        </w:tc>
+        <w:tc>
+          <w:tcPr>
+            <w:tcW w:w="2977" w:type="dxa"/>
+          </w:tcPr>
+          <w:p>
+            <w:pPr>
+              <w:cnfStyle w:val="000000100000" w:firstRow="0" w:lastRow="0" w:firstColumn="0" w:lastColumn="0" w:oddVBand="0" w:evenVBand="0" w:oddHBand="1" w:evenHBand="0" w:firstRowFirstColumn="0" w:firstRowLastColumn="0" w:lastRowFirstColumn="0" w:lastRowLastColumn="0"/>
+              <w:rPr>
+                <w:rFonts w:asciiTheme="majorHAnsi" w:hAnsiTheme="majorHAnsi"/>
+                <w:szCs w:val="24"/>
+              </w:rPr>
+            </w:pPr>
+            <w:proofErr w:type="spellStart"/>
+            <w:r>
+              <w:rPr>
+                <w:rFonts w:asciiTheme="majorHAnsi" w:hAnsiTheme="majorHAnsi"/>
+                <w:szCs w:val="24"/>
+              </w:rPr>
+              <w:t>Testing</w:t>
+            </w:r>
+            <w:proofErr w:type="spellEnd"/>
+            <w:r>
+              <w:rPr>
+                <w:rFonts w:asciiTheme="majorHAnsi" w:hAnsiTheme="majorHAnsi"/>
+                <w:szCs w:val="24"/>
+              </w:rPr>
+              <w:t xml:space="preserve"> der Programmfunktionen</w:t>
+            </w:r>
+          </w:p>
+        </w:tc>
+        <w:tc>
+          <w:tcPr>
+            <w:tcW w:w="1418" w:type="dxa"/>
+          </w:tcPr>
+          <w:p>
+            <w:pPr>
+              <w:cnfStyle w:val="000000100000" w:firstRow="0" w:lastRow="0" w:firstColumn="0" w:lastColumn="0" w:oddVBand="0" w:evenVBand="0" w:oddHBand="1" w:evenHBand="0" w:firstRowFirstColumn="0" w:firstRowLastColumn="0" w:lastRowFirstColumn="0" w:lastRowLastColumn="0"/>
+              <w:rPr>
+                <w:rFonts w:asciiTheme="majorHAnsi" w:hAnsiTheme="majorHAnsi"/>
+                <w:szCs w:val="24"/>
+              </w:rPr>
+            </w:pPr>
+            <w:r>
+              <w:rPr>
+                <w:rFonts w:asciiTheme="majorHAnsi" w:hAnsiTheme="majorHAnsi"/>
+                <w:szCs w:val="24"/>
+              </w:rPr>
+              <w:t>4</w:t>
+            </w:r>
+          </w:p>
+        </w:tc>
+        <w:tc>
+          <w:tcPr>
+            <w:tcW w:w="1559" w:type="dxa"/>
+          </w:tcPr>
+          <w:p>
+            <w:pPr>
+              <w:cnfStyle w:val="000000100000" w:firstRow="0" w:lastRow="0" w:firstColumn="0" w:lastColumn="0" w:oddVBand="0" w:evenVBand="0" w:oddHBand="1" w:evenHBand="0" w:firstRowFirstColumn="0" w:firstRowLastColumn="0" w:lastRowFirstColumn="0" w:lastRowLastColumn="0"/>
+              <w:rPr>
+                <w:rFonts w:asciiTheme="majorHAnsi" w:hAnsiTheme="majorHAnsi"/>
+                <w:szCs w:val="24"/>
+              </w:rPr>
+            </w:pPr>
+            <w:r>
+              <w:rPr>
+                <w:rFonts w:asciiTheme="majorHAnsi" w:hAnsiTheme="majorHAnsi"/>
+                <w:szCs w:val="24"/>
+              </w:rPr>
+              <w:t>11</w:t>
+            </w:r>
+          </w:p>
+        </w:tc>
+        <w:tc>
+          <w:tcPr>
+            <w:tcW w:w="3528" w:type="dxa"/>
+          </w:tcPr>
+          <w:p>
+            <w:pPr>
+              <w:cnfStyle w:val="000000100000" w:firstRow="0" w:lastRow="0" w:firstColumn="0" w:lastColumn="0" w:oddVBand="0" w:evenVBand="0" w:oddHBand="1" w:evenHBand="0" w:firstRowFirstColumn="0" w:firstRowLastColumn="0" w:lastRowFirstColumn="0" w:lastRowLastColumn="0"/>
+              <w:rPr>
+                <w:rFonts w:asciiTheme="majorHAnsi" w:hAnsiTheme="majorHAnsi"/>
+                <w:szCs w:val="24"/>
+              </w:rPr>
+            </w:pPr>
+            <w:r>
+              <w:rPr>
+                <w:rFonts w:asciiTheme="majorHAnsi" w:hAnsiTheme="majorHAnsi"/>
+                <w:szCs w:val="24"/>
+              </w:rPr>
+              <w:t xml:space="preserve">Unerwartete Fehler </w:t>
+            </w:r>
+            <w:proofErr w:type="spellStart"/>
+            <w:r>
+              <w:rPr>
+                <w:rFonts w:asciiTheme="majorHAnsi" w:hAnsiTheme="majorHAnsi"/>
+                <w:szCs w:val="24"/>
+              </w:rPr>
+              <w:t>sinnd</w:t>
+            </w:r>
+            <w:proofErr w:type="spellEnd"/>
+            <w:r>
+              <w:rPr>
+                <w:rFonts w:asciiTheme="majorHAnsi" w:hAnsiTheme="majorHAnsi"/>
+                <w:szCs w:val="24"/>
+              </w:rPr>
+              <w:t xml:space="preserve"> aufgetreten</w:t>
+            </w:r>
+          </w:p>
+        </w:tc>
+      </w:tr>
+      <w:tr>
+        <w:trPr>
+          <w:trHeight w:val="290"/>
+        </w:trPr>
+        <w:tc>
+          <w:tcPr>
+            <w:cnfStyle w:val="001000000000" w:firstRow="0" w:lastRow="0" w:firstColumn="1" w:lastColumn="0" w:oddVBand="0" w:evenVBand="0" w:oddHBand="0" w:evenHBand="0" w:firstRowFirstColumn="0" w:firstRowLastColumn="0" w:lastRowFirstColumn="0" w:lastRowLastColumn="0"/>
+            <w:tcW w:w="1560" w:type="dxa"/>
+          </w:tcPr>
+          <w:p>
+            <w:pPr>
+              <w:rPr>
+                <w:rFonts w:asciiTheme="majorHAnsi" w:hAnsiTheme="majorHAnsi"/>
+                <w:szCs w:val="24"/>
+              </w:rPr>
+            </w:pPr>
+            <w:proofErr w:type="spellStart"/>
+            <w:r>
+              <w:rPr>
+                <w:rFonts w:asciiTheme="majorHAnsi" w:hAnsiTheme="majorHAnsi"/>
+                <w:szCs w:val="24"/>
+              </w:rPr>
+              <w:t>Kodras</w:t>
+            </w:r>
+            <w:proofErr w:type="spellEnd"/>
+          </w:p>
+        </w:tc>
+        <w:tc>
+          <w:tcPr>
+            <w:tcW w:w="2977" w:type="dxa"/>
+          </w:tcPr>
+          <w:p>
+            <w:pPr>
+              <w:cnfStyle w:val="000000000000" w:firstRow="0" w:lastRow="0" w:firstColumn="0" w:lastColumn="0" w:oddVBand="0" w:evenVBand="0" w:oddHBand="0" w:evenHBand="0" w:firstRowFirstColumn="0" w:firstRowLastColumn="0" w:lastRowFirstColumn="0" w:lastRowLastColumn="0"/>
+              <w:rPr>
+                <w:rFonts w:asciiTheme="majorHAnsi" w:hAnsiTheme="majorHAnsi"/>
+                <w:szCs w:val="24"/>
+              </w:rPr>
+            </w:pPr>
+            <w:r>
+              <w:rPr>
+                <w:rFonts w:asciiTheme="majorHAnsi" w:hAnsiTheme="majorHAnsi"/>
+                <w:szCs w:val="24"/>
+              </w:rPr>
+              <w:t>GUI-</w:t>
+            </w:r>
+            <w:proofErr w:type="spellStart"/>
+            <w:r>
+              <w:rPr>
+                <w:rFonts w:asciiTheme="majorHAnsi" w:hAnsiTheme="majorHAnsi"/>
+                <w:szCs w:val="24"/>
+              </w:rPr>
+              <w:t>Testing</w:t>
+            </w:r>
+            <w:proofErr w:type="spellEnd"/>
+          </w:p>
+        </w:tc>
+        <w:tc>
+          <w:tcPr>
+            <w:tcW w:w="1418" w:type="dxa"/>
+          </w:tcPr>
+          <w:p>
+            <w:pPr>
+              <w:cnfStyle w:val="000000000000" w:firstRow="0" w:lastRow="0" w:firstColumn="0" w:lastColumn="0" w:oddVBand="0" w:evenVBand="0" w:oddHBand="0" w:evenHBand="0" w:firstRowFirstColumn="0" w:firstRowLastColumn="0" w:lastRowFirstColumn="0" w:lastRowLastColumn="0"/>
+              <w:rPr>
+                <w:rFonts w:asciiTheme="majorHAnsi" w:hAnsiTheme="majorHAnsi"/>
+                <w:szCs w:val="24"/>
+              </w:rPr>
+            </w:pPr>
+            <w:r>
+              <w:rPr>
+                <w:rFonts w:asciiTheme="majorHAnsi" w:hAnsiTheme="majorHAnsi"/>
+                <w:szCs w:val="24"/>
+              </w:rPr>
+              <w:t>3</w:t>
+            </w:r>
+          </w:p>
+        </w:tc>
+        <w:tc>
+          <w:tcPr>
+            <w:tcW w:w="1559" w:type="dxa"/>
+          </w:tcPr>
+          <w:p>
+            <w:pPr>
+              <w:cnfStyle w:val="000000000000" w:firstRow="0" w:lastRow="0" w:firstColumn="0" w:lastColumn="0" w:oddVBand="0" w:evenVBand="0" w:oddHBand="0" w:evenHBand="0" w:firstRowFirstColumn="0" w:firstRowLastColumn="0" w:lastRowFirstColumn="0" w:lastRowLastColumn="0"/>
+              <w:rPr>
+                <w:rFonts w:asciiTheme="majorHAnsi" w:hAnsiTheme="majorHAnsi"/>
+                <w:szCs w:val="24"/>
+              </w:rPr>
+            </w:pPr>
+          </w:p>
+        </w:tc>
+        <w:tc>
+          <w:tcPr>
+            <w:tcW w:w="3528" w:type="dxa"/>
+          </w:tcPr>
+          <w:p>
+            <w:pPr>
+              <w:cnfStyle w:val="000000000000" w:firstRow="0" w:lastRow="0" w:firstColumn="0" w:lastColumn="0" w:oddVBand="0" w:evenVBand="0" w:oddHBand="0" w:evenHBand="0" w:firstRowFirstColumn="0" w:firstRowLastColumn="0" w:lastRowFirstColumn="0" w:lastRowLastColumn="0"/>
+              <w:rPr>
+                <w:rFonts w:asciiTheme="majorHAnsi" w:hAnsiTheme="majorHAnsi"/>
+                <w:szCs w:val="24"/>
+              </w:rPr>
+            </w:pPr>
+          </w:p>
+        </w:tc>
+      </w:tr>
+      <w:tr>
+        <w:trPr>
+          <w:cnfStyle w:val="000000100000" w:firstRow="0" w:lastRow="0" w:firstColumn="0" w:lastColumn="0" w:oddVBand="0" w:evenVBand="0" w:oddHBand="1" w:evenHBand="0" w:firstRowFirstColumn="0" w:firstRowLastColumn="0" w:lastRowFirstColumn="0" w:lastRowLastColumn="0"/>
+          <w:trHeight w:val="290"/>
+        </w:trPr>
+        <w:tc>
+          <w:tcPr>
+            <w:cnfStyle w:val="001000000000" w:firstRow="0" w:lastRow="0" w:firstColumn="1" w:lastColumn="0" w:oddVBand="0" w:evenVBand="0" w:oddHBand="0" w:evenHBand="0" w:firstRowFirstColumn="0" w:firstRowLastColumn="0" w:lastRowFirstColumn="0" w:lastRowLastColumn="0"/>
+            <w:tcW w:w="1560" w:type="dxa"/>
+          </w:tcPr>
+          <w:p>
+            <w:pPr>
+              <w:rPr>
+                <w:rFonts w:asciiTheme="majorHAnsi" w:hAnsiTheme="majorHAnsi"/>
+                <w:szCs w:val="24"/>
+              </w:rPr>
+            </w:pPr>
+            <w:r>
+              <w:rPr>
+                <w:rFonts w:asciiTheme="majorHAnsi" w:hAnsiTheme="majorHAnsi"/>
+                <w:szCs w:val="24"/>
+              </w:rPr>
+              <w:t>Özsoy</w:t>
+            </w:r>
+          </w:p>
+        </w:tc>
+        <w:tc>
+          <w:tcPr>
+            <w:tcW w:w="2977" w:type="dxa"/>
+          </w:tcPr>
+          <w:p>
+            <w:pPr>
+              <w:cnfStyle w:val="000000100000" w:firstRow="0" w:lastRow="0" w:firstColumn="0" w:lastColumn="0" w:oddVBand="0" w:evenVBand="0" w:oddHBand="1" w:evenHBand="0" w:firstRowFirstColumn="0" w:firstRowLastColumn="0" w:lastRowFirstColumn="0" w:lastRowLastColumn="0"/>
+              <w:rPr>
+                <w:rFonts w:asciiTheme="majorHAnsi" w:hAnsiTheme="majorHAnsi"/>
+                <w:szCs w:val="24"/>
+              </w:rPr>
+            </w:pPr>
+            <w:proofErr w:type="spellStart"/>
+            <w:r>
+              <w:rPr>
+                <w:rFonts w:asciiTheme="majorHAnsi" w:hAnsiTheme="majorHAnsi"/>
+                <w:szCs w:val="24"/>
+              </w:rPr>
+              <w:t>Ant-Deployment</w:t>
+            </w:r>
+            <w:proofErr w:type="spellEnd"/>
+          </w:p>
+        </w:tc>
+        <w:tc>
+          <w:tcPr>
+            <w:tcW w:w="1418" w:type="dxa"/>
+          </w:tcPr>
+          <w:p>
+            <w:pPr>
+              <w:cnfStyle w:val="000000100000" w:firstRow="0" w:lastRow="0" w:firstColumn="0" w:lastColumn="0" w:oddVBand="0" w:evenVBand="0" w:oddHBand="1" w:evenHBand="0" w:firstRowFirstColumn="0" w:firstRowLastColumn="0" w:lastRowFirstColumn="0" w:lastRowLastColumn="0"/>
+              <w:rPr>
+                <w:rFonts w:asciiTheme="majorHAnsi" w:hAnsiTheme="majorHAnsi"/>
+                <w:szCs w:val="24"/>
+              </w:rPr>
+            </w:pPr>
+            <w:r>
+              <w:rPr>
+                <w:rFonts w:asciiTheme="majorHAnsi" w:hAnsiTheme="majorHAnsi"/>
+                <w:szCs w:val="24"/>
+              </w:rPr>
+              <w:t>3</w:t>
+            </w:r>
+          </w:p>
+        </w:tc>
+        <w:tc>
+          <w:tcPr>
+            <w:tcW w:w="1559" w:type="dxa"/>
+          </w:tcPr>
+          <w:p>
+            <w:pPr>
+              <w:cnfStyle w:val="000000100000" w:firstRow="0" w:lastRow="0" w:firstColumn="0" w:lastColumn="0" w:oddVBand="0" w:evenVBand="0" w:oddHBand="1" w:evenHBand="0" w:firstRowFirstColumn="0" w:firstRowLastColumn="0" w:lastRowFirstColumn="0" w:lastRowLastColumn="0"/>
+              <w:rPr>
+                <w:rFonts w:asciiTheme="majorHAnsi" w:hAnsiTheme="majorHAnsi"/>
+                <w:szCs w:val="24"/>
+              </w:rPr>
+            </w:pPr>
+          </w:p>
+        </w:tc>
+        <w:tc>
+          <w:tcPr>
+            <w:tcW w:w="3528" w:type="dxa"/>
+          </w:tcPr>
+          <w:p>
+            <w:pPr>
+              <w:cnfStyle w:val="000000100000" w:firstRow="0" w:lastRow="0" w:firstColumn="0" w:lastColumn="0" w:oddVBand="0" w:evenVBand="0" w:oddHBand="1" w:evenHBand="0" w:firstRowFirstColumn="0" w:firstRowLastColumn="0" w:lastRowFirstColumn="0" w:lastRowLastColumn="0"/>
+              <w:rPr>
+                <w:rFonts w:asciiTheme="majorHAnsi" w:hAnsiTheme="majorHAnsi"/>
+                <w:szCs w:val="24"/>
+              </w:rPr>
+            </w:pPr>
+          </w:p>
+        </w:tc>
+      </w:tr>
+      <w:tr>
+        <w:trPr>
+          <w:trHeight w:val="290"/>
+        </w:trPr>
+        <w:tc>
+          <w:tcPr>
+            <w:cnfStyle w:val="001000000000" w:firstRow="0" w:lastRow="0" w:firstColumn="1" w:lastColumn="0" w:oddVBand="0" w:evenVBand="0" w:oddHBand="0" w:evenHBand="0" w:firstRowFirstColumn="0" w:firstRowLastColumn="0" w:lastRowFirstColumn="0" w:lastRowLastColumn="0"/>
+            <w:tcW w:w="1560" w:type="dxa"/>
+          </w:tcPr>
+          <w:p>
+            <w:pPr>
+              <w:rPr>
+                <w:rFonts w:asciiTheme="majorHAnsi" w:hAnsiTheme="majorHAnsi"/>
+                <w:szCs w:val="24"/>
+              </w:rPr>
+            </w:pPr>
+            <w:r>
+              <w:rPr>
+                <w:rFonts w:asciiTheme="majorHAnsi" w:hAnsiTheme="majorHAnsi"/>
+                <w:szCs w:val="24"/>
+              </w:rPr>
+              <w:t>Scholz</w:t>
+            </w:r>
+          </w:p>
+        </w:tc>
+        <w:tc>
+          <w:tcPr>
+            <w:tcW w:w="2977" w:type="dxa"/>
+          </w:tcPr>
+          <w:p>
+            <w:pPr>
+              <w:cnfStyle w:val="000000000000" w:firstRow="0" w:lastRow="0" w:firstColumn="0" w:lastColumn="0" w:oddVBand="0" w:evenVBand="0" w:oddHBand="0" w:evenHBand="0" w:firstRowFirstColumn="0" w:firstRowLastColumn="0" w:lastRowFirstColumn="0" w:lastRowLastColumn="0"/>
+              <w:rPr>
+                <w:rFonts w:asciiTheme="majorHAnsi" w:hAnsiTheme="majorHAnsi"/>
+                <w:szCs w:val="24"/>
+              </w:rPr>
+            </w:pPr>
+            <w:r>
+              <w:rPr>
+                <w:rFonts w:asciiTheme="majorHAnsi" w:hAnsiTheme="majorHAnsi"/>
+                <w:szCs w:val="24"/>
+              </w:rPr>
+              <w:t>GUI für Eventerstellung</w:t>
+            </w:r>
+          </w:p>
+        </w:tc>
+        <w:tc>
+          <w:tcPr>
+            <w:tcW w:w="1418" w:type="dxa"/>
+          </w:tcPr>
+          <w:p>
+            <w:pPr>
+              <w:cnfStyle w:val="000000000000" w:firstRow="0" w:lastRow="0" w:firstColumn="0" w:lastColumn="0" w:oddVBand="0" w:evenVBand="0" w:oddHBand="0" w:evenHBand="0" w:firstRowFirstColumn="0" w:firstRowLastColumn="0" w:lastRowFirstColumn="0" w:lastRowLastColumn="0"/>
+              <w:rPr>
+                <w:rFonts w:asciiTheme="majorHAnsi" w:hAnsiTheme="majorHAnsi"/>
+                <w:szCs w:val="24"/>
+              </w:rPr>
+            </w:pPr>
+            <w:r>
+              <w:rPr>
+                <w:rFonts w:asciiTheme="majorHAnsi" w:hAnsiTheme="majorHAnsi"/>
+                <w:szCs w:val="24"/>
+              </w:rPr>
+              <w:t>4</w:t>
+            </w:r>
+          </w:p>
+        </w:tc>
+        <w:tc>
+          <w:tcPr>
+            <w:tcW w:w="1559" w:type="dxa"/>
+          </w:tcPr>
+          <w:p>
+            <w:pPr>
+              <w:cnfStyle w:val="000000000000" w:firstRow="0" w:lastRow="0" w:firstColumn="0" w:lastColumn="0" w:oddVBand="0" w:evenVBand="0" w:oddHBand="0" w:evenHBand="0" w:firstRowFirstColumn="0" w:firstRowLastColumn="0" w:lastRowFirstColumn="0" w:lastRowLastColumn="0"/>
+              <w:rPr>
+                <w:rFonts w:asciiTheme="majorHAnsi" w:hAnsiTheme="majorHAnsi"/>
+                <w:szCs w:val="24"/>
+              </w:rPr>
+            </w:pPr>
+          </w:p>
+        </w:tc>
+        <w:tc>
+          <w:tcPr>
+            <w:tcW w:w="3528" w:type="dxa"/>
+          </w:tcPr>
+          <w:p>
+            <w:pPr>
+              <w:cnfStyle w:val="000000000000" w:firstRow="0" w:lastRow="0" w:firstColumn="0" w:lastColumn="0" w:oddVBand="0" w:evenVBand="0" w:oddHBand="0" w:evenHBand="0" w:firstRowFirstColumn="0" w:firstRowLastColumn="0" w:lastRowFirstColumn="0" w:lastRowLastColumn="0"/>
+              <w:rPr>
+                <w:rFonts w:asciiTheme="majorHAnsi" w:hAnsiTheme="majorHAnsi"/>
+                <w:szCs w:val="24"/>
+              </w:rPr>
+            </w:pPr>
+          </w:p>
+        </w:tc>
+      </w:tr>
     </w:tbl>
     <w:p>
       <w:pPr>
@@ -10057,6 +11375,30 @@
       <w:pPr>
         <w:rPr>
           <w:rFonts w:asciiTheme="majorHAnsi" w:hAnsiTheme="majorHAnsi"/>
+          <w:szCs w:val="24"/>
+        </w:rPr>
+      </w:pPr>
+    </w:p>
+    <w:p>
+      <w:pPr>
+        <w:rPr>
+          <w:rFonts w:asciiTheme="majorHAnsi" w:hAnsiTheme="majorHAnsi"/>
+          <w:szCs w:val="24"/>
+        </w:rPr>
+      </w:pPr>
+    </w:p>
+    <w:p>
+      <w:pPr>
+        <w:rPr>
+          <w:rFonts w:asciiTheme="majorHAnsi" w:hAnsiTheme="majorHAnsi"/>
+          <w:szCs w:val="24"/>
+        </w:rPr>
+      </w:pPr>
+    </w:p>
+    <w:p>
+      <w:pPr>
+        <w:rPr>
+          <w:rFonts w:asciiTheme="majorHAnsi" w:hAnsiTheme="majorHAnsi"/>
           <w:b/>
         </w:rPr>
       </w:pPr>
@@ -10065,6 +11407,7 @@
           <w:rFonts w:asciiTheme="majorHAnsi" w:hAnsiTheme="majorHAnsi"/>
           <w:b/>
         </w:rPr>
+        <w:lastRenderedPageBreak/>
         <w:t xml:space="preserve">Tatsächlicher </w:t>
       </w:r>
       <w:r>
@@ -10400,7 +11743,246 @@
           <w:lang w:val="en-US"/>
         </w:rPr>
       </w:pPr>
-      <w:bookmarkStart w:id="15" w:name="_Toc389325005"/>
+    </w:p>
+    <w:p>
+      <w:pPr>
+        <w:rPr>
+          <w:lang w:val="en-US"/>
+        </w:rPr>
+      </w:pPr>
+    </w:p>
+    <w:p>
+      <w:pPr>
+        <w:rPr>
+          <w:lang w:val="en-US"/>
+        </w:rPr>
+      </w:pPr>
+    </w:p>
+    <w:p>
+      <w:pPr>
+        <w:rPr>
+          <w:lang w:val="en-US"/>
+        </w:rPr>
+      </w:pPr>
+    </w:p>
+    <w:p>
+      <w:pPr>
+        <w:rPr>
+          <w:lang w:val="en-US"/>
+        </w:rPr>
+      </w:pPr>
+    </w:p>
+    <w:p>
+      <w:pPr>
+        <w:rPr>
+          <w:lang w:val="en-US"/>
+        </w:rPr>
+      </w:pPr>
+    </w:p>
+    <w:p>
+      <w:pPr>
+        <w:rPr>
+          <w:lang w:val="en-US"/>
+        </w:rPr>
+      </w:pPr>
+    </w:p>
+    <w:p>
+      <w:pPr>
+        <w:rPr>
+          <w:lang w:val="en-US"/>
+        </w:rPr>
+      </w:pPr>
+    </w:p>
+    <w:p>
+      <w:pPr>
+        <w:rPr>
+          <w:lang w:val="en-US"/>
+        </w:rPr>
+      </w:pPr>
+    </w:p>
+    <w:p>
+      <w:pPr>
+        <w:rPr>
+          <w:lang w:val="en-US"/>
+        </w:rPr>
+      </w:pPr>
+    </w:p>
+    <w:p>
+      <w:pPr>
+        <w:rPr>
+          <w:lang w:val="en-US"/>
+        </w:rPr>
+      </w:pPr>
+    </w:p>
+    <w:p>
+      <w:pPr>
+        <w:rPr>
+          <w:lang w:val="en-US"/>
+        </w:rPr>
+      </w:pPr>
+    </w:p>
+    <w:p>
+      <w:pPr>
+        <w:rPr>
+          <w:lang w:val="en-US"/>
+        </w:rPr>
+      </w:pPr>
+    </w:p>
+    <w:p>
+      <w:pPr>
+        <w:rPr>
+          <w:lang w:val="en-US"/>
+        </w:rPr>
+      </w:pPr>
+    </w:p>
+    <w:p>
+      <w:pPr>
+        <w:rPr>
+          <w:lang w:val="en-US"/>
+        </w:rPr>
+      </w:pPr>
+    </w:p>
+    <w:p>
+      <w:pPr>
+        <w:rPr>
+          <w:lang w:val="en-US"/>
+        </w:rPr>
+      </w:pPr>
+    </w:p>
+    <w:p>
+      <w:pPr>
+        <w:rPr>
+          <w:lang w:val="en-US"/>
+        </w:rPr>
+      </w:pPr>
+    </w:p>
+    <w:p>
+      <w:pPr>
+        <w:rPr>
+          <w:lang w:val="en-US"/>
+        </w:rPr>
+      </w:pPr>
+    </w:p>
+    <w:p>
+      <w:pPr>
+        <w:rPr>
+          <w:lang w:val="en-US"/>
+        </w:rPr>
+      </w:pPr>
+    </w:p>
+    <w:p>
+      <w:pPr>
+        <w:rPr>
+          <w:lang w:val="en-US"/>
+        </w:rPr>
+      </w:pPr>
+    </w:p>
+    <w:p>
+      <w:pPr>
+        <w:rPr>
+          <w:lang w:val="en-US"/>
+        </w:rPr>
+      </w:pPr>
+    </w:p>
+    <w:p>
+      <w:pPr>
+        <w:rPr>
+          <w:lang w:val="en-US"/>
+        </w:rPr>
+      </w:pPr>
+    </w:p>
+    <w:p>
+      <w:pPr>
+        <w:rPr>
+          <w:lang w:val="en-US"/>
+        </w:rPr>
+      </w:pPr>
+    </w:p>
+    <w:p>
+      <w:pPr>
+        <w:rPr>
+          <w:lang w:val="en-US"/>
+        </w:rPr>
+      </w:pPr>
+    </w:p>
+    <w:p>
+      <w:pPr>
+        <w:rPr>
+          <w:lang w:val="en-US"/>
+        </w:rPr>
+      </w:pPr>
+    </w:p>
+    <w:p>
+      <w:pPr>
+        <w:rPr>
+          <w:lang w:val="en-US"/>
+        </w:rPr>
+      </w:pPr>
+    </w:p>
+    <w:p>
+      <w:pPr>
+        <w:rPr>
+          <w:lang w:val="en-US"/>
+        </w:rPr>
+      </w:pPr>
+    </w:p>
+    <w:p>
+      <w:pPr>
+        <w:rPr>
+          <w:lang w:val="en-US"/>
+        </w:rPr>
+      </w:pPr>
+    </w:p>
+    <w:p>
+      <w:pPr>
+        <w:rPr>
+          <w:lang w:val="en-US"/>
+        </w:rPr>
+      </w:pPr>
+    </w:p>
+    <w:p>
+      <w:pPr>
+        <w:rPr>
+          <w:lang w:val="en-US"/>
+        </w:rPr>
+      </w:pPr>
+    </w:p>
+    <w:p>
+      <w:pPr>
+        <w:rPr>
+          <w:lang w:val="en-US"/>
+        </w:rPr>
+      </w:pPr>
+    </w:p>
+    <w:p>
+      <w:pPr>
+        <w:rPr>
+          <w:lang w:val="en-US"/>
+        </w:rPr>
+      </w:pPr>
+    </w:p>
+    <w:p>
+      <w:pPr>
+        <w:rPr>
+          <w:lang w:val="en-US"/>
+        </w:rPr>
+      </w:pPr>
+    </w:p>
+    <w:p>
+      <w:pPr>
+        <w:rPr>
+          <w:lang w:val="en-US"/>
+        </w:rPr>
+      </w:pPr>
+    </w:p>
+    <w:p>
+      <w:pPr>
+        <w:pStyle w:val="berschrift1"/>
+        <w:rPr>
+          <w:lang w:val="en-US"/>
+        </w:rPr>
+      </w:pPr>
+      <w:bookmarkStart w:id="15" w:name="_Toc389769883"/>
       <w:proofErr w:type="spellStart"/>
       <w:r>
         <w:rPr>
@@ -10427,7 +12009,7 @@
           <w:lang w:val="en-US"/>
         </w:rPr>
       </w:pPr>
-      <w:bookmarkStart w:id="16" w:name="_Toc389325006"/>
+      <w:bookmarkStart w:id="16" w:name="_Toc389769884"/>
       <w:r>
         <w:rPr>
           <w:lang w:val="en-US"/>
@@ -10480,7 +12062,7 @@
           <w:shd w:val="clear" w:color="auto" w:fill="FFFFFF"/>
         </w:rPr>
       </w:pPr>
-      <w:bookmarkStart w:id="17" w:name="_Toc389325007"/>
+      <w:bookmarkStart w:id="17" w:name="_Toc389769885"/>
       <w:r>
         <w:rPr>
           <w:shd w:val="clear" w:color="auto" w:fill="FFFFFF"/>
@@ -10513,7 +12095,7 @@
           <w:lang w:eastAsia="de-AT"/>
         </w:rPr>
         <w:drawing>
-          <wp:inline distT="0" distB="0" distL="0" distR="0">
+          <wp:inline distT="0" distB="0" distL="0" distR="0" wp14:anchorId="59268E82" wp14:editId="373605AA">
             <wp:extent cx="7227736" cy="3769433"/>
             <wp:effectExtent l="0" t="0" r="0" b="2540"/>
             <wp:docPr id="1" name="Grafik 1" descr="C:\Users\Osman\Desktop\ToDo-Dateien\SS-Git\Diagramme\klassendiagramm.emf"/>
@@ -10604,7 +12186,7 @@
           <w:lang w:val="en-US"/>
         </w:rPr>
       </w:pPr>
-      <w:bookmarkStart w:id="18" w:name="_Toc389325008"/>
+      <w:bookmarkStart w:id="18" w:name="_Toc389769886"/>
       <w:r>
         <w:rPr>
           <w:lang w:val="en-US"/>
@@ -10649,7 +12231,7 @@
           <w:lang w:eastAsia="de-AT"/>
         </w:rPr>
         <w:drawing>
-          <wp:inline distT="0" distB="0" distL="0" distR="0">
+          <wp:inline distT="0" distB="0" distL="0" distR="0" wp14:anchorId="2E842EF0" wp14:editId="20098169">
             <wp:extent cx="7124700" cy="5626625"/>
             <wp:effectExtent l="0" t="0" r="0" b="0"/>
             <wp:docPr id="15" name="Grafik 15" descr="C:\Users\Osman\Desktop\ToDo-Dateien\SS-Git\Diagramme\Use-Case-Diagram_for_SigmaScheduler.emf"/>
@@ -10828,7 +12410,7 @@
       <w:pPr>
         <w:pStyle w:val="berschrift2"/>
       </w:pPr>
-      <w:bookmarkStart w:id="19" w:name="_Toc389325009"/>
+      <w:bookmarkStart w:id="19" w:name="_Toc389769887"/>
       <w:r>
         <w:lastRenderedPageBreak/>
         <w:t>Statemachine-Diagram</w:t>
@@ -10860,7 +12442,7 @@
           <w:lang w:eastAsia="de-AT"/>
         </w:rPr>
         <w:drawing>
-          <wp:inline distT="0" distB="0" distL="0" distR="0">
+          <wp:inline distT="0" distB="0" distL="0" distR="0" wp14:anchorId="27B652EB" wp14:editId="1897B693">
             <wp:extent cx="7267575" cy="4676317"/>
             <wp:effectExtent l="0" t="0" r="0" b="0"/>
             <wp:docPr id="16" name="Grafik 16" descr="C:\Users\Osman\Desktop\ToDo-Dateien\SS-Git\Diagramme\Statemachine-Diagram_for_SigmaScheduler.emf"/>
@@ -11039,7 +12621,7 @@
       <w:pPr>
         <w:pStyle w:val="berschrift2"/>
       </w:pPr>
-      <w:bookmarkStart w:id="20" w:name="_Toc389325010"/>
+      <w:bookmarkStart w:id="20" w:name="_Toc389769888"/>
       <w:r>
         <w:lastRenderedPageBreak/>
         <w:t>GUI Mockup</w:t>
@@ -11067,7 +12649,7 @@
           <w:lang w:eastAsia="de-AT"/>
         </w:rPr>
         <w:drawing>
-          <wp:inline distT="0" distB="0" distL="0" distR="0">
+          <wp:inline distT="0" distB="0" distL="0" distR="0" wp14:anchorId="0F43D788" wp14:editId="38B043BD">
             <wp:extent cx="5545314" cy="4067175"/>
             <wp:effectExtent l="0" t="0" r="0" b="0"/>
             <wp:docPr id="7" name="Grafik 7" descr="C:\Users\Osman\Desktop\1.JPG"/>
@@ -11138,7 +12720,7 @@
           <w:lang w:eastAsia="de-AT"/>
         </w:rPr>
         <w:drawing>
-          <wp:inline distT="0" distB="0" distL="0" distR="0" wp14:anchorId="5DE1684E" wp14:editId="2B6B5A92">
+          <wp:inline distT="0" distB="0" distL="0" distR="0" wp14:anchorId="5D238080" wp14:editId="36059C59">
             <wp:extent cx="5557859" cy="4067175"/>
             <wp:effectExtent l="0" t="0" r="5080" b="0"/>
             <wp:docPr id="8" name="Grafik 8" descr="C:\Users\Osman\Desktop\2.JPG"/>
@@ -11202,7 +12784,7 @@
         </w:rPr>
         <w:lastRenderedPageBreak/>
         <w:drawing>
-          <wp:inline distT="0" distB="0" distL="0" distR="0">
+          <wp:inline distT="0" distB="0" distL="0" distR="0" wp14:anchorId="104BC0C0" wp14:editId="452E44FD">
             <wp:extent cx="5753100" cy="4200525"/>
             <wp:effectExtent l="0" t="0" r="0" b="9525"/>
             <wp:docPr id="9" name="Grafik 9" descr="C:\Users\Osman\Desktop\3.JPG"/>
@@ -11272,7 +12854,7 @@
           <w:lang w:eastAsia="de-AT"/>
         </w:rPr>
         <w:drawing>
-          <wp:inline distT="0" distB="0" distL="0" distR="0">
+          <wp:inline distT="0" distB="0" distL="0" distR="0" wp14:anchorId="1B198371" wp14:editId="3CD43E3F">
             <wp:extent cx="5753100" cy="4191000"/>
             <wp:effectExtent l="0" t="0" r="0" b="0"/>
             <wp:docPr id="10" name="Grafik 10" descr="C:\Users\Osman\Desktop\4.JPG"/>
@@ -11343,7 +12925,7 @@
         </w:rPr>
         <w:lastRenderedPageBreak/>
         <w:drawing>
-          <wp:inline distT="0" distB="0" distL="0" distR="0">
+          <wp:inline distT="0" distB="0" distL="0" distR="0" wp14:anchorId="3564D991" wp14:editId="78FB71FB">
             <wp:extent cx="5753100" cy="4191000"/>
             <wp:effectExtent l="0" t="0" r="0" b="0"/>
             <wp:docPr id="11" name="Grafik 11" descr="C:\Users\Osman\Desktop\5.JPG"/>
@@ -11413,7 +12995,7 @@
           <w:lang w:eastAsia="de-AT"/>
         </w:rPr>
         <w:drawing>
-          <wp:inline distT="0" distB="0" distL="0" distR="0">
+          <wp:inline distT="0" distB="0" distL="0" distR="0" wp14:anchorId="61509002" wp14:editId="6AB1973B">
             <wp:extent cx="5753100" cy="4200525"/>
             <wp:effectExtent l="0" t="0" r="0" b="9525"/>
             <wp:docPr id="12" name="Grafik 12" descr="C:\Users\Osman\Desktop\6.JPG"/>
@@ -11484,7 +13066,7 @@
         </w:rPr>
         <w:lastRenderedPageBreak/>
         <w:drawing>
-          <wp:inline distT="0" distB="0" distL="0" distR="0">
+          <wp:inline distT="0" distB="0" distL="0" distR="0" wp14:anchorId="3A03B1F6" wp14:editId="3ACF0A0D">
             <wp:extent cx="5753100" cy="4210050"/>
             <wp:effectExtent l="0" t="0" r="0" b="0"/>
             <wp:docPr id="13" name="Grafik 13" descr="C:\Users\Osman\Desktop\7.JPG"/>
@@ -11684,7 +13266,7 @@
       <w:pPr>
         <w:pStyle w:val="berschrift1"/>
       </w:pPr>
-      <w:bookmarkStart w:id="21" w:name="_Toc389325011"/>
+      <w:bookmarkStart w:id="21" w:name="_Toc389769889"/>
       <w:r>
         <w:lastRenderedPageBreak/>
         <w:t>Technologiebeschreibung</w:t>
@@ -11703,7 +13285,7 @@
         <w:pStyle w:val="berschrift2"/>
       </w:pPr>
       <w:bookmarkStart w:id="22" w:name="_Toc386400541"/>
-      <w:bookmarkStart w:id="23" w:name="_Toc389325012"/>
+      <w:bookmarkStart w:id="23" w:name="_Toc389769890"/>
       <w:proofErr w:type="spellStart"/>
       <w:r>
         <w:t>Hibernate</w:t>
@@ -11724,7 +13306,7 @@
         <w:pStyle w:val="berschrift3"/>
       </w:pPr>
       <w:bookmarkStart w:id="24" w:name="_Toc386400542"/>
-      <w:bookmarkStart w:id="25" w:name="_Toc389325013"/>
+      <w:bookmarkStart w:id="25" w:name="_Toc389769891"/>
       <w:r>
         <w:t>Allgemein</w:t>
       </w:r>
@@ -11858,7 +13440,7 @@
         <w:pStyle w:val="berschrift3"/>
       </w:pPr>
       <w:bookmarkStart w:id="26" w:name="_Toc386400543"/>
-      <w:bookmarkStart w:id="27" w:name="_Toc389325014"/>
+      <w:bookmarkStart w:id="27" w:name="_Toc389769892"/>
       <w:r>
         <w:t>Funktionalität</w:t>
       </w:r>
@@ -12761,7 +14343,7 @@
       </w:pPr>
       <w:bookmarkStart w:id="28" w:name="_Toc386180962"/>
       <w:bookmarkStart w:id="29" w:name="_Toc386400544"/>
-      <w:bookmarkStart w:id="30" w:name="_Toc389325015"/>
+      <w:bookmarkStart w:id="30" w:name="_Toc389769893"/>
       <w:r>
         <w:t xml:space="preserve">Java </w:t>
       </w:r>
@@ -13017,7 +14599,7 @@
       </w:pPr>
       <w:bookmarkStart w:id="31" w:name="_Toc386180963"/>
       <w:bookmarkStart w:id="32" w:name="_Toc386400545"/>
-      <w:bookmarkStart w:id="33" w:name="_Toc389325016"/>
+      <w:bookmarkStart w:id="33" w:name="_Toc389769894"/>
       <w:proofErr w:type="spellStart"/>
       <w:r>
         <w:t>Entities</w:t>
@@ -13286,7 +14868,7 @@
       </w:pPr>
       <w:bookmarkStart w:id="34" w:name="_Toc386180964"/>
       <w:bookmarkStart w:id="35" w:name="_Toc386400546"/>
-      <w:bookmarkStart w:id="36" w:name="_Toc389325017"/>
+      <w:bookmarkStart w:id="36" w:name="_Toc389769895"/>
       <w:r>
         <w:rPr>
           <w:lang w:val="en-US"/>
@@ -13368,7 +14950,7 @@
       </w:pPr>
       <w:bookmarkStart w:id="37" w:name="_Toc386180965"/>
       <w:bookmarkStart w:id="38" w:name="_Toc386400547"/>
-      <w:bookmarkStart w:id="39" w:name="_Toc389325018"/>
+      <w:bookmarkStart w:id="39" w:name="_Toc389769896"/>
       <w:r>
         <w:lastRenderedPageBreak/>
         <w:t xml:space="preserve">Managing </w:t>
@@ -13589,7 +15171,7 @@
       </w:pPr>
       <w:bookmarkStart w:id="40" w:name="_Toc386180966"/>
       <w:bookmarkStart w:id="41" w:name="_Toc386400548"/>
-      <w:bookmarkStart w:id="42" w:name="_Toc389325019"/>
+      <w:bookmarkStart w:id="42" w:name="_Toc389769897"/>
       <w:r>
         <w:t xml:space="preserve">Mapping </w:t>
       </w:r>
@@ -14179,7 +15761,7 @@
       <w:pPr>
         <w:pStyle w:val="berschrift3"/>
       </w:pPr>
-      <w:bookmarkStart w:id="43" w:name="_Toc389325020"/>
+      <w:bookmarkStart w:id="43" w:name="_Toc389769898"/>
       <w:r>
         <w:lastRenderedPageBreak/>
         <w:t>Konfigurationen in der Datei “hibernate.cfg.xml”</w:t>
@@ -14299,7 +15881,7 @@
           <w:lang w:eastAsia="de-AT"/>
         </w:rPr>
         <w:drawing>
-          <wp:inline distT="0" distB="0" distL="0" distR="0" wp14:anchorId="75B2DA2E" wp14:editId="69690647">
+          <wp:inline distT="0" distB="0" distL="0" distR="0" wp14:anchorId="33C16CD7" wp14:editId="1E793EF6">
             <wp:extent cx="5760720" cy="804545"/>
             <wp:effectExtent l="0" t="0" r="0" b="0"/>
             <wp:docPr id="17" name="Grafik 17"/>
@@ -14375,7 +15957,7 @@
           <w:lang w:eastAsia="de-AT"/>
         </w:rPr>
         <w:drawing>
-          <wp:inline distT="0" distB="0" distL="0" distR="0" wp14:anchorId="66EC2C7B" wp14:editId="0D736712">
+          <wp:inline distT="0" distB="0" distL="0" distR="0" wp14:anchorId="2C712874" wp14:editId="0C29AFC1">
             <wp:extent cx="6629400" cy="5873070"/>
             <wp:effectExtent l="0" t="0" r="0" b="0"/>
             <wp:docPr id="18" name="Grafik 18"/>
@@ -14415,7 +15997,7 @@
       <w:pPr>
         <w:pStyle w:val="berschrift2"/>
       </w:pPr>
-      <w:bookmarkStart w:id="44" w:name="_Toc389325021"/>
+      <w:bookmarkStart w:id="44" w:name="_Toc389769899"/>
       <w:proofErr w:type="spellStart"/>
       <w:r>
         <w:lastRenderedPageBreak/>
@@ -14557,7 +16139,7 @@
       <w:pPr>
         <w:pStyle w:val="berschrift3"/>
       </w:pPr>
-      <w:bookmarkStart w:id="45" w:name="_Toc389325022"/>
+      <w:bookmarkStart w:id="45" w:name="_Toc389769900"/>
       <w:r>
         <w:t>Erweiterungen und Werkzeuge</w:t>
       </w:r>
@@ -15426,7 +17008,7 @@
       <w:pPr>
         <w:pStyle w:val="berschrift2"/>
       </w:pPr>
-      <w:bookmarkStart w:id="46" w:name="_Toc389325023"/>
+      <w:bookmarkStart w:id="46" w:name="_Toc389769901"/>
       <w:proofErr w:type="spellStart"/>
       <w:r>
         <w:lastRenderedPageBreak/>
@@ -16840,7 +18422,7 @@
       <w:pPr>
         <w:pStyle w:val="berschrift2"/>
       </w:pPr>
-      <w:bookmarkStart w:id="47" w:name="_Toc389325024"/>
+      <w:bookmarkStart w:id="47" w:name="_Toc389769902"/>
       <w:proofErr w:type="spellStart"/>
       <w:r>
         <w:lastRenderedPageBreak/>
@@ -17463,7 +19045,7 @@
           <w:shd w:val="clear" w:color="auto" w:fill="FFFFFF"/>
         </w:rPr>
       </w:pPr>
-      <w:bookmarkStart w:id="48" w:name="_Toc389325025"/>
+      <w:bookmarkStart w:id="48" w:name="_Toc389769903"/>
       <w:r>
         <w:rPr>
           <w:rStyle w:val="berschrift3Zchn"/>
@@ -17807,7 +19389,7 @@
       <w:pPr>
         <w:pStyle w:val="berschrift3"/>
       </w:pPr>
-      <w:bookmarkStart w:id="49" w:name="_Toc389325026"/>
+      <w:bookmarkStart w:id="49" w:name="_Toc389769904"/>
       <w:r>
         <w:t xml:space="preserve">Einbinden einer </w:t>
       </w:r>
@@ -18002,7 +19584,7 @@
         <mc:AlternateContent>
           <mc:Choice Requires="wps">
             <w:drawing>
-              <wp:anchor distT="0" distB="0" distL="114300" distR="114300" simplePos="0" relativeHeight="251665408" behindDoc="0" locked="0" layoutInCell="1" allowOverlap="1" wp14:anchorId="42C9EC6B" wp14:editId="577F987D">
+              <wp:anchor distT="0" distB="0" distL="114300" distR="114300" simplePos="0" relativeHeight="251665408" behindDoc="0" locked="0" layoutInCell="1" allowOverlap="1" wp14:anchorId="364828C6" wp14:editId="09510D79">
                 <wp:simplePos x="0" y="0"/>
                 <wp:positionH relativeFrom="column">
                   <wp:posOffset>3048000</wp:posOffset>
@@ -18080,7 +19662,7 @@
           <w:noProof/>
         </w:rPr>
         <w:drawing>
-          <wp:inline distT="0" distB="0" distL="0" distR="0" wp14:anchorId="5509E886" wp14:editId="782A32D8">
+          <wp:inline distT="0" distB="0" distL="0" distR="0" wp14:anchorId="057E90C2" wp14:editId="638425FC">
             <wp:extent cx="6460740" cy="878513"/>
             <wp:effectExtent l="0" t="0" r="0" b="0"/>
             <wp:docPr id="5" name="Grafik 5"/>
@@ -18120,7 +19702,7 @@
       <w:pPr>
         <w:pStyle w:val="berschrift1"/>
       </w:pPr>
-      <w:bookmarkStart w:id="50" w:name="_Toc389325027"/>
+      <w:bookmarkStart w:id="50" w:name="_Toc389769905"/>
       <w:r>
         <w:lastRenderedPageBreak/>
         <w:t>Arbeitsdurchführung</w:t>
@@ -18676,7 +20258,7 @@
       <w:pPr>
         <w:pStyle w:val="berschrift1"/>
       </w:pPr>
-      <w:bookmarkStart w:id="51" w:name="_Toc389325028"/>
+      <w:bookmarkStart w:id="51" w:name="_Toc389769906"/>
       <w:r>
         <w:lastRenderedPageBreak/>
         <w:t>Testbericht</w:t>
@@ -18692,6 +20274,639 @@
     </w:p>
     <w:p>
       <w:pPr>
+        <w:pStyle w:val="berschrift2"/>
+      </w:pPr>
+      <w:bookmarkStart w:id="52" w:name="_Toc389769907"/>
+      <w:r>
+        <w:t>Manuelle Tests</w:t>
+      </w:r>
+      <w:bookmarkEnd w:id="52"/>
+    </w:p>
+    <w:p>
+      <w:pPr>
+        <w:rPr>
+          <w:rFonts w:asciiTheme="majorHAnsi" w:hAnsiTheme="majorHAnsi"/>
+        </w:rPr>
+      </w:pPr>
+    </w:p>
+    <w:tbl>
+      <w:tblPr>
+        <w:tblStyle w:val="MittlereSchattierung1-Akzent1"/>
+        <w:tblW w:w="0" w:type="auto"/>
+        <w:tblLook w:val="04A0" w:firstRow="1" w:lastRow="0" w:firstColumn="1" w:lastColumn="0" w:noHBand="0" w:noVBand="1"/>
+      </w:tblPr>
+      <w:tblGrid>
+        <w:gridCol w:w="4361"/>
+        <w:gridCol w:w="3827"/>
+        <w:gridCol w:w="1024"/>
+      </w:tblGrid>
+      <w:tr>
+        <w:trPr>
+          <w:cnfStyle w:val="100000000000" w:firstRow="1" w:lastRow="0" w:firstColumn="0" w:lastColumn="0" w:oddVBand="0" w:evenVBand="0" w:oddHBand="0" w:evenHBand="0" w:firstRowFirstColumn="0" w:firstRowLastColumn="0" w:lastRowFirstColumn="0" w:lastRowLastColumn="0"/>
+        </w:trPr>
+        <w:tc>
+          <w:tcPr>
+            <w:cnfStyle w:val="001000000000" w:firstRow="0" w:lastRow="0" w:firstColumn="1" w:lastColumn="0" w:oddVBand="0" w:evenVBand="0" w:oddHBand="0" w:evenHBand="0" w:firstRowFirstColumn="0" w:firstRowLastColumn="0" w:lastRowFirstColumn="0" w:lastRowLastColumn="0"/>
+            <w:tcW w:w="4361" w:type="dxa"/>
+          </w:tcPr>
+          <w:p>
+            <w:pPr>
+              <w:rPr>
+                <w:sz w:val="24"/>
+              </w:rPr>
+            </w:pPr>
+            <w:r>
+              <w:rPr>
+                <w:sz w:val="24"/>
+              </w:rPr>
+              <w:t>Testfall</w:t>
+            </w:r>
+            <w:r>
+              <w:rPr>
+                <w:sz w:val="24"/>
+              </w:rPr>
+              <w:t xml:space="preserve"> (Eingabe, …)</w:t>
+            </w:r>
+          </w:p>
+        </w:tc>
+        <w:tc>
+          <w:tcPr>
+            <w:tcW w:w="3827" w:type="dxa"/>
+          </w:tcPr>
+          <w:p>
+            <w:pPr>
+              <w:cnfStyle w:val="100000000000" w:firstRow="1" w:lastRow="0" w:firstColumn="0" w:lastColumn="0" w:oddVBand="0" w:evenVBand="0" w:oddHBand="0" w:evenHBand="0" w:firstRowFirstColumn="0" w:firstRowLastColumn="0" w:lastRowFirstColumn="0" w:lastRowLastColumn="0"/>
+              <w:rPr>
+                <w:sz w:val="24"/>
+              </w:rPr>
+            </w:pPr>
+            <w:r>
+              <w:rPr>
+                <w:sz w:val="24"/>
+              </w:rPr>
+              <w:t>erwartete Reaktion</w:t>
+            </w:r>
+          </w:p>
+        </w:tc>
+        <w:tc>
+          <w:tcPr>
+            <w:tcW w:w="1024" w:type="dxa"/>
+          </w:tcPr>
+          <w:p>
+            <w:pPr>
+              <w:jc w:val="center"/>
+              <w:cnfStyle w:val="100000000000" w:firstRow="1" w:lastRow="0" w:firstColumn="0" w:lastColumn="0" w:oddVBand="0" w:evenVBand="0" w:oddHBand="0" w:evenHBand="0" w:firstRowFirstColumn="0" w:firstRowLastColumn="0" w:lastRowFirstColumn="0" w:lastRowLastColumn="0"/>
+              <w:rPr>
+                <w:sz w:val="24"/>
+              </w:rPr>
+            </w:pPr>
+            <w:r>
+              <w:rPr>
+                <w:sz w:val="24"/>
+              </w:rPr>
+              <w:sym w:font="Wingdings" w:char="F0FC"/>
+            </w:r>
+            <w:r>
+              <w:rPr>
+                <w:sz w:val="24"/>
+              </w:rPr>
+              <w:t>/x</w:t>
+            </w:r>
+          </w:p>
+        </w:tc>
+      </w:tr>
+      <w:tr>
+        <w:trPr>
+          <w:cnfStyle w:val="000000100000" w:firstRow="0" w:lastRow="0" w:firstColumn="0" w:lastColumn="0" w:oddVBand="0" w:evenVBand="0" w:oddHBand="1" w:evenHBand="0" w:firstRowFirstColumn="0" w:firstRowLastColumn="0" w:lastRowFirstColumn="0" w:lastRowLastColumn="0"/>
+        </w:trPr>
+        <w:tc>
+          <w:tcPr>
+            <w:cnfStyle w:val="001000000000" w:firstRow="0" w:lastRow="0" w:firstColumn="1" w:lastColumn="0" w:oddVBand="0" w:evenVBand="0" w:oddHBand="0" w:evenHBand="0" w:firstRowFirstColumn="0" w:firstRowLastColumn="0" w:lastRowFirstColumn="0" w:lastRowLastColumn="0"/>
+            <w:tcW w:w="4361" w:type="dxa"/>
+          </w:tcPr>
+          <w:p>
+            <w:pPr>
+              <w:rPr>
+                <w:sz w:val="24"/>
+              </w:rPr>
+            </w:pPr>
+          </w:p>
+        </w:tc>
+        <w:tc>
+          <w:tcPr>
+            <w:tcW w:w="3827" w:type="dxa"/>
+          </w:tcPr>
+          <w:p>
+            <w:pPr>
+              <w:cnfStyle w:val="000000100000" w:firstRow="0" w:lastRow="0" w:firstColumn="0" w:lastColumn="0" w:oddVBand="0" w:evenVBand="0" w:oddHBand="1" w:evenHBand="0" w:firstRowFirstColumn="0" w:firstRowLastColumn="0" w:lastRowFirstColumn="0" w:lastRowLastColumn="0"/>
+              <w:rPr>
+                <w:sz w:val="24"/>
+              </w:rPr>
+            </w:pPr>
+          </w:p>
+        </w:tc>
+        <w:tc>
+          <w:tcPr>
+            <w:tcW w:w="1024" w:type="dxa"/>
+          </w:tcPr>
+          <w:p>
+            <w:pPr>
+              <w:jc w:val="center"/>
+              <w:cnfStyle w:val="000000100000" w:firstRow="0" w:lastRow="0" w:firstColumn="0" w:lastColumn="0" w:oddVBand="0" w:evenVBand="0" w:oddHBand="1" w:evenHBand="0" w:firstRowFirstColumn="0" w:firstRowLastColumn="0" w:lastRowFirstColumn="0" w:lastRowLastColumn="0"/>
+              <w:rPr>
+                <w:sz w:val="24"/>
+              </w:rPr>
+            </w:pPr>
+            <w:r>
+              <w:rPr>
+                <w:sz w:val="24"/>
+              </w:rPr>
+              <w:sym w:font="Wingdings" w:char="F0FC"/>
+            </w:r>
+          </w:p>
+        </w:tc>
+      </w:tr>
+    </w:tbl>
+    <w:p>
+      <w:pPr>
+        <w:rPr>
+          <w:rFonts w:asciiTheme="majorHAnsi" w:hAnsiTheme="majorHAnsi"/>
+        </w:rPr>
+      </w:pPr>
+    </w:p>
+    <w:tbl>
+      <w:tblPr>
+        <w:tblStyle w:val="MittlereSchattierung1-Akzent1"/>
+        <w:tblW w:w="0" w:type="auto"/>
+        <w:tblLook w:val="04A0" w:firstRow="1" w:lastRow="0" w:firstColumn="1" w:lastColumn="0" w:noHBand="0" w:noVBand="1"/>
+      </w:tblPr>
+      <w:tblGrid>
+        <w:gridCol w:w="4361"/>
+        <w:gridCol w:w="3827"/>
+        <w:gridCol w:w="1024"/>
+      </w:tblGrid>
+      <w:tr>
+        <w:trPr>
+          <w:cnfStyle w:val="100000000000" w:firstRow="1" w:lastRow="0" w:firstColumn="0" w:lastColumn="0" w:oddVBand="0" w:evenVBand="0" w:oddHBand="0" w:evenHBand="0" w:firstRowFirstColumn="0" w:firstRowLastColumn="0" w:lastRowFirstColumn="0" w:lastRowLastColumn="0"/>
+        </w:trPr>
+        <w:tc>
+          <w:tcPr>
+            <w:cnfStyle w:val="001000000000" w:firstRow="0" w:lastRow="0" w:firstColumn="1" w:lastColumn="0" w:oddVBand="0" w:evenVBand="0" w:oddHBand="0" w:evenHBand="0" w:firstRowFirstColumn="0" w:firstRowLastColumn="0" w:lastRowFirstColumn="0" w:lastRowLastColumn="0"/>
+            <w:tcW w:w="4361" w:type="dxa"/>
+          </w:tcPr>
+          <w:p>
+            <w:pPr>
+              <w:rPr>
+                <w:sz w:val="24"/>
+              </w:rPr>
+            </w:pPr>
+            <w:r>
+              <w:rPr>
+                <w:sz w:val="24"/>
+              </w:rPr>
+              <w:t>Testfall</w:t>
+            </w:r>
+            <w:r>
+              <w:rPr>
+                <w:sz w:val="24"/>
+              </w:rPr>
+              <w:t xml:space="preserve"> </w:t>
+            </w:r>
+            <w:r>
+              <w:rPr>
+                <w:sz w:val="24"/>
+              </w:rPr>
+              <w:t>(Eingabe, …)</w:t>
+            </w:r>
+          </w:p>
+        </w:tc>
+        <w:tc>
+          <w:tcPr>
+            <w:tcW w:w="3827" w:type="dxa"/>
+          </w:tcPr>
+          <w:p>
+            <w:pPr>
+              <w:cnfStyle w:val="100000000000" w:firstRow="1" w:lastRow="0" w:firstColumn="0" w:lastColumn="0" w:oddVBand="0" w:evenVBand="0" w:oddHBand="0" w:evenHBand="0" w:firstRowFirstColumn="0" w:firstRowLastColumn="0" w:lastRowFirstColumn="0" w:lastRowLastColumn="0"/>
+              <w:rPr>
+                <w:sz w:val="24"/>
+              </w:rPr>
+            </w:pPr>
+            <w:r>
+              <w:rPr>
+                <w:sz w:val="24"/>
+              </w:rPr>
+              <w:t>erwartete Reaktion</w:t>
+            </w:r>
+          </w:p>
+        </w:tc>
+        <w:tc>
+          <w:tcPr>
+            <w:tcW w:w="1024" w:type="dxa"/>
+          </w:tcPr>
+          <w:p>
+            <w:pPr>
+              <w:jc w:val="center"/>
+              <w:cnfStyle w:val="100000000000" w:firstRow="1" w:lastRow="0" w:firstColumn="0" w:lastColumn="0" w:oddVBand="0" w:evenVBand="0" w:oddHBand="0" w:evenHBand="0" w:firstRowFirstColumn="0" w:firstRowLastColumn="0" w:lastRowFirstColumn="0" w:lastRowLastColumn="0"/>
+              <w:rPr>
+                <w:sz w:val="24"/>
+              </w:rPr>
+            </w:pPr>
+            <w:r>
+              <w:rPr>
+                <w:sz w:val="24"/>
+              </w:rPr>
+              <w:sym w:font="Wingdings" w:char="F0FC"/>
+            </w:r>
+            <w:r>
+              <w:rPr>
+                <w:sz w:val="24"/>
+              </w:rPr>
+              <w:t>/x</w:t>
+            </w:r>
+          </w:p>
+        </w:tc>
+      </w:tr>
+      <w:tr>
+        <w:trPr>
+          <w:cnfStyle w:val="000000100000" w:firstRow="0" w:lastRow="0" w:firstColumn="0" w:lastColumn="0" w:oddVBand="0" w:evenVBand="0" w:oddHBand="1" w:evenHBand="0" w:firstRowFirstColumn="0" w:firstRowLastColumn="0" w:lastRowFirstColumn="0" w:lastRowLastColumn="0"/>
+        </w:trPr>
+        <w:tc>
+          <w:tcPr>
+            <w:cnfStyle w:val="001000000000" w:firstRow="0" w:lastRow="0" w:firstColumn="1" w:lastColumn="0" w:oddVBand="0" w:evenVBand="0" w:oddHBand="0" w:evenHBand="0" w:firstRowFirstColumn="0" w:firstRowLastColumn="0" w:lastRowFirstColumn="0" w:lastRowLastColumn="0"/>
+            <w:tcW w:w="4361" w:type="dxa"/>
+          </w:tcPr>
+          <w:p>
+            <w:pPr>
+              <w:rPr>
+                <w:sz w:val="24"/>
+              </w:rPr>
+            </w:pPr>
+          </w:p>
+        </w:tc>
+        <w:tc>
+          <w:tcPr>
+            <w:tcW w:w="3827" w:type="dxa"/>
+          </w:tcPr>
+          <w:p>
+            <w:pPr>
+              <w:cnfStyle w:val="000000100000" w:firstRow="0" w:lastRow="0" w:firstColumn="0" w:lastColumn="0" w:oddVBand="0" w:evenVBand="0" w:oddHBand="1" w:evenHBand="0" w:firstRowFirstColumn="0" w:firstRowLastColumn="0" w:lastRowFirstColumn="0" w:lastRowLastColumn="0"/>
+              <w:rPr>
+                <w:sz w:val="24"/>
+              </w:rPr>
+            </w:pPr>
+          </w:p>
+        </w:tc>
+        <w:tc>
+          <w:tcPr>
+            <w:tcW w:w="1024" w:type="dxa"/>
+          </w:tcPr>
+          <w:p>
+            <w:pPr>
+              <w:jc w:val="center"/>
+              <w:cnfStyle w:val="000000100000" w:firstRow="0" w:lastRow="0" w:firstColumn="0" w:lastColumn="0" w:oddVBand="0" w:evenVBand="0" w:oddHBand="1" w:evenHBand="0" w:firstRowFirstColumn="0" w:firstRowLastColumn="0" w:lastRowFirstColumn="0" w:lastRowLastColumn="0"/>
+              <w:rPr>
+                <w:sz w:val="24"/>
+              </w:rPr>
+            </w:pPr>
+            <w:r>
+              <w:rPr>
+                <w:sz w:val="24"/>
+              </w:rPr>
+              <w:sym w:font="Wingdings" w:char="F0FC"/>
+            </w:r>
+          </w:p>
+        </w:tc>
+      </w:tr>
+    </w:tbl>
+    <w:p>
+      <w:pPr>
+        <w:rPr>
+          <w:rFonts w:asciiTheme="majorHAnsi" w:hAnsiTheme="majorHAnsi"/>
+        </w:rPr>
+      </w:pPr>
+    </w:p>
+    <w:p>
+      <w:pPr>
+        <w:pStyle w:val="berschrift2"/>
+      </w:pPr>
+      <w:bookmarkStart w:id="53" w:name="_Toc389769908"/>
+      <w:r>
+        <w:t xml:space="preserve">Automatische Tests mittels </w:t>
+      </w:r>
+      <w:proofErr w:type="spellStart"/>
+      <w:r>
+        <w:t>Selenium</w:t>
+      </w:r>
+      <w:bookmarkEnd w:id="53"/>
+      <w:proofErr w:type="spellEnd"/>
+    </w:p>
+    <w:p/>
+    <w:p>
+      <w:pPr>
+        <w:rPr>
+          <w:rFonts w:asciiTheme="majorHAnsi" w:hAnsiTheme="majorHAnsi"/>
+        </w:rPr>
+      </w:pPr>
+    </w:p>
+    <w:p>
+      <w:pPr>
+        <w:rPr>
+          <w:rFonts w:asciiTheme="majorHAnsi" w:hAnsiTheme="majorHAnsi"/>
+        </w:rPr>
+      </w:pPr>
+    </w:p>
+    <w:p>
+      <w:pPr>
+        <w:rPr>
+          <w:rFonts w:asciiTheme="majorHAnsi" w:hAnsiTheme="majorHAnsi"/>
+        </w:rPr>
+      </w:pPr>
+    </w:p>
+    <w:p>
+      <w:pPr>
+        <w:rPr>
+          <w:rFonts w:asciiTheme="majorHAnsi" w:hAnsiTheme="majorHAnsi"/>
+        </w:rPr>
+      </w:pPr>
+    </w:p>
+    <w:p>
+      <w:pPr>
+        <w:rPr>
+          <w:rFonts w:asciiTheme="majorHAnsi" w:hAnsiTheme="majorHAnsi"/>
+        </w:rPr>
+      </w:pPr>
+    </w:p>
+    <w:p>
+      <w:pPr>
+        <w:rPr>
+          <w:rFonts w:asciiTheme="majorHAnsi" w:hAnsiTheme="majorHAnsi"/>
+        </w:rPr>
+      </w:pPr>
+    </w:p>
+    <w:p>
+      <w:pPr>
+        <w:rPr>
+          <w:rFonts w:asciiTheme="majorHAnsi" w:hAnsiTheme="majorHAnsi"/>
+        </w:rPr>
+      </w:pPr>
+    </w:p>
+    <w:p>
+      <w:pPr>
+        <w:rPr>
+          <w:rFonts w:asciiTheme="majorHAnsi" w:hAnsiTheme="majorHAnsi"/>
+        </w:rPr>
+      </w:pPr>
+    </w:p>
+    <w:p>
+      <w:pPr>
+        <w:rPr>
+          <w:rFonts w:asciiTheme="majorHAnsi" w:hAnsiTheme="majorHAnsi"/>
+        </w:rPr>
+      </w:pPr>
+    </w:p>
+    <w:p>
+      <w:pPr>
+        <w:rPr>
+          <w:rFonts w:asciiTheme="majorHAnsi" w:hAnsiTheme="majorHAnsi"/>
+        </w:rPr>
+      </w:pPr>
+    </w:p>
+    <w:p>
+      <w:pPr>
+        <w:rPr>
+          <w:rFonts w:asciiTheme="majorHAnsi" w:hAnsiTheme="majorHAnsi"/>
+        </w:rPr>
+      </w:pPr>
+    </w:p>
+    <w:p>
+      <w:pPr>
+        <w:rPr>
+          <w:rFonts w:asciiTheme="majorHAnsi" w:hAnsiTheme="majorHAnsi"/>
+        </w:rPr>
+      </w:pPr>
+    </w:p>
+    <w:p>
+      <w:pPr>
+        <w:rPr>
+          <w:rFonts w:asciiTheme="majorHAnsi" w:hAnsiTheme="majorHAnsi"/>
+        </w:rPr>
+      </w:pPr>
+    </w:p>
+    <w:p>
+      <w:pPr>
+        <w:rPr>
+          <w:rFonts w:asciiTheme="majorHAnsi" w:hAnsiTheme="majorHAnsi"/>
+        </w:rPr>
+      </w:pPr>
+    </w:p>
+    <w:p>
+      <w:pPr>
+        <w:rPr>
+          <w:rFonts w:asciiTheme="majorHAnsi" w:hAnsiTheme="majorHAnsi"/>
+        </w:rPr>
+      </w:pPr>
+    </w:p>
+    <w:p>
+      <w:pPr>
+        <w:rPr>
+          <w:rFonts w:asciiTheme="majorHAnsi" w:hAnsiTheme="majorHAnsi"/>
+        </w:rPr>
+      </w:pPr>
+    </w:p>
+    <w:p>
+      <w:pPr>
+        <w:rPr>
+          <w:rFonts w:asciiTheme="majorHAnsi" w:hAnsiTheme="majorHAnsi"/>
+        </w:rPr>
+      </w:pPr>
+    </w:p>
+    <w:p>
+      <w:pPr>
+        <w:rPr>
+          <w:rFonts w:asciiTheme="majorHAnsi" w:hAnsiTheme="majorHAnsi"/>
+        </w:rPr>
+      </w:pPr>
+    </w:p>
+    <w:p>
+      <w:pPr>
+        <w:rPr>
+          <w:rFonts w:asciiTheme="majorHAnsi" w:hAnsiTheme="majorHAnsi"/>
+        </w:rPr>
+      </w:pPr>
+    </w:p>
+    <w:p>
+      <w:pPr>
+        <w:rPr>
+          <w:rFonts w:asciiTheme="majorHAnsi" w:hAnsiTheme="majorHAnsi"/>
+        </w:rPr>
+      </w:pPr>
+    </w:p>
+    <w:p>
+      <w:pPr>
+        <w:rPr>
+          <w:rFonts w:asciiTheme="majorHAnsi" w:hAnsiTheme="majorHAnsi"/>
+        </w:rPr>
+      </w:pPr>
+    </w:p>
+    <w:p>
+      <w:pPr>
+        <w:rPr>
+          <w:rFonts w:asciiTheme="majorHAnsi" w:hAnsiTheme="majorHAnsi"/>
+        </w:rPr>
+      </w:pPr>
+    </w:p>
+    <w:p>
+      <w:pPr>
+        <w:rPr>
+          <w:rFonts w:asciiTheme="majorHAnsi" w:hAnsiTheme="majorHAnsi"/>
+        </w:rPr>
+      </w:pPr>
+    </w:p>
+    <w:p>
+      <w:pPr>
+        <w:rPr>
+          <w:rFonts w:asciiTheme="majorHAnsi" w:hAnsiTheme="majorHAnsi"/>
+        </w:rPr>
+      </w:pPr>
+    </w:p>
+    <w:p>
+      <w:pPr>
+        <w:rPr>
+          <w:rFonts w:asciiTheme="majorHAnsi" w:hAnsiTheme="majorHAnsi"/>
+        </w:rPr>
+      </w:pPr>
+    </w:p>
+    <w:p>
+      <w:pPr>
+        <w:rPr>
+          <w:rFonts w:asciiTheme="majorHAnsi" w:hAnsiTheme="majorHAnsi"/>
+        </w:rPr>
+      </w:pPr>
+    </w:p>
+    <w:p>
+      <w:pPr>
+        <w:rPr>
+          <w:rFonts w:asciiTheme="majorHAnsi" w:hAnsiTheme="majorHAnsi"/>
+        </w:rPr>
+      </w:pPr>
+    </w:p>
+    <w:p>
+      <w:pPr>
+        <w:rPr>
+          <w:rFonts w:asciiTheme="majorHAnsi" w:hAnsiTheme="majorHAnsi"/>
+        </w:rPr>
+      </w:pPr>
+    </w:p>
+    <w:p>
+      <w:pPr>
+        <w:rPr>
+          <w:rFonts w:asciiTheme="majorHAnsi" w:hAnsiTheme="majorHAnsi"/>
+        </w:rPr>
+      </w:pPr>
+    </w:p>
+    <w:p>
+      <w:pPr>
+        <w:rPr>
+          <w:rFonts w:asciiTheme="majorHAnsi" w:hAnsiTheme="majorHAnsi"/>
+        </w:rPr>
+      </w:pPr>
+    </w:p>
+    <w:p>
+      <w:pPr>
+        <w:rPr>
+          <w:rFonts w:asciiTheme="majorHAnsi" w:hAnsiTheme="majorHAnsi"/>
+        </w:rPr>
+      </w:pPr>
+    </w:p>
+    <w:p>
+      <w:pPr>
+        <w:pStyle w:val="berschrift1"/>
+      </w:pPr>
+      <w:bookmarkStart w:id="54" w:name="_Toc389769909"/>
+      <w:r>
+        <w:lastRenderedPageBreak/>
+        <w:t>Bemerkungen</w:t>
+      </w:r>
+      <w:bookmarkEnd w:id="54"/>
+    </w:p>
+    <w:p>
+      <w:pPr>
+        <w:rPr>
+          <w:rFonts w:asciiTheme="majorHAnsi" w:hAnsiTheme="majorHAnsi"/>
+        </w:rPr>
+      </w:pPr>
+    </w:p>
+    <w:tbl>
+      <w:tblPr>
+        <w:tblStyle w:val="MittlereListe2-Akzent1"/>
+        <w:tblW w:w="0" w:type="auto"/>
+        <w:tblLook w:val="04A0" w:firstRow="1" w:lastRow="0" w:firstColumn="1" w:lastColumn="0" w:noHBand="0" w:noVBand="1"/>
+      </w:tblPr>
+      <w:tblGrid>
+        <w:gridCol w:w="534"/>
+        <w:gridCol w:w="8678"/>
+      </w:tblGrid>
+      <w:tr>
+        <w:trPr>
+          <w:cnfStyle w:val="100000000000" w:firstRow="1" w:lastRow="0" w:firstColumn="0" w:lastColumn="0" w:oddVBand="0" w:evenVBand="0" w:oddHBand="0" w:evenHBand="0" w:firstRowFirstColumn="0" w:firstRowLastColumn="0" w:lastRowFirstColumn="0" w:lastRowLastColumn="0"/>
+        </w:trPr>
+        <w:tc>
+          <w:tcPr>
+            <w:cnfStyle w:val="001000000100" w:firstRow="0" w:lastRow="0" w:firstColumn="1" w:lastColumn="0" w:oddVBand="0" w:evenVBand="0" w:oddHBand="0" w:evenHBand="0" w:firstRowFirstColumn="1" w:firstRowLastColumn="0" w:lastRowFirstColumn="0" w:lastRowLastColumn="0"/>
+            <w:tcW w:w="534" w:type="dxa"/>
+          </w:tcPr>
+          <w:p>
+            <w:r>
+              <w:t>Nr.</w:t>
+            </w:r>
+          </w:p>
+        </w:tc>
+        <w:tc>
+          <w:tcPr>
+            <w:tcW w:w="8678" w:type="dxa"/>
+          </w:tcPr>
+          <w:p>
+            <w:pPr>
+              <w:cnfStyle w:val="100000000000" w:firstRow="1" w:lastRow="0" w:firstColumn="0" w:lastColumn="0" w:oddVBand="0" w:evenVBand="0" w:oddHBand="0" w:evenHBand="0" w:firstRowFirstColumn="0" w:firstRowLastColumn="0" w:lastRowFirstColumn="0" w:lastRowLastColumn="0"/>
+            </w:pPr>
+            <w:r>
+              <w:t>Bemerkung</w:t>
+            </w:r>
+          </w:p>
+        </w:tc>
+      </w:tr>
+      <w:tr>
+        <w:trPr>
+          <w:cnfStyle w:val="000000100000" w:firstRow="0" w:lastRow="0" w:firstColumn="0" w:lastColumn="0" w:oddVBand="0" w:evenVBand="0" w:oddHBand="1" w:evenHBand="0" w:firstRowFirstColumn="0" w:firstRowLastColumn="0" w:lastRowFirstColumn="0" w:lastRowLastColumn="0"/>
+        </w:trPr>
+        <w:tc>
+          <w:tcPr>
+            <w:cnfStyle w:val="001000000000" w:firstRow="0" w:lastRow="0" w:firstColumn="1" w:lastColumn="0" w:oddVBand="0" w:evenVBand="0" w:oddHBand="0" w:evenHBand="0" w:firstRowFirstColumn="0" w:firstRowLastColumn="0" w:lastRowFirstColumn="0" w:lastRowLastColumn="0"/>
+            <w:tcW w:w="534" w:type="dxa"/>
+          </w:tcPr>
+          <w:p/>
+        </w:tc>
+        <w:tc>
+          <w:tcPr>
+            <w:tcW w:w="8678" w:type="dxa"/>
+          </w:tcPr>
+          <w:p>
+            <w:pPr>
+              <w:cnfStyle w:val="000000100000" w:firstRow="0" w:lastRow="0" w:firstColumn="0" w:lastColumn="0" w:oddVBand="0" w:evenVBand="0" w:oddHBand="1" w:evenHBand="0" w:firstRowFirstColumn="0" w:firstRowLastColumn="0" w:lastRowFirstColumn="0" w:lastRowLastColumn="0"/>
+            </w:pPr>
+          </w:p>
+        </w:tc>
+      </w:tr>
+    </w:tbl>
+    <w:p>
+      <w:pPr>
+        <w:rPr>
+          <w:rFonts w:asciiTheme="majorHAnsi" w:hAnsiTheme="majorHAnsi"/>
+        </w:rPr>
+      </w:pPr>
+    </w:p>
+    <w:p>
+      <w:pPr>
         <w:rPr>
           <w:rFonts w:asciiTheme="majorHAnsi" w:hAnsiTheme="majorHAnsi"/>
         </w:rPr>
@@ -18987,22 +21202,14 @@
     </w:p>
     <w:p>
       <w:pPr>
-        <w:rPr>
-          <w:rFonts w:asciiTheme="majorHAnsi" w:hAnsiTheme="majorHAnsi"/>
-          <w:sz w:val="24"/>
-        </w:rPr>
-      </w:pPr>
-    </w:p>
-    <w:p>
-      <w:pPr>
         <w:pStyle w:val="berschrift1"/>
       </w:pPr>
-      <w:bookmarkStart w:id="52" w:name="_Toc389325029"/>
+      <w:bookmarkStart w:id="55" w:name="_Toc389769910"/>
       <w:r>
         <w:lastRenderedPageBreak/>
         <w:t>Quellenangaben</w:t>
       </w:r>
-      <w:bookmarkEnd w:id="52"/>
+      <w:bookmarkEnd w:id="55"/>
     </w:p>
     <w:p>
       <w:pPr>
@@ -21850,7 +24057,7 @@
       <mc:AlternateContent>
         <mc:Choice Requires="wps">
           <w:drawing>
-            <wp:anchor distT="0" distB="0" distL="114300" distR="114300" simplePos="0" relativeHeight="251659264" behindDoc="0" locked="0" layoutInCell="1" allowOverlap="1" wp14:anchorId="3032FBB2" wp14:editId="2EEEB355">
+            <wp:anchor distT="0" distB="0" distL="114300" distR="114300" simplePos="0" relativeHeight="251659264" behindDoc="0" locked="0" layoutInCell="1" allowOverlap="1" wp14:anchorId="65FBA58D" wp14:editId="020AF941">
               <wp:simplePos x="0" y="0"/>
               <wp:positionH relativeFrom="column">
                 <wp:posOffset>957</wp:posOffset>
@@ -21953,7 +24160,7 @@
                 <w:lang w:val="de-DE"/>
               </w:rPr>
               <w:tab/>
-              <w:t>Version: 1.9</w:t>
+              <w:t>Version: 2.0</w:t>
             </w:r>
             <w:r>
               <w:rPr>
@@ -22053,7 +24260,7 @@
                 <w:noProof/>
                 <w:color w:val="808080" w:themeColor="background1" w:themeShade="80"/>
               </w:rPr>
-              <w:t>26</w:t>
+              <w:t>29</w:t>
             </w:r>
             <w:r>
               <w:rPr>
@@ -22189,7 +24396,7 @@
         <w:color w:val="808080" w:themeColor="background1" w:themeShade="80"/>
         <w:sz w:val="24"/>
       </w:rPr>
-      <w:t>31.05.2014</w:t>
+      <w:t>05.06.2014</w:t>
     </w:r>
     <w:r>
       <w:rPr>
@@ -26831,6 +29038,301 @@
       <w:szCs w:val="20"/>
     </w:rPr>
   </w:style>
+  <w:style w:type="table" w:styleId="MittlereSchattierung1-Akzent2">
+    <w:name w:val="Medium Shading 1 Accent 2"/>
+    <w:basedOn w:val="NormaleTabelle"/>
+    <w:uiPriority w:val="63"/>
+    <w:rsid w:val="003B2FC9"/>
+    <w:pPr>
+      <w:spacing w:line="240" w:lineRule="auto"/>
+    </w:pPr>
+    <w:rPr>
+      <w:rFonts w:asciiTheme="minorHAnsi" w:hAnsiTheme="minorHAnsi"/>
+    </w:rPr>
+    <w:tblPr>
+      <w:tblStyleRowBandSize w:val="1"/>
+      <w:tblStyleColBandSize w:val="1"/>
+      <w:tblInd w:w="0" w:type="dxa"/>
+      <w:tblBorders>
+        <w:top w:val="single" w:sz="8" w:space="0" w:color="CF7B79" w:themeColor="accent2" w:themeTint="BF"/>
+        <w:left w:val="single" w:sz="8" w:space="0" w:color="CF7B79" w:themeColor="accent2" w:themeTint="BF"/>
+        <w:bottom w:val="single" w:sz="8" w:space="0" w:color="CF7B79" w:themeColor="accent2" w:themeTint="BF"/>
+        <w:right w:val="single" w:sz="8" w:space="0" w:color="CF7B79" w:themeColor="accent2" w:themeTint="BF"/>
+        <w:insideH w:val="single" w:sz="8" w:space="0" w:color="CF7B79" w:themeColor="accent2" w:themeTint="BF"/>
+      </w:tblBorders>
+      <w:tblCellMar>
+        <w:top w:w="0" w:type="dxa"/>
+        <w:left w:w="108" w:type="dxa"/>
+        <w:bottom w:w="0" w:type="dxa"/>
+        <w:right w:w="108" w:type="dxa"/>
+      </w:tblCellMar>
+    </w:tblPr>
+    <w:tblStylePr w:type="firstRow">
+      <w:pPr>
+        <w:spacing w:before="0" w:after="0" w:line="240" w:lineRule="auto"/>
+      </w:pPr>
+      <w:rPr>
+        <w:b/>
+        <w:bCs/>
+        <w:color w:val="FFFFFF" w:themeColor="background1"/>
+      </w:rPr>
+      <w:tblPr/>
+      <w:tcPr>
+        <w:tcBorders>
+          <w:top w:val="single" w:sz="8" w:space="0" w:color="CF7B79" w:themeColor="accent2" w:themeTint="BF"/>
+          <w:left w:val="single" w:sz="8" w:space="0" w:color="CF7B79" w:themeColor="accent2" w:themeTint="BF"/>
+          <w:bottom w:val="single" w:sz="8" w:space="0" w:color="CF7B79" w:themeColor="accent2" w:themeTint="BF"/>
+          <w:right w:val="single" w:sz="8" w:space="0" w:color="CF7B79" w:themeColor="accent2" w:themeTint="BF"/>
+          <w:insideH w:val="nil"/>
+          <w:insideV w:val="nil"/>
+        </w:tcBorders>
+        <w:shd w:val="clear" w:color="auto" w:fill="C0504D" w:themeFill="accent2"/>
+      </w:tcPr>
+    </w:tblStylePr>
+    <w:tblStylePr w:type="lastRow">
+      <w:pPr>
+        <w:spacing w:before="0" w:after="0" w:line="240" w:lineRule="auto"/>
+      </w:pPr>
+      <w:rPr>
+        <w:b/>
+        <w:bCs/>
+      </w:rPr>
+      <w:tblPr/>
+      <w:tcPr>
+        <w:tcBorders>
+          <w:top w:val="double" w:sz="6" w:space="0" w:color="CF7B79" w:themeColor="accent2" w:themeTint="BF"/>
+          <w:left w:val="single" w:sz="8" w:space="0" w:color="CF7B79" w:themeColor="accent2" w:themeTint="BF"/>
+          <w:bottom w:val="single" w:sz="8" w:space="0" w:color="CF7B79" w:themeColor="accent2" w:themeTint="BF"/>
+          <w:right w:val="single" w:sz="8" w:space="0" w:color="CF7B79" w:themeColor="accent2" w:themeTint="BF"/>
+          <w:insideH w:val="nil"/>
+          <w:insideV w:val="nil"/>
+        </w:tcBorders>
+      </w:tcPr>
+    </w:tblStylePr>
+    <w:tblStylePr w:type="firstCol">
+      <w:rPr>
+        <w:b/>
+        <w:bCs/>
+      </w:rPr>
+    </w:tblStylePr>
+    <w:tblStylePr w:type="lastCol">
+      <w:rPr>
+        <w:b/>
+        <w:bCs/>
+      </w:rPr>
+    </w:tblStylePr>
+    <w:tblStylePr w:type="band1Vert">
+      <w:tblPr/>
+      <w:tcPr>
+        <w:shd w:val="clear" w:color="auto" w:fill="EFD3D2" w:themeFill="accent2" w:themeFillTint="3F"/>
+      </w:tcPr>
+    </w:tblStylePr>
+    <w:tblStylePr w:type="band1Horz">
+      <w:tblPr/>
+      <w:tcPr>
+        <w:tcBorders>
+          <w:insideH w:val="nil"/>
+          <w:insideV w:val="nil"/>
+        </w:tcBorders>
+        <w:shd w:val="clear" w:color="auto" w:fill="EFD3D2" w:themeFill="accent2" w:themeFillTint="3F"/>
+      </w:tcPr>
+    </w:tblStylePr>
+    <w:tblStylePr w:type="band2Horz">
+      <w:tblPr/>
+      <w:tcPr>
+        <w:tcBorders>
+          <w:insideH w:val="nil"/>
+          <w:insideV w:val="nil"/>
+        </w:tcBorders>
+      </w:tcPr>
+    </w:tblStylePr>
+  </w:style>
+  <w:style w:type="table" w:styleId="FarbigesRaster-Akzent3">
+    <w:name w:val="Colorful Grid Accent 3"/>
+    <w:basedOn w:val="NormaleTabelle"/>
+    <w:uiPriority w:val="73"/>
+    <w:rsid w:val="001F4864"/>
+    <w:pPr>
+      <w:spacing w:line="240" w:lineRule="auto"/>
+    </w:pPr>
+    <w:rPr>
+      <w:color w:val="000000" w:themeColor="text1"/>
+    </w:rPr>
+    <w:tblPr>
+      <w:tblStyleRowBandSize w:val="1"/>
+      <w:tblStyleColBandSize w:val="1"/>
+      <w:tblInd w:w="0" w:type="dxa"/>
+      <w:tblBorders>
+        <w:insideH w:val="single" w:sz="4" w:space="0" w:color="FFFFFF" w:themeColor="background1"/>
+      </w:tblBorders>
+      <w:tblCellMar>
+        <w:top w:w="0" w:type="dxa"/>
+        <w:left w:w="108" w:type="dxa"/>
+        <w:bottom w:w="0" w:type="dxa"/>
+        <w:right w:w="108" w:type="dxa"/>
+      </w:tblCellMar>
+    </w:tblPr>
+    <w:tcPr>
+      <w:shd w:val="clear" w:color="auto" w:fill="EAF1DD" w:themeFill="accent3" w:themeFillTint="33"/>
+    </w:tcPr>
+    <w:tblStylePr w:type="firstRow">
+      <w:rPr>
+        <w:b/>
+        <w:bCs/>
+      </w:rPr>
+      <w:tblPr/>
+      <w:tcPr>
+        <w:shd w:val="clear" w:color="auto" w:fill="D6E3BC" w:themeFill="accent3" w:themeFillTint="66"/>
+      </w:tcPr>
+    </w:tblStylePr>
+    <w:tblStylePr w:type="lastRow">
+      <w:rPr>
+        <w:b/>
+        <w:bCs/>
+        <w:color w:val="000000" w:themeColor="text1"/>
+      </w:rPr>
+      <w:tblPr/>
+      <w:tcPr>
+        <w:shd w:val="clear" w:color="auto" w:fill="D6E3BC" w:themeFill="accent3" w:themeFillTint="66"/>
+      </w:tcPr>
+    </w:tblStylePr>
+    <w:tblStylePr w:type="firstCol">
+      <w:rPr>
+        <w:color w:val="FFFFFF" w:themeColor="background1"/>
+      </w:rPr>
+      <w:tblPr/>
+      <w:tcPr>
+        <w:shd w:val="clear" w:color="auto" w:fill="76923C" w:themeFill="accent3" w:themeFillShade="BF"/>
+      </w:tcPr>
+    </w:tblStylePr>
+    <w:tblStylePr w:type="lastCol">
+      <w:rPr>
+        <w:color w:val="FFFFFF" w:themeColor="background1"/>
+      </w:rPr>
+      <w:tblPr/>
+      <w:tcPr>
+        <w:shd w:val="clear" w:color="auto" w:fill="76923C" w:themeFill="accent3" w:themeFillShade="BF"/>
+      </w:tcPr>
+    </w:tblStylePr>
+    <w:tblStylePr w:type="band1Vert">
+      <w:tblPr/>
+      <w:tcPr>
+        <w:shd w:val="clear" w:color="auto" w:fill="CDDDAC" w:themeFill="accent3" w:themeFillTint="7F"/>
+      </w:tcPr>
+    </w:tblStylePr>
+    <w:tblStylePr w:type="band1Horz">
+      <w:tblPr/>
+      <w:tcPr>
+        <w:shd w:val="clear" w:color="auto" w:fill="CDDDAC" w:themeFill="accent3" w:themeFillTint="7F"/>
+      </w:tcPr>
+    </w:tblStylePr>
+  </w:style>
+  <w:style w:type="table" w:styleId="MittlereSchattierung1-Akzent1">
+    <w:name w:val="Medium Shading 1 Accent 1"/>
+    <w:basedOn w:val="NormaleTabelle"/>
+    <w:uiPriority w:val="63"/>
+    <w:rsid w:val="001F4864"/>
+    <w:pPr>
+      <w:spacing w:line="240" w:lineRule="auto"/>
+    </w:pPr>
+    <w:tblPr>
+      <w:tblStyleRowBandSize w:val="1"/>
+      <w:tblStyleColBandSize w:val="1"/>
+      <w:tblInd w:w="0" w:type="dxa"/>
+      <w:tblBorders>
+        <w:top w:val="single" w:sz="8" w:space="0" w:color="7BA0CD" w:themeColor="accent1" w:themeTint="BF"/>
+        <w:left w:val="single" w:sz="8" w:space="0" w:color="7BA0CD" w:themeColor="accent1" w:themeTint="BF"/>
+        <w:bottom w:val="single" w:sz="8" w:space="0" w:color="7BA0CD" w:themeColor="accent1" w:themeTint="BF"/>
+        <w:right w:val="single" w:sz="8" w:space="0" w:color="7BA0CD" w:themeColor="accent1" w:themeTint="BF"/>
+        <w:insideH w:val="single" w:sz="8" w:space="0" w:color="7BA0CD" w:themeColor="accent1" w:themeTint="BF"/>
+      </w:tblBorders>
+      <w:tblCellMar>
+        <w:top w:w="0" w:type="dxa"/>
+        <w:left w:w="108" w:type="dxa"/>
+        <w:bottom w:w="0" w:type="dxa"/>
+        <w:right w:w="108" w:type="dxa"/>
+      </w:tblCellMar>
+    </w:tblPr>
+    <w:tblStylePr w:type="firstRow">
+      <w:pPr>
+        <w:spacing w:before="0" w:after="0" w:line="240" w:lineRule="auto"/>
+      </w:pPr>
+      <w:rPr>
+        <w:b/>
+        <w:bCs/>
+        <w:color w:val="FFFFFF" w:themeColor="background1"/>
+      </w:rPr>
+      <w:tblPr/>
+      <w:tcPr>
+        <w:tcBorders>
+          <w:top w:val="single" w:sz="8" w:space="0" w:color="7BA0CD" w:themeColor="accent1" w:themeTint="BF"/>
+          <w:left w:val="single" w:sz="8" w:space="0" w:color="7BA0CD" w:themeColor="accent1" w:themeTint="BF"/>
+          <w:bottom w:val="single" w:sz="8" w:space="0" w:color="7BA0CD" w:themeColor="accent1" w:themeTint="BF"/>
+          <w:right w:val="single" w:sz="8" w:space="0" w:color="7BA0CD" w:themeColor="accent1" w:themeTint="BF"/>
+          <w:insideH w:val="nil"/>
+          <w:insideV w:val="nil"/>
+        </w:tcBorders>
+        <w:shd w:val="clear" w:color="auto" w:fill="4F81BD" w:themeFill="accent1"/>
+      </w:tcPr>
+    </w:tblStylePr>
+    <w:tblStylePr w:type="lastRow">
+      <w:pPr>
+        <w:spacing w:before="0" w:after="0" w:line="240" w:lineRule="auto"/>
+      </w:pPr>
+      <w:rPr>
+        <w:b/>
+        <w:bCs/>
+      </w:rPr>
+      <w:tblPr/>
+      <w:tcPr>
+        <w:tcBorders>
+          <w:top w:val="double" w:sz="6" w:space="0" w:color="7BA0CD" w:themeColor="accent1" w:themeTint="BF"/>
+          <w:left w:val="single" w:sz="8" w:space="0" w:color="7BA0CD" w:themeColor="accent1" w:themeTint="BF"/>
+          <w:bottom w:val="single" w:sz="8" w:space="0" w:color="7BA0CD" w:themeColor="accent1" w:themeTint="BF"/>
+          <w:right w:val="single" w:sz="8" w:space="0" w:color="7BA0CD" w:themeColor="accent1" w:themeTint="BF"/>
+          <w:insideH w:val="nil"/>
+          <w:insideV w:val="nil"/>
+        </w:tcBorders>
+      </w:tcPr>
+    </w:tblStylePr>
+    <w:tblStylePr w:type="firstCol">
+      <w:rPr>
+        <w:b/>
+        <w:bCs/>
+      </w:rPr>
+    </w:tblStylePr>
+    <w:tblStylePr w:type="lastCol">
+      <w:rPr>
+        <w:b/>
+        <w:bCs/>
+      </w:rPr>
+    </w:tblStylePr>
+    <w:tblStylePr w:type="band1Vert">
+      <w:tblPr/>
+      <w:tcPr>
+        <w:shd w:val="clear" w:color="auto" w:fill="D3DFEE" w:themeFill="accent1" w:themeFillTint="3F"/>
+      </w:tcPr>
+    </w:tblStylePr>
+    <w:tblStylePr w:type="band1Horz">
+      <w:tblPr/>
+      <w:tcPr>
+        <w:tcBorders>
+          <w:insideH w:val="nil"/>
+          <w:insideV w:val="nil"/>
+        </w:tcBorders>
+        <w:shd w:val="clear" w:color="auto" w:fill="D3DFEE" w:themeFill="accent1" w:themeFillTint="3F"/>
+      </w:tcPr>
+    </w:tblStylePr>
+    <w:tblStylePr w:type="band2Horz">
+      <w:tblPr/>
+      <w:tcPr>
+        <w:tcBorders>
+          <w:insideH w:val="nil"/>
+          <w:insideV w:val="nil"/>
+        </w:tcBorders>
+      </w:tcPr>
+    </w:tblStylePr>
+  </w:style>
 </w:styles>
 </file>
 
@@ -28153,6 +30655,301 @@
       <w:szCs w:val="20"/>
     </w:rPr>
   </w:style>
+  <w:style w:type="table" w:styleId="MittlereSchattierung1-Akzent2">
+    <w:name w:val="Medium Shading 1 Accent 2"/>
+    <w:basedOn w:val="NormaleTabelle"/>
+    <w:uiPriority w:val="63"/>
+    <w:rsid w:val="003B2FC9"/>
+    <w:pPr>
+      <w:spacing w:line="240" w:lineRule="auto"/>
+    </w:pPr>
+    <w:rPr>
+      <w:rFonts w:asciiTheme="minorHAnsi" w:hAnsiTheme="minorHAnsi"/>
+    </w:rPr>
+    <w:tblPr>
+      <w:tblStyleRowBandSize w:val="1"/>
+      <w:tblStyleColBandSize w:val="1"/>
+      <w:tblInd w:w="0" w:type="dxa"/>
+      <w:tblBorders>
+        <w:top w:val="single" w:sz="8" w:space="0" w:color="CF7B79" w:themeColor="accent2" w:themeTint="BF"/>
+        <w:left w:val="single" w:sz="8" w:space="0" w:color="CF7B79" w:themeColor="accent2" w:themeTint="BF"/>
+        <w:bottom w:val="single" w:sz="8" w:space="0" w:color="CF7B79" w:themeColor="accent2" w:themeTint="BF"/>
+        <w:right w:val="single" w:sz="8" w:space="0" w:color="CF7B79" w:themeColor="accent2" w:themeTint="BF"/>
+        <w:insideH w:val="single" w:sz="8" w:space="0" w:color="CF7B79" w:themeColor="accent2" w:themeTint="BF"/>
+      </w:tblBorders>
+      <w:tblCellMar>
+        <w:top w:w="0" w:type="dxa"/>
+        <w:left w:w="108" w:type="dxa"/>
+        <w:bottom w:w="0" w:type="dxa"/>
+        <w:right w:w="108" w:type="dxa"/>
+      </w:tblCellMar>
+    </w:tblPr>
+    <w:tblStylePr w:type="firstRow">
+      <w:pPr>
+        <w:spacing w:before="0" w:after="0" w:line="240" w:lineRule="auto"/>
+      </w:pPr>
+      <w:rPr>
+        <w:b/>
+        <w:bCs/>
+        <w:color w:val="FFFFFF" w:themeColor="background1"/>
+      </w:rPr>
+      <w:tblPr/>
+      <w:tcPr>
+        <w:tcBorders>
+          <w:top w:val="single" w:sz="8" w:space="0" w:color="CF7B79" w:themeColor="accent2" w:themeTint="BF"/>
+          <w:left w:val="single" w:sz="8" w:space="0" w:color="CF7B79" w:themeColor="accent2" w:themeTint="BF"/>
+          <w:bottom w:val="single" w:sz="8" w:space="0" w:color="CF7B79" w:themeColor="accent2" w:themeTint="BF"/>
+          <w:right w:val="single" w:sz="8" w:space="0" w:color="CF7B79" w:themeColor="accent2" w:themeTint="BF"/>
+          <w:insideH w:val="nil"/>
+          <w:insideV w:val="nil"/>
+        </w:tcBorders>
+        <w:shd w:val="clear" w:color="auto" w:fill="C0504D" w:themeFill="accent2"/>
+      </w:tcPr>
+    </w:tblStylePr>
+    <w:tblStylePr w:type="lastRow">
+      <w:pPr>
+        <w:spacing w:before="0" w:after="0" w:line="240" w:lineRule="auto"/>
+      </w:pPr>
+      <w:rPr>
+        <w:b/>
+        <w:bCs/>
+      </w:rPr>
+      <w:tblPr/>
+      <w:tcPr>
+        <w:tcBorders>
+          <w:top w:val="double" w:sz="6" w:space="0" w:color="CF7B79" w:themeColor="accent2" w:themeTint="BF"/>
+          <w:left w:val="single" w:sz="8" w:space="0" w:color="CF7B79" w:themeColor="accent2" w:themeTint="BF"/>
+          <w:bottom w:val="single" w:sz="8" w:space="0" w:color="CF7B79" w:themeColor="accent2" w:themeTint="BF"/>
+          <w:right w:val="single" w:sz="8" w:space="0" w:color="CF7B79" w:themeColor="accent2" w:themeTint="BF"/>
+          <w:insideH w:val="nil"/>
+          <w:insideV w:val="nil"/>
+        </w:tcBorders>
+      </w:tcPr>
+    </w:tblStylePr>
+    <w:tblStylePr w:type="firstCol">
+      <w:rPr>
+        <w:b/>
+        <w:bCs/>
+      </w:rPr>
+    </w:tblStylePr>
+    <w:tblStylePr w:type="lastCol">
+      <w:rPr>
+        <w:b/>
+        <w:bCs/>
+      </w:rPr>
+    </w:tblStylePr>
+    <w:tblStylePr w:type="band1Vert">
+      <w:tblPr/>
+      <w:tcPr>
+        <w:shd w:val="clear" w:color="auto" w:fill="EFD3D2" w:themeFill="accent2" w:themeFillTint="3F"/>
+      </w:tcPr>
+    </w:tblStylePr>
+    <w:tblStylePr w:type="band1Horz">
+      <w:tblPr/>
+      <w:tcPr>
+        <w:tcBorders>
+          <w:insideH w:val="nil"/>
+          <w:insideV w:val="nil"/>
+        </w:tcBorders>
+        <w:shd w:val="clear" w:color="auto" w:fill="EFD3D2" w:themeFill="accent2" w:themeFillTint="3F"/>
+      </w:tcPr>
+    </w:tblStylePr>
+    <w:tblStylePr w:type="band2Horz">
+      <w:tblPr/>
+      <w:tcPr>
+        <w:tcBorders>
+          <w:insideH w:val="nil"/>
+          <w:insideV w:val="nil"/>
+        </w:tcBorders>
+      </w:tcPr>
+    </w:tblStylePr>
+  </w:style>
+  <w:style w:type="table" w:styleId="FarbigesRaster-Akzent3">
+    <w:name w:val="Colorful Grid Accent 3"/>
+    <w:basedOn w:val="NormaleTabelle"/>
+    <w:uiPriority w:val="73"/>
+    <w:rsid w:val="001F4864"/>
+    <w:pPr>
+      <w:spacing w:line="240" w:lineRule="auto"/>
+    </w:pPr>
+    <w:rPr>
+      <w:color w:val="000000" w:themeColor="text1"/>
+    </w:rPr>
+    <w:tblPr>
+      <w:tblStyleRowBandSize w:val="1"/>
+      <w:tblStyleColBandSize w:val="1"/>
+      <w:tblInd w:w="0" w:type="dxa"/>
+      <w:tblBorders>
+        <w:insideH w:val="single" w:sz="4" w:space="0" w:color="FFFFFF" w:themeColor="background1"/>
+      </w:tblBorders>
+      <w:tblCellMar>
+        <w:top w:w="0" w:type="dxa"/>
+        <w:left w:w="108" w:type="dxa"/>
+        <w:bottom w:w="0" w:type="dxa"/>
+        <w:right w:w="108" w:type="dxa"/>
+      </w:tblCellMar>
+    </w:tblPr>
+    <w:tcPr>
+      <w:shd w:val="clear" w:color="auto" w:fill="EAF1DD" w:themeFill="accent3" w:themeFillTint="33"/>
+    </w:tcPr>
+    <w:tblStylePr w:type="firstRow">
+      <w:rPr>
+        <w:b/>
+        <w:bCs/>
+      </w:rPr>
+      <w:tblPr/>
+      <w:tcPr>
+        <w:shd w:val="clear" w:color="auto" w:fill="D6E3BC" w:themeFill="accent3" w:themeFillTint="66"/>
+      </w:tcPr>
+    </w:tblStylePr>
+    <w:tblStylePr w:type="lastRow">
+      <w:rPr>
+        <w:b/>
+        <w:bCs/>
+        <w:color w:val="000000" w:themeColor="text1"/>
+      </w:rPr>
+      <w:tblPr/>
+      <w:tcPr>
+        <w:shd w:val="clear" w:color="auto" w:fill="D6E3BC" w:themeFill="accent3" w:themeFillTint="66"/>
+      </w:tcPr>
+    </w:tblStylePr>
+    <w:tblStylePr w:type="firstCol">
+      <w:rPr>
+        <w:color w:val="FFFFFF" w:themeColor="background1"/>
+      </w:rPr>
+      <w:tblPr/>
+      <w:tcPr>
+        <w:shd w:val="clear" w:color="auto" w:fill="76923C" w:themeFill="accent3" w:themeFillShade="BF"/>
+      </w:tcPr>
+    </w:tblStylePr>
+    <w:tblStylePr w:type="lastCol">
+      <w:rPr>
+        <w:color w:val="FFFFFF" w:themeColor="background1"/>
+      </w:rPr>
+      <w:tblPr/>
+      <w:tcPr>
+        <w:shd w:val="clear" w:color="auto" w:fill="76923C" w:themeFill="accent3" w:themeFillShade="BF"/>
+      </w:tcPr>
+    </w:tblStylePr>
+    <w:tblStylePr w:type="band1Vert">
+      <w:tblPr/>
+      <w:tcPr>
+        <w:shd w:val="clear" w:color="auto" w:fill="CDDDAC" w:themeFill="accent3" w:themeFillTint="7F"/>
+      </w:tcPr>
+    </w:tblStylePr>
+    <w:tblStylePr w:type="band1Horz">
+      <w:tblPr/>
+      <w:tcPr>
+        <w:shd w:val="clear" w:color="auto" w:fill="CDDDAC" w:themeFill="accent3" w:themeFillTint="7F"/>
+      </w:tcPr>
+    </w:tblStylePr>
+  </w:style>
+  <w:style w:type="table" w:styleId="MittlereSchattierung1-Akzent1">
+    <w:name w:val="Medium Shading 1 Accent 1"/>
+    <w:basedOn w:val="NormaleTabelle"/>
+    <w:uiPriority w:val="63"/>
+    <w:rsid w:val="001F4864"/>
+    <w:pPr>
+      <w:spacing w:line="240" w:lineRule="auto"/>
+    </w:pPr>
+    <w:tblPr>
+      <w:tblStyleRowBandSize w:val="1"/>
+      <w:tblStyleColBandSize w:val="1"/>
+      <w:tblInd w:w="0" w:type="dxa"/>
+      <w:tblBorders>
+        <w:top w:val="single" w:sz="8" w:space="0" w:color="7BA0CD" w:themeColor="accent1" w:themeTint="BF"/>
+        <w:left w:val="single" w:sz="8" w:space="0" w:color="7BA0CD" w:themeColor="accent1" w:themeTint="BF"/>
+        <w:bottom w:val="single" w:sz="8" w:space="0" w:color="7BA0CD" w:themeColor="accent1" w:themeTint="BF"/>
+        <w:right w:val="single" w:sz="8" w:space="0" w:color="7BA0CD" w:themeColor="accent1" w:themeTint="BF"/>
+        <w:insideH w:val="single" w:sz="8" w:space="0" w:color="7BA0CD" w:themeColor="accent1" w:themeTint="BF"/>
+      </w:tblBorders>
+      <w:tblCellMar>
+        <w:top w:w="0" w:type="dxa"/>
+        <w:left w:w="108" w:type="dxa"/>
+        <w:bottom w:w="0" w:type="dxa"/>
+        <w:right w:w="108" w:type="dxa"/>
+      </w:tblCellMar>
+    </w:tblPr>
+    <w:tblStylePr w:type="firstRow">
+      <w:pPr>
+        <w:spacing w:before="0" w:after="0" w:line="240" w:lineRule="auto"/>
+      </w:pPr>
+      <w:rPr>
+        <w:b/>
+        <w:bCs/>
+        <w:color w:val="FFFFFF" w:themeColor="background1"/>
+      </w:rPr>
+      <w:tblPr/>
+      <w:tcPr>
+        <w:tcBorders>
+          <w:top w:val="single" w:sz="8" w:space="0" w:color="7BA0CD" w:themeColor="accent1" w:themeTint="BF"/>
+          <w:left w:val="single" w:sz="8" w:space="0" w:color="7BA0CD" w:themeColor="accent1" w:themeTint="BF"/>
+          <w:bottom w:val="single" w:sz="8" w:space="0" w:color="7BA0CD" w:themeColor="accent1" w:themeTint="BF"/>
+          <w:right w:val="single" w:sz="8" w:space="0" w:color="7BA0CD" w:themeColor="accent1" w:themeTint="BF"/>
+          <w:insideH w:val="nil"/>
+          <w:insideV w:val="nil"/>
+        </w:tcBorders>
+        <w:shd w:val="clear" w:color="auto" w:fill="4F81BD" w:themeFill="accent1"/>
+      </w:tcPr>
+    </w:tblStylePr>
+    <w:tblStylePr w:type="lastRow">
+      <w:pPr>
+        <w:spacing w:before="0" w:after="0" w:line="240" w:lineRule="auto"/>
+      </w:pPr>
+      <w:rPr>
+        <w:b/>
+        <w:bCs/>
+      </w:rPr>
+      <w:tblPr/>
+      <w:tcPr>
+        <w:tcBorders>
+          <w:top w:val="double" w:sz="6" w:space="0" w:color="7BA0CD" w:themeColor="accent1" w:themeTint="BF"/>
+          <w:left w:val="single" w:sz="8" w:space="0" w:color="7BA0CD" w:themeColor="accent1" w:themeTint="BF"/>
+          <w:bottom w:val="single" w:sz="8" w:space="0" w:color="7BA0CD" w:themeColor="accent1" w:themeTint="BF"/>
+          <w:right w:val="single" w:sz="8" w:space="0" w:color="7BA0CD" w:themeColor="accent1" w:themeTint="BF"/>
+          <w:insideH w:val="nil"/>
+          <w:insideV w:val="nil"/>
+        </w:tcBorders>
+      </w:tcPr>
+    </w:tblStylePr>
+    <w:tblStylePr w:type="firstCol">
+      <w:rPr>
+        <w:b/>
+        <w:bCs/>
+      </w:rPr>
+    </w:tblStylePr>
+    <w:tblStylePr w:type="lastCol">
+      <w:rPr>
+        <w:b/>
+        <w:bCs/>
+      </w:rPr>
+    </w:tblStylePr>
+    <w:tblStylePr w:type="band1Vert">
+      <w:tblPr/>
+      <w:tcPr>
+        <w:shd w:val="clear" w:color="auto" w:fill="D3DFEE" w:themeFill="accent1" w:themeFillTint="3F"/>
+      </w:tcPr>
+    </w:tblStylePr>
+    <w:tblStylePr w:type="band1Horz">
+      <w:tblPr/>
+      <w:tcPr>
+        <w:tcBorders>
+          <w:insideH w:val="nil"/>
+          <w:insideV w:val="nil"/>
+        </w:tcBorders>
+        <w:shd w:val="clear" w:color="auto" w:fill="D3DFEE" w:themeFill="accent1" w:themeFillTint="3F"/>
+      </w:tcPr>
+    </w:tblStylePr>
+    <w:tblStylePr w:type="band2Horz">
+      <w:tblPr/>
+      <w:tcPr>
+        <w:tcBorders>
+          <w:insideH w:val="nil"/>
+          <w:insideV w:val="nil"/>
+        </w:tcBorders>
+      </w:tcPr>
+    </w:tblStylePr>
+  </w:style>
 </w:styles>
 </file>
 
@@ -28465,7 +31262,7 @@
 </file>
 
 <file path=customXml/itemProps2.xml><?xml version="1.0" encoding="utf-8"?>
-<ds:datastoreItem xmlns:ds="http://schemas.openxmlformats.org/officeDocument/2006/customXml" ds:itemID="{0D333169-4291-4300-B899-8E64E0737F90}">
+<ds:datastoreItem xmlns:ds="http://schemas.openxmlformats.org/officeDocument/2006/customXml" ds:itemID="{C58D6C66-593C-4971-8E1C-FF3C9C648DC1}">
   <ds:schemaRefs>
     <ds:schemaRef ds:uri="http://schemas.openxmlformats.org/officeDocument/2006/bibliography"/>
   </ds:schemaRefs>

</xml_diff>

<commit_message>
EventUpdate: JUnit + Testbericht
</commit_message>
<xml_diff>
--- a/Dokumentation/Protokoll-SigmaScheduler.docx
+++ b/Dokumentation/Protokoll-SigmaScheduler.docx
@@ -19878,13 +19878,6 @@
           <w:rFonts w:asciiTheme="majorHAnsi" w:hAnsiTheme="majorHAnsi"/>
         </w:rPr>
       </w:pPr>
-    </w:p>
-    <w:p>
-      <w:pPr>
-        <w:rPr>
-          <w:rFonts w:asciiTheme="majorHAnsi" w:hAnsiTheme="majorHAnsi"/>
-        </w:rPr>
-      </w:pPr>
       <w:r>
         <w:rPr>
           <w:rFonts w:asciiTheme="majorHAnsi" w:hAnsiTheme="majorHAnsi"/>
@@ -19950,6 +19943,13 @@
         </w:rPr>
         <w:tab/>
       </w:r>
+    </w:p>
+    <w:p>
+      <w:pPr>
+        <w:rPr>
+          <w:rFonts w:asciiTheme="majorHAnsi" w:hAnsiTheme="majorHAnsi"/>
+        </w:rPr>
+      </w:pPr>
       <w:r>
         <w:rPr>
           <w:rFonts w:asciiTheme="majorHAnsi" w:hAnsiTheme="majorHAnsi"/>
@@ -20195,13 +20195,6 @@
           <w:rFonts w:asciiTheme="majorHAnsi" w:hAnsiTheme="majorHAnsi"/>
         </w:rPr>
       </w:pPr>
-    </w:p>
-    <w:p>
-      <w:pPr>
-        <w:rPr>
-          <w:rFonts w:asciiTheme="majorHAnsi" w:hAnsiTheme="majorHAnsi"/>
-        </w:rPr>
-      </w:pPr>
       <w:r>
         <w:rPr>
           <w:rFonts w:asciiTheme="majorHAnsi" w:hAnsiTheme="majorHAnsi"/>
@@ -20223,6 +20216,19 @@
         <w:t>Worked</w:t>
       </w:r>
       <w:proofErr w:type="spellEnd"/>
+      <w:r>
+        <w:rPr>
+          <w:rFonts w:asciiTheme="majorHAnsi" w:hAnsiTheme="majorHAnsi"/>
+        </w:rPr>
+        <w:t xml:space="preserve"> </w:t>
+      </w:r>
+    </w:p>
+    <w:p>
+      <w:pPr>
+        <w:rPr>
+          <w:rFonts w:asciiTheme="majorHAnsi" w:hAnsiTheme="majorHAnsi"/>
+        </w:rPr>
+      </w:pPr>
     </w:p>
     <w:tbl>
       <w:tblPr>
@@ -20522,6 +20528,227 @@
               <w:rPr>
                 <w:sz w:val="24"/>
               </w:rPr>
+              <w:t>erhaltener Wert</w:t>
+            </w:r>
+          </w:p>
+        </w:tc>
+      </w:tr>
+      <w:tr>
+        <w:trPr>
+          <w:cnfStyle w:val="000000100000"/>
+        </w:trPr>
+        <w:tc>
+          <w:tcPr>
+            <w:cnfStyle w:val="001000000000"/>
+            <w:tcW w:w="3369" w:type="dxa"/>
+          </w:tcPr>
+          <w:p>
+            <w:pPr>
+              <w:rPr>
+                <w:sz w:val="24"/>
+              </w:rPr>
+            </w:pPr>
+            <w:proofErr w:type="spellStart"/>
+            <w:r>
+              <w:rPr>
+                <w:sz w:val="24"/>
+              </w:rPr>
+              <w:t>CreateEvent</w:t>
+            </w:r>
+            <w:proofErr w:type="spellEnd"/>
+            <w:r>
+              <w:rPr>
+                <w:sz w:val="24"/>
+              </w:rPr>
+              <w:t>(</w:t>
+            </w:r>
+            <w:proofErr w:type="spellStart"/>
+            <w:r>
+              <w:rPr>
+                <w:sz w:val="24"/>
+              </w:rPr>
+              <w:t>x,x,x,x,x</w:t>
+            </w:r>
+            <w:r>
+              <w:rPr>
+                <w:sz w:val="24"/>
+              </w:rPr>
+              <w:t>,event</w:t>
+            </w:r>
+            <w:proofErr w:type="spellEnd"/>
+            <w:r>
+              <w:rPr>
+                <w:sz w:val="24"/>
+              </w:rPr>
+              <w:t>)</w:t>
+            </w:r>
+          </w:p>
+        </w:tc>
+        <w:tc>
+          <w:tcPr>
+            <w:tcW w:w="3685" w:type="dxa"/>
+          </w:tcPr>
+          <w:p>
+            <w:pPr>
+              <w:cnfStyle w:val="000000100000"/>
+              <w:rPr>
+                <w:sz w:val="24"/>
+              </w:rPr>
+            </w:pPr>
+            <w:r>
+              <w:rPr>
+                <w:sz w:val="24"/>
+              </w:rPr>
+              <w:t xml:space="preserve">Das Eventobjekt im Parameter wird </w:t>
+            </w:r>
+            <w:proofErr w:type="spellStart"/>
+            <w:r>
+              <w:rPr>
+                <w:sz w:val="24"/>
+              </w:rPr>
+              <w:t>geupdated</w:t>
+            </w:r>
+            <w:proofErr w:type="spellEnd"/>
+          </w:p>
+        </w:tc>
+        <w:tc>
+          <w:tcPr>
+            <w:tcW w:w="2234" w:type="dxa"/>
+          </w:tcPr>
+          <w:p>
+            <w:pPr>
+              <w:jc w:val="center"/>
+              <w:cnfStyle w:val="000000100000"/>
+              <w:rPr>
+                <w:sz w:val="24"/>
+              </w:rPr>
+            </w:pPr>
+            <w:r>
+              <w:rPr>
+                <w:sz w:val="24"/>
+              </w:rPr>
+              <w:t xml:space="preserve">Eventobjekt aus Parameter gefüllt mit </w:t>
+            </w:r>
+            <w:r>
+              <w:rPr>
+                <w:sz w:val="24"/>
+              </w:rPr>
+              <w:t xml:space="preserve">anderen </w:t>
+            </w:r>
+            <w:r>
+              <w:rPr>
+                <w:sz w:val="24"/>
+              </w:rPr>
+              <w:t>Parameterwerten</w:t>
+            </w:r>
+          </w:p>
+        </w:tc>
+      </w:tr>
+    </w:tbl>
+    <w:p>
+      <w:pPr>
+        <w:rPr>
+          <w:rFonts w:asciiTheme="majorHAnsi" w:hAnsiTheme="majorHAnsi"/>
+        </w:rPr>
+      </w:pPr>
+      <w:r>
+        <w:rPr>
+          <w:rFonts w:asciiTheme="majorHAnsi" w:hAnsiTheme="majorHAnsi"/>
+          <w:b/>
+        </w:rPr>
+        <w:t>Resultat</w:t>
+      </w:r>
+      <w:r>
+        <w:rPr>
+          <w:rFonts w:asciiTheme="majorHAnsi" w:hAnsiTheme="majorHAnsi"/>
+        </w:rPr>
+        <w:t xml:space="preserve">: </w:t>
+      </w:r>
+      <w:proofErr w:type="spellStart"/>
+      <w:r>
+        <w:rPr>
+          <w:rFonts w:asciiTheme="majorHAnsi" w:hAnsiTheme="majorHAnsi"/>
+        </w:rPr>
+        <w:t>Worked</w:t>
+      </w:r>
+      <w:proofErr w:type="spellEnd"/>
+    </w:p>
+    <w:p>
+      <w:pPr>
+        <w:rPr>
+          <w:rFonts w:asciiTheme="majorHAnsi" w:hAnsiTheme="majorHAnsi"/>
+        </w:rPr>
+      </w:pPr>
+    </w:p>
+    <w:tbl>
+      <w:tblPr>
+        <w:tblStyle w:val="MittlereSchattierung1-Akzent1"/>
+        <w:tblW w:w="0" w:type="auto"/>
+        <w:tblLook w:val="04A0"/>
+      </w:tblPr>
+      <w:tblGrid>
+        <w:gridCol w:w="3369"/>
+        <w:gridCol w:w="3685"/>
+        <w:gridCol w:w="2234"/>
+      </w:tblGrid>
+      <w:tr>
+        <w:trPr>
+          <w:cnfStyle w:val="100000000000"/>
+        </w:trPr>
+        <w:tc>
+          <w:tcPr>
+            <w:cnfStyle w:val="001000000000"/>
+            <w:tcW w:w="3369" w:type="dxa"/>
+          </w:tcPr>
+          <w:p>
+            <w:pPr>
+              <w:rPr>
+                <w:sz w:val="24"/>
+              </w:rPr>
+            </w:pPr>
+            <w:r>
+              <w:rPr>
+                <w:sz w:val="24"/>
+              </w:rPr>
+              <w:t>Testfall (Eingabe, …)</w:t>
+            </w:r>
+          </w:p>
+        </w:tc>
+        <w:tc>
+          <w:tcPr>
+            <w:tcW w:w="3685" w:type="dxa"/>
+          </w:tcPr>
+          <w:p>
+            <w:pPr>
+              <w:cnfStyle w:val="100000000000"/>
+              <w:rPr>
+                <w:sz w:val="24"/>
+              </w:rPr>
+            </w:pPr>
+            <w:r>
+              <w:rPr>
+                <w:sz w:val="24"/>
+              </w:rPr>
+              <w:t>erwartete Wert</w:t>
+            </w:r>
+          </w:p>
+        </w:tc>
+        <w:tc>
+          <w:tcPr>
+            <w:tcW w:w="2234" w:type="dxa"/>
+          </w:tcPr>
+          <w:p>
+            <w:pPr>
+              <w:jc w:val="center"/>
+              <w:cnfStyle w:val="100000000000"/>
+              <w:rPr>
+                <w:sz w:val="24"/>
+              </w:rPr>
+            </w:pPr>
+            <w:r>
+              <w:rPr>
+                <w:sz w:val="24"/>
+              </w:rPr>
               <w:t>e</w:t>
             </w:r>
             <w:r>
@@ -22010,6 +22237,7 @@
                 <w:rFonts w:asciiTheme="majorHAnsi" w:hAnsiTheme="majorHAnsi"/>
                 <w:color w:val="auto"/>
               </w:rPr>
+              <w:lastRenderedPageBreak/>
               <w:t>[5]</w:t>
             </w:r>
           </w:p>
@@ -22290,7 +22518,6 @@
                 <w:rFonts w:asciiTheme="majorHAnsi" w:hAnsiTheme="majorHAnsi"/>
                 <w:color w:val="auto"/>
               </w:rPr>
-              <w:lastRenderedPageBreak/>
               <w:t xml:space="preserve">geändert am: </w:t>
             </w:r>
             <w:r>
@@ -22352,7 +22579,6 @@
                 <w:rFonts w:asciiTheme="majorHAnsi" w:hAnsiTheme="majorHAnsi"/>
                 <w:color w:val="auto"/>
               </w:rPr>
-              <w:lastRenderedPageBreak/>
               <w:t>[7]</w:t>
             </w:r>
           </w:p>
@@ -23905,6 +24131,7 @@
                 <w:rFonts w:asciiTheme="majorHAnsi" w:hAnsiTheme="majorHAnsi"/>
                 <w:color w:val="auto"/>
               </w:rPr>
+              <w:lastRenderedPageBreak/>
               <w:t>[1</w:t>
             </w:r>
             <w:r>
@@ -24267,7 +24494,7 @@
                 <w:noProof/>
                 <w:color w:val="808080" w:themeColor="background1" w:themeShade="80"/>
               </w:rPr>
-              <w:t>30</w:t>
+              <w:t>31</w:t>
             </w:r>
             <w:r>
               <w:rPr>
@@ -31270,7 +31497,7 @@
 </file>
 
 <file path=customXml/itemProps2.xml><?xml version="1.0" encoding="utf-8"?>
-<ds:datastoreItem xmlns:ds="http://schemas.openxmlformats.org/officeDocument/2006/customXml" ds:itemID="{76CC2979-F368-49BE-AA51-9D1212018EA1}">
+<ds:datastoreItem xmlns:ds="http://schemas.openxmlformats.org/officeDocument/2006/customXml" ds:itemID="{3756CA69-9075-4617-B732-5D69762848F5}">
   <ds:schemaRefs>
     <ds:schemaRef ds:uri="http://schemas.openxmlformats.org/officeDocument/2006/bibliography"/>
   </ds:schemaRefs>

</xml_diff>